<commit_message>
Atualização dos documentos para a primeira sprint
</commit_message>
<xml_diff>
--- a/docs/Especificação do Projeto.docx
+++ b/docs/Especificação do Projeto.docx
@@ -315,7 +315,7 @@
           <w:r>
             <w:fldChar w:fldCharType="separate"/>
           </w:r>
-          <w:hyperlink w:anchor="_Toc32509987" w:history="1">
+          <w:hyperlink w:anchor="_Toc34576575" w:history="1">
             <w:r>
               <w:rPr>
                 <w:rStyle w:val="Hyperlink"/>
@@ -345,7 +345,7 @@
                 <w:noProof/>
                 <w:webHidden/>
               </w:rPr>
-              <w:instrText xml:space="preserve"> PAGEREF _Toc32509987 \h </w:instrText>
+              <w:instrText xml:space="preserve"> PAGEREF _Toc34576575 \h </w:instrText>
             </w:r>
             <w:r>
               <w:rPr>
@@ -365,7 +365,7 @@
                 <w:noProof/>
                 <w:webHidden/>
               </w:rPr>
-              <w:t>3</w:t>
+              <w:t>4</w:t>
             </w:r>
             <w:r>
               <w:rPr>
@@ -387,7 +387,7 @@
               <w:noProof/>
             </w:rPr>
           </w:pPr>
-          <w:hyperlink w:anchor="_Toc32509988" w:history="1">
+          <w:hyperlink w:anchor="_Toc34576576" w:history="1">
             <w:r>
               <w:rPr>
                 <w:rStyle w:val="Hyperlink"/>
@@ -415,7 +415,7 @@
                 <w:noProof/>
                 <w:webHidden/>
               </w:rPr>
-              <w:instrText xml:space="preserve"> PAGEREF _Toc32509988 \h </w:instrText>
+              <w:instrText xml:space="preserve"> PAGEREF _Toc34576576 \h </w:instrText>
             </w:r>
             <w:r>
               <w:rPr>
@@ -435,7 +435,7 @@
                 <w:noProof/>
                 <w:webHidden/>
               </w:rPr>
-              <w:t>3</w:t>
+              <w:t>4</w:t>
             </w:r>
             <w:r>
               <w:rPr>
@@ -457,7 +457,7 @@
               <w:noProof/>
             </w:rPr>
           </w:pPr>
-          <w:hyperlink w:anchor="_Toc32509989" w:history="1">
+          <w:hyperlink w:anchor="_Toc34576577" w:history="1">
             <w:r>
               <w:rPr>
                 <w:rStyle w:val="Hyperlink"/>
@@ -485,7 +485,7 @@
                 <w:noProof/>
                 <w:webHidden/>
               </w:rPr>
-              <w:instrText xml:space="preserve"> PAGEREF _Toc32509989 \h </w:instrText>
+              <w:instrText xml:space="preserve"> PAGEREF _Toc34576577 \h </w:instrText>
             </w:r>
             <w:r>
               <w:rPr>
@@ -505,7 +505,7 @@
                 <w:noProof/>
                 <w:webHidden/>
               </w:rPr>
-              <w:t>3</w:t>
+              <w:t>4</w:t>
             </w:r>
             <w:r>
               <w:rPr>
@@ -527,7 +527,7 @@
               <w:noProof/>
             </w:rPr>
           </w:pPr>
-          <w:hyperlink w:anchor="_Toc32509990" w:history="1">
+          <w:hyperlink w:anchor="_Toc34576578" w:history="1">
             <w:r>
               <w:rPr>
                 <w:rStyle w:val="Hyperlink"/>
@@ -555,7 +555,7 @@
                 <w:noProof/>
                 <w:webHidden/>
               </w:rPr>
-              <w:instrText xml:space="preserve"> PAGEREF _Toc32509990 \h </w:instrText>
+              <w:instrText xml:space="preserve"> PAGEREF _Toc34576578 \h </w:instrText>
             </w:r>
             <w:r>
               <w:rPr>
@@ -575,7 +575,7 @@
                 <w:noProof/>
                 <w:webHidden/>
               </w:rPr>
-              <w:t>3</w:t>
+              <w:t>4</w:t>
             </w:r>
             <w:r>
               <w:rPr>
@@ -597,7 +597,7 @@
               <w:noProof/>
             </w:rPr>
           </w:pPr>
-          <w:hyperlink w:anchor="_Toc32509991" w:history="1">
+          <w:hyperlink w:anchor="_Toc34576579" w:history="1">
             <w:r>
               <w:rPr>
                 <w:rStyle w:val="Hyperlink"/>
@@ -625,7 +625,7 @@
                 <w:noProof/>
                 <w:webHidden/>
               </w:rPr>
-              <w:instrText xml:space="preserve"> PAGEREF _Toc32509991 \h </w:instrText>
+              <w:instrText xml:space="preserve"> PAGEREF _Toc34576579 \h </w:instrText>
             </w:r>
             <w:r>
               <w:rPr>
@@ -645,7 +645,7 @@
                 <w:noProof/>
                 <w:webHidden/>
               </w:rPr>
-              <w:t>3</w:t>
+              <w:t>4</w:t>
             </w:r>
             <w:r>
               <w:rPr>
@@ -667,7 +667,7 @@
               <w:noProof/>
             </w:rPr>
           </w:pPr>
-          <w:hyperlink w:anchor="_Toc32509992" w:history="1">
+          <w:hyperlink w:anchor="_Toc34576580" w:history="1">
             <w:r>
               <w:rPr>
                 <w:rStyle w:val="Hyperlink"/>
@@ -697,7 +697,7 @@
                 <w:noProof/>
                 <w:webHidden/>
               </w:rPr>
-              <w:instrText xml:space="preserve"> PAGEREF _Toc32509992 \h </w:instrText>
+              <w:instrText xml:space="preserve"> PAGEREF _Toc34576580 \h </w:instrText>
             </w:r>
             <w:r>
               <w:rPr>
@@ -717,7 +717,7 @@
                 <w:noProof/>
                 <w:webHidden/>
               </w:rPr>
-              <w:t>3</w:t>
+              <w:t>5</w:t>
             </w:r>
             <w:r>
               <w:rPr>
@@ -739,7 +739,7 @@
               <w:noProof/>
             </w:rPr>
           </w:pPr>
-          <w:hyperlink w:anchor="_Toc32509993" w:history="1">
+          <w:hyperlink w:anchor="_Toc34576581" w:history="1">
             <w:r>
               <w:rPr>
                 <w:rStyle w:val="Hyperlink"/>
@@ -767,7 +767,7 @@
                 <w:noProof/>
                 <w:webHidden/>
               </w:rPr>
-              <w:instrText xml:space="preserve"> PAGEREF _Toc32509993 \h </w:instrText>
+              <w:instrText xml:space="preserve"> PAGEREF _Toc34576581 \h </w:instrText>
             </w:r>
             <w:r>
               <w:rPr>
@@ -787,7 +787,7 @@
                 <w:noProof/>
                 <w:webHidden/>
               </w:rPr>
-              <w:t>3</w:t>
+              <w:t>5</w:t>
             </w:r>
             <w:r>
               <w:rPr>
@@ -809,7 +809,7 @@
               <w:noProof/>
             </w:rPr>
           </w:pPr>
-          <w:hyperlink w:anchor="_Toc32509994" w:history="1">
+          <w:hyperlink w:anchor="_Toc34576582" w:history="1">
             <w:r>
               <w:rPr>
                 <w:rStyle w:val="Hyperlink"/>
@@ -837,7 +837,7 @@
                 <w:noProof/>
                 <w:webHidden/>
               </w:rPr>
-              <w:instrText xml:space="preserve"> PAGEREF _Toc32509994 \h </w:instrText>
+              <w:instrText xml:space="preserve"> PAGEREF _Toc34576582 \h </w:instrText>
             </w:r>
             <w:r>
               <w:rPr>
@@ -857,7 +857,7 @@
                 <w:noProof/>
                 <w:webHidden/>
               </w:rPr>
-              <w:t>3</w:t>
+              <w:t>5</w:t>
             </w:r>
             <w:r>
               <w:rPr>
@@ -879,7 +879,7 @@
               <w:noProof/>
             </w:rPr>
           </w:pPr>
-          <w:hyperlink w:anchor="_Toc32509995" w:history="1">
+          <w:hyperlink w:anchor="_Toc34576583" w:history="1">
             <w:r>
               <w:rPr>
                 <w:rStyle w:val="Hyperlink"/>
@@ -907,7 +907,7 @@
                 <w:noProof/>
                 <w:webHidden/>
               </w:rPr>
-              <w:instrText xml:space="preserve"> PAGEREF _Toc32509995 \h </w:instrText>
+              <w:instrText xml:space="preserve"> PAGEREF _Toc34576583 \h </w:instrText>
             </w:r>
             <w:r>
               <w:rPr>
@@ -927,7 +927,7 @@
                 <w:noProof/>
                 <w:webHidden/>
               </w:rPr>
-              <w:t>3</w:t>
+              <w:t>5</w:t>
             </w:r>
             <w:r>
               <w:rPr>
@@ -949,7 +949,7 @@
               <w:noProof/>
             </w:rPr>
           </w:pPr>
-          <w:hyperlink w:anchor="_Toc32509996" w:history="1">
+          <w:hyperlink w:anchor="_Toc34576584" w:history="1">
             <w:r>
               <w:rPr>
                 <w:rStyle w:val="Hyperlink"/>
@@ -977,7 +977,7 @@
                 <w:noProof/>
                 <w:webHidden/>
               </w:rPr>
-              <w:instrText xml:space="preserve"> PAGEREF _Toc32509996 \h </w:instrText>
+              <w:instrText xml:space="preserve"> PAGEREF _Toc34576584 \h </w:instrText>
             </w:r>
             <w:r>
               <w:rPr>
@@ -997,7 +997,7 @@
                 <w:noProof/>
                 <w:webHidden/>
               </w:rPr>
-              <w:t>3</w:t>
+              <w:t>5</w:t>
             </w:r>
             <w:r>
               <w:rPr>
@@ -1019,7 +1019,7 @@
               <w:noProof/>
             </w:rPr>
           </w:pPr>
-          <w:hyperlink w:anchor="_Toc32509997" w:history="1">
+          <w:hyperlink w:anchor="_Toc34576585" w:history="1">
             <w:r>
               <w:rPr>
                 <w:rStyle w:val="Hyperlink"/>
@@ -1047,7 +1047,7 @@
                 <w:noProof/>
                 <w:webHidden/>
               </w:rPr>
-              <w:instrText xml:space="preserve"> PAGEREF _Toc32509997 \h </w:instrText>
+              <w:instrText xml:space="preserve"> PAGEREF _Toc34576585 \h </w:instrText>
             </w:r>
             <w:r>
               <w:rPr>
@@ -1067,7 +1067,7 @@
                 <w:noProof/>
                 <w:webHidden/>
               </w:rPr>
-              <w:t>3</w:t>
+              <w:t>5</w:t>
             </w:r>
             <w:r>
               <w:rPr>
@@ -1089,7 +1089,7 @@
               <w:noProof/>
             </w:rPr>
           </w:pPr>
-          <w:hyperlink w:anchor="_Toc32509998" w:history="1">
+          <w:hyperlink w:anchor="_Toc34576586" w:history="1">
             <w:r>
               <w:rPr>
                 <w:rStyle w:val="Hyperlink"/>
@@ -1119,7 +1119,7 @@
                 <w:noProof/>
                 <w:webHidden/>
               </w:rPr>
-              <w:instrText xml:space="preserve"> PAGEREF _Toc32509998 \h </w:instrText>
+              <w:instrText xml:space="preserve"> PAGEREF _Toc34576586 \h </w:instrText>
             </w:r>
             <w:r>
               <w:rPr>
@@ -1139,7 +1139,7 @@
                 <w:noProof/>
                 <w:webHidden/>
               </w:rPr>
-              <w:t>3</w:t>
+              <w:t>6</w:t>
             </w:r>
             <w:r>
               <w:rPr>
@@ -1161,7 +1161,7 @@
               <w:noProof/>
             </w:rPr>
           </w:pPr>
-          <w:hyperlink w:anchor="_Toc32509999" w:history="1">
+          <w:hyperlink w:anchor="_Toc34576587" w:history="1">
             <w:r>
               <w:rPr>
                 <w:rStyle w:val="Hyperlink"/>
@@ -1189,7 +1189,7 @@
                 <w:noProof/>
                 <w:webHidden/>
               </w:rPr>
-              <w:instrText xml:space="preserve"> PAGEREF _Toc32509999 \h </w:instrText>
+              <w:instrText xml:space="preserve"> PAGEREF _Toc34576587 \h </w:instrText>
             </w:r>
             <w:r>
               <w:rPr>
@@ -1209,7 +1209,7 @@
                 <w:noProof/>
                 <w:webHidden/>
               </w:rPr>
-              <w:t>3</w:t>
+              <w:t>6</w:t>
             </w:r>
             <w:r>
               <w:rPr>
@@ -1231,7 +1231,7 @@
               <w:noProof/>
             </w:rPr>
           </w:pPr>
-          <w:hyperlink w:anchor="_Toc32510000" w:history="1">
+          <w:hyperlink w:anchor="_Toc34576588" w:history="1">
             <w:r>
               <w:rPr>
                 <w:rStyle w:val="Hyperlink"/>
@@ -1259,7 +1259,7 @@
                 <w:noProof/>
                 <w:webHidden/>
               </w:rPr>
-              <w:instrText xml:space="preserve"> PAGEREF _Toc32510000 \h </w:instrText>
+              <w:instrText xml:space="preserve"> PAGEREF _Toc34576588 \h </w:instrText>
             </w:r>
             <w:r>
               <w:rPr>
@@ -1279,7 +1279,7 @@
                 <w:noProof/>
                 <w:webHidden/>
               </w:rPr>
-              <w:t>3</w:t>
+              <w:t>6</w:t>
             </w:r>
             <w:r>
               <w:rPr>
@@ -1301,7 +1301,7 @@
               <w:noProof/>
             </w:rPr>
           </w:pPr>
-          <w:hyperlink w:anchor="_Toc32510001" w:history="1">
+          <w:hyperlink w:anchor="_Toc34576589" w:history="1">
             <w:r>
               <w:rPr>
                 <w:rStyle w:val="Hyperlink"/>
@@ -1329,7 +1329,7 @@
                 <w:noProof/>
                 <w:webHidden/>
               </w:rPr>
-              <w:instrText xml:space="preserve"> PAGEREF _Toc32510001 \h </w:instrText>
+              <w:instrText xml:space="preserve"> PAGEREF _Toc34576589 \h </w:instrText>
             </w:r>
             <w:r>
               <w:rPr>
@@ -1349,7 +1349,7 @@
                 <w:noProof/>
                 <w:webHidden/>
               </w:rPr>
-              <w:t>4</w:t>
+              <w:t>6</w:t>
             </w:r>
             <w:r>
               <w:rPr>
@@ -1371,7 +1371,7 @@
               <w:noProof/>
             </w:rPr>
           </w:pPr>
-          <w:hyperlink w:anchor="_Toc32510002" w:history="1">
+          <w:hyperlink w:anchor="_Toc34576590" w:history="1">
             <w:r>
               <w:rPr>
                 <w:rStyle w:val="Hyperlink"/>
@@ -1399,7 +1399,7 @@
                 <w:noProof/>
                 <w:webHidden/>
               </w:rPr>
-              <w:instrText xml:space="preserve"> PAGEREF _Toc32510002 \h </w:instrText>
+              <w:instrText xml:space="preserve"> PAGEREF _Toc34576590 \h </w:instrText>
             </w:r>
             <w:r>
               <w:rPr>
@@ -1419,7 +1419,7 @@
                 <w:noProof/>
                 <w:webHidden/>
               </w:rPr>
-              <w:t>4</w:t>
+              <w:t>6</w:t>
             </w:r>
             <w:r>
               <w:rPr>
@@ -1441,7 +1441,7 @@
               <w:noProof/>
             </w:rPr>
           </w:pPr>
-          <w:hyperlink w:anchor="_Toc32510003" w:history="1">
+          <w:hyperlink w:anchor="_Toc34576591" w:history="1">
             <w:r>
               <w:rPr>
                 <w:rStyle w:val="Hyperlink"/>
@@ -1471,7 +1471,7 @@
                 <w:noProof/>
                 <w:webHidden/>
               </w:rPr>
-              <w:instrText xml:space="preserve"> PAGEREF _Toc32510003 \h </w:instrText>
+              <w:instrText xml:space="preserve"> PAGEREF _Toc34576591 \h </w:instrText>
             </w:r>
             <w:r>
               <w:rPr>
@@ -1491,7 +1491,7 @@
                 <w:noProof/>
                 <w:webHidden/>
               </w:rPr>
-              <w:t>4</w:t>
+              <w:t>7</w:t>
             </w:r>
             <w:r>
               <w:rPr>
@@ -1513,7 +1513,7 @@
               <w:noProof/>
             </w:rPr>
           </w:pPr>
-          <w:hyperlink w:anchor="_Toc32510004" w:history="1">
+          <w:hyperlink w:anchor="_Toc34576592" w:history="1">
             <w:r>
               <w:rPr>
                 <w:rStyle w:val="Hyperlink"/>
@@ -1541,7 +1541,7 @@
                 <w:noProof/>
                 <w:webHidden/>
               </w:rPr>
-              <w:instrText xml:space="preserve"> PAGEREF _Toc32510004 \h </w:instrText>
+              <w:instrText xml:space="preserve"> PAGEREF _Toc34576592 \h </w:instrText>
             </w:r>
             <w:r>
               <w:rPr>
@@ -1561,7 +1561,7 @@
                 <w:noProof/>
                 <w:webHidden/>
               </w:rPr>
-              <w:t>4</w:t>
+              <w:t>7</w:t>
             </w:r>
             <w:r>
               <w:rPr>
@@ -1583,7 +1583,7 @@
               <w:noProof/>
             </w:rPr>
           </w:pPr>
-          <w:hyperlink w:anchor="_Toc32510005" w:history="1">
+          <w:hyperlink w:anchor="_Toc34576593" w:history="1">
             <w:r>
               <w:rPr>
                 <w:rStyle w:val="Hyperlink"/>
@@ -1611,7 +1611,7 @@
                 <w:noProof/>
                 <w:webHidden/>
               </w:rPr>
-              <w:instrText xml:space="preserve"> PAGEREF _Toc32510005 \h </w:instrText>
+              <w:instrText xml:space="preserve"> PAGEREF _Toc34576593 \h </w:instrText>
             </w:r>
             <w:r>
               <w:rPr>
@@ -1631,7 +1631,7 @@
                 <w:noProof/>
                 <w:webHidden/>
               </w:rPr>
-              <w:t>4</w:t>
+              <w:t>7</w:t>
             </w:r>
             <w:r>
               <w:rPr>
@@ -1653,7 +1653,7 @@
               <w:noProof/>
             </w:rPr>
           </w:pPr>
-          <w:hyperlink w:anchor="_Toc32510006" w:history="1">
+          <w:hyperlink w:anchor="_Toc34576594" w:history="1">
             <w:r>
               <w:rPr>
                 <w:rStyle w:val="Hyperlink"/>
@@ -1681,7 +1681,7 @@
                 <w:noProof/>
                 <w:webHidden/>
               </w:rPr>
-              <w:instrText xml:space="preserve"> PAGEREF _Toc32510006 \h </w:instrText>
+              <w:instrText xml:space="preserve"> PAGEREF _Toc34576594 \h </w:instrText>
             </w:r>
             <w:r>
               <w:rPr>
@@ -1701,7 +1701,7 @@
                 <w:noProof/>
                 <w:webHidden/>
               </w:rPr>
-              <w:t>4</w:t>
+              <w:t>7</w:t>
             </w:r>
             <w:r>
               <w:rPr>
@@ -1723,7 +1723,7 @@
               <w:noProof/>
             </w:rPr>
           </w:pPr>
-          <w:hyperlink w:anchor="_Toc32510007" w:history="1">
+          <w:hyperlink w:anchor="_Toc34576595" w:history="1">
             <w:r>
               <w:rPr>
                 <w:rStyle w:val="Hyperlink"/>
@@ -1753,7 +1753,7 @@
                 <w:noProof/>
                 <w:webHidden/>
               </w:rPr>
-              <w:instrText xml:space="preserve"> PAGEREF _Toc32510007 \h </w:instrText>
+              <w:instrText xml:space="preserve"> PAGEREF _Toc34576595 \h </w:instrText>
             </w:r>
             <w:r>
               <w:rPr>
@@ -1773,7 +1773,7 @@
                 <w:noProof/>
                 <w:webHidden/>
               </w:rPr>
-              <w:t>4</w:t>
+              <w:t>8</w:t>
             </w:r>
             <w:r>
               <w:rPr>
@@ -1795,7 +1795,7 @@
               <w:noProof/>
             </w:rPr>
           </w:pPr>
-          <w:hyperlink w:anchor="_Toc32510008" w:history="1">
+          <w:hyperlink w:anchor="_Toc34576596" w:history="1">
             <w:r>
               <w:rPr>
                 <w:rStyle w:val="Hyperlink"/>
@@ -1823,7 +1823,7 @@
                 <w:noProof/>
                 <w:webHidden/>
               </w:rPr>
-              <w:instrText xml:space="preserve"> PAGEREF _Toc32510008 \h </w:instrText>
+              <w:instrText xml:space="preserve"> PAGEREF _Toc34576596 \h </w:instrText>
             </w:r>
             <w:r>
               <w:rPr>
@@ -1843,7 +1843,7 @@
                 <w:noProof/>
                 <w:webHidden/>
               </w:rPr>
-              <w:t>4</w:t>
+              <w:t>8</w:t>
             </w:r>
             <w:r>
               <w:rPr>
@@ -1865,7 +1865,7 @@
               <w:noProof/>
             </w:rPr>
           </w:pPr>
-          <w:hyperlink w:anchor="_Toc32510009" w:history="1">
+          <w:hyperlink w:anchor="_Toc34576597" w:history="1">
             <w:r>
               <w:rPr>
                 <w:rStyle w:val="Hyperlink"/>
@@ -1895,7 +1895,7 @@
                 <w:noProof/>
                 <w:webHidden/>
               </w:rPr>
-              <w:instrText xml:space="preserve"> PAGEREF _Toc32510009 \h </w:instrText>
+              <w:instrText xml:space="preserve"> PAGEREF _Toc34576597 \h </w:instrText>
             </w:r>
             <w:r>
               <w:rPr>
@@ -1915,7 +1915,7 @@
                 <w:noProof/>
                 <w:webHidden/>
               </w:rPr>
-              <w:t>4</w:t>
+              <w:t>9</w:t>
             </w:r>
             <w:r>
               <w:rPr>
@@ -1937,7 +1937,7 @@
               <w:noProof/>
             </w:rPr>
           </w:pPr>
-          <w:hyperlink w:anchor="_Toc32510010" w:history="1">
+          <w:hyperlink w:anchor="_Toc34576598" w:history="1">
             <w:r>
               <w:rPr>
                 <w:rStyle w:val="Hyperlink"/>
@@ -1965,7 +1965,7 @@
                 <w:noProof/>
                 <w:webHidden/>
               </w:rPr>
-              <w:instrText xml:space="preserve"> PAGEREF _Toc32510010 \h </w:instrText>
+              <w:instrText xml:space="preserve"> PAGEREF _Toc34576598 \h </w:instrText>
             </w:r>
             <w:r>
               <w:rPr>
@@ -1985,7 +1985,7 @@
                 <w:noProof/>
                 <w:webHidden/>
               </w:rPr>
-              <w:t>4</w:t>
+              <w:t>9</w:t>
             </w:r>
             <w:r>
               <w:rPr>
@@ -2007,7 +2007,7 @@
               <w:noProof/>
             </w:rPr>
           </w:pPr>
-          <w:hyperlink w:anchor="_Toc32510011" w:history="1">
+          <w:hyperlink w:anchor="_Toc34576599" w:history="1">
             <w:r>
               <w:rPr>
                 <w:rStyle w:val="Hyperlink"/>
@@ -2035,7 +2035,7 @@
                 <w:noProof/>
                 <w:webHidden/>
               </w:rPr>
-              <w:instrText xml:space="preserve"> PAGEREF _Toc32510011 \h </w:instrText>
+              <w:instrText xml:space="preserve"> PAGEREF _Toc34576599 \h </w:instrText>
             </w:r>
             <w:r>
               <w:rPr>
@@ -2055,7 +2055,7 @@
                 <w:noProof/>
                 <w:webHidden/>
               </w:rPr>
-              <w:t>4</w:t>
+              <w:t>9</w:t>
             </w:r>
             <w:r>
               <w:rPr>
@@ -2077,7 +2077,7 @@
               <w:noProof/>
             </w:rPr>
           </w:pPr>
-          <w:hyperlink w:anchor="_Toc32510012" w:history="1">
+          <w:hyperlink w:anchor="_Toc34576600" w:history="1">
             <w:r>
               <w:rPr>
                 <w:rStyle w:val="Hyperlink"/>
@@ -2105,7 +2105,7 @@
                 <w:noProof/>
                 <w:webHidden/>
               </w:rPr>
-              <w:instrText xml:space="preserve"> PAGEREF _Toc32510012 \h </w:instrText>
+              <w:instrText xml:space="preserve"> PAGEREF _Toc34576600 \h </w:instrText>
             </w:r>
             <w:r>
               <w:rPr>
@@ -2125,7 +2125,7 @@
                 <w:noProof/>
                 <w:webHidden/>
               </w:rPr>
-              <w:t>4</w:t>
+              <w:t>9</w:t>
             </w:r>
             <w:r>
               <w:rPr>
@@ -2147,7 +2147,7 @@
               <w:noProof/>
             </w:rPr>
           </w:pPr>
-          <w:hyperlink w:anchor="_Toc32510013" w:history="1">
+          <w:hyperlink w:anchor="_Toc34576601" w:history="1">
             <w:r>
               <w:rPr>
                 <w:rStyle w:val="Hyperlink"/>
@@ -2175,7 +2175,7 @@
                 <w:noProof/>
                 <w:webHidden/>
               </w:rPr>
-              <w:instrText xml:space="preserve"> PAGEREF _Toc32510013 \h </w:instrText>
+              <w:instrText xml:space="preserve"> PAGEREF _Toc34576601 \h </w:instrText>
             </w:r>
             <w:r>
               <w:rPr>
@@ -2195,7 +2195,7 @@
                 <w:noProof/>
                 <w:webHidden/>
               </w:rPr>
-              <w:t>4</w:t>
+              <w:t>9</w:t>
             </w:r>
             <w:r>
               <w:rPr>
@@ -2217,7 +2217,7 @@
               <w:noProof/>
             </w:rPr>
           </w:pPr>
-          <w:hyperlink w:anchor="_Toc32510014" w:history="1">
+          <w:hyperlink w:anchor="_Toc34576602" w:history="1">
             <w:r>
               <w:rPr>
                 <w:rStyle w:val="Hyperlink"/>
@@ -2247,7 +2247,7 @@
                 <w:noProof/>
                 <w:webHidden/>
               </w:rPr>
-              <w:instrText xml:space="preserve"> PAGEREF _Toc32510014 \h </w:instrText>
+              <w:instrText xml:space="preserve"> PAGEREF _Toc34576602 \h </w:instrText>
             </w:r>
             <w:r>
               <w:rPr>
@@ -2267,7 +2267,7 @@
                 <w:noProof/>
                 <w:webHidden/>
               </w:rPr>
-              <w:t>5</w:t>
+              <w:t>10</w:t>
             </w:r>
             <w:r>
               <w:rPr>
@@ -2289,7 +2289,7 @@
               <w:noProof/>
             </w:rPr>
           </w:pPr>
-          <w:hyperlink w:anchor="_Toc32510015" w:history="1">
+          <w:hyperlink w:anchor="_Toc34576603" w:history="1">
             <w:r>
               <w:rPr>
                 <w:rStyle w:val="Hyperlink"/>
@@ -2317,7 +2317,7 @@
                 <w:noProof/>
                 <w:webHidden/>
               </w:rPr>
-              <w:instrText xml:space="preserve"> PAGEREF _Toc32510015 \h </w:instrText>
+              <w:instrText xml:space="preserve"> PAGEREF _Toc34576603 \h </w:instrText>
             </w:r>
             <w:r>
               <w:rPr>
@@ -2337,7 +2337,7 @@
                 <w:noProof/>
                 <w:webHidden/>
               </w:rPr>
-              <w:t>5</w:t>
+              <w:t>10</w:t>
             </w:r>
             <w:r>
               <w:rPr>
@@ -2359,7 +2359,7 @@
               <w:noProof/>
             </w:rPr>
           </w:pPr>
-          <w:hyperlink w:anchor="_Toc32510016" w:history="1">
+          <w:hyperlink w:anchor="_Toc34576604" w:history="1">
             <w:r>
               <w:rPr>
                 <w:rStyle w:val="Hyperlink"/>
@@ -2387,7 +2387,7 @@
                 <w:noProof/>
                 <w:webHidden/>
               </w:rPr>
-              <w:instrText xml:space="preserve"> PAGEREF _Toc32510016 \h </w:instrText>
+              <w:instrText xml:space="preserve"> PAGEREF _Toc34576604 \h </w:instrText>
             </w:r>
             <w:r>
               <w:rPr>
@@ -2407,7 +2407,7 @@
                 <w:noProof/>
                 <w:webHidden/>
               </w:rPr>
-              <w:t>5</w:t>
+              <w:t>10</w:t>
             </w:r>
             <w:r>
               <w:rPr>
@@ -2429,7 +2429,7 @@
               <w:noProof/>
             </w:rPr>
           </w:pPr>
-          <w:hyperlink w:anchor="_Toc32510017" w:history="1">
+          <w:hyperlink w:anchor="_Toc34576605" w:history="1">
             <w:r>
               <w:rPr>
                 <w:rStyle w:val="Hyperlink"/>
@@ -2457,7 +2457,7 @@
                 <w:noProof/>
                 <w:webHidden/>
               </w:rPr>
-              <w:instrText xml:space="preserve"> PAGEREF _Toc32510017 \h </w:instrText>
+              <w:instrText xml:space="preserve"> PAGEREF _Toc34576605 \h </w:instrText>
             </w:r>
             <w:r>
               <w:rPr>
@@ -2477,7 +2477,7 @@
                 <w:noProof/>
                 <w:webHidden/>
               </w:rPr>
-              <w:t>5</w:t>
+              <w:t>10</w:t>
             </w:r>
             <w:r>
               <w:rPr>
@@ -2499,7 +2499,7 @@
               <w:noProof/>
             </w:rPr>
           </w:pPr>
-          <w:hyperlink w:anchor="_Toc32510018" w:history="1">
+          <w:hyperlink w:anchor="_Toc34576606" w:history="1">
             <w:r>
               <w:rPr>
                 <w:rStyle w:val="Hyperlink"/>
@@ -2527,7 +2527,7 @@
                 <w:noProof/>
                 <w:webHidden/>
               </w:rPr>
-              <w:instrText xml:space="preserve"> PAGEREF _Toc32510018 \h </w:instrText>
+              <w:instrText xml:space="preserve"> PAGEREF _Toc34576606 \h </w:instrText>
             </w:r>
             <w:r>
               <w:rPr>
@@ -2547,7 +2547,7 @@
                 <w:noProof/>
                 <w:webHidden/>
               </w:rPr>
-              <w:t>5</w:t>
+              <w:t>10</w:t>
             </w:r>
             <w:r>
               <w:rPr>
@@ -2569,7 +2569,7 @@
               <w:noProof/>
             </w:rPr>
           </w:pPr>
-          <w:hyperlink w:anchor="_Toc32510019" w:history="1">
+          <w:hyperlink w:anchor="_Toc34576607" w:history="1">
             <w:r>
               <w:rPr>
                 <w:rStyle w:val="Hyperlink"/>
@@ -2597,7 +2597,7 @@
                 <w:noProof/>
                 <w:webHidden/>
               </w:rPr>
-              <w:instrText xml:space="preserve"> PAGEREF _Toc32510019 \h </w:instrText>
+              <w:instrText xml:space="preserve"> PAGEREF _Toc34576607 \h </w:instrText>
             </w:r>
             <w:r>
               <w:rPr>
@@ -2617,7 +2617,7 @@
                 <w:noProof/>
                 <w:webHidden/>
               </w:rPr>
-              <w:t>5</w:t>
+              <w:t>10</w:t>
             </w:r>
             <w:r>
               <w:rPr>
@@ -2639,7 +2639,7 @@
               <w:noProof/>
             </w:rPr>
           </w:pPr>
-          <w:hyperlink w:anchor="_Toc32510020" w:history="1">
+          <w:hyperlink w:anchor="_Toc34576608" w:history="1">
             <w:r>
               <w:rPr>
                 <w:rStyle w:val="Hyperlink"/>
@@ -2669,7 +2669,7 @@
                 <w:noProof/>
                 <w:webHidden/>
               </w:rPr>
-              <w:instrText xml:space="preserve"> PAGEREF _Toc32510020 \h </w:instrText>
+              <w:instrText xml:space="preserve"> PAGEREF _Toc34576608 \h </w:instrText>
             </w:r>
             <w:r>
               <w:rPr>
@@ -2689,7 +2689,7 @@
                 <w:noProof/>
                 <w:webHidden/>
               </w:rPr>
-              <w:t>5</w:t>
+              <w:t>11</w:t>
             </w:r>
             <w:r>
               <w:rPr>
@@ -2711,7 +2711,7 @@
               <w:noProof/>
             </w:rPr>
           </w:pPr>
-          <w:hyperlink w:anchor="_Toc32510021" w:history="1">
+          <w:hyperlink w:anchor="_Toc34576609" w:history="1">
             <w:r>
               <w:rPr>
                 <w:rStyle w:val="Hyperlink"/>
@@ -2739,7 +2739,7 @@
                 <w:noProof/>
                 <w:webHidden/>
               </w:rPr>
-              <w:instrText xml:space="preserve"> PAGEREF _Toc32510021 \h </w:instrText>
+              <w:instrText xml:space="preserve"> PAGEREF _Toc34576609 \h </w:instrText>
             </w:r>
             <w:r>
               <w:rPr>
@@ -2759,7 +2759,7 @@
                 <w:noProof/>
                 <w:webHidden/>
               </w:rPr>
-              <w:t>5</w:t>
+              <w:t>11</w:t>
             </w:r>
             <w:r>
               <w:rPr>
@@ -2781,7 +2781,7 @@
               <w:noProof/>
             </w:rPr>
           </w:pPr>
-          <w:hyperlink w:anchor="_Toc32510022" w:history="1">
+          <w:hyperlink w:anchor="_Toc34576610" w:history="1">
             <w:r>
               <w:rPr>
                 <w:rStyle w:val="Hyperlink"/>
@@ -2809,7 +2809,7 @@
                 <w:noProof/>
                 <w:webHidden/>
               </w:rPr>
-              <w:instrText xml:space="preserve"> PAGEREF _Toc32510022 \h </w:instrText>
+              <w:instrText xml:space="preserve"> PAGEREF _Toc34576610 \h </w:instrText>
             </w:r>
             <w:r>
               <w:rPr>
@@ -2829,7 +2829,7 @@
                 <w:noProof/>
                 <w:webHidden/>
               </w:rPr>
-              <w:t>5</w:t>
+              <w:t>11</w:t>
             </w:r>
             <w:r>
               <w:rPr>
@@ -2851,7 +2851,7 @@
               <w:noProof/>
             </w:rPr>
           </w:pPr>
-          <w:hyperlink w:anchor="_Toc32510023" w:history="1">
+          <w:hyperlink w:anchor="_Toc34576611" w:history="1">
             <w:r>
               <w:rPr>
                 <w:rStyle w:val="Hyperlink"/>
@@ -2879,7 +2879,7 @@
                 <w:noProof/>
                 <w:webHidden/>
               </w:rPr>
-              <w:instrText xml:space="preserve"> PAGEREF _Toc32510023 \h </w:instrText>
+              <w:instrText xml:space="preserve"> PAGEREF _Toc34576611 \h </w:instrText>
             </w:r>
             <w:r>
               <w:rPr>
@@ -2899,7 +2899,7 @@
                 <w:noProof/>
                 <w:webHidden/>
               </w:rPr>
-              <w:t>5</w:t>
+              <w:t>11</w:t>
             </w:r>
             <w:r>
               <w:rPr>
@@ -2921,7 +2921,7 @@
               <w:noProof/>
             </w:rPr>
           </w:pPr>
-          <w:hyperlink w:anchor="_Toc32510024" w:history="1">
+          <w:hyperlink w:anchor="_Toc34576612" w:history="1">
             <w:r>
               <w:rPr>
                 <w:rStyle w:val="Hyperlink"/>
@@ -2949,7 +2949,7 @@
                 <w:noProof/>
                 <w:webHidden/>
               </w:rPr>
-              <w:instrText xml:space="preserve"> PAGEREF _Toc32510024 \h </w:instrText>
+              <w:instrText xml:space="preserve"> PAGEREF _Toc34576612 \h </w:instrText>
             </w:r>
             <w:r>
               <w:rPr>
@@ -2969,7 +2969,7 @@
                 <w:noProof/>
                 <w:webHidden/>
               </w:rPr>
-              <w:t>5</w:t>
+              <w:t>11</w:t>
             </w:r>
             <w:r>
               <w:rPr>
@@ -2991,7 +2991,7 @@
               <w:noProof/>
             </w:rPr>
           </w:pPr>
-          <w:hyperlink w:anchor="_Toc32510025" w:history="1">
+          <w:hyperlink w:anchor="_Toc34576613" w:history="1">
             <w:r>
               <w:rPr>
                 <w:rStyle w:val="Hyperlink"/>
@@ -3018,7 +3018,7 @@
                 <w:noProof/>
                 <w:webHidden/>
               </w:rPr>
-              <w:instrText xml:space="preserve"> PAGEREF _Toc32510025 \h </w:instrText>
+              <w:instrText xml:space="preserve"> PAGEREF _Toc34576613 \h </w:instrText>
             </w:r>
             <w:r>
               <w:rPr>
@@ -3038,7 +3038,7 @@
                 <w:noProof/>
                 <w:webHidden/>
               </w:rPr>
-              <w:t>5</w:t>
+              <w:t>11</w:t>
             </w:r>
             <w:r>
               <w:rPr>
@@ -3060,7 +3060,7 @@
               <w:noProof/>
             </w:rPr>
           </w:pPr>
-          <w:hyperlink w:anchor="_Toc32510026" w:history="1">
+          <w:hyperlink w:anchor="_Toc34576614" w:history="1">
             <w:r>
               <w:rPr>
                 <w:rStyle w:val="Hyperlink"/>
@@ -3087,7 +3087,7 @@
                 <w:noProof/>
                 <w:webHidden/>
               </w:rPr>
-              <w:instrText xml:space="preserve"> PAGEREF _Toc32510026 \h </w:instrText>
+              <w:instrText xml:space="preserve"> PAGEREF _Toc34576614 \h </w:instrText>
             </w:r>
             <w:r>
               <w:rPr>
@@ -3107,7 +3107,7 @@
                 <w:noProof/>
                 <w:webHidden/>
               </w:rPr>
-              <w:t>5</w:t>
+              <w:t>11</w:t>
             </w:r>
             <w:r>
               <w:rPr>
@@ -3129,11 +3129,12 @@
               <w:noProof/>
             </w:rPr>
           </w:pPr>
-          <w:hyperlink w:anchor="_Toc32510027" w:history="1">
+          <w:hyperlink w:anchor="_Toc34576615" w:history="1">
             <w:r>
               <w:rPr>
                 <w:rStyle w:val="Hyperlink"/>
                 <w:noProof/>
+                <w:lang w:val="pt-BR"/>
               </w:rPr>
               <w:t>8.3.4 Guia de contribuição open source</w:t>
             </w:r>
@@ -3156,7 +3157,7 @@
                 <w:noProof/>
                 <w:webHidden/>
               </w:rPr>
-              <w:instrText xml:space="preserve"> PAGEREF _Toc32510027 \h </w:instrText>
+              <w:instrText xml:space="preserve"> PAGEREF _Toc34576615 \h </w:instrText>
             </w:r>
             <w:r>
               <w:rPr>
@@ -3176,7 +3177,7 @@
                 <w:noProof/>
                 <w:webHidden/>
               </w:rPr>
-              <w:t>5</w:t>
+              <w:t>11</w:t>
             </w:r>
             <w:r>
               <w:rPr>
@@ -3198,7 +3199,7 @@
               <w:noProof/>
             </w:rPr>
           </w:pPr>
-          <w:hyperlink w:anchor="_Toc32510028" w:history="1">
+          <w:hyperlink w:anchor="_Toc34576616" w:history="1">
             <w:r>
               <w:rPr>
                 <w:rStyle w:val="Hyperlink"/>
@@ -3226,7 +3227,7 @@
                 <w:noProof/>
                 <w:webHidden/>
               </w:rPr>
-              <w:instrText xml:space="preserve"> PAGEREF _Toc32510028 \h </w:instrText>
+              <w:instrText xml:space="preserve"> PAGEREF _Toc34576616 \h </w:instrText>
             </w:r>
             <w:r>
               <w:rPr>
@@ -3246,7 +3247,7 @@
                 <w:noProof/>
                 <w:webHidden/>
               </w:rPr>
-              <w:t>5</w:t>
+              <w:t>11</w:t>
             </w:r>
             <w:r>
               <w:rPr>
@@ -3268,7 +3269,7 @@
               <w:noProof/>
             </w:rPr>
           </w:pPr>
-          <w:hyperlink w:anchor="_Toc32510029" w:history="1">
+          <w:hyperlink w:anchor="_Toc34576617" w:history="1">
             <w:r>
               <w:rPr>
                 <w:rStyle w:val="Hyperlink"/>
@@ -3277,7 +3278,7 @@
                 <w:noProof/>
                 <w:lang w:val="pt-BR"/>
               </w:rPr>
-              <w:t>9. Garantia de Qualidade</w:t>
+              <w:t>9. Licenças</w:t>
             </w:r>
             <w:r>
               <w:rPr>
@@ -3298,7 +3299,7 @@
                 <w:noProof/>
                 <w:webHidden/>
               </w:rPr>
-              <w:instrText xml:space="preserve"> PAGEREF _Toc32510029 \h </w:instrText>
+              <w:instrText xml:space="preserve"> PAGEREF _Toc34576617 \h </w:instrText>
             </w:r>
             <w:r>
               <w:rPr>
@@ -3318,7 +3319,79 @@
                 <w:noProof/>
                 <w:webHidden/>
               </w:rPr>
-              <w:t>5</w:t>
+              <w:t>12</w:t>
+            </w:r>
+            <w:r>
+              <w:rPr>
+                <w:noProof/>
+                <w:webHidden/>
+              </w:rPr>
+              <w:fldChar w:fldCharType="end"/>
+            </w:r>
+          </w:hyperlink>
+        </w:p>
+        <w:p>
+          <w:pPr>
+            <w:pStyle w:val="TOC1"/>
+            <w:tabs>
+              <w:tab w:val="right" w:leader="dot" w:pos="9350"/>
+            </w:tabs>
+            <w:rPr>
+              <w:rFonts w:eastAsiaTheme="minorEastAsia"/>
+              <w:noProof/>
+            </w:rPr>
+          </w:pPr>
+          <w:hyperlink w:anchor="_Toc34576618" w:history="1">
+            <w:r>
+              <w:rPr>
+                <w:rStyle w:val="Hyperlink"/>
+                <w:b/>
+                <w:bCs/>
+                <w:noProof/>
+                <w:lang w:val="pt-BR"/>
+              </w:rPr>
+              <w:t>10. Garantia de Qualidade</w:t>
+            </w:r>
+            <w:r>
+              <w:rPr>
+                <w:noProof/>
+                <w:webHidden/>
+              </w:rPr>
+              <w:tab/>
+            </w:r>
+            <w:r>
+              <w:rPr>
+                <w:noProof/>
+                <w:webHidden/>
+              </w:rPr>
+              <w:fldChar w:fldCharType="begin"/>
+            </w:r>
+            <w:r>
+              <w:rPr>
+                <w:noProof/>
+                <w:webHidden/>
+              </w:rPr>
+              <w:instrText xml:space="preserve"> PAGEREF _Toc34576618 \h </w:instrText>
+            </w:r>
+            <w:r>
+              <w:rPr>
+                <w:noProof/>
+                <w:webHidden/>
+              </w:rPr>
+            </w:r>
+            <w:r>
+              <w:rPr>
+                <w:noProof/>
+                <w:webHidden/>
+              </w:rPr>
+              <w:fldChar w:fldCharType="separate"/>
+            </w:r>
+            <w:r>
+              <w:rPr>
+                <w:noProof/>
+                <w:webHidden/>
+              </w:rPr>
+              <w:t>13</w:t>
             </w:r>
             <w:r>
               <w:rPr>
@@ -3359,32 +3432,212 @@
     </w:p>
     <w:p>
       <w:pPr>
-        <w:pStyle w:val="Heading1"/>
         <w:rPr>
           <w:b/>
           <w:bCs/>
-          <w:lang w:val="pt-BR"/>
-        </w:rPr>
-      </w:pPr>
-      <w:bookmarkStart w:id="1" w:name="_Toc32509987"/>
-      <w:r>
+          <w:noProof/>
+        </w:rPr>
+      </w:pPr>
+    </w:p>
+    <w:p>
+      <w:pPr>
         <w:rPr>
           <w:b/>
           <w:bCs/>
-          <w:lang w:val="pt-BR"/>
-        </w:rPr>
+          <w:noProof/>
+        </w:rPr>
+      </w:pPr>
+    </w:p>
+    <w:p>
+      <w:pPr>
+        <w:rPr>
+          <w:b/>
+          <w:bCs/>
+          <w:noProof/>
+        </w:rPr>
+      </w:pPr>
+    </w:p>
+    <w:p>
+      <w:pPr>
+        <w:rPr>
+          <w:b/>
+          <w:bCs/>
+          <w:noProof/>
+        </w:rPr>
+      </w:pPr>
+    </w:p>
+    <w:p>
+      <w:pPr>
+        <w:rPr>
+          <w:b/>
+          <w:bCs/>
+          <w:noProof/>
+        </w:rPr>
+      </w:pPr>
+    </w:p>
+    <w:p>
+      <w:pPr>
+        <w:rPr>
+          <w:b/>
+          <w:bCs/>
+          <w:noProof/>
+        </w:rPr>
+      </w:pPr>
+    </w:p>
+    <w:p>
+      <w:pPr>
+        <w:rPr>
+          <w:b/>
+          <w:bCs/>
+          <w:noProof/>
+        </w:rPr>
+      </w:pPr>
+    </w:p>
+    <w:p>
+      <w:pPr>
+        <w:rPr>
+          <w:b/>
+          <w:bCs/>
+          <w:noProof/>
+        </w:rPr>
+      </w:pPr>
+    </w:p>
+    <w:p>
+      <w:pPr>
+        <w:rPr>
+          <w:b/>
+          <w:bCs/>
+          <w:noProof/>
+        </w:rPr>
+      </w:pPr>
+    </w:p>
+    <w:p>
+      <w:pPr>
+        <w:rPr>
+          <w:b/>
+          <w:bCs/>
+          <w:noProof/>
+        </w:rPr>
+      </w:pPr>
+    </w:p>
+    <w:p>
+      <w:pPr>
+        <w:rPr>
+          <w:b/>
+          <w:bCs/>
+          <w:noProof/>
+        </w:rPr>
+      </w:pPr>
+    </w:p>
+    <w:p>
+      <w:pPr>
+        <w:rPr>
+          <w:b/>
+          <w:bCs/>
+          <w:noProof/>
+        </w:rPr>
+      </w:pPr>
+    </w:p>
+    <w:p>
+      <w:pPr>
+        <w:rPr>
+          <w:b/>
+          <w:bCs/>
+          <w:noProof/>
+        </w:rPr>
+      </w:pPr>
+    </w:p>
+    <w:p>
+      <w:pPr>
+        <w:rPr>
+          <w:b/>
+          <w:bCs/>
+          <w:noProof/>
+        </w:rPr>
+      </w:pPr>
+    </w:p>
+    <w:p>
+      <w:pPr>
+        <w:rPr>
+          <w:b/>
+          <w:bCs/>
+          <w:noProof/>
+        </w:rPr>
+      </w:pPr>
+    </w:p>
+    <w:p>
+      <w:pPr>
+        <w:pStyle w:val="Heading1"/>
+        <w:rPr>
+          <w:b/>
+          <w:bCs/>
+          <w:lang w:val="pt-BR"/>
+        </w:rPr>
+      </w:pPr>
+      <w:bookmarkStart w:id="1" w:name="_Toc34576575"/>
+      <w:r>
+        <w:rPr>
+          <w:b/>
+          <w:bCs/>
+          <w:lang w:val="pt-BR"/>
+        </w:rPr>
+        <w:lastRenderedPageBreak/>
         <w:t>1. Introdução</w:t>
       </w:r>
       <w:bookmarkEnd w:id="1"/>
     </w:p>
     <w:p>
       <w:pPr>
+        <w:jc w:val="both"/>
+        <w:rPr>
+          <w:lang w:val="pt-BR"/>
+        </w:rPr>
+      </w:pPr>
+    </w:p>
+    <w:p>
+      <w:pPr>
+        <w:jc w:val="both"/>
+        <w:rPr>
+          <w:lang w:val="pt-BR"/>
+        </w:rPr>
+      </w:pPr>
+      <w:r>
+        <w:rPr>
+          <w:lang w:val="pt-BR"/>
+        </w:rPr>
+        <w:t xml:space="preserve">Este documento tem como objetivo descrever em detalhes a especificação do projeto BPM Game </w:t>
+      </w:r>
+      <w:proofErr w:type="spellStart"/>
+      <w:r>
+        <w:rPr>
+          <w:lang w:val="pt-BR"/>
+        </w:rPr>
+        <w:t>Engine</w:t>
+      </w:r>
+      <w:proofErr w:type="spellEnd"/>
+      <w:r>
+        <w:rPr>
+          <w:lang w:val="pt-BR"/>
+        </w:rPr>
+        <w:t>.</w:t>
+      </w:r>
+    </w:p>
+    <w:p>
+      <w:pPr>
+        <w:jc w:val="both"/>
+        <w:rPr>
+          <w:lang w:val="pt-BR"/>
+        </w:rPr>
+      </w:pPr>
+    </w:p>
+    <w:p>
+      <w:pPr>
         <w:pStyle w:val="Heading2"/>
         <w:rPr>
           <w:lang w:val="pt-BR"/>
         </w:rPr>
       </w:pPr>
-      <w:bookmarkStart w:id="2" w:name="_Toc32509988"/>
+      <w:bookmarkStart w:id="2" w:name="_Toc34576576"/>
       <w:r>
         <w:rPr>
           <w:lang w:val="pt-BR"/>
@@ -3403,84 +3656,301 @@
     </w:p>
     <w:p>
       <w:pPr>
-        <w:pStyle w:val="Heading2"/>
-        <w:rPr>
-          <w:lang w:val="pt-BR"/>
-        </w:rPr>
-      </w:pPr>
-      <w:bookmarkStart w:id="3" w:name="_Toc32509989"/>
-      <w:r>
-        <w:rPr>
-          <w:lang w:val="pt-BR"/>
-        </w:rPr>
-        <w:t>1.2 Motivação do Projeto</w:t>
-      </w:r>
-      <w:bookmarkEnd w:id="3"/>
-    </w:p>
-    <w:p>
-      <w:pPr>
-        <w:pStyle w:val="Heading2"/>
-        <w:rPr>
-          <w:lang w:val="pt-BR"/>
-        </w:rPr>
-      </w:pPr>
-      <w:bookmarkStart w:id="4" w:name="_Toc32509990"/>
-      <w:r>
-        <w:rPr>
-          <w:lang w:val="pt-BR"/>
-        </w:rPr>
-        <w:t>1.3 Objetivo deste documento</w:t>
-      </w:r>
-      <w:bookmarkEnd w:id="4"/>
-    </w:p>
-    <w:p>
-      <w:pPr>
-        <w:pStyle w:val="Heading2"/>
-        <w:rPr>
-          <w:lang w:val="pt-BR"/>
-        </w:rPr>
-      </w:pPr>
-      <w:bookmarkStart w:id="5" w:name="_Toc32509991"/>
-      <w:r>
-        <w:rPr>
-          <w:lang w:val="pt-BR"/>
-        </w:rPr>
-        <w:t>1.4 Público-alvo deste documento</w:t>
-      </w:r>
-      <w:bookmarkEnd w:id="5"/>
-    </w:p>
-    <w:p>
-      <w:pPr>
-        <w:rPr>
-          <w:lang w:val="pt-BR"/>
-        </w:rPr>
-      </w:pPr>
-    </w:p>
-    <w:p>
-      <w:pPr>
-        <w:pStyle w:val="Heading1"/>
+        <w:jc w:val="both"/>
+        <w:rPr>
+          <w:lang w:val="pt-BR"/>
+        </w:rPr>
+      </w:pPr>
+    </w:p>
+    <w:p>
+      <w:pPr>
+        <w:jc w:val="both"/>
+        <w:rPr>
+          <w:lang w:val="pt-BR"/>
+        </w:rPr>
+      </w:pPr>
+      <w:r>
+        <w:rPr>
+          <w:lang w:val="pt-BR"/>
+        </w:rPr>
+        <w:t xml:space="preserve">BPM Game </w:t>
+      </w:r>
+      <w:proofErr w:type="spellStart"/>
+      <w:r>
+        <w:rPr>
+          <w:lang w:val="pt-BR"/>
+        </w:rPr>
+        <w:t>Engine</w:t>
+      </w:r>
+      <w:proofErr w:type="spellEnd"/>
+      <w:r>
+        <w:rPr>
+          <w:lang w:val="pt-BR"/>
+        </w:rPr>
+        <w:t xml:space="preserve"> é um motor de jogo multiplataforma para criação de jogos de baseados em modelos de negócio</w:t>
+      </w:r>
+      <w:r>
+        <w:rPr>
+          <w:vertAlign w:val="superscript"/>
+          <w:lang w:val="pt-BR"/>
+        </w:rPr>
+        <w:t>1</w:t>
+      </w:r>
+      <w:r>
+        <w:rPr>
+          <w:lang w:val="pt-BR"/>
+        </w:rPr>
+        <w:t>.</w:t>
+      </w:r>
+    </w:p>
+    <w:p>
+      <w:pPr>
+        <w:jc w:val="both"/>
+        <w:rPr>
+          <w:lang w:val="pt-BR"/>
+        </w:rPr>
+      </w:pPr>
+    </w:p>
+    <w:p>
+      <w:pPr>
+        <w:jc w:val="both"/>
+        <w:rPr>
+          <w:lang w:val="pt-BR"/>
+        </w:rPr>
+      </w:pPr>
+      <w:r>
         <w:rPr>
           <w:b/>
           <w:bCs/>
           <w:lang w:val="pt-BR"/>
         </w:rPr>
-      </w:pPr>
-      <w:bookmarkStart w:id="6" w:name="_Toc32509992"/>
-      <w:r>
+        <w:t>Nota:</w:t>
+      </w:r>
+      <w:r>
+        <w:rPr>
+          <w:lang w:val="pt-BR"/>
+        </w:rPr>
+        <w:t xml:space="preserve"> </w:t>
+      </w:r>
+      <w:r>
+        <w:rPr>
+          <w:lang w:val="pt-BR"/>
+        </w:rPr>
+        <w:t xml:space="preserve">Jogos digitais com propósito que apresentam um processo de negócio de forma ludificada e permitem assim, aos jogadores, compreender e aprender seu funcionamento de forma divertida e </w:t>
+      </w:r>
+      <w:proofErr w:type="spellStart"/>
+      <w:r>
+        <w:rPr>
+          <w:lang w:val="pt-BR"/>
+        </w:rPr>
+        <w:t>engajante</w:t>
+      </w:r>
+      <w:proofErr w:type="spellEnd"/>
+      <w:r>
+        <w:rPr>
+          <w:lang w:val="pt-BR"/>
+        </w:rPr>
+        <w:t xml:space="preserve"> e desenvolver reflexões em relação à sua necessidade, sua prática, seus valores, seus desafios e limitações de execução.</w:t>
+      </w:r>
+      <w:r>
+        <w:rPr>
+          <w:lang w:val="pt-BR"/>
+        </w:rPr>
+        <w:t xml:space="preserve"> (CLASSE e ARAUJO). </w:t>
+      </w:r>
+    </w:p>
+    <w:p>
+      <w:pPr>
+        <w:jc w:val="both"/>
+        <w:rPr>
+          <w:lang w:val="pt-BR"/>
+        </w:rPr>
+      </w:pPr>
+    </w:p>
+    <w:p>
+      <w:pPr>
+        <w:pStyle w:val="Heading2"/>
+        <w:rPr>
+          <w:lang w:val="pt-BR"/>
+        </w:rPr>
+      </w:pPr>
+      <w:bookmarkStart w:id="3" w:name="_Toc34576577"/>
+      <w:r>
+        <w:rPr>
+          <w:lang w:val="pt-BR"/>
+        </w:rPr>
+        <w:t>1.2 Motivação do Projeto</w:t>
+      </w:r>
+      <w:bookmarkEnd w:id="3"/>
+    </w:p>
+    <w:p>
+      <w:pPr>
+        <w:pStyle w:val="Heading2"/>
+        <w:rPr>
+          <w:lang w:val="pt-BR"/>
+        </w:rPr>
+      </w:pPr>
+      <w:bookmarkStart w:id="4" w:name="_Toc34576578"/>
+      <w:r>
+        <w:rPr>
+          <w:lang w:val="pt-BR"/>
+        </w:rPr>
+        <w:t>1.3 Objetivo deste documento</w:t>
+      </w:r>
+      <w:bookmarkEnd w:id="4"/>
+    </w:p>
+    <w:p>
+      <w:pPr>
+        <w:rPr>
+          <w:lang w:val="pt-BR"/>
+        </w:rPr>
+      </w:pPr>
+    </w:p>
+    <w:p>
+      <w:pPr>
+        <w:jc w:val="both"/>
+        <w:rPr>
+          <w:lang w:val="pt-BR"/>
+        </w:rPr>
+      </w:pPr>
+      <w:r>
+        <w:rPr>
+          <w:lang w:val="pt-BR"/>
+        </w:rPr>
+        <w:t xml:space="preserve">Esta especificação descreve em detalhes a especificação do projeto BPM Game </w:t>
+      </w:r>
+      <w:proofErr w:type="spellStart"/>
+      <w:r>
+        <w:rPr>
+          <w:lang w:val="pt-BR"/>
+        </w:rPr>
+        <w:t>Engine</w:t>
+      </w:r>
+      <w:proofErr w:type="spellEnd"/>
+      <w:r>
+        <w:rPr>
+          <w:lang w:val="pt-BR"/>
+        </w:rPr>
+        <w:t>. Esta especificação pode ser utilizada como um “guia” para o desenvolvimento e uma forma de comunicação entre os envolvidos e visualização do estado atual do projeto.</w:t>
+      </w:r>
+    </w:p>
+    <w:p>
+      <w:pPr>
+        <w:rPr>
+          <w:lang w:val="pt-BR"/>
+        </w:rPr>
+      </w:pPr>
+    </w:p>
+    <w:p>
+      <w:pPr>
+        <w:pStyle w:val="Heading2"/>
+        <w:rPr>
+          <w:lang w:val="pt-BR"/>
+        </w:rPr>
+      </w:pPr>
+      <w:bookmarkStart w:id="5" w:name="_Toc34576579"/>
+      <w:r>
+        <w:rPr>
+          <w:lang w:val="pt-BR"/>
+        </w:rPr>
+        <w:t>1.4 Público-alvo deste documento</w:t>
+      </w:r>
+      <w:bookmarkEnd w:id="5"/>
+    </w:p>
+    <w:p>
+      <w:pPr>
+        <w:rPr>
+          <w:lang w:val="pt-BR"/>
+        </w:rPr>
+      </w:pPr>
+    </w:p>
+    <w:p>
+      <w:pPr>
+        <w:rPr>
+          <w:lang w:val="pt-BR"/>
+        </w:rPr>
+      </w:pPr>
+      <w:r>
+        <w:rPr>
+          <w:lang w:val="pt-BR"/>
+        </w:rPr>
+        <w:t xml:space="preserve">Este documento está destinado a todas as pessoas envolvidas no projeto e desenvolvimento de BPM Game </w:t>
+      </w:r>
+      <w:proofErr w:type="spellStart"/>
+      <w:r>
+        <w:rPr>
+          <w:lang w:val="pt-BR"/>
+        </w:rPr>
+        <w:t>Engine</w:t>
+      </w:r>
+      <w:proofErr w:type="spellEnd"/>
+      <w:r>
+        <w:rPr>
+          <w:lang w:val="pt-BR"/>
+        </w:rPr>
+        <w:t>.</w:t>
+      </w:r>
+    </w:p>
+    <w:p>
+      <w:pPr>
+        <w:rPr>
+          <w:lang w:val="pt-BR"/>
+        </w:rPr>
+      </w:pPr>
+    </w:p>
+    <w:p>
+      <w:pPr>
+        <w:rPr>
+          <w:lang w:val="pt-BR"/>
+        </w:rPr>
+      </w:pPr>
+    </w:p>
+    <w:p>
+      <w:pPr>
+        <w:rPr>
+          <w:lang w:val="pt-BR"/>
+        </w:rPr>
+      </w:pPr>
+    </w:p>
+    <w:p>
+      <w:pPr>
+        <w:rPr>
+          <w:lang w:val="pt-BR"/>
+        </w:rPr>
+      </w:pPr>
+    </w:p>
+    <w:p>
+      <w:pPr>
+        <w:rPr>
+          <w:lang w:val="pt-BR"/>
+        </w:rPr>
+      </w:pPr>
+    </w:p>
+    <w:p>
+      <w:pPr>
+        <w:rPr>
+          <w:lang w:val="pt-BR"/>
+        </w:rPr>
+      </w:pPr>
+    </w:p>
+    <w:p>
+      <w:pPr>
+        <w:pStyle w:val="Heading1"/>
         <w:rPr>
           <w:b/>
           <w:bCs/>
           <w:lang w:val="pt-BR"/>
         </w:rPr>
-        <w:t>2. Descrição Geral</w:t>
-      </w:r>
+      </w:pPr>
+      <w:bookmarkStart w:id="6" w:name="_Toc34576580"/>
       <w:r>
         <w:rPr>
           <w:b/>
           <w:bCs/>
           <w:lang w:val="pt-BR"/>
         </w:rPr>
-        <w:t xml:space="preserve"> de BPM </w:t>
+        <w:lastRenderedPageBreak/>
+        <w:t>2. Descrição Geral</w:t>
       </w:r>
       <w:r>
         <w:rPr>
@@ -3488,15 +3958,23 @@
           <w:bCs/>
           <w:lang w:val="pt-BR"/>
         </w:rPr>
-        <w:t xml:space="preserve">Game </w:t>
-      </w:r>
-      <w:proofErr w:type="spellStart"/>
+        <w:t xml:space="preserve"> de BPM </w:t>
+      </w:r>
       <w:r>
         <w:rPr>
           <w:b/>
           <w:bCs/>
           <w:lang w:val="pt-BR"/>
         </w:rPr>
+        <w:t xml:space="preserve">Game </w:t>
+      </w:r>
+      <w:proofErr w:type="spellStart"/>
+      <w:r>
+        <w:rPr>
+          <w:b/>
+          <w:bCs/>
+          <w:lang w:val="pt-BR"/>
+        </w:rPr>
         <w:t>Engine</w:t>
       </w:r>
       <w:bookmarkEnd w:id="6"/>
@@ -3504,12 +3982,53 @@
     </w:p>
     <w:p>
       <w:pPr>
+        <w:rPr>
+          <w:lang w:val="pt-BR"/>
+        </w:rPr>
+      </w:pPr>
+    </w:p>
+    <w:p>
+      <w:pPr>
+        <w:rPr>
+          <w:lang w:val="pt-BR"/>
+        </w:rPr>
+      </w:pPr>
+      <w:r>
+        <w:rPr>
+          <w:lang w:val="pt-BR"/>
+        </w:rPr>
+        <w:t xml:space="preserve">Nesta seção, estão descritas todas as funcionalidades que compõe BPM Game </w:t>
+      </w:r>
+      <w:proofErr w:type="spellStart"/>
+      <w:r>
+        <w:rPr>
+          <w:lang w:val="pt-BR"/>
+        </w:rPr>
+        <w:t>Engine</w:t>
+      </w:r>
+      <w:proofErr w:type="spellEnd"/>
+      <w:r>
+        <w:rPr>
+          <w:lang w:val="pt-BR"/>
+        </w:rPr>
+        <w:t>.</w:t>
+      </w:r>
+    </w:p>
+    <w:p>
+      <w:pPr>
+        <w:rPr>
+          <w:lang w:val="pt-BR"/>
+        </w:rPr>
+      </w:pPr>
+    </w:p>
+    <w:p>
+      <w:pPr>
         <w:pStyle w:val="Heading2"/>
         <w:rPr>
           <w:lang w:val="pt-BR"/>
         </w:rPr>
       </w:pPr>
-      <w:bookmarkStart w:id="7" w:name="_Toc32509993"/>
+      <w:bookmarkStart w:id="7" w:name="_Toc34576581"/>
       <w:r>
         <w:rPr>
           <w:lang w:val="pt-BR"/>
@@ -3531,7 +4050,7 @@
           <w:lang w:val="pt-BR"/>
         </w:rPr>
       </w:pPr>
-      <w:bookmarkStart w:id="8" w:name="_Toc32509994"/>
+      <w:bookmarkStart w:id="8" w:name="_Toc34576582"/>
       <w:r>
         <w:rPr>
           <w:lang w:val="pt-BR"/>
@@ -3571,7 +4090,7 @@
           <w:lang w:val="pt-BR"/>
         </w:rPr>
       </w:pPr>
-      <w:bookmarkStart w:id="9" w:name="_Toc32509995"/>
+      <w:bookmarkStart w:id="9" w:name="_Toc34576583"/>
       <w:r>
         <w:rPr>
           <w:lang w:val="pt-BR"/>
@@ -3593,7 +4112,7 @@
           <w:lang w:val="pt-BR"/>
         </w:rPr>
       </w:pPr>
-      <w:bookmarkStart w:id="10" w:name="_Toc32509996"/>
+      <w:bookmarkStart w:id="10" w:name="_Toc34576584"/>
       <w:r>
         <w:rPr>
           <w:lang w:val="pt-BR"/>
@@ -3609,7 +4128,7 @@
           <w:lang w:val="pt-BR"/>
         </w:rPr>
       </w:pPr>
-      <w:bookmarkStart w:id="11" w:name="_Toc32509997"/>
+      <w:bookmarkStart w:id="11" w:name="_Toc34576585"/>
       <w:r>
         <w:rPr>
           <w:lang w:val="pt-BR"/>
@@ -3617,6 +4136,125 @@
         <w:t>2.5 Dependências</w:t>
       </w:r>
       <w:bookmarkEnd w:id="11"/>
+    </w:p>
+    <w:p>
+      <w:pPr>
+        <w:rPr>
+          <w:lang w:val="pt-BR"/>
+        </w:rPr>
+      </w:pPr>
+    </w:p>
+    <w:p>
+      <w:pPr>
+        <w:rPr>
+          <w:lang w:val="pt-BR"/>
+        </w:rPr>
+      </w:pPr>
+    </w:p>
+    <w:p>
+      <w:pPr>
+        <w:rPr>
+          <w:lang w:val="pt-BR"/>
+        </w:rPr>
+      </w:pPr>
+    </w:p>
+    <w:p>
+      <w:pPr>
+        <w:rPr>
+          <w:lang w:val="pt-BR"/>
+        </w:rPr>
+      </w:pPr>
+    </w:p>
+    <w:p>
+      <w:pPr>
+        <w:rPr>
+          <w:lang w:val="pt-BR"/>
+        </w:rPr>
+      </w:pPr>
+    </w:p>
+    <w:p>
+      <w:pPr>
+        <w:rPr>
+          <w:lang w:val="pt-BR"/>
+        </w:rPr>
+      </w:pPr>
+    </w:p>
+    <w:p>
+      <w:pPr>
+        <w:rPr>
+          <w:lang w:val="pt-BR"/>
+        </w:rPr>
+      </w:pPr>
+    </w:p>
+    <w:p>
+      <w:pPr>
+        <w:rPr>
+          <w:lang w:val="pt-BR"/>
+        </w:rPr>
+      </w:pPr>
+    </w:p>
+    <w:p>
+      <w:pPr>
+        <w:rPr>
+          <w:lang w:val="pt-BR"/>
+        </w:rPr>
+      </w:pPr>
+    </w:p>
+    <w:p>
+      <w:pPr>
+        <w:rPr>
+          <w:lang w:val="pt-BR"/>
+        </w:rPr>
+      </w:pPr>
+    </w:p>
+    <w:p>
+      <w:pPr>
+        <w:rPr>
+          <w:lang w:val="pt-BR"/>
+        </w:rPr>
+      </w:pPr>
+    </w:p>
+    <w:p>
+      <w:pPr>
+        <w:rPr>
+          <w:lang w:val="pt-BR"/>
+        </w:rPr>
+      </w:pPr>
+    </w:p>
+    <w:p>
+      <w:pPr>
+        <w:rPr>
+          <w:lang w:val="pt-BR"/>
+        </w:rPr>
+      </w:pPr>
+    </w:p>
+    <w:p>
+      <w:pPr>
+        <w:rPr>
+          <w:lang w:val="pt-BR"/>
+        </w:rPr>
+      </w:pPr>
+    </w:p>
+    <w:p>
+      <w:pPr>
+        <w:rPr>
+          <w:lang w:val="pt-BR"/>
+        </w:rPr>
+      </w:pPr>
+    </w:p>
+    <w:p>
+      <w:pPr>
+        <w:rPr>
+          <w:lang w:val="pt-BR"/>
+        </w:rPr>
+      </w:pPr>
+    </w:p>
+    <w:p>
+      <w:pPr>
+        <w:rPr>
+          <w:lang w:val="pt-BR"/>
+        </w:rPr>
+      </w:pPr>
     </w:p>
     <w:p>
       <w:pPr>
@@ -3634,13 +4272,14 @@
           <w:lang w:val="pt-BR"/>
         </w:rPr>
       </w:pPr>
-      <w:bookmarkStart w:id="12" w:name="_Toc32509998"/>
+      <w:bookmarkStart w:id="12" w:name="_Toc34576586"/>
       <w:r>
         <w:rPr>
           <w:b/>
           <w:bCs/>
           <w:lang w:val="pt-BR"/>
         </w:rPr>
+        <w:lastRenderedPageBreak/>
         <w:t>3.</w:t>
       </w:r>
       <w:r>
@@ -3660,7 +4299,7 @@
           <w:lang w:val="pt-BR"/>
         </w:rPr>
       </w:pPr>
-      <w:bookmarkStart w:id="13" w:name="_Toc32509999"/>
+      <w:bookmarkStart w:id="13" w:name="_Toc34576587"/>
       <w:r>
         <w:rPr>
           <w:lang w:val="pt-BR"/>
@@ -3688,7 +4327,7 @@
           <w:lang w:val="pt-BR"/>
         </w:rPr>
       </w:pPr>
-      <w:bookmarkStart w:id="14" w:name="_Toc32510000"/>
+      <w:bookmarkStart w:id="14" w:name="_Toc34576588"/>
       <w:r>
         <w:rPr>
           <w:lang w:val="pt-BR"/>
@@ -3794,7 +4433,6 @@
         <w:rPr>
           <w:lang w:val="pt-BR"/>
         </w:rPr>
-        <w:lastRenderedPageBreak/>
         <w:t>Plano de Desenvolvimento</w:t>
       </w:r>
     </w:p>
@@ -4026,7 +4664,7 @@
           <w:lang w:val="pt-BR"/>
         </w:rPr>
       </w:pPr>
-      <w:bookmarkStart w:id="15" w:name="_Toc32510001"/>
+      <w:bookmarkStart w:id="15" w:name="_Toc34576589"/>
       <w:r>
         <w:rPr>
           <w:lang w:val="pt-BR"/>
@@ -4048,7 +4686,7 @@
           <w:lang w:val="pt-BR"/>
         </w:rPr>
       </w:pPr>
-      <w:bookmarkStart w:id="16" w:name="_Toc32510002"/>
+      <w:bookmarkStart w:id="16" w:name="_Toc34576590"/>
       <w:r>
         <w:rPr>
           <w:lang w:val="pt-BR"/>
@@ -4056,6 +4694,69 @@
         <w:t>3.4 Descrição da execução da iteração</w:t>
       </w:r>
       <w:bookmarkEnd w:id="16"/>
+    </w:p>
+    <w:p>
+      <w:pPr>
+        <w:rPr>
+          <w:lang w:val="pt-BR"/>
+        </w:rPr>
+      </w:pPr>
+    </w:p>
+    <w:p>
+      <w:pPr>
+        <w:rPr>
+          <w:lang w:val="pt-BR"/>
+        </w:rPr>
+      </w:pPr>
+    </w:p>
+    <w:p>
+      <w:pPr>
+        <w:rPr>
+          <w:lang w:val="pt-BR"/>
+        </w:rPr>
+      </w:pPr>
+    </w:p>
+    <w:p>
+      <w:pPr>
+        <w:rPr>
+          <w:lang w:val="pt-BR"/>
+        </w:rPr>
+      </w:pPr>
+    </w:p>
+    <w:p>
+      <w:pPr>
+        <w:rPr>
+          <w:lang w:val="pt-BR"/>
+        </w:rPr>
+      </w:pPr>
+    </w:p>
+    <w:p>
+      <w:pPr>
+        <w:rPr>
+          <w:lang w:val="pt-BR"/>
+        </w:rPr>
+      </w:pPr>
+    </w:p>
+    <w:p>
+      <w:pPr>
+        <w:rPr>
+          <w:lang w:val="pt-BR"/>
+        </w:rPr>
+      </w:pPr>
+    </w:p>
+    <w:p>
+      <w:pPr>
+        <w:rPr>
+          <w:lang w:val="pt-BR"/>
+        </w:rPr>
+      </w:pPr>
+    </w:p>
+    <w:p>
+      <w:pPr>
+        <w:rPr>
+          <w:lang w:val="pt-BR"/>
+        </w:rPr>
+      </w:pPr>
     </w:p>
     <w:p>
       <w:pPr>
@@ -4073,13 +4774,14 @@
           <w:lang w:val="pt-BR"/>
         </w:rPr>
       </w:pPr>
-      <w:bookmarkStart w:id="17" w:name="_Toc32510003"/>
+      <w:bookmarkStart w:id="17" w:name="_Toc34576591"/>
       <w:r>
         <w:rPr>
           <w:b/>
           <w:bCs/>
           <w:lang w:val="pt-BR"/>
         </w:rPr>
+        <w:lastRenderedPageBreak/>
         <w:t>4. Engenharia de Requisitos</w:t>
       </w:r>
       <w:bookmarkEnd w:id="17"/>
@@ -4091,7 +4793,7 @@
           <w:lang w:val="pt-BR"/>
         </w:rPr>
       </w:pPr>
-      <w:bookmarkStart w:id="18" w:name="_Toc32510004"/>
+      <w:bookmarkStart w:id="18" w:name="_Toc34576592"/>
       <w:r>
         <w:rPr>
           <w:lang w:val="pt-BR"/>
@@ -4119,7 +4821,7 @@
           <w:lang w:val="pt-BR"/>
         </w:rPr>
       </w:pPr>
-      <w:bookmarkStart w:id="19" w:name="_Toc32510005"/>
+      <w:bookmarkStart w:id="19" w:name="_Toc34576593"/>
       <w:r>
         <w:rPr>
           <w:lang w:val="pt-BR"/>
@@ -4177,7 +4879,7 @@
           <w:lang w:val="pt-BR"/>
         </w:rPr>
       </w:pPr>
-      <w:bookmarkStart w:id="20" w:name="_Toc32510006"/>
+      <w:bookmarkStart w:id="20" w:name="_Toc34576594"/>
       <w:r>
         <w:rPr>
           <w:lang w:val="pt-BR"/>
@@ -4293,6 +4995,139 @@
     </w:p>
     <w:p>
       <w:pPr>
+        <w:rPr>
+          <w:lang w:val="pt-BR"/>
+        </w:rPr>
+      </w:pPr>
+    </w:p>
+    <w:p>
+      <w:pPr>
+        <w:rPr>
+          <w:lang w:val="pt-BR"/>
+        </w:rPr>
+      </w:pPr>
+    </w:p>
+    <w:p>
+      <w:pPr>
+        <w:rPr>
+          <w:lang w:val="pt-BR"/>
+        </w:rPr>
+      </w:pPr>
+    </w:p>
+    <w:p>
+      <w:pPr>
+        <w:rPr>
+          <w:lang w:val="pt-BR"/>
+        </w:rPr>
+      </w:pPr>
+    </w:p>
+    <w:p>
+      <w:pPr>
+        <w:rPr>
+          <w:lang w:val="pt-BR"/>
+        </w:rPr>
+      </w:pPr>
+    </w:p>
+    <w:p>
+      <w:pPr>
+        <w:rPr>
+          <w:lang w:val="pt-BR"/>
+        </w:rPr>
+      </w:pPr>
+    </w:p>
+    <w:p>
+      <w:pPr>
+        <w:rPr>
+          <w:lang w:val="pt-BR"/>
+        </w:rPr>
+      </w:pPr>
+    </w:p>
+    <w:p>
+      <w:pPr>
+        <w:rPr>
+          <w:lang w:val="pt-BR"/>
+        </w:rPr>
+      </w:pPr>
+    </w:p>
+    <w:p>
+      <w:pPr>
+        <w:rPr>
+          <w:lang w:val="pt-BR"/>
+        </w:rPr>
+      </w:pPr>
+    </w:p>
+    <w:p>
+      <w:pPr>
+        <w:rPr>
+          <w:lang w:val="pt-BR"/>
+        </w:rPr>
+      </w:pPr>
+    </w:p>
+    <w:p>
+      <w:pPr>
+        <w:rPr>
+          <w:lang w:val="pt-BR"/>
+        </w:rPr>
+      </w:pPr>
+    </w:p>
+    <w:p>
+      <w:pPr>
+        <w:rPr>
+          <w:lang w:val="pt-BR"/>
+        </w:rPr>
+      </w:pPr>
+    </w:p>
+    <w:p>
+      <w:pPr>
+        <w:rPr>
+          <w:lang w:val="pt-BR"/>
+        </w:rPr>
+      </w:pPr>
+    </w:p>
+    <w:p>
+      <w:pPr>
+        <w:rPr>
+          <w:lang w:val="pt-BR"/>
+        </w:rPr>
+      </w:pPr>
+    </w:p>
+    <w:p>
+      <w:pPr>
+        <w:rPr>
+          <w:lang w:val="pt-BR"/>
+        </w:rPr>
+      </w:pPr>
+    </w:p>
+    <w:p>
+      <w:pPr>
+        <w:rPr>
+          <w:lang w:val="pt-BR"/>
+        </w:rPr>
+      </w:pPr>
+    </w:p>
+    <w:p>
+      <w:pPr>
+        <w:rPr>
+          <w:lang w:val="pt-BR"/>
+        </w:rPr>
+      </w:pPr>
+    </w:p>
+    <w:p>
+      <w:pPr>
+        <w:rPr>
+          <w:lang w:val="pt-BR"/>
+        </w:rPr>
+      </w:pPr>
+    </w:p>
+    <w:p>
+      <w:pPr>
+        <w:rPr>
+          <w:lang w:val="pt-BR"/>
+        </w:rPr>
+      </w:pPr>
+    </w:p>
+    <w:p>
+      <w:pPr>
         <w:pStyle w:val="Heading1"/>
         <w:rPr>
           <w:b/>
@@ -4300,13 +5135,14 @@
           <w:lang w:val="pt-BR"/>
         </w:rPr>
       </w:pPr>
-      <w:bookmarkStart w:id="21" w:name="_Toc32510007"/>
+      <w:bookmarkStart w:id="21" w:name="_Toc34576595"/>
       <w:r>
         <w:rPr>
           <w:b/>
           <w:bCs/>
           <w:lang w:val="pt-BR"/>
         </w:rPr>
+        <w:lastRenderedPageBreak/>
         <w:t>5. Modelagem Conceitual</w:t>
       </w:r>
       <w:r>
@@ -4326,7 +5162,7 @@
           <w:lang w:val="pt-BR"/>
         </w:rPr>
       </w:pPr>
-      <w:bookmarkStart w:id="22" w:name="_Toc32510008"/>
+      <w:bookmarkStart w:id="22" w:name="_Toc34576596"/>
       <w:r>
         <w:rPr>
           <w:lang w:val="pt-BR"/>
@@ -4340,6 +5176,153 @@
         <w:t>Cenários ou Diagramas UML?</w:t>
       </w:r>
       <w:bookmarkEnd w:id="22"/>
+    </w:p>
+    <w:p>
+      <w:pPr>
+        <w:rPr>
+          <w:lang w:val="pt-BR"/>
+        </w:rPr>
+      </w:pPr>
+    </w:p>
+    <w:p>
+      <w:pPr>
+        <w:rPr>
+          <w:lang w:val="pt-BR"/>
+        </w:rPr>
+      </w:pPr>
+    </w:p>
+    <w:p>
+      <w:pPr>
+        <w:rPr>
+          <w:lang w:val="pt-BR"/>
+        </w:rPr>
+      </w:pPr>
+    </w:p>
+    <w:p>
+      <w:pPr>
+        <w:rPr>
+          <w:lang w:val="pt-BR"/>
+        </w:rPr>
+      </w:pPr>
+    </w:p>
+    <w:p>
+      <w:pPr>
+        <w:rPr>
+          <w:lang w:val="pt-BR"/>
+        </w:rPr>
+      </w:pPr>
+    </w:p>
+    <w:p>
+      <w:pPr>
+        <w:rPr>
+          <w:lang w:val="pt-BR"/>
+        </w:rPr>
+      </w:pPr>
+    </w:p>
+    <w:p>
+      <w:pPr>
+        <w:rPr>
+          <w:lang w:val="pt-BR"/>
+        </w:rPr>
+      </w:pPr>
+    </w:p>
+    <w:p>
+      <w:pPr>
+        <w:rPr>
+          <w:lang w:val="pt-BR"/>
+        </w:rPr>
+      </w:pPr>
+    </w:p>
+    <w:p>
+      <w:pPr>
+        <w:rPr>
+          <w:lang w:val="pt-BR"/>
+        </w:rPr>
+      </w:pPr>
+    </w:p>
+    <w:p>
+      <w:pPr>
+        <w:rPr>
+          <w:lang w:val="pt-BR"/>
+        </w:rPr>
+      </w:pPr>
+    </w:p>
+    <w:p>
+      <w:pPr>
+        <w:rPr>
+          <w:lang w:val="pt-BR"/>
+        </w:rPr>
+      </w:pPr>
+    </w:p>
+    <w:p>
+      <w:pPr>
+        <w:rPr>
+          <w:lang w:val="pt-BR"/>
+        </w:rPr>
+      </w:pPr>
+    </w:p>
+    <w:p>
+      <w:pPr>
+        <w:rPr>
+          <w:lang w:val="pt-BR"/>
+        </w:rPr>
+      </w:pPr>
+    </w:p>
+    <w:p>
+      <w:pPr>
+        <w:rPr>
+          <w:lang w:val="pt-BR"/>
+        </w:rPr>
+      </w:pPr>
+    </w:p>
+    <w:p>
+      <w:pPr>
+        <w:rPr>
+          <w:lang w:val="pt-BR"/>
+        </w:rPr>
+      </w:pPr>
+    </w:p>
+    <w:p>
+      <w:pPr>
+        <w:rPr>
+          <w:lang w:val="pt-BR"/>
+        </w:rPr>
+      </w:pPr>
+    </w:p>
+    <w:p>
+      <w:pPr>
+        <w:rPr>
+          <w:lang w:val="pt-BR"/>
+        </w:rPr>
+      </w:pPr>
+    </w:p>
+    <w:p>
+      <w:pPr>
+        <w:rPr>
+          <w:lang w:val="pt-BR"/>
+        </w:rPr>
+      </w:pPr>
+    </w:p>
+    <w:p>
+      <w:pPr>
+        <w:rPr>
+          <w:lang w:val="pt-BR"/>
+        </w:rPr>
+      </w:pPr>
+    </w:p>
+    <w:p>
+      <w:pPr>
+        <w:rPr>
+          <w:lang w:val="pt-BR"/>
+        </w:rPr>
+      </w:pPr>
+    </w:p>
+    <w:p>
+      <w:pPr>
+        <w:rPr>
+          <w:lang w:val="pt-BR"/>
+        </w:rPr>
+      </w:pPr>
     </w:p>
     <w:p>
       <w:pPr>
@@ -4357,13 +5340,14 @@
           <w:lang w:val="pt-BR"/>
         </w:rPr>
       </w:pPr>
-      <w:bookmarkStart w:id="23" w:name="_Toc32510009"/>
+      <w:bookmarkStart w:id="23" w:name="_Toc34576597"/>
       <w:r>
         <w:rPr>
           <w:b/>
           <w:bCs/>
           <w:lang w:val="pt-BR"/>
         </w:rPr>
+        <w:lastRenderedPageBreak/>
         <w:t xml:space="preserve">6. </w:t>
       </w:r>
       <w:r>
@@ -4383,7 +5367,7 @@
           <w:lang w:val="pt-BR"/>
         </w:rPr>
       </w:pPr>
-      <w:bookmarkStart w:id="24" w:name="_Toc32510010"/>
+      <w:bookmarkStart w:id="24" w:name="_Toc34576598"/>
       <w:r>
         <w:rPr>
           <w:lang w:val="pt-BR"/>
@@ -4399,7 +5383,7 @@
           <w:lang w:val="pt-BR"/>
         </w:rPr>
       </w:pPr>
-      <w:bookmarkStart w:id="25" w:name="_Toc32510011"/>
+      <w:bookmarkStart w:id="25" w:name="_Toc34576599"/>
       <w:r>
         <w:rPr>
           <w:lang w:val="pt-BR"/>
@@ -4429,7 +5413,7 @@
           <w:lang w:val="pt-BR"/>
         </w:rPr>
       </w:pPr>
-      <w:bookmarkStart w:id="26" w:name="_Toc32510012"/>
+      <w:bookmarkStart w:id="26" w:name="_Toc34576600"/>
       <w:r>
         <w:rPr>
           <w:lang w:val="pt-BR"/>
@@ -4459,7 +5443,7 @@
           <w:lang w:val="pt-BR"/>
         </w:rPr>
       </w:pPr>
-      <w:bookmarkStart w:id="27" w:name="_Toc32510013"/>
+      <w:bookmarkStart w:id="27" w:name="_Toc34576601"/>
       <w:r>
         <w:rPr>
           <w:lang w:val="pt-BR"/>
@@ -4499,6 +5483,132 @@
     </w:p>
     <w:p>
       <w:pPr>
+        <w:rPr>
+          <w:lang w:val="pt-BR"/>
+        </w:rPr>
+      </w:pPr>
+    </w:p>
+    <w:p>
+      <w:pPr>
+        <w:rPr>
+          <w:lang w:val="pt-BR"/>
+        </w:rPr>
+      </w:pPr>
+    </w:p>
+    <w:p>
+      <w:pPr>
+        <w:rPr>
+          <w:lang w:val="pt-BR"/>
+        </w:rPr>
+      </w:pPr>
+    </w:p>
+    <w:p>
+      <w:pPr>
+        <w:rPr>
+          <w:lang w:val="pt-BR"/>
+        </w:rPr>
+      </w:pPr>
+    </w:p>
+    <w:p>
+      <w:pPr>
+        <w:rPr>
+          <w:lang w:val="pt-BR"/>
+        </w:rPr>
+      </w:pPr>
+    </w:p>
+    <w:p>
+      <w:pPr>
+        <w:rPr>
+          <w:lang w:val="pt-BR"/>
+        </w:rPr>
+      </w:pPr>
+    </w:p>
+    <w:p>
+      <w:pPr>
+        <w:rPr>
+          <w:lang w:val="pt-BR"/>
+        </w:rPr>
+      </w:pPr>
+    </w:p>
+    <w:p>
+      <w:pPr>
+        <w:rPr>
+          <w:lang w:val="pt-BR"/>
+        </w:rPr>
+      </w:pPr>
+    </w:p>
+    <w:p>
+      <w:pPr>
+        <w:rPr>
+          <w:lang w:val="pt-BR"/>
+        </w:rPr>
+      </w:pPr>
+    </w:p>
+    <w:p>
+      <w:pPr>
+        <w:rPr>
+          <w:lang w:val="pt-BR"/>
+        </w:rPr>
+      </w:pPr>
+    </w:p>
+    <w:p>
+      <w:pPr>
+        <w:rPr>
+          <w:lang w:val="pt-BR"/>
+        </w:rPr>
+      </w:pPr>
+    </w:p>
+    <w:p>
+      <w:pPr>
+        <w:rPr>
+          <w:lang w:val="pt-BR"/>
+        </w:rPr>
+      </w:pPr>
+    </w:p>
+    <w:p>
+      <w:pPr>
+        <w:rPr>
+          <w:lang w:val="pt-BR"/>
+        </w:rPr>
+      </w:pPr>
+    </w:p>
+    <w:p>
+      <w:pPr>
+        <w:rPr>
+          <w:lang w:val="pt-BR"/>
+        </w:rPr>
+      </w:pPr>
+    </w:p>
+    <w:p>
+      <w:pPr>
+        <w:rPr>
+          <w:lang w:val="pt-BR"/>
+        </w:rPr>
+      </w:pPr>
+    </w:p>
+    <w:p>
+      <w:pPr>
+        <w:rPr>
+          <w:lang w:val="pt-BR"/>
+        </w:rPr>
+      </w:pPr>
+    </w:p>
+    <w:p>
+      <w:pPr>
+        <w:rPr>
+          <w:lang w:val="pt-BR"/>
+        </w:rPr>
+      </w:pPr>
+    </w:p>
+    <w:p>
+      <w:pPr>
+        <w:rPr>
+          <w:lang w:val="pt-BR"/>
+        </w:rPr>
+      </w:pPr>
+    </w:p>
+    <w:p>
+      <w:pPr>
         <w:pStyle w:val="Heading1"/>
         <w:rPr>
           <w:b/>
@@ -4506,7 +5616,7 @@
           <w:lang w:val="pt-BR"/>
         </w:rPr>
       </w:pPr>
-      <w:bookmarkStart w:id="28" w:name="_Toc32510014"/>
+      <w:bookmarkStart w:id="28" w:name="_Toc34576602"/>
       <w:r>
         <w:rPr>
           <w:b/>
@@ -4525,7 +5635,7 @@
           <w:lang w:val="pt-BR"/>
         </w:rPr>
       </w:pPr>
-      <w:bookmarkStart w:id="29" w:name="_Toc32510015"/>
+      <w:bookmarkStart w:id="29" w:name="_Toc34576603"/>
       <w:r>
         <w:rPr>
           <w:lang w:val="pt-BR"/>
@@ -4547,7 +5657,7 @@
           <w:lang w:val="pt-BR"/>
         </w:rPr>
       </w:pPr>
-      <w:bookmarkStart w:id="30" w:name="_Toc32510016"/>
+      <w:bookmarkStart w:id="30" w:name="_Toc34576604"/>
       <w:r>
         <w:rPr>
           <w:lang w:val="pt-BR"/>
@@ -4563,7 +5673,7 @@
           <w:lang w:val="pt-BR"/>
         </w:rPr>
       </w:pPr>
-      <w:bookmarkStart w:id="31" w:name="_Toc32510017"/>
+      <w:bookmarkStart w:id="31" w:name="_Toc34576605"/>
       <w:r>
         <w:rPr>
           <w:lang w:val="pt-BR"/>
@@ -4579,7 +5689,7 @@
           <w:lang w:val="pt-BR"/>
         </w:rPr>
       </w:pPr>
-      <w:bookmarkStart w:id="32" w:name="_Toc32510018"/>
+      <w:bookmarkStart w:id="32" w:name="_Toc34576606"/>
       <w:r>
         <w:rPr>
           <w:lang w:val="pt-BR"/>
@@ -4595,7 +5705,7 @@
           <w:lang w:val="pt-BR"/>
         </w:rPr>
       </w:pPr>
-      <w:bookmarkStart w:id="33" w:name="_Toc32510019"/>
+      <w:bookmarkStart w:id="33" w:name="_Toc34576607"/>
       <w:r>
         <w:rPr>
           <w:lang w:val="pt-BR"/>
@@ -4603,6 +5713,111 @@
         <w:t>7.5 Documentação de Testes</w:t>
       </w:r>
       <w:bookmarkEnd w:id="33"/>
+    </w:p>
+    <w:p>
+      <w:pPr>
+        <w:rPr>
+          <w:lang w:val="pt-BR"/>
+        </w:rPr>
+      </w:pPr>
+    </w:p>
+    <w:p>
+      <w:pPr>
+        <w:rPr>
+          <w:lang w:val="pt-BR"/>
+        </w:rPr>
+      </w:pPr>
+    </w:p>
+    <w:p>
+      <w:pPr>
+        <w:rPr>
+          <w:lang w:val="pt-BR"/>
+        </w:rPr>
+      </w:pPr>
+    </w:p>
+    <w:p>
+      <w:pPr>
+        <w:rPr>
+          <w:lang w:val="pt-BR"/>
+        </w:rPr>
+      </w:pPr>
+    </w:p>
+    <w:p>
+      <w:pPr>
+        <w:rPr>
+          <w:lang w:val="pt-BR"/>
+        </w:rPr>
+      </w:pPr>
+    </w:p>
+    <w:p>
+      <w:pPr>
+        <w:rPr>
+          <w:lang w:val="pt-BR"/>
+        </w:rPr>
+      </w:pPr>
+    </w:p>
+    <w:p>
+      <w:pPr>
+        <w:rPr>
+          <w:lang w:val="pt-BR"/>
+        </w:rPr>
+      </w:pPr>
+    </w:p>
+    <w:p>
+      <w:pPr>
+        <w:rPr>
+          <w:lang w:val="pt-BR"/>
+        </w:rPr>
+      </w:pPr>
+    </w:p>
+    <w:p>
+      <w:pPr>
+        <w:rPr>
+          <w:lang w:val="pt-BR"/>
+        </w:rPr>
+      </w:pPr>
+    </w:p>
+    <w:p>
+      <w:pPr>
+        <w:rPr>
+          <w:lang w:val="pt-BR"/>
+        </w:rPr>
+      </w:pPr>
+    </w:p>
+    <w:p>
+      <w:pPr>
+        <w:rPr>
+          <w:lang w:val="pt-BR"/>
+        </w:rPr>
+      </w:pPr>
+    </w:p>
+    <w:p>
+      <w:pPr>
+        <w:rPr>
+          <w:lang w:val="pt-BR"/>
+        </w:rPr>
+      </w:pPr>
+    </w:p>
+    <w:p>
+      <w:pPr>
+        <w:rPr>
+          <w:lang w:val="pt-BR"/>
+        </w:rPr>
+      </w:pPr>
+    </w:p>
+    <w:p>
+      <w:pPr>
+        <w:rPr>
+          <w:lang w:val="pt-BR"/>
+        </w:rPr>
+      </w:pPr>
+    </w:p>
+    <w:p>
+      <w:pPr>
+        <w:rPr>
+          <w:lang w:val="pt-BR"/>
+        </w:rPr>
+      </w:pPr>
     </w:p>
     <w:p>
       <w:pPr>
@@ -4620,13 +5835,14 @@
           <w:lang w:val="pt-BR"/>
         </w:rPr>
       </w:pPr>
-      <w:bookmarkStart w:id="34" w:name="_Toc32510020"/>
+      <w:bookmarkStart w:id="34" w:name="_Toc34576608"/>
       <w:r>
         <w:rPr>
           <w:b/>
           <w:bCs/>
           <w:lang w:val="pt-BR"/>
         </w:rPr>
+        <w:lastRenderedPageBreak/>
         <w:t>8. Gerência de Configuração</w:t>
       </w:r>
       <w:r>
@@ -4646,7 +5862,7 @@
           <w:lang w:val="pt-BR"/>
         </w:rPr>
       </w:pPr>
-      <w:bookmarkStart w:id="35" w:name="_Toc32510021"/>
+      <w:bookmarkStart w:id="35" w:name="_Toc34576609"/>
       <w:r>
         <w:rPr>
           <w:lang w:val="pt-BR"/>
@@ -4662,7 +5878,7 @@
           <w:lang w:val="pt-BR"/>
         </w:rPr>
       </w:pPr>
-      <w:bookmarkStart w:id="36" w:name="_Toc32510022"/>
+      <w:bookmarkStart w:id="36" w:name="_Toc34576610"/>
       <w:r>
         <w:rPr>
           <w:lang w:val="pt-BR"/>
@@ -4706,7 +5922,7 @@
           <w:lang w:val="pt-BR"/>
         </w:rPr>
       </w:pPr>
-      <w:bookmarkStart w:id="37" w:name="_Toc32510023"/>
+      <w:bookmarkStart w:id="37" w:name="_Toc34576611"/>
       <w:r>
         <w:rPr>
           <w:lang w:val="pt-BR"/>
@@ -4736,7 +5952,7 @@
           <w:lang w:val="pt-BR"/>
         </w:rPr>
       </w:pPr>
-      <w:bookmarkStart w:id="38" w:name="_Toc32510024"/>
+      <w:bookmarkStart w:id="38" w:name="_Toc34576612"/>
       <w:r>
         <w:rPr>
           <w:lang w:val="pt-BR"/>
@@ -4749,7 +5965,7 @@
       <w:pPr>
         <w:pStyle w:val="Heading2"/>
       </w:pPr>
-      <w:bookmarkStart w:id="39" w:name="_Toc32510025"/>
+      <w:bookmarkStart w:id="39" w:name="_Toc34576613"/>
       <w:r>
         <w:t>8.3.2 Workflow: Pull Request Workflow</w:t>
       </w:r>
@@ -4759,7 +5975,7 @@
       <w:pPr>
         <w:pStyle w:val="Heading2"/>
       </w:pPr>
-      <w:bookmarkStart w:id="40" w:name="_Toc32510026"/>
+      <w:bookmarkStart w:id="40" w:name="_Toc34576614"/>
       <w:r>
         <w:t>8.3.3 Workflow: No Switch Yard</w:t>
       </w:r>
@@ -4768,34 +5984,44 @@
     <w:p>
       <w:pPr>
         <w:pStyle w:val="Heading2"/>
-      </w:pPr>
-      <w:bookmarkStart w:id="41" w:name="_Toc32510027"/>
-      <w:r>
+        <w:rPr>
+          <w:lang w:val="pt-BR"/>
+        </w:rPr>
+      </w:pPr>
+      <w:bookmarkStart w:id="41" w:name="_Toc34576615"/>
+      <w:r>
+        <w:rPr>
+          <w:lang w:val="pt-BR"/>
+        </w:rPr>
         <w:t>8.3.</w:t>
       </w:r>
       <w:r>
+        <w:rPr>
+          <w:lang w:val="pt-BR"/>
+        </w:rPr>
         <w:t>4</w:t>
       </w:r>
       <w:r>
-        <w:t xml:space="preserve"> </w:t>
+        <w:rPr>
+          <w:lang w:val="pt-BR"/>
+        </w:rPr>
+        <w:t xml:space="preserve"> Guia de contribuição</w:t>
+      </w:r>
+      <w:r>
+        <w:rPr>
+          <w:lang w:val="pt-BR"/>
+        </w:rPr>
+        <w:t xml:space="preserve"> open </w:t>
       </w:r>
       <w:proofErr w:type="spellStart"/>
       <w:r>
-        <w:t>Guia</w:t>
-      </w:r>
+        <w:rPr>
+          <w:lang w:val="pt-BR"/>
+        </w:rPr>
+        <w:t>source</w:t>
+      </w:r>
+      <w:bookmarkEnd w:id="41"/>
       <w:proofErr w:type="spellEnd"/>
-      <w:r>
-        <w:t xml:space="preserve"> de </w:t>
-      </w:r>
-      <w:proofErr w:type="spellStart"/>
-      <w:r>
-        <w:t>contribuição</w:t>
-      </w:r>
-      <w:proofErr w:type="spellEnd"/>
-      <w:r>
-        <w:t xml:space="preserve"> open source</w:t>
-      </w:r>
-      <w:bookmarkEnd w:id="41"/>
     </w:p>
     <w:p>
       <w:pPr>
@@ -4804,7 +6030,7 @@
           <w:lang w:val="pt-BR"/>
         </w:rPr>
       </w:pPr>
-      <w:bookmarkStart w:id="42" w:name="_Toc32510028"/>
+      <w:bookmarkStart w:id="42" w:name="_Toc34576616"/>
       <w:r>
         <w:rPr>
           <w:lang w:val="pt-BR"/>
@@ -4872,6 +6098,139 @@
     </w:p>
     <w:p>
       <w:pPr>
+        <w:rPr>
+          <w:lang w:val="pt-BR"/>
+        </w:rPr>
+      </w:pPr>
+    </w:p>
+    <w:p>
+      <w:pPr>
+        <w:rPr>
+          <w:lang w:val="pt-BR"/>
+        </w:rPr>
+      </w:pPr>
+    </w:p>
+    <w:p>
+      <w:pPr>
+        <w:rPr>
+          <w:lang w:val="pt-BR"/>
+        </w:rPr>
+      </w:pPr>
+    </w:p>
+    <w:p>
+      <w:pPr>
+        <w:rPr>
+          <w:lang w:val="pt-BR"/>
+        </w:rPr>
+      </w:pPr>
+    </w:p>
+    <w:p>
+      <w:pPr>
+        <w:rPr>
+          <w:lang w:val="pt-BR"/>
+        </w:rPr>
+      </w:pPr>
+    </w:p>
+    <w:p>
+      <w:pPr>
+        <w:rPr>
+          <w:lang w:val="pt-BR"/>
+        </w:rPr>
+      </w:pPr>
+    </w:p>
+    <w:p>
+      <w:pPr>
+        <w:rPr>
+          <w:lang w:val="pt-BR"/>
+        </w:rPr>
+      </w:pPr>
+    </w:p>
+    <w:p>
+      <w:pPr>
+        <w:rPr>
+          <w:lang w:val="pt-BR"/>
+        </w:rPr>
+      </w:pPr>
+    </w:p>
+    <w:p>
+      <w:pPr>
+        <w:rPr>
+          <w:lang w:val="pt-BR"/>
+        </w:rPr>
+      </w:pPr>
+    </w:p>
+    <w:p>
+      <w:pPr>
+        <w:rPr>
+          <w:lang w:val="pt-BR"/>
+        </w:rPr>
+      </w:pPr>
+    </w:p>
+    <w:p>
+      <w:pPr>
+        <w:rPr>
+          <w:lang w:val="pt-BR"/>
+        </w:rPr>
+      </w:pPr>
+    </w:p>
+    <w:p>
+      <w:pPr>
+        <w:rPr>
+          <w:lang w:val="pt-BR"/>
+        </w:rPr>
+      </w:pPr>
+    </w:p>
+    <w:p>
+      <w:pPr>
+        <w:rPr>
+          <w:lang w:val="pt-BR"/>
+        </w:rPr>
+      </w:pPr>
+    </w:p>
+    <w:p>
+      <w:pPr>
+        <w:rPr>
+          <w:lang w:val="pt-BR"/>
+        </w:rPr>
+      </w:pPr>
+    </w:p>
+    <w:p>
+      <w:pPr>
+        <w:rPr>
+          <w:lang w:val="pt-BR"/>
+        </w:rPr>
+      </w:pPr>
+    </w:p>
+    <w:p>
+      <w:pPr>
+        <w:rPr>
+          <w:lang w:val="pt-BR"/>
+        </w:rPr>
+      </w:pPr>
+    </w:p>
+    <w:p>
+      <w:pPr>
+        <w:rPr>
+          <w:lang w:val="pt-BR"/>
+        </w:rPr>
+      </w:pPr>
+    </w:p>
+    <w:p>
+      <w:pPr>
+        <w:rPr>
+          <w:lang w:val="pt-BR"/>
+        </w:rPr>
+      </w:pPr>
+    </w:p>
+    <w:p>
+      <w:pPr>
+        <w:rPr>
+          <w:lang w:val="pt-BR"/>
+        </w:rPr>
+      </w:pPr>
+    </w:p>
+    <w:p>
+      <w:pPr>
         <w:pStyle w:val="Heading1"/>
         <w:rPr>
           <w:b/>
@@ -4879,14 +6238,23 @@
           <w:lang w:val="pt-BR"/>
         </w:rPr>
       </w:pPr>
-      <w:bookmarkStart w:id="43" w:name="_Toc32510029"/>
+      <w:bookmarkStart w:id="43" w:name="_Toc34576617"/>
       <w:r>
         <w:rPr>
           <w:b/>
           <w:bCs/>
           <w:lang w:val="pt-BR"/>
         </w:rPr>
-        <w:t>9. Garantia de Qualidade</w:t>
+        <w:lastRenderedPageBreak/>
+        <w:t xml:space="preserve">9. </w:t>
+      </w:r>
+      <w:r>
+        <w:rPr>
+          <w:b/>
+          <w:bCs/>
+          <w:lang w:val="pt-BR"/>
+        </w:rPr>
+        <w:t>Licenças</w:t>
       </w:r>
       <w:bookmarkEnd w:id="43"/>
     </w:p>
@@ -4896,6 +6264,209 @@
           <w:lang w:val="pt-BR"/>
         </w:rPr>
       </w:pPr>
+    </w:p>
+    <w:p>
+      <w:pPr>
+        <w:rPr>
+          <w:lang w:val="pt-BR"/>
+        </w:rPr>
+      </w:pPr>
+    </w:p>
+    <w:p>
+      <w:pPr>
+        <w:rPr>
+          <w:lang w:val="pt-BR"/>
+        </w:rPr>
+      </w:pPr>
+    </w:p>
+    <w:p>
+      <w:pPr>
+        <w:rPr>
+          <w:lang w:val="pt-BR"/>
+        </w:rPr>
+      </w:pPr>
+    </w:p>
+    <w:p>
+      <w:pPr>
+        <w:rPr>
+          <w:lang w:val="pt-BR"/>
+        </w:rPr>
+      </w:pPr>
+    </w:p>
+    <w:p>
+      <w:pPr>
+        <w:rPr>
+          <w:lang w:val="pt-BR"/>
+        </w:rPr>
+      </w:pPr>
+    </w:p>
+    <w:p>
+      <w:pPr>
+        <w:rPr>
+          <w:lang w:val="pt-BR"/>
+        </w:rPr>
+      </w:pPr>
+    </w:p>
+    <w:p>
+      <w:pPr>
+        <w:rPr>
+          <w:lang w:val="pt-BR"/>
+        </w:rPr>
+      </w:pPr>
+    </w:p>
+    <w:p>
+      <w:pPr>
+        <w:rPr>
+          <w:lang w:val="pt-BR"/>
+        </w:rPr>
+      </w:pPr>
+    </w:p>
+    <w:p>
+      <w:pPr>
+        <w:rPr>
+          <w:lang w:val="pt-BR"/>
+        </w:rPr>
+      </w:pPr>
+    </w:p>
+    <w:p>
+      <w:pPr>
+        <w:rPr>
+          <w:lang w:val="pt-BR"/>
+        </w:rPr>
+      </w:pPr>
+    </w:p>
+    <w:p>
+      <w:pPr>
+        <w:rPr>
+          <w:lang w:val="pt-BR"/>
+        </w:rPr>
+      </w:pPr>
+    </w:p>
+    <w:p>
+      <w:pPr>
+        <w:rPr>
+          <w:lang w:val="pt-BR"/>
+        </w:rPr>
+      </w:pPr>
+    </w:p>
+    <w:p>
+      <w:pPr>
+        <w:rPr>
+          <w:lang w:val="pt-BR"/>
+        </w:rPr>
+      </w:pPr>
+    </w:p>
+    <w:p>
+      <w:pPr>
+        <w:rPr>
+          <w:lang w:val="pt-BR"/>
+        </w:rPr>
+      </w:pPr>
+    </w:p>
+    <w:p>
+      <w:pPr>
+        <w:rPr>
+          <w:lang w:val="pt-BR"/>
+        </w:rPr>
+      </w:pPr>
+    </w:p>
+    <w:p>
+      <w:pPr>
+        <w:rPr>
+          <w:lang w:val="pt-BR"/>
+        </w:rPr>
+      </w:pPr>
+    </w:p>
+    <w:p>
+      <w:pPr>
+        <w:rPr>
+          <w:lang w:val="pt-BR"/>
+        </w:rPr>
+      </w:pPr>
+    </w:p>
+    <w:p>
+      <w:pPr>
+        <w:rPr>
+          <w:lang w:val="pt-BR"/>
+        </w:rPr>
+      </w:pPr>
+    </w:p>
+    <w:p>
+      <w:pPr>
+        <w:rPr>
+          <w:lang w:val="pt-BR"/>
+        </w:rPr>
+      </w:pPr>
+    </w:p>
+    <w:p>
+      <w:pPr>
+        <w:rPr>
+          <w:lang w:val="pt-BR"/>
+        </w:rPr>
+      </w:pPr>
+    </w:p>
+    <w:p>
+      <w:pPr>
+        <w:rPr>
+          <w:lang w:val="pt-BR"/>
+        </w:rPr>
+      </w:pPr>
+    </w:p>
+    <w:p>
+      <w:pPr>
+        <w:rPr>
+          <w:lang w:val="pt-BR"/>
+        </w:rPr>
+      </w:pPr>
+    </w:p>
+    <w:p>
+      <w:pPr>
+        <w:rPr>
+          <w:lang w:val="pt-BR"/>
+        </w:rPr>
+      </w:pPr>
+    </w:p>
+    <w:p>
+      <w:pPr>
+        <w:rPr>
+          <w:lang w:val="pt-BR"/>
+        </w:rPr>
+      </w:pPr>
+    </w:p>
+    <w:p>
+      <w:pPr>
+        <w:rPr>
+          <w:lang w:val="pt-BR"/>
+        </w:rPr>
+      </w:pPr>
+    </w:p>
+    <w:p>
+      <w:pPr>
+        <w:rPr>
+          <w:lang w:val="pt-BR"/>
+        </w:rPr>
+      </w:pPr>
+    </w:p>
+    <w:p>
+      <w:pPr>
+        <w:pStyle w:val="Heading1"/>
+        <w:rPr>
+          <w:b/>
+          <w:bCs/>
+          <w:lang w:val="pt-BR"/>
+        </w:rPr>
+      </w:pPr>
+      <w:bookmarkStart w:id="44" w:name="_Toc34576618"/>
+      <w:r>
+        <w:rPr>
+          <w:b/>
+          <w:bCs/>
+          <w:lang w:val="pt-BR"/>
+        </w:rPr>
+        <w:lastRenderedPageBreak/>
+        <w:t>10. Garantia de Qualidade</w:t>
+      </w:r>
+      <w:bookmarkEnd w:id="44"/>
     </w:p>
     <w:p>
       <w:pPr>
@@ -6460,7 +8031,7 @@
 </file>
 
 <file path=customXml/itemProps1.xml><?xml version="1.0" encoding="utf-8"?>
-<ds:datastoreItem xmlns:ds="http://schemas.openxmlformats.org/officeDocument/2006/customXml" ds:itemID="{3DE222B2-C4C8-4BB4-809E-F7DFA94E8424}">
+<ds:datastoreItem xmlns:ds="http://schemas.openxmlformats.org/officeDocument/2006/customXml" ds:itemID="{61F4E9F2-1622-417D-92E0-5729055AB8A8}">
   <ds:schemaRefs>
     <ds:schemaRef ds:uri="http://schemas.openxmlformats.org/officeDocument/2006/bibliography"/>
   </ds:schemaRefs>

</xml_diff>

<commit_message>
Atualização dos documentos Guia de Desenvolvimento e Especificação do Projeto para Sprint #1
</commit_message>
<xml_diff>
--- a/docs/Especificação do Projeto.docx
+++ b/docs/Especificação do Projeto.docx
@@ -28,50 +28,93 @@
           <w:szCs w:val="44"/>
           <w:lang w:val="pt-BR"/>
         </w:rPr>
-        <w:t>Especificação do Projeto</w:t>
-      </w:r>
-    </w:p>
-    <w:p>
-      <w:pPr>
-        <w:rPr>
-          <w:lang w:val="pt-BR"/>
-        </w:rPr>
-      </w:pPr>
-    </w:p>
-    <w:p>
-      <w:pPr>
-        <w:rPr>
-          <w:lang w:val="pt-BR"/>
-        </w:rPr>
-      </w:pPr>
-    </w:p>
-    <w:p>
-      <w:pPr>
-        <w:rPr>
-          <w:lang w:val="pt-BR"/>
-        </w:rPr>
-      </w:pPr>
-    </w:p>
-    <w:p>
-      <w:pPr>
-        <w:rPr>
-          <w:lang w:val="pt-BR"/>
-        </w:rPr>
-      </w:pPr>
-    </w:p>
-    <w:p>
-      <w:pPr>
-        <w:rPr>
-          <w:lang w:val="pt-BR"/>
-        </w:rPr>
-      </w:pPr>
-    </w:p>
-    <w:p>
-      <w:pPr>
-        <w:rPr>
-          <w:lang w:val="pt-BR"/>
-        </w:rPr>
-      </w:pPr>
+        <w:t>E</w:t>
+      </w:r>
+      <w:r>
+        <w:rPr>
+          <w:b/>
+          <w:bCs/>
+          <w:sz w:val="44"/>
+          <w:szCs w:val="44"/>
+          <w:lang w:val="pt-BR"/>
+        </w:rPr>
+        <w:t>SPECIFICAÇÃO DO PROJETO</w:t>
+      </w:r>
+    </w:p>
+    <w:p>
+      <w:pPr>
+        <w:rPr>
+          <w:lang w:val="pt-BR"/>
+        </w:rPr>
+      </w:pPr>
+    </w:p>
+    <w:p>
+      <w:pPr>
+        <w:rPr>
+          <w:lang w:val="pt-BR"/>
+        </w:rPr>
+      </w:pPr>
+    </w:p>
+    <w:p>
+      <w:pPr>
+        <w:jc w:val="center"/>
+        <w:rPr>
+          <w:lang w:val="pt-BR"/>
+        </w:rPr>
+      </w:pPr>
+      <w:r>
+        <w:rPr>
+          <w:noProof/>
+        </w:rPr>
+        <w:drawing>
+          <wp:inline distT="0" distB="0" distL="0" distR="0" wp14:anchorId="568051E1" wp14:editId="3E8C79BD">
+            <wp:extent cx="2674961" cy="2068676"/>
+            <wp:effectExtent l="0" t="0" r="0" b="8255"/>
+            <wp:docPr id="5" name="Picture 5"/>
+            <wp:cNvGraphicFramePr>
+              <a:graphicFrameLocks xmlns:a="http://schemas.openxmlformats.org/drawingml/2006/main" noChangeAspect="1"/>
+            </wp:cNvGraphicFramePr>
+            <a:graphic xmlns:a="http://schemas.openxmlformats.org/drawingml/2006/main">
+              <a:graphicData uri="http://schemas.openxmlformats.org/drawingml/2006/picture">
+                <pic:pic xmlns:pic="http://schemas.openxmlformats.org/drawingml/2006/picture">
+                  <pic:nvPicPr>
+                    <pic:cNvPr id="0" name="Picture 6"/>
+                    <pic:cNvPicPr>
+                      <a:picLocks noChangeAspect="1" noChangeArrowheads="1"/>
+                    </pic:cNvPicPr>
+                  </pic:nvPicPr>
+                  <pic:blipFill>
+                    <a:blip r:embed="rId8">
+                      <a:extLst>
+                        <a:ext uri="{28A0092B-C50C-407E-A947-70E740481C1C}">
+                          <a14:useLocalDpi xmlns:a14="http://schemas.microsoft.com/office/drawing/2010/main" val="0"/>
+                        </a:ext>
+                      </a:extLst>
+                    </a:blip>
+                    <a:srcRect/>
+                    <a:stretch>
+                      <a:fillRect/>
+                    </a:stretch>
+                  </pic:blipFill>
+                  <pic:spPr bwMode="auto">
+                    <a:xfrm>
+                      <a:off x="0" y="0"/>
+                      <a:ext cx="2695890" cy="2084862"/>
+                    </a:xfrm>
+                    <a:prstGeom prst="rect">
+                      <a:avLst/>
+                    </a:prstGeom>
+                    <a:noFill/>
+                    <a:ln>
+                      <a:noFill/>
+                    </a:ln>
+                  </pic:spPr>
+                </pic:pic>
+              </a:graphicData>
+            </a:graphic>
+          </wp:inline>
+        </w:drawing>
+      </w:r>
     </w:p>
     <w:p>
       <w:pPr>
@@ -95,7 +138,6 @@
           <w:bCs/>
           <w:sz w:val="56"/>
           <w:szCs w:val="56"/>
-          <w:lang w:val="pt-BR"/>
         </w:rPr>
       </w:pPr>
       <w:r>
@@ -104,22 +146,9 @@
           <w:bCs/>
           <w:sz w:val="56"/>
           <w:szCs w:val="56"/>
-          <w:lang w:val="pt-BR"/>
-        </w:rPr>
-        <w:t xml:space="preserve">BPM Game </w:t>
-      </w:r>
-      <w:proofErr w:type="spellStart"/>
-      <w:r>
-        <w:rPr>
-          <w:b/>
-          <w:bCs/>
-          <w:sz w:val="56"/>
-          <w:szCs w:val="56"/>
-          <w:lang w:val="pt-BR"/>
-        </w:rPr>
-        <w:t>Engine</w:t>
-      </w:r>
-      <w:proofErr w:type="spellEnd"/>
+        </w:rPr>
+        <w:t>BPM Game Engine</w:t>
+      </w:r>
     </w:p>
     <w:p>
       <w:pPr>
@@ -129,136 +158,58 @@
           <w:bCs/>
           <w:sz w:val="36"/>
           <w:szCs w:val="36"/>
-          <w:lang w:val="pt-BR"/>
-        </w:rPr>
-      </w:pPr>
+        </w:rPr>
+      </w:pPr>
+      <w:proofErr w:type="spellStart"/>
       <w:r>
         <w:rPr>
           <w:b/>
           <w:bCs/>
           <w:sz w:val="36"/>
           <w:szCs w:val="36"/>
-          <w:lang w:val="pt-BR"/>
-        </w:rPr>
-        <w:t>Versão 1.0</w:t>
-      </w:r>
-    </w:p>
-    <w:p>
-      <w:pPr>
-        <w:rPr>
-          <w:lang w:val="pt-BR"/>
-        </w:rPr>
-      </w:pPr>
-    </w:p>
-    <w:p>
-      <w:pPr>
-        <w:jc w:val="center"/>
-        <w:rPr>
+        </w:rPr>
+        <w:t>Versão</w:t>
+      </w:r>
+      <w:proofErr w:type="spellEnd"/>
+      <w:r>
+        <w:rPr>
+          <w:b/>
+          <w:bCs/>
           <w:sz w:val="36"/>
           <w:szCs w:val="36"/>
-          <w:lang w:val="pt-BR"/>
-        </w:rPr>
-      </w:pPr>
-      <w:r>
+        </w:rPr>
+        <w:t xml:space="preserve"> 1.0</w:t>
+      </w:r>
+    </w:p>
+    <w:p/>
+    <w:p/>
+    <w:p/>
+    <w:p/>
+    <w:p>
+      <w:pPr>
+        <w:jc w:val="center"/>
         <w:rPr>
           <w:sz w:val="36"/>
           <w:szCs w:val="36"/>
-          <w:lang w:val="pt-BR"/>
+        </w:rPr>
+      </w:pPr>
+      <w:r>
+        <w:rPr>
+          <w:sz w:val="36"/>
+          <w:szCs w:val="36"/>
         </w:rPr>
         <w:t>Fabio Takeshi Ishikawa</w:t>
       </w:r>
     </w:p>
-    <w:p>
-      <w:pPr>
-        <w:rPr>
-          <w:lang w:val="pt-BR"/>
-        </w:rPr>
-      </w:pPr>
-    </w:p>
-    <w:p>
-      <w:pPr>
-        <w:rPr>
-          <w:lang w:val="pt-BR"/>
-        </w:rPr>
-      </w:pPr>
-    </w:p>
-    <w:p>
-      <w:pPr>
-        <w:rPr>
-          <w:lang w:val="pt-BR"/>
-        </w:rPr>
-      </w:pPr>
-    </w:p>
-    <w:p>
-      <w:pPr>
-        <w:rPr>
-          <w:lang w:val="pt-BR"/>
-        </w:rPr>
-      </w:pPr>
-    </w:p>
-    <w:p>
-      <w:pPr>
-        <w:rPr>
-          <w:lang w:val="pt-BR"/>
-        </w:rPr>
-      </w:pPr>
-    </w:p>
-    <w:p>
-      <w:pPr>
-        <w:rPr>
-          <w:lang w:val="pt-BR"/>
-        </w:rPr>
-      </w:pPr>
-    </w:p>
-    <w:p>
-      <w:pPr>
-        <w:rPr>
-          <w:lang w:val="pt-BR"/>
-        </w:rPr>
-      </w:pPr>
-    </w:p>
-    <w:p>
-      <w:pPr>
-        <w:rPr>
-          <w:lang w:val="pt-BR"/>
-        </w:rPr>
-      </w:pPr>
-    </w:p>
-    <w:p>
-      <w:pPr>
-        <w:rPr>
-          <w:lang w:val="pt-BR"/>
-        </w:rPr>
-      </w:pPr>
-    </w:p>
-    <w:p>
-      <w:pPr>
-        <w:rPr>
-          <w:lang w:val="pt-BR"/>
-        </w:rPr>
-      </w:pPr>
-    </w:p>
-    <w:p>
-      <w:pPr>
-        <w:rPr>
-          <w:lang w:val="pt-BR"/>
-        </w:rPr>
-      </w:pPr>
-    </w:p>
-    <w:p>
-      <w:pPr>
-        <w:rPr>
-          <w:lang w:val="pt-BR"/>
-        </w:rPr>
-      </w:pPr>
-    </w:p>
-    <w:p>
-      <w:pPr>
-        <w:rPr>
-          <w:lang w:val="pt-BR"/>
-        </w:rPr>
-      </w:pPr>
-    </w:p>
+    <w:p/>
+    <w:p/>
+    <w:p/>
+    <w:p>
+      <w:bookmarkStart w:id="0" w:name="_GoBack"/>
+      <w:bookmarkEnd w:id="0"/>
+    </w:p>
+    <w:p/>
+    <w:p/>
     <w:p>
       <w:pPr>
         <w:jc w:val="center"/>
@@ -301,7 +252,7 @@
       <w:sdtContent>
         <w:p>
           <w:pPr>
-            <w:pStyle w:val="CabealhodoSumrio"/>
+            <w:pStyle w:val="TOCHeading"/>
           </w:pPr>
           <w:r>
             <w:t>Contents</w:t>
@@ -309,7 +260,7 @@
         </w:p>
         <w:p>
           <w:pPr>
-            <w:pStyle w:val="Sumrio1"/>
+            <w:pStyle w:val="TOC1"/>
             <w:tabs>
               <w:tab w:val="right" w:leader="dot" w:pos="9016"/>
             </w:tabs>
@@ -390,7 +341,7 @@
         </w:p>
         <w:p>
           <w:pPr>
-            <w:pStyle w:val="Sumrio2"/>
+            <w:pStyle w:val="TOC2"/>
             <w:tabs>
               <w:tab w:val="right" w:leader="dot" w:pos="9016"/>
             </w:tabs>
@@ -460,7 +411,7 @@
         </w:p>
         <w:p>
           <w:pPr>
-            <w:pStyle w:val="Sumrio2"/>
+            <w:pStyle w:val="TOC2"/>
             <w:tabs>
               <w:tab w:val="right" w:leader="dot" w:pos="9016"/>
             </w:tabs>
@@ -530,7 +481,7 @@
         </w:p>
         <w:p>
           <w:pPr>
-            <w:pStyle w:val="Sumrio2"/>
+            <w:pStyle w:val="TOC2"/>
             <w:tabs>
               <w:tab w:val="right" w:leader="dot" w:pos="9016"/>
             </w:tabs>
@@ -600,7 +551,7 @@
         </w:p>
         <w:p>
           <w:pPr>
-            <w:pStyle w:val="Sumrio2"/>
+            <w:pStyle w:val="TOC2"/>
             <w:tabs>
               <w:tab w:val="right" w:leader="dot" w:pos="9016"/>
             </w:tabs>
@@ -670,7 +621,7 @@
         </w:p>
         <w:p>
           <w:pPr>
-            <w:pStyle w:val="Sumrio1"/>
+            <w:pStyle w:val="TOC1"/>
             <w:tabs>
               <w:tab w:val="right" w:leader="dot" w:pos="9016"/>
             </w:tabs>
@@ -742,7 +693,7 @@
         </w:p>
         <w:p>
           <w:pPr>
-            <w:pStyle w:val="Sumrio2"/>
+            <w:pStyle w:val="TOC2"/>
             <w:tabs>
               <w:tab w:val="right" w:leader="dot" w:pos="9016"/>
             </w:tabs>
@@ -812,7 +763,7 @@
         </w:p>
         <w:p>
           <w:pPr>
-            <w:pStyle w:val="Sumrio2"/>
+            <w:pStyle w:val="TOC2"/>
             <w:tabs>
               <w:tab w:val="right" w:leader="dot" w:pos="9016"/>
             </w:tabs>
@@ -882,7 +833,7 @@
         </w:p>
         <w:p>
           <w:pPr>
-            <w:pStyle w:val="Sumrio2"/>
+            <w:pStyle w:val="TOC2"/>
             <w:tabs>
               <w:tab w:val="right" w:leader="dot" w:pos="9016"/>
             </w:tabs>
@@ -952,7 +903,7 @@
         </w:p>
         <w:p>
           <w:pPr>
-            <w:pStyle w:val="Sumrio2"/>
+            <w:pStyle w:val="TOC2"/>
             <w:tabs>
               <w:tab w:val="right" w:leader="dot" w:pos="9016"/>
             </w:tabs>
@@ -1022,7 +973,7 @@
         </w:p>
         <w:p>
           <w:pPr>
-            <w:pStyle w:val="Sumrio2"/>
+            <w:pStyle w:val="TOC2"/>
             <w:tabs>
               <w:tab w:val="right" w:leader="dot" w:pos="9016"/>
             </w:tabs>
@@ -1092,7 +1043,7 @@
         </w:p>
         <w:p>
           <w:pPr>
-            <w:pStyle w:val="Sumrio1"/>
+            <w:pStyle w:val="TOC1"/>
             <w:tabs>
               <w:tab w:val="right" w:leader="dot" w:pos="9016"/>
             </w:tabs>
@@ -1164,7 +1115,7 @@
         </w:p>
         <w:p>
           <w:pPr>
-            <w:pStyle w:val="Sumrio2"/>
+            <w:pStyle w:val="TOC2"/>
             <w:tabs>
               <w:tab w:val="right" w:leader="dot" w:pos="9016"/>
             </w:tabs>
@@ -1234,7 +1185,7 @@
         </w:p>
         <w:p>
           <w:pPr>
-            <w:pStyle w:val="Sumrio2"/>
+            <w:pStyle w:val="TOC2"/>
             <w:tabs>
               <w:tab w:val="right" w:leader="dot" w:pos="9016"/>
             </w:tabs>
@@ -1304,7 +1255,7 @@
         </w:p>
         <w:p>
           <w:pPr>
-            <w:pStyle w:val="Sumrio2"/>
+            <w:pStyle w:val="TOC2"/>
             <w:tabs>
               <w:tab w:val="right" w:leader="dot" w:pos="9016"/>
             </w:tabs>
@@ -1374,7 +1325,7 @@
         </w:p>
         <w:p>
           <w:pPr>
-            <w:pStyle w:val="Sumrio2"/>
+            <w:pStyle w:val="TOC2"/>
             <w:tabs>
               <w:tab w:val="right" w:leader="dot" w:pos="9016"/>
             </w:tabs>
@@ -1444,7 +1395,7 @@
         </w:p>
         <w:p>
           <w:pPr>
-            <w:pStyle w:val="Sumrio1"/>
+            <w:pStyle w:val="TOC1"/>
             <w:tabs>
               <w:tab w:val="right" w:leader="dot" w:pos="9016"/>
             </w:tabs>
@@ -1516,7 +1467,7 @@
         </w:p>
         <w:p>
           <w:pPr>
-            <w:pStyle w:val="Sumrio2"/>
+            <w:pStyle w:val="TOC2"/>
             <w:tabs>
               <w:tab w:val="right" w:leader="dot" w:pos="9016"/>
             </w:tabs>
@@ -1586,7 +1537,7 @@
         </w:p>
         <w:p>
           <w:pPr>
-            <w:pStyle w:val="Sumrio2"/>
+            <w:pStyle w:val="TOC2"/>
             <w:tabs>
               <w:tab w:val="right" w:leader="dot" w:pos="9016"/>
             </w:tabs>
@@ -1656,7 +1607,7 @@
         </w:p>
         <w:p>
           <w:pPr>
-            <w:pStyle w:val="Sumrio2"/>
+            <w:pStyle w:val="TOC2"/>
             <w:tabs>
               <w:tab w:val="right" w:leader="dot" w:pos="9016"/>
             </w:tabs>
@@ -1726,7 +1677,7 @@
         </w:p>
         <w:p>
           <w:pPr>
-            <w:pStyle w:val="Sumrio1"/>
+            <w:pStyle w:val="TOC1"/>
             <w:tabs>
               <w:tab w:val="right" w:leader="dot" w:pos="9016"/>
             </w:tabs>
@@ -1798,7 +1749,7 @@
         </w:p>
         <w:p>
           <w:pPr>
-            <w:pStyle w:val="Sumrio2"/>
+            <w:pStyle w:val="TOC2"/>
             <w:tabs>
               <w:tab w:val="right" w:leader="dot" w:pos="9016"/>
             </w:tabs>
@@ -1868,7 +1819,7 @@
         </w:p>
         <w:p>
           <w:pPr>
-            <w:pStyle w:val="Sumrio1"/>
+            <w:pStyle w:val="TOC1"/>
             <w:tabs>
               <w:tab w:val="right" w:leader="dot" w:pos="9016"/>
             </w:tabs>
@@ -1940,7 +1891,7 @@
         </w:p>
         <w:p>
           <w:pPr>
-            <w:pStyle w:val="Sumrio2"/>
+            <w:pStyle w:val="TOC2"/>
             <w:tabs>
               <w:tab w:val="right" w:leader="dot" w:pos="9016"/>
             </w:tabs>
@@ -2010,7 +1961,7 @@
         </w:p>
         <w:p>
           <w:pPr>
-            <w:pStyle w:val="Sumrio2"/>
+            <w:pStyle w:val="TOC2"/>
             <w:tabs>
               <w:tab w:val="right" w:leader="dot" w:pos="9016"/>
             </w:tabs>
@@ -2080,7 +2031,7 @@
         </w:p>
         <w:p>
           <w:pPr>
-            <w:pStyle w:val="Sumrio2"/>
+            <w:pStyle w:val="TOC2"/>
             <w:tabs>
               <w:tab w:val="right" w:leader="dot" w:pos="9016"/>
             </w:tabs>
@@ -2150,7 +2101,7 @@
         </w:p>
         <w:p>
           <w:pPr>
-            <w:pStyle w:val="Sumrio2"/>
+            <w:pStyle w:val="TOC2"/>
             <w:tabs>
               <w:tab w:val="right" w:leader="dot" w:pos="9016"/>
             </w:tabs>
@@ -2220,7 +2171,7 @@
         </w:p>
         <w:p>
           <w:pPr>
-            <w:pStyle w:val="Sumrio1"/>
+            <w:pStyle w:val="TOC1"/>
             <w:tabs>
               <w:tab w:val="right" w:leader="dot" w:pos="9016"/>
             </w:tabs>
@@ -2292,7 +2243,7 @@
         </w:p>
         <w:p>
           <w:pPr>
-            <w:pStyle w:val="Sumrio2"/>
+            <w:pStyle w:val="TOC2"/>
             <w:tabs>
               <w:tab w:val="right" w:leader="dot" w:pos="9016"/>
             </w:tabs>
@@ -2362,7 +2313,7 @@
         </w:p>
         <w:p>
           <w:pPr>
-            <w:pStyle w:val="Sumrio2"/>
+            <w:pStyle w:val="TOC2"/>
             <w:tabs>
               <w:tab w:val="right" w:leader="dot" w:pos="9016"/>
             </w:tabs>
@@ -2432,7 +2383,7 @@
         </w:p>
         <w:p>
           <w:pPr>
-            <w:pStyle w:val="Sumrio2"/>
+            <w:pStyle w:val="TOC2"/>
             <w:tabs>
               <w:tab w:val="right" w:leader="dot" w:pos="9016"/>
             </w:tabs>
@@ -2502,7 +2453,7 @@
         </w:p>
         <w:p>
           <w:pPr>
-            <w:pStyle w:val="Sumrio2"/>
+            <w:pStyle w:val="TOC2"/>
             <w:tabs>
               <w:tab w:val="right" w:leader="dot" w:pos="9016"/>
             </w:tabs>
@@ -2572,7 +2523,7 @@
         </w:p>
         <w:p>
           <w:pPr>
-            <w:pStyle w:val="Sumrio2"/>
+            <w:pStyle w:val="TOC2"/>
             <w:tabs>
               <w:tab w:val="right" w:leader="dot" w:pos="9016"/>
             </w:tabs>
@@ -2642,7 +2593,7 @@
         </w:p>
         <w:p>
           <w:pPr>
-            <w:pStyle w:val="Sumrio1"/>
+            <w:pStyle w:val="TOC1"/>
             <w:tabs>
               <w:tab w:val="right" w:leader="dot" w:pos="9016"/>
             </w:tabs>
@@ -2714,7 +2665,7 @@
         </w:p>
         <w:p>
           <w:pPr>
-            <w:pStyle w:val="Sumrio2"/>
+            <w:pStyle w:val="TOC2"/>
             <w:tabs>
               <w:tab w:val="right" w:leader="dot" w:pos="9016"/>
             </w:tabs>
@@ -2784,7 +2735,7 @@
         </w:p>
         <w:p>
           <w:pPr>
-            <w:pStyle w:val="Sumrio2"/>
+            <w:pStyle w:val="TOC2"/>
             <w:tabs>
               <w:tab w:val="right" w:leader="dot" w:pos="9016"/>
             </w:tabs>
@@ -2854,7 +2805,7 @@
         </w:p>
         <w:p>
           <w:pPr>
-            <w:pStyle w:val="Sumrio2"/>
+            <w:pStyle w:val="TOC2"/>
             <w:tabs>
               <w:tab w:val="right" w:leader="dot" w:pos="9016"/>
             </w:tabs>
@@ -2924,7 +2875,7 @@
         </w:p>
         <w:p>
           <w:pPr>
-            <w:pStyle w:val="Sumrio2"/>
+            <w:pStyle w:val="TOC2"/>
             <w:tabs>
               <w:tab w:val="right" w:leader="dot" w:pos="9016"/>
             </w:tabs>
@@ -2993,7 +2944,7 @@
         </w:p>
         <w:p>
           <w:pPr>
-            <w:pStyle w:val="Sumrio2"/>
+            <w:pStyle w:val="TOC2"/>
             <w:tabs>
               <w:tab w:val="right" w:leader="dot" w:pos="9016"/>
             </w:tabs>
@@ -3062,7 +3013,7 @@
         </w:p>
         <w:p>
           <w:pPr>
-            <w:pStyle w:val="Sumrio2"/>
+            <w:pStyle w:val="TOC2"/>
             <w:tabs>
               <w:tab w:val="right" w:leader="dot" w:pos="9016"/>
             </w:tabs>
@@ -3131,7 +3082,7 @@
         </w:p>
         <w:p>
           <w:pPr>
-            <w:pStyle w:val="Sumrio2"/>
+            <w:pStyle w:val="TOC2"/>
             <w:tabs>
               <w:tab w:val="right" w:leader="dot" w:pos="9016"/>
             </w:tabs>
@@ -3200,7 +3151,7 @@
         </w:p>
         <w:p>
           <w:pPr>
-            <w:pStyle w:val="Sumrio2"/>
+            <w:pStyle w:val="TOC2"/>
             <w:tabs>
               <w:tab w:val="right" w:leader="dot" w:pos="9016"/>
             </w:tabs>
@@ -3270,7 +3221,7 @@
         </w:p>
         <w:p>
           <w:pPr>
-            <w:pStyle w:val="Sumrio1"/>
+            <w:pStyle w:val="TOC1"/>
             <w:tabs>
               <w:tab w:val="right" w:leader="dot" w:pos="9016"/>
             </w:tabs>
@@ -3342,7 +3293,7 @@
         </w:p>
         <w:p>
           <w:pPr>
-            <w:pStyle w:val="Sumrio1"/>
+            <w:pStyle w:val="TOC1"/>
             <w:tabs>
               <w:tab w:val="right" w:leader="dot" w:pos="9016"/>
             </w:tabs>
@@ -3622,14 +3573,14 @@
     </w:p>
     <w:p>
       <w:pPr>
-        <w:pStyle w:val="Ttulo1"/>
+        <w:pStyle w:val="Heading1"/>
         <w:rPr>
           <w:b/>
           <w:bCs/>
           <w:lang w:val="pt-BR"/>
         </w:rPr>
       </w:pPr>
-      <w:bookmarkStart w:id="0" w:name="_Toc34863285"/>
+      <w:bookmarkStart w:id="1" w:name="_Toc34863285"/>
       <w:r>
         <w:rPr>
           <w:b/>
@@ -3639,7 +3590,7 @@
         <w:lastRenderedPageBreak/>
         <w:t>1. Introdução</w:t>
       </w:r>
-      <w:bookmarkEnd w:id="0"/>
+      <w:bookmarkEnd w:id="1"/>
     </w:p>
     <w:p>
       <w:pPr>
@@ -3687,12 +3638,12 @@
     </w:p>
     <w:p>
       <w:pPr>
-        <w:pStyle w:val="Ttulo2"/>
-        <w:rPr>
-          <w:lang w:val="pt-BR"/>
-        </w:rPr>
-      </w:pPr>
-      <w:bookmarkStart w:id="1" w:name="_Toc34863286"/>
+        <w:pStyle w:val="Heading2"/>
+        <w:rPr>
+          <w:lang w:val="pt-BR"/>
+        </w:rPr>
+      </w:pPr>
+      <w:bookmarkStart w:id="2" w:name="_Toc34863286"/>
       <w:r>
         <w:rPr>
           <w:lang w:val="pt-BR"/>
@@ -3706,7 +3657,7 @@
         </w:rPr>
         <w:t>Engine</w:t>
       </w:r>
-      <w:bookmarkEnd w:id="1"/>
+      <w:bookmarkEnd w:id="2"/>
       <w:proofErr w:type="spellEnd"/>
     </w:p>
     <w:p>
@@ -3824,35 +3775,35 @@
     </w:p>
     <w:p>
       <w:pPr>
-        <w:pStyle w:val="Ttulo2"/>
-        <w:rPr>
-          <w:lang w:val="pt-BR"/>
-        </w:rPr>
-      </w:pPr>
-      <w:bookmarkStart w:id="2" w:name="_Toc34863287"/>
+        <w:pStyle w:val="Heading2"/>
+        <w:rPr>
+          <w:lang w:val="pt-BR"/>
+        </w:rPr>
+      </w:pPr>
+      <w:bookmarkStart w:id="3" w:name="_Toc34863287"/>
       <w:r>
         <w:rPr>
           <w:lang w:val="pt-BR"/>
         </w:rPr>
         <w:t>1.2 Motivação do Projeto</w:t>
       </w:r>
-      <w:bookmarkEnd w:id="2"/>
-    </w:p>
-    <w:p>
-      <w:pPr>
-        <w:pStyle w:val="Ttulo2"/>
-        <w:rPr>
-          <w:lang w:val="pt-BR"/>
-        </w:rPr>
-      </w:pPr>
-      <w:bookmarkStart w:id="3" w:name="_Toc34863288"/>
+      <w:bookmarkEnd w:id="3"/>
+    </w:p>
+    <w:p>
+      <w:pPr>
+        <w:pStyle w:val="Heading2"/>
+        <w:rPr>
+          <w:lang w:val="pt-BR"/>
+        </w:rPr>
+      </w:pPr>
+      <w:bookmarkStart w:id="4" w:name="_Toc34863288"/>
       <w:r>
         <w:rPr>
           <w:lang w:val="pt-BR"/>
         </w:rPr>
         <w:t>1.3 Objetivo deste documento</w:t>
       </w:r>
-      <w:bookmarkEnd w:id="3"/>
+      <w:bookmarkEnd w:id="4"/>
     </w:p>
     <w:p>
       <w:pPr>
@@ -3884,19 +3835,19 @@
     </w:p>
     <w:p>
       <w:pPr>
-        <w:pStyle w:val="Ttulo2"/>
-        <w:rPr>
-          <w:lang w:val="pt-BR"/>
-        </w:rPr>
-      </w:pPr>
-      <w:bookmarkStart w:id="4" w:name="_Toc34863289"/>
+        <w:pStyle w:val="Heading2"/>
+        <w:rPr>
+          <w:lang w:val="pt-BR"/>
+        </w:rPr>
+      </w:pPr>
+      <w:bookmarkStart w:id="5" w:name="_Toc34863289"/>
       <w:r>
         <w:rPr>
           <w:lang w:val="pt-BR"/>
         </w:rPr>
         <w:t>1.4 Público-alvo deste documento</w:t>
       </w:r>
-      <w:bookmarkEnd w:id="4"/>
+      <w:bookmarkEnd w:id="5"/>
     </w:p>
     <w:p>
       <w:pPr>
@@ -3990,14 +3941,14 @@
     </w:p>
     <w:p>
       <w:pPr>
-        <w:pStyle w:val="Ttulo1"/>
+        <w:pStyle w:val="Heading1"/>
         <w:rPr>
           <w:b/>
           <w:bCs/>
           <w:lang w:val="pt-BR"/>
         </w:rPr>
       </w:pPr>
-      <w:bookmarkStart w:id="5" w:name="_Toc34863290"/>
+      <w:bookmarkStart w:id="6" w:name="_Toc34863290"/>
       <w:r>
         <w:rPr>
           <w:b/>
@@ -4032,7 +3983,7 @@
         </w:rPr>
         <w:t>Engine</w:t>
       </w:r>
-      <w:bookmarkEnd w:id="5"/>
+      <w:bookmarkEnd w:id="6"/>
       <w:proofErr w:type="spellEnd"/>
     </w:p>
     <w:p>
@@ -4078,12 +4029,12 @@
     </w:p>
     <w:p>
       <w:pPr>
-        <w:pStyle w:val="Ttulo2"/>
-        <w:rPr>
-          <w:lang w:val="pt-BR"/>
-        </w:rPr>
-      </w:pPr>
-      <w:bookmarkStart w:id="6" w:name="_Toc34863291"/>
+        <w:pStyle w:val="Heading2"/>
+        <w:rPr>
+          <w:lang w:val="pt-BR"/>
+        </w:rPr>
+      </w:pPr>
+      <w:bookmarkStart w:id="7" w:name="_Toc34863291"/>
       <w:r>
         <w:rPr>
           <w:lang w:val="pt-BR"/>
@@ -4096,16 +4047,16 @@
         </w:rPr>
         <w:t>Funcionalidades essenciais</w:t>
       </w:r>
-      <w:bookmarkEnd w:id="6"/>
-    </w:p>
-    <w:p>
-      <w:pPr>
-        <w:pStyle w:val="Ttulo2"/>
-        <w:rPr>
-          <w:lang w:val="pt-BR"/>
-        </w:rPr>
-      </w:pPr>
-      <w:bookmarkStart w:id="7" w:name="_Toc34863292"/>
+      <w:bookmarkEnd w:id="7"/>
+    </w:p>
+    <w:p>
+      <w:pPr>
+        <w:pStyle w:val="Heading2"/>
+        <w:rPr>
+          <w:lang w:val="pt-BR"/>
+        </w:rPr>
+      </w:pPr>
+      <w:bookmarkStart w:id="8" w:name="_Toc34863292"/>
       <w:r>
         <w:rPr>
           <w:lang w:val="pt-BR"/>
@@ -4136,16 +4087,16 @@
         </w:rPr>
         <w:t>suários</w:t>
       </w:r>
-      <w:bookmarkEnd w:id="7"/>
-    </w:p>
-    <w:p>
-      <w:pPr>
-        <w:pStyle w:val="Ttulo2"/>
-        <w:rPr>
-          <w:lang w:val="pt-BR"/>
-        </w:rPr>
-      </w:pPr>
-      <w:bookmarkStart w:id="8" w:name="_Toc34863293"/>
+      <w:bookmarkEnd w:id="8"/>
+    </w:p>
+    <w:p>
+      <w:pPr>
+        <w:pStyle w:val="Heading2"/>
+        <w:rPr>
+          <w:lang w:val="pt-BR"/>
+        </w:rPr>
+      </w:pPr>
+      <w:bookmarkStart w:id="9" w:name="_Toc34863293"/>
       <w:r>
         <w:rPr>
           <w:lang w:val="pt-BR"/>
@@ -4158,204 +4109,204 @@
         </w:rPr>
         <w:t xml:space="preserve"> e Ferramentas</w:t>
       </w:r>
-      <w:bookmarkEnd w:id="8"/>
-    </w:p>
-    <w:p>
-      <w:pPr>
-        <w:pStyle w:val="Ttulo2"/>
-        <w:rPr>
-          <w:lang w:val="pt-BR"/>
-        </w:rPr>
-      </w:pPr>
-      <w:bookmarkStart w:id="9" w:name="_Toc34863294"/>
+      <w:bookmarkEnd w:id="9"/>
+    </w:p>
+    <w:p>
+      <w:pPr>
+        <w:pStyle w:val="Heading2"/>
+        <w:rPr>
+          <w:lang w:val="pt-BR"/>
+        </w:rPr>
+      </w:pPr>
+      <w:bookmarkStart w:id="10" w:name="_Toc34863294"/>
       <w:r>
         <w:rPr>
           <w:lang w:val="pt-BR"/>
         </w:rPr>
         <w:t>2.4 Documentações</w:t>
       </w:r>
-      <w:bookmarkEnd w:id="9"/>
-    </w:p>
-    <w:p>
-      <w:pPr>
-        <w:pStyle w:val="Ttulo2"/>
-        <w:rPr>
-          <w:lang w:val="pt-BR"/>
-        </w:rPr>
-      </w:pPr>
-      <w:bookmarkStart w:id="10" w:name="_Toc34863295"/>
+      <w:bookmarkEnd w:id="10"/>
+    </w:p>
+    <w:p>
+      <w:pPr>
+        <w:pStyle w:val="Heading2"/>
+        <w:rPr>
+          <w:lang w:val="pt-BR"/>
+        </w:rPr>
+      </w:pPr>
+      <w:bookmarkStart w:id="11" w:name="_Toc34863295"/>
       <w:r>
         <w:rPr>
           <w:lang w:val="pt-BR"/>
         </w:rPr>
         <w:t>2.5 Dependências</w:t>
       </w:r>
-      <w:bookmarkEnd w:id="10"/>
-    </w:p>
-    <w:p>
-      <w:pPr>
-        <w:rPr>
-          <w:lang w:val="pt-BR"/>
-        </w:rPr>
-      </w:pPr>
-    </w:p>
-    <w:p>
-      <w:pPr>
-        <w:rPr>
-          <w:lang w:val="pt-BR"/>
-        </w:rPr>
-      </w:pPr>
-    </w:p>
-    <w:p>
-      <w:pPr>
-        <w:rPr>
-          <w:lang w:val="pt-BR"/>
-        </w:rPr>
-      </w:pPr>
-    </w:p>
-    <w:p>
-      <w:pPr>
-        <w:rPr>
-          <w:lang w:val="pt-BR"/>
-        </w:rPr>
-      </w:pPr>
-    </w:p>
-    <w:p>
-      <w:pPr>
-        <w:rPr>
-          <w:lang w:val="pt-BR"/>
-        </w:rPr>
-      </w:pPr>
-    </w:p>
-    <w:p>
-      <w:pPr>
-        <w:rPr>
-          <w:lang w:val="pt-BR"/>
-        </w:rPr>
-      </w:pPr>
-    </w:p>
-    <w:p>
-      <w:pPr>
-        <w:rPr>
-          <w:lang w:val="pt-BR"/>
-        </w:rPr>
-      </w:pPr>
-    </w:p>
-    <w:p>
-      <w:pPr>
-        <w:rPr>
-          <w:lang w:val="pt-BR"/>
-        </w:rPr>
-      </w:pPr>
-    </w:p>
-    <w:p>
-      <w:pPr>
-        <w:rPr>
-          <w:lang w:val="pt-BR"/>
-        </w:rPr>
-      </w:pPr>
-    </w:p>
-    <w:p>
-      <w:pPr>
-        <w:rPr>
-          <w:lang w:val="pt-BR"/>
-        </w:rPr>
-      </w:pPr>
-    </w:p>
-    <w:p>
-      <w:pPr>
-        <w:rPr>
-          <w:lang w:val="pt-BR"/>
-        </w:rPr>
-      </w:pPr>
-    </w:p>
-    <w:p>
-      <w:pPr>
-        <w:rPr>
-          <w:lang w:val="pt-BR"/>
-        </w:rPr>
-      </w:pPr>
-    </w:p>
-    <w:p>
-      <w:pPr>
-        <w:rPr>
-          <w:lang w:val="pt-BR"/>
-        </w:rPr>
-      </w:pPr>
-    </w:p>
-    <w:p>
-      <w:pPr>
-        <w:rPr>
-          <w:lang w:val="pt-BR"/>
-        </w:rPr>
-      </w:pPr>
-    </w:p>
-    <w:p>
-      <w:pPr>
-        <w:rPr>
-          <w:lang w:val="pt-BR"/>
-        </w:rPr>
-      </w:pPr>
-    </w:p>
-    <w:p>
-      <w:pPr>
-        <w:rPr>
-          <w:lang w:val="pt-BR"/>
-        </w:rPr>
-      </w:pPr>
-    </w:p>
-    <w:p>
-      <w:pPr>
-        <w:rPr>
-          <w:lang w:val="pt-BR"/>
-        </w:rPr>
-      </w:pPr>
-    </w:p>
-    <w:p>
-      <w:pPr>
-        <w:rPr>
-          <w:lang w:val="pt-BR"/>
-        </w:rPr>
-      </w:pPr>
-    </w:p>
-    <w:p>
-      <w:pPr>
-        <w:rPr>
-          <w:lang w:val="pt-BR"/>
-        </w:rPr>
-      </w:pPr>
-    </w:p>
-    <w:p>
-      <w:pPr>
-        <w:rPr>
-          <w:lang w:val="pt-BR"/>
-        </w:rPr>
-      </w:pPr>
-    </w:p>
-    <w:p>
-      <w:pPr>
-        <w:rPr>
-          <w:lang w:val="pt-BR"/>
-        </w:rPr>
-      </w:pPr>
-    </w:p>
-    <w:p>
-      <w:pPr>
-        <w:rPr>
-          <w:lang w:val="pt-BR"/>
-        </w:rPr>
-      </w:pPr>
-    </w:p>
-    <w:p>
-      <w:pPr>
-        <w:pStyle w:val="Ttulo1"/>
+      <w:bookmarkEnd w:id="11"/>
+    </w:p>
+    <w:p>
+      <w:pPr>
+        <w:rPr>
+          <w:lang w:val="pt-BR"/>
+        </w:rPr>
+      </w:pPr>
+    </w:p>
+    <w:p>
+      <w:pPr>
+        <w:rPr>
+          <w:lang w:val="pt-BR"/>
+        </w:rPr>
+      </w:pPr>
+    </w:p>
+    <w:p>
+      <w:pPr>
+        <w:rPr>
+          <w:lang w:val="pt-BR"/>
+        </w:rPr>
+      </w:pPr>
+    </w:p>
+    <w:p>
+      <w:pPr>
+        <w:rPr>
+          <w:lang w:val="pt-BR"/>
+        </w:rPr>
+      </w:pPr>
+    </w:p>
+    <w:p>
+      <w:pPr>
+        <w:rPr>
+          <w:lang w:val="pt-BR"/>
+        </w:rPr>
+      </w:pPr>
+    </w:p>
+    <w:p>
+      <w:pPr>
+        <w:rPr>
+          <w:lang w:val="pt-BR"/>
+        </w:rPr>
+      </w:pPr>
+    </w:p>
+    <w:p>
+      <w:pPr>
+        <w:rPr>
+          <w:lang w:val="pt-BR"/>
+        </w:rPr>
+      </w:pPr>
+    </w:p>
+    <w:p>
+      <w:pPr>
+        <w:rPr>
+          <w:lang w:val="pt-BR"/>
+        </w:rPr>
+      </w:pPr>
+    </w:p>
+    <w:p>
+      <w:pPr>
+        <w:rPr>
+          <w:lang w:val="pt-BR"/>
+        </w:rPr>
+      </w:pPr>
+    </w:p>
+    <w:p>
+      <w:pPr>
+        <w:rPr>
+          <w:lang w:val="pt-BR"/>
+        </w:rPr>
+      </w:pPr>
+    </w:p>
+    <w:p>
+      <w:pPr>
+        <w:rPr>
+          <w:lang w:val="pt-BR"/>
+        </w:rPr>
+      </w:pPr>
+    </w:p>
+    <w:p>
+      <w:pPr>
+        <w:rPr>
+          <w:lang w:val="pt-BR"/>
+        </w:rPr>
+      </w:pPr>
+    </w:p>
+    <w:p>
+      <w:pPr>
+        <w:rPr>
+          <w:lang w:val="pt-BR"/>
+        </w:rPr>
+      </w:pPr>
+    </w:p>
+    <w:p>
+      <w:pPr>
+        <w:rPr>
+          <w:lang w:val="pt-BR"/>
+        </w:rPr>
+      </w:pPr>
+    </w:p>
+    <w:p>
+      <w:pPr>
+        <w:rPr>
+          <w:lang w:val="pt-BR"/>
+        </w:rPr>
+      </w:pPr>
+    </w:p>
+    <w:p>
+      <w:pPr>
+        <w:rPr>
+          <w:lang w:val="pt-BR"/>
+        </w:rPr>
+      </w:pPr>
+    </w:p>
+    <w:p>
+      <w:pPr>
+        <w:rPr>
+          <w:lang w:val="pt-BR"/>
+        </w:rPr>
+      </w:pPr>
+    </w:p>
+    <w:p>
+      <w:pPr>
+        <w:rPr>
+          <w:lang w:val="pt-BR"/>
+        </w:rPr>
+      </w:pPr>
+    </w:p>
+    <w:p>
+      <w:pPr>
+        <w:rPr>
+          <w:lang w:val="pt-BR"/>
+        </w:rPr>
+      </w:pPr>
+    </w:p>
+    <w:p>
+      <w:pPr>
+        <w:rPr>
+          <w:lang w:val="pt-BR"/>
+        </w:rPr>
+      </w:pPr>
+    </w:p>
+    <w:p>
+      <w:pPr>
+        <w:rPr>
+          <w:lang w:val="pt-BR"/>
+        </w:rPr>
+      </w:pPr>
+    </w:p>
+    <w:p>
+      <w:pPr>
+        <w:rPr>
+          <w:lang w:val="pt-BR"/>
+        </w:rPr>
+      </w:pPr>
+    </w:p>
+    <w:p>
+      <w:pPr>
+        <w:pStyle w:val="Heading1"/>
         <w:rPr>
           <w:b/>
           <w:bCs/>
           <w:lang w:val="pt-BR"/>
         </w:rPr>
       </w:pPr>
-      <w:bookmarkStart w:id="11" w:name="_Toc34863296"/>
+      <w:bookmarkStart w:id="12" w:name="_Toc34863296"/>
       <w:r>
         <w:rPr>
           <w:b/>
@@ -4373,7 +4324,7 @@
         </w:rPr>
         <w:t xml:space="preserve"> Processos de Software</w:t>
       </w:r>
-      <w:bookmarkEnd w:id="11"/>
+      <w:bookmarkEnd w:id="12"/>
     </w:p>
     <w:p>
       <w:pPr>
@@ -4407,12 +4358,12 @@
     </w:p>
     <w:p>
       <w:pPr>
-        <w:pStyle w:val="Ttulo2"/>
-        <w:rPr>
-          <w:lang w:val="pt-BR"/>
-        </w:rPr>
-      </w:pPr>
-      <w:bookmarkStart w:id="12" w:name="_Toc34863297"/>
+        <w:pStyle w:val="Heading2"/>
+        <w:rPr>
+          <w:lang w:val="pt-BR"/>
+        </w:rPr>
+      </w:pPr>
+      <w:bookmarkStart w:id="13" w:name="_Toc34863297"/>
       <w:r>
         <w:rPr>
           <w:lang w:val="pt-BR"/>
@@ -4431,23 +4382,23 @@
         </w:rPr>
         <w:t>Incremental Adaptado</w:t>
       </w:r>
-      <w:bookmarkEnd w:id="12"/>
-    </w:p>
-    <w:p>
-      <w:pPr>
-        <w:rPr>
-          <w:lang w:val="pt-BR"/>
-        </w:rPr>
-      </w:pPr>
-    </w:p>
-    <w:p>
-      <w:pPr>
-        <w:pStyle w:val="Ttulo2"/>
-        <w:rPr>
-          <w:lang w:val="pt-BR"/>
-        </w:rPr>
-      </w:pPr>
-      <w:bookmarkStart w:id="13" w:name="_Toc34863298"/>
+      <w:bookmarkEnd w:id="13"/>
+    </w:p>
+    <w:p>
+      <w:pPr>
+        <w:rPr>
+          <w:lang w:val="pt-BR"/>
+        </w:rPr>
+      </w:pPr>
+    </w:p>
+    <w:p>
+      <w:pPr>
+        <w:pStyle w:val="Heading2"/>
+        <w:rPr>
+          <w:lang w:val="pt-BR"/>
+        </w:rPr>
+      </w:pPr>
+      <w:bookmarkStart w:id="14" w:name="_Toc34863298"/>
       <w:r>
         <w:rPr>
           <w:lang w:val="pt-BR"/>
@@ -4478,18 +4429,18 @@
         </w:rPr>
         <w:t>rojeto</w:t>
       </w:r>
-      <w:bookmarkEnd w:id="13"/>
-    </w:p>
-    <w:p>
-      <w:pPr>
-        <w:rPr>
-          <w:lang w:val="pt-BR"/>
-        </w:rPr>
-      </w:pPr>
-    </w:p>
-    <w:p>
-      <w:pPr>
-        <w:pStyle w:val="PargrafodaLista"/>
+      <w:bookmarkEnd w:id="14"/>
+    </w:p>
+    <w:p>
+      <w:pPr>
+        <w:rPr>
+          <w:lang w:val="pt-BR"/>
+        </w:rPr>
+      </w:pPr>
+    </w:p>
+    <w:p>
+      <w:pPr>
+        <w:pStyle w:val="ListParagraph"/>
         <w:numPr>
           <w:ilvl w:val="0"/>
           <w:numId w:val="6"/>
@@ -4514,7 +4465,7 @@
     </w:p>
     <w:p>
       <w:pPr>
-        <w:pStyle w:val="PargrafodaLista"/>
+        <w:pStyle w:val="ListParagraph"/>
         <w:numPr>
           <w:ilvl w:val="0"/>
           <w:numId w:val="6"/>
@@ -4539,7 +4490,7 @@
     </w:p>
     <w:p>
       <w:pPr>
-        <w:pStyle w:val="PargrafodaLista"/>
+        <w:pStyle w:val="ListParagraph"/>
         <w:numPr>
           <w:ilvl w:val="0"/>
           <w:numId w:val="6"/>
@@ -4558,7 +4509,7 @@
     </w:p>
     <w:p>
       <w:pPr>
-        <w:pStyle w:val="PargrafodaLista"/>
+        <w:pStyle w:val="ListParagraph"/>
         <w:numPr>
           <w:ilvl w:val="0"/>
           <w:numId w:val="6"/>
@@ -4577,7 +4528,7 @@
     </w:p>
     <w:p>
       <w:pPr>
-        <w:pStyle w:val="PargrafodaLista"/>
+        <w:pStyle w:val="ListParagraph"/>
         <w:numPr>
           <w:ilvl w:val="0"/>
           <w:numId w:val="6"/>
@@ -4597,7 +4548,7 @@
     </w:p>
     <w:p>
       <w:pPr>
-        <w:pStyle w:val="PargrafodaLista"/>
+        <w:pStyle w:val="ListParagraph"/>
         <w:numPr>
           <w:ilvl w:val="0"/>
           <w:numId w:val="6"/>
@@ -4617,7 +4568,7 @@
     </w:p>
     <w:p>
       <w:pPr>
-        <w:pStyle w:val="PargrafodaLista"/>
+        <w:pStyle w:val="ListParagraph"/>
         <w:numPr>
           <w:ilvl w:val="0"/>
           <w:numId w:val="6"/>
@@ -4637,7 +4588,7 @@
     </w:p>
     <w:p>
       <w:pPr>
-        <w:pStyle w:val="PargrafodaLista"/>
+        <w:pStyle w:val="ListParagraph"/>
         <w:numPr>
           <w:ilvl w:val="0"/>
           <w:numId w:val="6"/>
@@ -4657,7 +4608,7 @@
     </w:p>
     <w:p>
       <w:pPr>
-        <w:pStyle w:val="PargrafodaLista"/>
+        <w:pStyle w:val="ListParagraph"/>
         <w:numPr>
           <w:ilvl w:val="0"/>
           <w:numId w:val="6"/>
@@ -4682,7 +4633,7 @@
     </w:p>
     <w:p>
       <w:pPr>
-        <w:pStyle w:val="PargrafodaLista"/>
+        <w:pStyle w:val="ListParagraph"/>
         <w:jc w:val="both"/>
         <w:rPr>
           <w:lang w:val="pt-BR"/>
@@ -4779,12 +4730,12 @@
     </w:p>
     <w:p>
       <w:pPr>
-        <w:pStyle w:val="Ttulo2"/>
-        <w:rPr>
-          <w:lang w:val="pt-BR"/>
-        </w:rPr>
-      </w:pPr>
-      <w:bookmarkStart w:id="14" w:name="_Toc34863299"/>
+        <w:pStyle w:val="Heading2"/>
+        <w:rPr>
+          <w:lang w:val="pt-BR"/>
+        </w:rPr>
+      </w:pPr>
+      <w:bookmarkStart w:id="15" w:name="_Toc34863299"/>
       <w:r>
         <w:rPr>
           <w:lang w:val="pt-BR"/>
@@ -4797,83 +4748,83 @@
         </w:rPr>
         <w:t>nálise e planejamento de cada iteração</w:t>
       </w:r>
-      <w:bookmarkEnd w:id="14"/>
-    </w:p>
-    <w:p>
-      <w:pPr>
-        <w:pStyle w:val="Ttulo2"/>
-        <w:rPr>
-          <w:lang w:val="pt-BR"/>
-        </w:rPr>
-      </w:pPr>
-      <w:bookmarkStart w:id="15" w:name="_Toc34863300"/>
+      <w:bookmarkEnd w:id="15"/>
+    </w:p>
+    <w:p>
+      <w:pPr>
+        <w:pStyle w:val="Heading2"/>
+        <w:rPr>
+          <w:lang w:val="pt-BR"/>
+        </w:rPr>
+      </w:pPr>
+      <w:bookmarkStart w:id="16" w:name="_Toc34863300"/>
       <w:r>
         <w:rPr>
           <w:lang w:val="pt-BR"/>
         </w:rPr>
         <w:t>3.4 Descrição da execução da iteração</w:t>
       </w:r>
-      <w:bookmarkEnd w:id="15"/>
-    </w:p>
-    <w:p>
-      <w:pPr>
-        <w:rPr>
-          <w:lang w:val="pt-BR"/>
-        </w:rPr>
-      </w:pPr>
-    </w:p>
-    <w:p>
-      <w:pPr>
-        <w:rPr>
-          <w:lang w:val="pt-BR"/>
-        </w:rPr>
-      </w:pPr>
-    </w:p>
-    <w:p>
-      <w:pPr>
-        <w:rPr>
-          <w:lang w:val="pt-BR"/>
-        </w:rPr>
-      </w:pPr>
-    </w:p>
-    <w:p>
-      <w:pPr>
-        <w:rPr>
-          <w:lang w:val="pt-BR"/>
-        </w:rPr>
-      </w:pPr>
-    </w:p>
-    <w:p>
-      <w:pPr>
-        <w:rPr>
-          <w:lang w:val="pt-BR"/>
-        </w:rPr>
-      </w:pPr>
-    </w:p>
-    <w:p>
-      <w:pPr>
-        <w:rPr>
-          <w:lang w:val="pt-BR"/>
-        </w:rPr>
-      </w:pPr>
-    </w:p>
-    <w:p>
-      <w:pPr>
-        <w:rPr>
-          <w:lang w:val="pt-BR"/>
-        </w:rPr>
-      </w:pPr>
-    </w:p>
-    <w:p>
-      <w:pPr>
-        <w:pStyle w:val="Ttulo1"/>
+      <w:bookmarkEnd w:id="16"/>
+    </w:p>
+    <w:p>
+      <w:pPr>
+        <w:rPr>
+          <w:lang w:val="pt-BR"/>
+        </w:rPr>
+      </w:pPr>
+    </w:p>
+    <w:p>
+      <w:pPr>
+        <w:rPr>
+          <w:lang w:val="pt-BR"/>
+        </w:rPr>
+      </w:pPr>
+    </w:p>
+    <w:p>
+      <w:pPr>
+        <w:rPr>
+          <w:lang w:val="pt-BR"/>
+        </w:rPr>
+      </w:pPr>
+    </w:p>
+    <w:p>
+      <w:pPr>
+        <w:rPr>
+          <w:lang w:val="pt-BR"/>
+        </w:rPr>
+      </w:pPr>
+    </w:p>
+    <w:p>
+      <w:pPr>
+        <w:rPr>
+          <w:lang w:val="pt-BR"/>
+        </w:rPr>
+      </w:pPr>
+    </w:p>
+    <w:p>
+      <w:pPr>
+        <w:rPr>
+          <w:lang w:val="pt-BR"/>
+        </w:rPr>
+      </w:pPr>
+    </w:p>
+    <w:p>
+      <w:pPr>
+        <w:rPr>
+          <w:lang w:val="pt-BR"/>
+        </w:rPr>
+      </w:pPr>
+    </w:p>
+    <w:p>
+      <w:pPr>
+        <w:pStyle w:val="Heading1"/>
         <w:rPr>
           <w:b/>
           <w:bCs/>
           <w:lang w:val="pt-BR"/>
         </w:rPr>
       </w:pPr>
-      <w:bookmarkStart w:id="16" w:name="_Toc34863301"/>
+      <w:bookmarkStart w:id="17" w:name="_Toc34863301"/>
       <w:r>
         <w:rPr>
           <w:b/>
@@ -4883,16 +4834,16 @@
         <w:lastRenderedPageBreak/>
         <w:t>4. Engenharia de Requisitos</w:t>
       </w:r>
-      <w:bookmarkEnd w:id="16"/>
-    </w:p>
-    <w:p>
-      <w:pPr>
-        <w:pStyle w:val="Ttulo2"/>
-        <w:rPr>
-          <w:lang w:val="pt-BR"/>
-        </w:rPr>
-      </w:pPr>
-      <w:bookmarkStart w:id="17" w:name="_Toc34863302"/>
+      <w:bookmarkEnd w:id="17"/>
+    </w:p>
+    <w:p>
+      <w:pPr>
+        <w:pStyle w:val="Heading2"/>
+        <w:rPr>
+          <w:lang w:val="pt-BR"/>
+        </w:rPr>
+      </w:pPr>
+      <w:bookmarkStart w:id="18" w:name="_Toc34863302"/>
       <w:r>
         <w:rPr>
           <w:lang w:val="pt-BR"/>
@@ -4911,16 +4862,16 @@
         </w:rPr>
         <w:t xml:space="preserve"> Como descrever requisitos de usuário e requisitos de sistema</w:t>
       </w:r>
-      <w:bookmarkEnd w:id="17"/>
-    </w:p>
-    <w:p>
-      <w:pPr>
-        <w:pStyle w:val="Ttulo2"/>
-        <w:rPr>
-          <w:lang w:val="pt-BR"/>
-        </w:rPr>
-      </w:pPr>
-      <w:bookmarkStart w:id="18" w:name="_Toc34863303"/>
+      <w:bookmarkEnd w:id="18"/>
+    </w:p>
+    <w:p>
+      <w:pPr>
+        <w:pStyle w:val="Heading2"/>
+        <w:rPr>
+          <w:lang w:val="pt-BR"/>
+        </w:rPr>
+      </w:pPr>
+      <w:bookmarkStart w:id="19" w:name="_Toc34863303"/>
       <w:r>
         <w:rPr>
           <w:lang w:val="pt-BR"/>
@@ -4969,16 +4920,16 @@
         </w:rPr>
         <w:t>dos requisitos</w:t>
       </w:r>
-      <w:bookmarkEnd w:id="18"/>
-    </w:p>
-    <w:p>
-      <w:pPr>
-        <w:pStyle w:val="Ttulo2"/>
-        <w:rPr>
-          <w:lang w:val="pt-BR"/>
-        </w:rPr>
-      </w:pPr>
-      <w:bookmarkStart w:id="19" w:name="_Toc34863304"/>
+      <w:bookmarkEnd w:id="19"/>
+    </w:p>
+    <w:p>
+      <w:pPr>
+        <w:pStyle w:val="Heading2"/>
+        <w:rPr>
+          <w:lang w:val="pt-BR"/>
+        </w:rPr>
+      </w:pPr>
+      <w:bookmarkStart w:id="20" w:name="_Toc34863304"/>
       <w:r>
         <w:rPr>
           <w:lang w:val="pt-BR"/>
@@ -5011,11 +4962,11 @@
         </w:rPr>
         <w:t xml:space="preserve"> e análise de requisitos</w:t>
       </w:r>
-      <w:bookmarkEnd w:id="19"/>
-    </w:p>
-    <w:p>
-      <w:pPr>
-        <w:pStyle w:val="PargrafodaLista"/>
+      <w:bookmarkEnd w:id="20"/>
+    </w:p>
+    <w:p>
+      <w:pPr>
+        <w:pStyle w:val="ListParagraph"/>
         <w:numPr>
           <w:ilvl w:val="0"/>
           <w:numId w:val="7"/>
@@ -5033,7 +4984,7 @@
     </w:p>
     <w:p>
       <w:pPr>
-        <w:pStyle w:val="PargrafodaLista"/>
+        <w:pStyle w:val="ListParagraph"/>
         <w:numPr>
           <w:ilvl w:val="0"/>
           <w:numId w:val="7"/>
@@ -5051,7 +5002,7 @@
     </w:p>
     <w:p>
       <w:pPr>
-        <w:pStyle w:val="PargrafodaLista"/>
+        <w:pStyle w:val="ListParagraph"/>
         <w:numPr>
           <w:ilvl w:val="0"/>
           <w:numId w:val="7"/>
@@ -5069,7 +5020,7 @@
     </w:p>
     <w:p>
       <w:pPr>
-        <w:pStyle w:val="PargrafodaLista"/>
+        <w:pStyle w:val="ListParagraph"/>
         <w:numPr>
           <w:ilvl w:val="0"/>
           <w:numId w:val="7"/>
@@ -5241,14 +5192,14 @@
     </w:p>
     <w:p>
       <w:pPr>
-        <w:pStyle w:val="Ttulo1"/>
+        <w:pStyle w:val="Heading1"/>
         <w:rPr>
           <w:b/>
           <w:bCs/>
           <w:lang w:val="pt-BR"/>
         </w:rPr>
       </w:pPr>
-      <w:bookmarkStart w:id="20" w:name="_Toc34863305"/>
+      <w:bookmarkStart w:id="21" w:name="_Toc34863305"/>
       <w:r>
         <w:rPr>
           <w:b/>
@@ -5266,16 +5217,16 @@
         </w:rPr>
         <w:t xml:space="preserve"> (é necessário?)</w:t>
       </w:r>
-      <w:bookmarkEnd w:id="20"/>
-    </w:p>
-    <w:p>
-      <w:pPr>
-        <w:pStyle w:val="Ttulo2"/>
-        <w:rPr>
-          <w:lang w:val="pt-BR"/>
-        </w:rPr>
-      </w:pPr>
-      <w:bookmarkStart w:id="21" w:name="_Toc34863306"/>
+      <w:bookmarkEnd w:id="21"/>
+    </w:p>
+    <w:p>
+      <w:pPr>
+        <w:pStyle w:val="Heading2"/>
+        <w:rPr>
+          <w:lang w:val="pt-BR"/>
+        </w:rPr>
+      </w:pPr>
+      <w:bookmarkStart w:id="22" w:name="_Toc34863306"/>
       <w:r>
         <w:rPr>
           <w:lang w:val="pt-BR"/>
@@ -5288,214 +5239,214 @@
         </w:rPr>
         <w:t>Cenários ou Diagramas UML?</w:t>
       </w:r>
-      <w:bookmarkEnd w:id="21"/>
-    </w:p>
-    <w:p>
-      <w:pPr>
-        <w:rPr>
-          <w:lang w:val="pt-BR"/>
-        </w:rPr>
-      </w:pPr>
-    </w:p>
-    <w:p>
-      <w:pPr>
-        <w:rPr>
-          <w:lang w:val="pt-BR"/>
-        </w:rPr>
-      </w:pPr>
-    </w:p>
-    <w:p>
-      <w:pPr>
-        <w:rPr>
-          <w:lang w:val="pt-BR"/>
-        </w:rPr>
-      </w:pPr>
-    </w:p>
-    <w:p>
-      <w:pPr>
-        <w:rPr>
-          <w:lang w:val="pt-BR"/>
-        </w:rPr>
-      </w:pPr>
-    </w:p>
-    <w:p>
-      <w:pPr>
-        <w:rPr>
-          <w:lang w:val="pt-BR"/>
-        </w:rPr>
-      </w:pPr>
-    </w:p>
-    <w:p>
-      <w:pPr>
-        <w:rPr>
-          <w:lang w:val="pt-BR"/>
-        </w:rPr>
-      </w:pPr>
-    </w:p>
-    <w:p>
-      <w:pPr>
-        <w:rPr>
-          <w:lang w:val="pt-BR"/>
-        </w:rPr>
-      </w:pPr>
-    </w:p>
-    <w:p>
-      <w:pPr>
-        <w:rPr>
-          <w:lang w:val="pt-BR"/>
-        </w:rPr>
-      </w:pPr>
-    </w:p>
-    <w:p>
-      <w:pPr>
-        <w:rPr>
-          <w:lang w:val="pt-BR"/>
-        </w:rPr>
-      </w:pPr>
-    </w:p>
-    <w:p>
-      <w:pPr>
-        <w:rPr>
-          <w:lang w:val="pt-BR"/>
-        </w:rPr>
-      </w:pPr>
-    </w:p>
-    <w:p>
-      <w:pPr>
-        <w:rPr>
-          <w:lang w:val="pt-BR"/>
-        </w:rPr>
-      </w:pPr>
-    </w:p>
-    <w:p>
-      <w:pPr>
-        <w:rPr>
-          <w:lang w:val="pt-BR"/>
-        </w:rPr>
-      </w:pPr>
-    </w:p>
-    <w:p>
-      <w:pPr>
-        <w:rPr>
-          <w:lang w:val="pt-BR"/>
-        </w:rPr>
-      </w:pPr>
-    </w:p>
-    <w:p>
-      <w:pPr>
-        <w:rPr>
-          <w:lang w:val="pt-BR"/>
-        </w:rPr>
-      </w:pPr>
-    </w:p>
-    <w:p>
-      <w:pPr>
-        <w:rPr>
-          <w:lang w:val="pt-BR"/>
-        </w:rPr>
-      </w:pPr>
-    </w:p>
-    <w:p>
-      <w:pPr>
-        <w:rPr>
-          <w:lang w:val="pt-BR"/>
-        </w:rPr>
-      </w:pPr>
-    </w:p>
-    <w:p>
-      <w:pPr>
-        <w:rPr>
-          <w:lang w:val="pt-BR"/>
-        </w:rPr>
-      </w:pPr>
-    </w:p>
-    <w:p>
-      <w:pPr>
-        <w:rPr>
-          <w:lang w:val="pt-BR"/>
-        </w:rPr>
-      </w:pPr>
-    </w:p>
-    <w:p>
-      <w:pPr>
-        <w:rPr>
-          <w:lang w:val="pt-BR"/>
-        </w:rPr>
-      </w:pPr>
-    </w:p>
-    <w:p>
-      <w:pPr>
-        <w:rPr>
-          <w:lang w:val="pt-BR"/>
-        </w:rPr>
-      </w:pPr>
-    </w:p>
-    <w:p>
-      <w:pPr>
-        <w:rPr>
-          <w:lang w:val="pt-BR"/>
-        </w:rPr>
-      </w:pPr>
-    </w:p>
-    <w:p>
-      <w:pPr>
-        <w:rPr>
-          <w:lang w:val="pt-BR"/>
-        </w:rPr>
-      </w:pPr>
-    </w:p>
-    <w:p>
-      <w:pPr>
-        <w:rPr>
-          <w:lang w:val="pt-BR"/>
-        </w:rPr>
-      </w:pPr>
-    </w:p>
-    <w:p>
-      <w:pPr>
-        <w:rPr>
-          <w:lang w:val="pt-BR"/>
-        </w:rPr>
-      </w:pPr>
-    </w:p>
-    <w:p>
-      <w:pPr>
-        <w:rPr>
-          <w:lang w:val="pt-BR"/>
-        </w:rPr>
-      </w:pPr>
-    </w:p>
-    <w:p>
-      <w:pPr>
-        <w:rPr>
-          <w:lang w:val="pt-BR"/>
-        </w:rPr>
-      </w:pPr>
-    </w:p>
-    <w:p>
-      <w:pPr>
-        <w:rPr>
-          <w:lang w:val="pt-BR"/>
-        </w:rPr>
-      </w:pPr>
-    </w:p>
-    <w:p>
-      <w:pPr>
-        <w:rPr>
-          <w:lang w:val="pt-BR"/>
-        </w:rPr>
-      </w:pPr>
-    </w:p>
-    <w:p>
-      <w:pPr>
-        <w:pStyle w:val="Ttulo1"/>
+      <w:bookmarkEnd w:id="22"/>
+    </w:p>
+    <w:p>
+      <w:pPr>
+        <w:rPr>
+          <w:lang w:val="pt-BR"/>
+        </w:rPr>
+      </w:pPr>
+    </w:p>
+    <w:p>
+      <w:pPr>
+        <w:rPr>
+          <w:lang w:val="pt-BR"/>
+        </w:rPr>
+      </w:pPr>
+    </w:p>
+    <w:p>
+      <w:pPr>
+        <w:rPr>
+          <w:lang w:val="pt-BR"/>
+        </w:rPr>
+      </w:pPr>
+    </w:p>
+    <w:p>
+      <w:pPr>
+        <w:rPr>
+          <w:lang w:val="pt-BR"/>
+        </w:rPr>
+      </w:pPr>
+    </w:p>
+    <w:p>
+      <w:pPr>
+        <w:rPr>
+          <w:lang w:val="pt-BR"/>
+        </w:rPr>
+      </w:pPr>
+    </w:p>
+    <w:p>
+      <w:pPr>
+        <w:rPr>
+          <w:lang w:val="pt-BR"/>
+        </w:rPr>
+      </w:pPr>
+    </w:p>
+    <w:p>
+      <w:pPr>
+        <w:rPr>
+          <w:lang w:val="pt-BR"/>
+        </w:rPr>
+      </w:pPr>
+    </w:p>
+    <w:p>
+      <w:pPr>
+        <w:rPr>
+          <w:lang w:val="pt-BR"/>
+        </w:rPr>
+      </w:pPr>
+    </w:p>
+    <w:p>
+      <w:pPr>
+        <w:rPr>
+          <w:lang w:val="pt-BR"/>
+        </w:rPr>
+      </w:pPr>
+    </w:p>
+    <w:p>
+      <w:pPr>
+        <w:rPr>
+          <w:lang w:val="pt-BR"/>
+        </w:rPr>
+      </w:pPr>
+    </w:p>
+    <w:p>
+      <w:pPr>
+        <w:rPr>
+          <w:lang w:val="pt-BR"/>
+        </w:rPr>
+      </w:pPr>
+    </w:p>
+    <w:p>
+      <w:pPr>
+        <w:rPr>
+          <w:lang w:val="pt-BR"/>
+        </w:rPr>
+      </w:pPr>
+    </w:p>
+    <w:p>
+      <w:pPr>
+        <w:rPr>
+          <w:lang w:val="pt-BR"/>
+        </w:rPr>
+      </w:pPr>
+    </w:p>
+    <w:p>
+      <w:pPr>
+        <w:rPr>
+          <w:lang w:val="pt-BR"/>
+        </w:rPr>
+      </w:pPr>
+    </w:p>
+    <w:p>
+      <w:pPr>
+        <w:rPr>
+          <w:lang w:val="pt-BR"/>
+        </w:rPr>
+      </w:pPr>
+    </w:p>
+    <w:p>
+      <w:pPr>
+        <w:rPr>
+          <w:lang w:val="pt-BR"/>
+        </w:rPr>
+      </w:pPr>
+    </w:p>
+    <w:p>
+      <w:pPr>
+        <w:rPr>
+          <w:lang w:val="pt-BR"/>
+        </w:rPr>
+      </w:pPr>
+    </w:p>
+    <w:p>
+      <w:pPr>
+        <w:rPr>
+          <w:lang w:val="pt-BR"/>
+        </w:rPr>
+      </w:pPr>
+    </w:p>
+    <w:p>
+      <w:pPr>
+        <w:rPr>
+          <w:lang w:val="pt-BR"/>
+        </w:rPr>
+      </w:pPr>
+    </w:p>
+    <w:p>
+      <w:pPr>
+        <w:rPr>
+          <w:lang w:val="pt-BR"/>
+        </w:rPr>
+      </w:pPr>
+    </w:p>
+    <w:p>
+      <w:pPr>
+        <w:rPr>
+          <w:lang w:val="pt-BR"/>
+        </w:rPr>
+      </w:pPr>
+    </w:p>
+    <w:p>
+      <w:pPr>
+        <w:rPr>
+          <w:lang w:val="pt-BR"/>
+        </w:rPr>
+      </w:pPr>
+    </w:p>
+    <w:p>
+      <w:pPr>
+        <w:rPr>
+          <w:lang w:val="pt-BR"/>
+        </w:rPr>
+      </w:pPr>
+    </w:p>
+    <w:p>
+      <w:pPr>
+        <w:rPr>
+          <w:lang w:val="pt-BR"/>
+        </w:rPr>
+      </w:pPr>
+    </w:p>
+    <w:p>
+      <w:pPr>
+        <w:rPr>
+          <w:lang w:val="pt-BR"/>
+        </w:rPr>
+      </w:pPr>
+    </w:p>
+    <w:p>
+      <w:pPr>
+        <w:rPr>
+          <w:lang w:val="pt-BR"/>
+        </w:rPr>
+      </w:pPr>
+    </w:p>
+    <w:p>
+      <w:pPr>
+        <w:rPr>
+          <w:lang w:val="pt-BR"/>
+        </w:rPr>
+      </w:pPr>
+    </w:p>
+    <w:p>
+      <w:pPr>
+        <w:rPr>
+          <w:lang w:val="pt-BR"/>
+        </w:rPr>
+      </w:pPr>
+    </w:p>
+    <w:p>
+      <w:pPr>
+        <w:pStyle w:val="Heading1"/>
         <w:rPr>
           <w:b/>
           <w:bCs/>
           <w:lang w:val="pt-BR"/>
         </w:rPr>
       </w:pPr>
-      <w:bookmarkStart w:id="22" w:name="_Toc34863307"/>
+      <w:bookmarkStart w:id="23" w:name="_Toc34863307"/>
       <w:r>
         <w:rPr>
           <w:b/>
@@ -5513,15 +5464,15 @@
         </w:rPr>
         <w:t>Projeto de Software</w:t>
       </w:r>
-      <w:bookmarkEnd w:id="22"/>
-    </w:p>
-    <w:p>
-      <w:pPr>
-        <w:rPr>
-          <w:lang w:val="pt-BR"/>
-        </w:rPr>
-      </w:pPr>
-      <w:bookmarkStart w:id="23" w:name="_Toc34863308"/>
+      <w:bookmarkEnd w:id="23"/>
+    </w:p>
+    <w:p>
+      <w:pPr>
+        <w:rPr>
+          <w:lang w:val="pt-BR"/>
+        </w:rPr>
+      </w:pPr>
+      <w:bookmarkStart w:id="24" w:name="_Toc34863308"/>
     </w:p>
     <w:p>
       <w:pPr>
@@ -5580,16 +5531,16 @@
     </w:p>
     <w:p>
       <w:pPr>
-        <w:pStyle w:val="Ttulo2"/>
-        <w:rPr>
-          <w:lang w:val="pt-BR"/>
-        </w:rPr>
-      </w:pPr>
-      <w:bookmarkStart w:id="24" w:name="_Toc34863309"/>
-    </w:p>
-    <w:p>
-      <w:pPr>
-        <w:pStyle w:val="Ttulo2"/>
+        <w:pStyle w:val="Heading2"/>
+        <w:rPr>
+          <w:lang w:val="pt-BR"/>
+        </w:rPr>
+      </w:pPr>
+      <w:bookmarkStart w:id="25" w:name="_Toc34863309"/>
+    </w:p>
+    <w:p>
+      <w:pPr>
+        <w:pStyle w:val="Heading2"/>
         <w:rPr>
           <w:lang w:val="pt-BR"/>
         </w:rPr>
@@ -5614,45 +5565,45 @@
         </w:rPr>
         <w:t xml:space="preserve"> (Core)</w:t>
       </w:r>
+      <w:bookmarkEnd w:id="25"/>
+    </w:p>
+    <w:p>
+      <w:pPr>
+        <w:pStyle w:val="Heading2"/>
+        <w:rPr>
+          <w:lang w:val="pt-BR"/>
+        </w:rPr>
+      </w:pPr>
+      <w:r>
+        <w:rPr>
+          <w:lang w:val="pt-BR"/>
+        </w:rPr>
+        <w:t>6.</w:t>
+      </w:r>
+      <w:r>
+        <w:rPr>
+          <w:lang w:val="pt-BR"/>
+        </w:rPr>
+        <w:t>2</w:t>
+      </w:r>
+      <w:r>
+        <w:rPr>
+          <w:lang w:val="pt-BR"/>
+        </w:rPr>
+        <w:t xml:space="preserve"> Visão Geral de todas as ferramentas</w:t>
+      </w:r>
       <w:bookmarkEnd w:id="24"/>
     </w:p>
     <w:p>
       <w:pPr>
-        <w:pStyle w:val="Ttulo2"/>
-        <w:rPr>
-          <w:lang w:val="pt-BR"/>
-        </w:rPr>
-      </w:pPr>
-      <w:r>
-        <w:rPr>
-          <w:lang w:val="pt-BR"/>
-        </w:rPr>
-        <w:t>6.</w:t>
-      </w:r>
-      <w:r>
-        <w:rPr>
-          <w:lang w:val="pt-BR"/>
-        </w:rPr>
-        <w:t>2</w:t>
-      </w:r>
-      <w:r>
-        <w:rPr>
-          <w:lang w:val="pt-BR"/>
-        </w:rPr>
-        <w:t xml:space="preserve"> Visão Geral de todas as ferramentas</w:t>
-      </w:r>
-      <w:bookmarkEnd w:id="23"/>
-    </w:p>
-    <w:p>
-      <w:pPr>
-        <w:rPr>
-          <w:lang w:val="pt-BR"/>
-        </w:rPr>
-      </w:pPr>
-    </w:p>
-    <w:p>
-      <w:pPr>
-        <w:pStyle w:val="Ttulo3"/>
+        <w:rPr>
+          <w:lang w:val="pt-BR"/>
+        </w:rPr>
+      </w:pPr>
+    </w:p>
+    <w:p>
+      <w:pPr>
+        <w:pStyle w:val="Heading3"/>
         <w:rPr>
           <w:lang w:val="pt-BR"/>
         </w:rPr>
@@ -5702,7 +5653,7 @@
     </w:p>
     <w:p>
       <w:pPr>
-        <w:pStyle w:val="PargrafodaLista"/>
+        <w:pStyle w:val="ListParagraph"/>
         <w:numPr>
           <w:ilvl w:val="0"/>
           <w:numId w:val="8"/>
@@ -5723,12 +5674,12 @@
     </w:p>
     <w:p>
       <w:pPr>
-        <w:pStyle w:val="Ttulo2"/>
-        <w:rPr>
-          <w:lang w:val="pt-BR"/>
-        </w:rPr>
-      </w:pPr>
-      <w:bookmarkStart w:id="25" w:name="_Toc34863310"/>
+        <w:pStyle w:val="Heading2"/>
+        <w:rPr>
+          <w:lang w:val="pt-BR"/>
+        </w:rPr>
+      </w:pPr>
+      <w:bookmarkStart w:id="26" w:name="_Toc34863310"/>
       <w:r>
         <w:rPr>
           <w:lang w:val="pt-BR"/>
@@ -5749,16 +5700,16 @@
         </w:rPr>
         <w:t>)</w:t>
       </w:r>
-      <w:bookmarkEnd w:id="25"/>
-    </w:p>
-    <w:p>
-      <w:pPr>
-        <w:pStyle w:val="Ttulo2"/>
-        <w:rPr>
-          <w:lang w:val="pt-BR"/>
-        </w:rPr>
-      </w:pPr>
-      <w:bookmarkStart w:id="26" w:name="_Toc34863311"/>
+      <w:bookmarkEnd w:id="26"/>
+    </w:p>
+    <w:p>
+      <w:pPr>
+        <w:pStyle w:val="Heading2"/>
+        <w:rPr>
+          <w:lang w:val="pt-BR"/>
+        </w:rPr>
+      </w:pPr>
+      <w:bookmarkStart w:id="27" w:name="_Toc34863311"/>
       <w:r>
         <w:rPr>
           <w:lang w:val="pt-BR"/>
@@ -5786,7 +5737,7 @@
         </w:rPr>
         <w:t>Process</w:t>
       </w:r>
-      <w:bookmarkEnd w:id="26"/>
+      <w:bookmarkEnd w:id="27"/>
       <w:proofErr w:type="spellEnd"/>
     </w:p>
     <w:p>
@@ -5861,14 +5812,14 @@
     </w:p>
     <w:p>
       <w:pPr>
-        <w:pStyle w:val="Ttulo1"/>
+        <w:pStyle w:val="Heading1"/>
         <w:rPr>
           <w:b/>
           <w:bCs/>
           <w:lang w:val="pt-BR"/>
         </w:rPr>
       </w:pPr>
-      <w:bookmarkStart w:id="27" w:name="_Toc34863312"/>
+      <w:bookmarkStart w:id="28" w:name="_Toc34863312"/>
       <w:r>
         <w:rPr>
           <w:b/>
@@ -5878,16 +5829,16 @@
         <w:lastRenderedPageBreak/>
         <w:t>7. Teste de Software</w:t>
       </w:r>
-      <w:bookmarkEnd w:id="27"/>
-    </w:p>
-    <w:p>
-      <w:pPr>
-        <w:pStyle w:val="Ttulo2"/>
-        <w:rPr>
-          <w:lang w:val="pt-BR"/>
-        </w:rPr>
-      </w:pPr>
-      <w:bookmarkStart w:id="28" w:name="_Toc34863313"/>
+      <w:bookmarkEnd w:id="28"/>
+    </w:p>
+    <w:p>
+      <w:pPr>
+        <w:pStyle w:val="Heading2"/>
+        <w:rPr>
+          <w:lang w:val="pt-BR"/>
+        </w:rPr>
+      </w:pPr>
+      <w:bookmarkStart w:id="29" w:name="_Toc34863313"/>
       <w:r>
         <w:rPr>
           <w:lang w:val="pt-BR"/>
@@ -5900,243 +5851,243 @@
         </w:rPr>
         <w:t>e Testes</w:t>
       </w:r>
-      <w:bookmarkEnd w:id="28"/>
-    </w:p>
-    <w:p>
-      <w:pPr>
-        <w:pStyle w:val="Ttulo2"/>
-        <w:rPr>
-          <w:lang w:val="pt-BR"/>
-        </w:rPr>
-      </w:pPr>
-      <w:bookmarkStart w:id="29" w:name="_Toc34863314"/>
+      <w:bookmarkEnd w:id="29"/>
+    </w:p>
+    <w:p>
+      <w:pPr>
+        <w:pStyle w:val="Heading2"/>
+        <w:rPr>
+          <w:lang w:val="pt-BR"/>
+        </w:rPr>
+      </w:pPr>
+      <w:bookmarkStart w:id="30" w:name="_Toc34863314"/>
       <w:r>
         <w:rPr>
           <w:lang w:val="pt-BR"/>
         </w:rPr>
         <w:t>7.2 Testes de Unidade Automatizadas</w:t>
       </w:r>
-      <w:bookmarkEnd w:id="29"/>
-    </w:p>
-    <w:p>
-      <w:pPr>
-        <w:pStyle w:val="Ttulo2"/>
-        <w:rPr>
-          <w:lang w:val="pt-BR"/>
-        </w:rPr>
-      </w:pPr>
-      <w:bookmarkStart w:id="30" w:name="_Toc34863315"/>
+      <w:bookmarkEnd w:id="30"/>
+    </w:p>
+    <w:p>
+      <w:pPr>
+        <w:pStyle w:val="Heading2"/>
+        <w:rPr>
+          <w:lang w:val="pt-BR"/>
+        </w:rPr>
+      </w:pPr>
+      <w:bookmarkStart w:id="31" w:name="_Toc34863315"/>
       <w:r>
         <w:rPr>
           <w:lang w:val="pt-BR"/>
         </w:rPr>
         <w:t>7.3 Testes de Integração Automatizada</w:t>
       </w:r>
-      <w:bookmarkEnd w:id="30"/>
-    </w:p>
-    <w:p>
-      <w:pPr>
-        <w:pStyle w:val="Ttulo2"/>
-        <w:rPr>
-          <w:lang w:val="pt-BR"/>
-        </w:rPr>
-      </w:pPr>
-      <w:bookmarkStart w:id="31" w:name="_Toc34863316"/>
+      <w:bookmarkEnd w:id="31"/>
+    </w:p>
+    <w:p>
+      <w:pPr>
+        <w:pStyle w:val="Heading2"/>
+        <w:rPr>
+          <w:lang w:val="pt-BR"/>
+        </w:rPr>
+      </w:pPr>
+      <w:bookmarkStart w:id="32" w:name="_Toc34863316"/>
       <w:r>
         <w:rPr>
           <w:lang w:val="pt-BR"/>
         </w:rPr>
         <w:t>7.4 Testes de Aceitação</w:t>
       </w:r>
-      <w:bookmarkEnd w:id="31"/>
-    </w:p>
-    <w:p>
-      <w:pPr>
-        <w:pStyle w:val="Ttulo2"/>
-        <w:rPr>
-          <w:lang w:val="pt-BR"/>
-        </w:rPr>
-      </w:pPr>
-      <w:bookmarkStart w:id="32" w:name="_Toc34863317"/>
+      <w:bookmarkEnd w:id="32"/>
+    </w:p>
+    <w:p>
+      <w:pPr>
+        <w:pStyle w:val="Heading2"/>
+        <w:rPr>
+          <w:lang w:val="pt-BR"/>
+        </w:rPr>
+      </w:pPr>
+      <w:bookmarkStart w:id="33" w:name="_Toc34863317"/>
       <w:r>
         <w:rPr>
           <w:lang w:val="pt-BR"/>
         </w:rPr>
         <w:t>7.5 Documentação de Testes</w:t>
       </w:r>
-      <w:bookmarkEnd w:id="32"/>
-    </w:p>
-    <w:p>
-      <w:pPr>
-        <w:rPr>
-          <w:lang w:val="pt-BR"/>
-        </w:rPr>
-      </w:pPr>
-    </w:p>
-    <w:p>
-      <w:pPr>
-        <w:rPr>
-          <w:lang w:val="pt-BR"/>
-        </w:rPr>
-      </w:pPr>
-    </w:p>
-    <w:p>
-      <w:pPr>
-        <w:rPr>
-          <w:lang w:val="pt-BR"/>
-        </w:rPr>
-      </w:pPr>
-    </w:p>
-    <w:p>
-      <w:pPr>
-        <w:rPr>
-          <w:lang w:val="pt-BR"/>
-        </w:rPr>
-      </w:pPr>
-    </w:p>
-    <w:p>
-      <w:pPr>
-        <w:rPr>
-          <w:lang w:val="pt-BR"/>
-        </w:rPr>
-      </w:pPr>
-    </w:p>
-    <w:p>
-      <w:pPr>
-        <w:rPr>
-          <w:lang w:val="pt-BR"/>
-        </w:rPr>
-      </w:pPr>
-    </w:p>
-    <w:p>
-      <w:pPr>
-        <w:rPr>
-          <w:lang w:val="pt-BR"/>
-        </w:rPr>
-      </w:pPr>
-    </w:p>
-    <w:p>
-      <w:pPr>
-        <w:rPr>
-          <w:lang w:val="pt-BR"/>
-        </w:rPr>
-      </w:pPr>
-    </w:p>
-    <w:p>
-      <w:pPr>
-        <w:rPr>
-          <w:lang w:val="pt-BR"/>
-        </w:rPr>
-      </w:pPr>
-    </w:p>
-    <w:p>
-      <w:pPr>
-        <w:rPr>
-          <w:lang w:val="pt-BR"/>
-        </w:rPr>
-      </w:pPr>
-    </w:p>
-    <w:p>
-      <w:pPr>
-        <w:rPr>
-          <w:lang w:val="pt-BR"/>
-        </w:rPr>
-      </w:pPr>
-    </w:p>
-    <w:p>
-      <w:pPr>
-        <w:rPr>
-          <w:lang w:val="pt-BR"/>
-        </w:rPr>
-      </w:pPr>
-    </w:p>
-    <w:p>
-      <w:pPr>
-        <w:rPr>
-          <w:lang w:val="pt-BR"/>
-        </w:rPr>
-      </w:pPr>
-    </w:p>
-    <w:p>
-      <w:pPr>
-        <w:rPr>
-          <w:lang w:val="pt-BR"/>
-        </w:rPr>
-      </w:pPr>
-    </w:p>
-    <w:p>
-      <w:pPr>
-        <w:rPr>
-          <w:lang w:val="pt-BR"/>
-        </w:rPr>
-      </w:pPr>
-    </w:p>
-    <w:p>
-      <w:pPr>
-        <w:rPr>
-          <w:lang w:val="pt-BR"/>
-        </w:rPr>
-      </w:pPr>
-    </w:p>
-    <w:p>
-      <w:pPr>
-        <w:rPr>
-          <w:lang w:val="pt-BR"/>
-        </w:rPr>
-      </w:pPr>
-    </w:p>
-    <w:p>
-      <w:pPr>
-        <w:rPr>
-          <w:lang w:val="pt-BR"/>
-        </w:rPr>
-      </w:pPr>
-    </w:p>
-    <w:p>
-      <w:pPr>
-        <w:rPr>
-          <w:lang w:val="pt-BR"/>
-        </w:rPr>
-      </w:pPr>
-    </w:p>
-    <w:p>
-      <w:pPr>
-        <w:rPr>
-          <w:lang w:val="pt-BR"/>
-        </w:rPr>
-      </w:pPr>
-    </w:p>
-    <w:p>
-      <w:pPr>
-        <w:rPr>
-          <w:lang w:val="pt-BR"/>
-        </w:rPr>
-      </w:pPr>
-    </w:p>
-    <w:p>
-      <w:pPr>
-        <w:rPr>
-          <w:lang w:val="pt-BR"/>
-        </w:rPr>
-      </w:pPr>
-    </w:p>
-    <w:p>
-      <w:pPr>
-        <w:rPr>
-          <w:lang w:val="pt-BR"/>
-        </w:rPr>
-      </w:pPr>
-    </w:p>
-    <w:p>
-      <w:pPr>
-        <w:pStyle w:val="Ttulo1"/>
+      <w:bookmarkEnd w:id="33"/>
+    </w:p>
+    <w:p>
+      <w:pPr>
+        <w:rPr>
+          <w:lang w:val="pt-BR"/>
+        </w:rPr>
+      </w:pPr>
+    </w:p>
+    <w:p>
+      <w:pPr>
+        <w:rPr>
+          <w:lang w:val="pt-BR"/>
+        </w:rPr>
+      </w:pPr>
+    </w:p>
+    <w:p>
+      <w:pPr>
+        <w:rPr>
+          <w:lang w:val="pt-BR"/>
+        </w:rPr>
+      </w:pPr>
+    </w:p>
+    <w:p>
+      <w:pPr>
+        <w:rPr>
+          <w:lang w:val="pt-BR"/>
+        </w:rPr>
+      </w:pPr>
+    </w:p>
+    <w:p>
+      <w:pPr>
+        <w:rPr>
+          <w:lang w:val="pt-BR"/>
+        </w:rPr>
+      </w:pPr>
+    </w:p>
+    <w:p>
+      <w:pPr>
+        <w:rPr>
+          <w:lang w:val="pt-BR"/>
+        </w:rPr>
+      </w:pPr>
+    </w:p>
+    <w:p>
+      <w:pPr>
+        <w:rPr>
+          <w:lang w:val="pt-BR"/>
+        </w:rPr>
+      </w:pPr>
+    </w:p>
+    <w:p>
+      <w:pPr>
+        <w:rPr>
+          <w:lang w:val="pt-BR"/>
+        </w:rPr>
+      </w:pPr>
+    </w:p>
+    <w:p>
+      <w:pPr>
+        <w:rPr>
+          <w:lang w:val="pt-BR"/>
+        </w:rPr>
+      </w:pPr>
+    </w:p>
+    <w:p>
+      <w:pPr>
+        <w:rPr>
+          <w:lang w:val="pt-BR"/>
+        </w:rPr>
+      </w:pPr>
+    </w:p>
+    <w:p>
+      <w:pPr>
+        <w:rPr>
+          <w:lang w:val="pt-BR"/>
+        </w:rPr>
+      </w:pPr>
+    </w:p>
+    <w:p>
+      <w:pPr>
+        <w:rPr>
+          <w:lang w:val="pt-BR"/>
+        </w:rPr>
+      </w:pPr>
+    </w:p>
+    <w:p>
+      <w:pPr>
+        <w:rPr>
+          <w:lang w:val="pt-BR"/>
+        </w:rPr>
+      </w:pPr>
+    </w:p>
+    <w:p>
+      <w:pPr>
+        <w:rPr>
+          <w:lang w:val="pt-BR"/>
+        </w:rPr>
+      </w:pPr>
+    </w:p>
+    <w:p>
+      <w:pPr>
+        <w:rPr>
+          <w:lang w:val="pt-BR"/>
+        </w:rPr>
+      </w:pPr>
+    </w:p>
+    <w:p>
+      <w:pPr>
+        <w:rPr>
+          <w:lang w:val="pt-BR"/>
+        </w:rPr>
+      </w:pPr>
+    </w:p>
+    <w:p>
+      <w:pPr>
+        <w:rPr>
+          <w:lang w:val="pt-BR"/>
+        </w:rPr>
+      </w:pPr>
+    </w:p>
+    <w:p>
+      <w:pPr>
+        <w:rPr>
+          <w:lang w:val="pt-BR"/>
+        </w:rPr>
+      </w:pPr>
+    </w:p>
+    <w:p>
+      <w:pPr>
+        <w:rPr>
+          <w:lang w:val="pt-BR"/>
+        </w:rPr>
+      </w:pPr>
+    </w:p>
+    <w:p>
+      <w:pPr>
+        <w:rPr>
+          <w:lang w:val="pt-BR"/>
+        </w:rPr>
+      </w:pPr>
+    </w:p>
+    <w:p>
+      <w:pPr>
+        <w:rPr>
+          <w:lang w:val="pt-BR"/>
+        </w:rPr>
+      </w:pPr>
+    </w:p>
+    <w:p>
+      <w:pPr>
+        <w:rPr>
+          <w:lang w:val="pt-BR"/>
+        </w:rPr>
+      </w:pPr>
+    </w:p>
+    <w:p>
+      <w:pPr>
+        <w:rPr>
+          <w:lang w:val="pt-BR"/>
+        </w:rPr>
+      </w:pPr>
+    </w:p>
+    <w:p>
+      <w:pPr>
+        <w:pStyle w:val="Heading1"/>
         <w:rPr>
           <w:b/>
           <w:bCs/>
           <w:lang w:val="pt-BR"/>
         </w:rPr>
       </w:pPr>
-      <w:bookmarkStart w:id="33" w:name="_Toc34863318"/>
+      <w:bookmarkStart w:id="34" w:name="_Toc34863318"/>
       <w:r>
         <w:rPr>
           <w:b/>
@@ -6154,32 +6105,32 @@
         </w:rPr>
         <w:t xml:space="preserve"> de Software</w:t>
       </w:r>
-      <w:bookmarkEnd w:id="33"/>
-    </w:p>
-    <w:p>
-      <w:pPr>
-        <w:pStyle w:val="Ttulo2"/>
-        <w:rPr>
-          <w:lang w:val="pt-BR"/>
-        </w:rPr>
-      </w:pPr>
-      <w:bookmarkStart w:id="34" w:name="_Toc34863319"/>
+      <w:bookmarkEnd w:id="34"/>
+    </w:p>
+    <w:p>
+      <w:pPr>
+        <w:pStyle w:val="Heading2"/>
+        <w:rPr>
+          <w:lang w:val="pt-BR"/>
+        </w:rPr>
+      </w:pPr>
+      <w:bookmarkStart w:id="35" w:name="_Toc34863319"/>
       <w:r>
         <w:rPr>
           <w:lang w:val="pt-BR"/>
         </w:rPr>
         <w:t>8.1 Slack – Comunicação entre a equipe</w:t>
       </w:r>
-      <w:bookmarkEnd w:id="34"/>
-    </w:p>
-    <w:p>
-      <w:pPr>
-        <w:pStyle w:val="Ttulo2"/>
-        <w:rPr>
-          <w:lang w:val="pt-BR"/>
-        </w:rPr>
-      </w:pPr>
-      <w:bookmarkStart w:id="35" w:name="_Toc34863320"/>
+      <w:bookmarkEnd w:id="35"/>
+    </w:p>
+    <w:p>
+      <w:pPr>
+        <w:pStyle w:val="Heading2"/>
+        <w:rPr>
+          <w:lang w:val="pt-BR"/>
+        </w:rPr>
+      </w:pPr>
+      <w:bookmarkStart w:id="36" w:name="_Toc34863320"/>
       <w:r>
         <w:rPr>
           <w:lang w:val="pt-BR"/>
@@ -6214,23 +6165,23 @@
         </w:rPr>
         <w:t>)</w:t>
       </w:r>
-      <w:bookmarkEnd w:id="35"/>
-    </w:p>
-    <w:p>
-      <w:pPr>
-        <w:rPr>
-          <w:lang w:val="pt-BR"/>
-        </w:rPr>
-      </w:pPr>
-    </w:p>
-    <w:p>
-      <w:pPr>
-        <w:pStyle w:val="Ttulo2"/>
-        <w:rPr>
-          <w:lang w:val="pt-BR"/>
-        </w:rPr>
-      </w:pPr>
-      <w:bookmarkStart w:id="36" w:name="_Toc34863321"/>
+      <w:bookmarkEnd w:id="36"/>
+    </w:p>
+    <w:p>
+      <w:pPr>
+        <w:rPr>
+          <w:lang w:val="pt-BR"/>
+        </w:rPr>
+      </w:pPr>
+    </w:p>
+    <w:p>
+      <w:pPr>
+        <w:pStyle w:val="Heading2"/>
+        <w:rPr>
+          <w:lang w:val="pt-BR"/>
+        </w:rPr>
+      </w:pPr>
+      <w:bookmarkStart w:id="37" w:name="_Toc34863321"/>
       <w:r>
         <w:rPr>
           <w:lang w:val="pt-BR"/>
@@ -6265,7 +6216,7 @@
         </w:rPr>
         <w:t xml:space="preserve"> – Controle de Versão</w:t>
       </w:r>
-      <w:bookmarkEnd w:id="36"/>
+      <w:bookmarkEnd w:id="37"/>
     </w:p>
     <w:p>
       <w:pPr>
@@ -6301,7 +6252,7 @@
         </w:rPr>
         <w:t xml:space="preserve"> (</w:t>
       </w:r>
-      <w:hyperlink r:id="rId6" w:history="1">
+      <w:hyperlink r:id="rId9" w:history="1">
         <w:r>
           <w:rPr>
             <w:rStyle w:val="Hyperlink"/>
@@ -6410,7 +6361,7 @@
                     </pic:cNvPicPr>
                   </pic:nvPicPr>
                   <pic:blipFill>
-                    <a:blip r:embed="rId7" cstate="print">
+                    <a:blip r:embed="rId10" cstate="print">
                       <a:extLst>
                         <a:ext uri="{28A0092B-C50C-407E-A947-70E740481C1C}">
                           <a14:useLocalDpi xmlns:a14="http://schemas.microsoft.com/office/drawing/2010/main" val="0"/>
@@ -6514,7 +6465,7 @@
         </w:rPr>
         <w:t xml:space="preserve"> (</w:t>
       </w:r>
-      <w:hyperlink r:id="rId8" w:history="1">
+      <w:hyperlink r:id="rId11" w:history="1">
         <w:r>
           <w:rPr>
             <w:rStyle w:val="Hyperlink"/>
@@ -6581,7 +6532,7 @@
                     </pic:cNvPicPr>
                   </pic:nvPicPr>
                   <pic:blipFill>
-                    <a:blip r:embed="rId9" cstate="print">
+                    <a:blip r:embed="rId12" cstate="print">
                       <a:extLst>
                         <a:ext uri="{28A0092B-C50C-407E-A947-70E740481C1C}">
                           <a14:useLocalDpi xmlns:a14="http://schemas.microsoft.com/office/drawing/2010/main" val="0"/>
@@ -6634,7 +6585,7 @@
                     </pic:cNvPicPr>
                   </pic:nvPicPr>
                   <pic:blipFill>
-                    <a:blip r:embed="rId10" cstate="print">
+                    <a:blip r:embed="rId13" cstate="print">
                       <a:extLst>
                         <a:ext uri="{28A0092B-C50C-407E-A947-70E740481C1C}">
                           <a14:useLocalDpi xmlns:a14="http://schemas.microsoft.com/office/drawing/2010/main" val="0"/>
@@ -6675,9 +6626,9 @@
     </w:p>
     <w:p>
       <w:pPr>
-        <w:pStyle w:val="Ttulo2"/>
-      </w:pPr>
-      <w:bookmarkStart w:id="37" w:name="_Toc34863322"/>
+        <w:pStyle w:val="Heading2"/>
+      </w:pPr>
+      <w:bookmarkStart w:id="38" w:name="_Toc34863322"/>
       <w:r>
         <w:t xml:space="preserve">8.3.1 </w:t>
       </w:r>
@@ -6693,34 +6644,34 @@
       <w:r>
         <w:t>Semântico</w:t>
       </w:r>
-      <w:bookmarkEnd w:id="37"/>
+      <w:bookmarkEnd w:id="38"/>
       <w:proofErr w:type="spellEnd"/>
     </w:p>
     <w:p>
       <w:pPr>
-        <w:pStyle w:val="Ttulo2"/>
-      </w:pPr>
-      <w:bookmarkStart w:id="38" w:name="_Toc34863323"/>
+        <w:pStyle w:val="Heading2"/>
+      </w:pPr>
+      <w:bookmarkStart w:id="39" w:name="_Toc34863323"/>
       <w:r>
         <w:t>8.3.2 Workflow: Pull Request Workflow</w:t>
       </w:r>
-      <w:bookmarkEnd w:id="38"/>
-    </w:p>
-    <w:p>
-      <w:pPr>
-        <w:pStyle w:val="Ttulo2"/>
-      </w:pPr>
-      <w:bookmarkStart w:id="39" w:name="_Toc34863324"/>
+      <w:bookmarkEnd w:id="39"/>
+    </w:p>
+    <w:p>
+      <w:pPr>
+        <w:pStyle w:val="Heading2"/>
+      </w:pPr>
+      <w:bookmarkStart w:id="40" w:name="_Toc34863324"/>
       <w:r>
         <w:t>8.3.3 Workflow: No Switch Yard</w:t>
       </w:r>
-      <w:bookmarkEnd w:id="39"/>
-    </w:p>
-    <w:p>
-      <w:pPr>
-        <w:pStyle w:val="Ttulo2"/>
-      </w:pPr>
-      <w:bookmarkStart w:id="40" w:name="_Toc34863325"/>
+      <w:bookmarkEnd w:id="40"/>
+    </w:p>
+    <w:p>
+      <w:pPr>
+        <w:pStyle w:val="Heading2"/>
+      </w:pPr>
+      <w:bookmarkStart w:id="41" w:name="_Toc34863325"/>
       <w:r>
         <w:t>8.3.</w:t>
       </w:r>
@@ -6746,16 +6697,16 @@
       <w:r>
         <w:t xml:space="preserve"> open source</w:t>
       </w:r>
-      <w:bookmarkEnd w:id="40"/>
-    </w:p>
-    <w:p>
-      <w:pPr>
-        <w:pStyle w:val="Ttulo2"/>
-        <w:rPr>
-          <w:lang w:val="pt-BR"/>
-        </w:rPr>
-      </w:pPr>
-      <w:bookmarkStart w:id="41" w:name="_Toc34863326"/>
+      <w:bookmarkEnd w:id="41"/>
+    </w:p>
+    <w:p>
+      <w:pPr>
+        <w:pStyle w:val="Heading2"/>
+        <w:rPr>
+          <w:lang w:val="pt-BR"/>
+        </w:rPr>
+      </w:pPr>
+      <w:bookmarkStart w:id="42" w:name="_Toc34863326"/>
       <w:r>
         <w:rPr>
           <w:lang w:val="pt-BR"/>
@@ -6811,7 +6762,7 @@
         </w:rPr>
         <w:t>Codacy</w:t>
       </w:r>
-      <w:bookmarkEnd w:id="41"/>
+      <w:bookmarkEnd w:id="42"/>
       <w:proofErr w:type="spellEnd"/>
     </w:p>
     <w:p>
@@ -6823,14 +6774,14 @@
     </w:p>
     <w:p>
       <w:pPr>
-        <w:pStyle w:val="Ttulo1"/>
+        <w:pStyle w:val="Heading1"/>
         <w:rPr>
           <w:b/>
           <w:bCs/>
           <w:lang w:val="pt-BR"/>
         </w:rPr>
       </w:pPr>
-      <w:bookmarkStart w:id="42" w:name="_Toc34863327"/>
+      <w:bookmarkStart w:id="43" w:name="_Toc34863327"/>
       <w:r>
         <w:rPr>
           <w:b/>
@@ -6848,216 +6799,214 @@
         </w:rPr>
         <w:t>Licenças</w:t>
       </w:r>
-      <w:bookmarkEnd w:id="42"/>
-    </w:p>
-    <w:p>
-      <w:pPr>
-        <w:rPr>
-          <w:lang w:val="pt-BR"/>
-        </w:rPr>
-      </w:pPr>
-    </w:p>
-    <w:p>
-      <w:pPr>
-        <w:rPr>
-          <w:lang w:val="pt-BR"/>
-        </w:rPr>
-      </w:pPr>
-    </w:p>
-    <w:p>
-      <w:pPr>
-        <w:rPr>
-          <w:lang w:val="pt-BR"/>
-        </w:rPr>
-      </w:pPr>
-    </w:p>
-    <w:p>
-      <w:pPr>
-        <w:rPr>
-          <w:lang w:val="pt-BR"/>
-        </w:rPr>
-      </w:pPr>
-    </w:p>
-    <w:p>
-      <w:pPr>
-        <w:rPr>
-          <w:lang w:val="pt-BR"/>
-        </w:rPr>
-      </w:pPr>
-    </w:p>
-    <w:p>
-      <w:pPr>
-        <w:rPr>
-          <w:lang w:val="pt-BR"/>
-        </w:rPr>
-      </w:pPr>
-    </w:p>
-    <w:p>
-      <w:pPr>
-        <w:rPr>
-          <w:lang w:val="pt-BR"/>
-        </w:rPr>
-      </w:pPr>
-    </w:p>
-    <w:p>
-      <w:pPr>
-        <w:rPr>
-          <w:lang w:val="pt-BR"/>
-        </w:rPr>
-      </w:pPr>
-    </w:p>
-    <w:p>
-      <w:pPr>
-        <w:rPr>
-          <w:lang w:val="pt-BR"/>
-        </w:rPr>
-      </w:pPr>
-    </w:p>
-    <w:p>
-      <w:pPr>
-        <w:rPr>
-          <w:lang w:val="pt-BR"/>
-        </w:rPr>
-      </w:pPr>
-    </w:p>
-    <w:p>
-      <w:pPr>
-        <w:rPr>
-          <w:lang w:val="pt-BR"/>
-        </w:rPr>
-      </w:pPr>
-    </w:p>
-    <w:p>
-      <w:pPr>
-        <w:rPr>
-          <w:lang w:val="pt-BR"/>
-        </w:rPr>
-      </w:pPr>
-    </w:p>
-    <w:p>
-      <w:pPr>
-        <w:rPr>
-          <w:lang w:val="pt-BR"/>
-        </w:rPr>
-      </w:pPr>
-    </w:p>
-    <w:p>
-      <w:pPr>
-        <w:rPr>
-          <w:lang w:val="pt-BR"/>
-        </w:rPr>
-      </w:pPr>
-    </w:p>
-    <w:p>
-      <w:pPr>
-        <w:rPr>
-          <w:lang w:val="pt-BR"/>
-        </w:rPr>
-      </w:pPr>
-    </w:p>
-    <w:p>
-      <w:pPr>
-        <w:rPr>
-          <w:lang w:val="pt-BR"/>
-        </w:rPr>
-      </w:pPr>
-    </w:p>
-    <w:p>
-      <w:pPr>
-        <w:rPr>
-          <w:lang w:val="pt-BR"/>
-        </w:rPr>
-      </w:pPr>
-    </w:p>
-    <w:p>
-      <w:pPr>
-        <w:rPr>
-          <w:lang w:val="pt-BR"/>
-        </w:rPr>
-      </w:pPr>
-    </w:p>
-    <w:p>
-      <w:pPr>
-        <w:rPr>
-          <w:lang w:val="pt-BR"/>
-        </w:rPr>
-      </w:pPr>
-    </w:p>
-    <w:p>
-      <w:pPr>
-        <w:rPr>
-          <w:lang w:val="pt-BR"/>
-        </w:rPr>
-      </w:pPr>
-    </w:p>
-    <w:p>
-      <w:pPr>
-        <w:rPr>
-          <w:lang w:val="pt-BR"/>
-        </w:rPr>
-      </w:pPr>
-    </w:p>
-    <w:p>
-      <w:pPr>
-        <w:rPr>
-          <w:lang w:val="pt-BR"/>
-        </w:rPr>
-      </w:pPr>
-    </w:p>
-    <w:p>
-      <w:pPr>
-        <w:rPr>
-          <w:lang w:val="pt-BR"/>
-        </w:rPr>
-      </w:pPr>
-    </w:p>
-    <w:p>
-      <w:pPr>
-        <w:rPr>
-          <w:lang w:val="pt-BR"/>
-        </w:rPr>
-      </w:pPr>
-    </w:p>
-    <w:p>
-      <w:pPr>
-        <w:rPr>
-          <w:lang w:val="pt-BR"/>
-        </w:rPr>
-      </w:pPr>
-    </w:p>
-    <w:p>
-      <w:pPr>
-        <w:rPr>
-          <w:lang w:val="pt-BR"/>
-        </w:rPr>
-      </w:pPr>
-    </w:p>
-    <w:p>
-      <w:pPr>
-        <w:rPr>
-          <w:lang w:val="pt-BR"/>
-        </w:rPr>
-      </w:pPr>
-    </w:p>
-    <w:p>
-      <w:pPr>
-        <w:rPr>
-          <w:lang w:val="pt-BR"/>
-        </w:rPr>
-      </w:pPr>
-    </w:p>
-    <w:p>
-      <w:pPr>
-        <w:rPr>
-          <w:lang w:val="pt-BR"/>
-        </w:rPr>
-      </w:pPr>
-      <w:bookmarkStart w:id="43" w:name="_GoBack"/>
       <w:bookmarkEnd w:id="43"/>
     </w:p>
     <w:p>
       <w:pPr>
-        <w:pStyle w:val="Ttulo1"/>
+        <w:rPr>
+          <w:lang w:val="pt-BR"/>
+        </w:rPr>
+      </w:pPr>
+    </w:p>
+    <w:p>
+      <w:pPr>
+        <w:rPr>
+          <w:lang w:val="pt-BR"/>
+        </w:rPr>
+      </w:pPr>
+    </w:p>
+    <w:p>
+      <w:pPr>
+        <w:rPr>
+          <w:lang w:val="pt-BR"/>
+        </w:rPr>
+      </w:pPr>
+    </w:p>
+    <w:p>
+      <w:pPr>
+        <w:rPr>
+          <w:lang w:val="pt-BR"/>
+        </w:rPr>
+      </w:pPr>
+    </w:p>
+    <w:p>
+      <w:pPr>
+        <w:rPr>
+          <w:lang w:val="pt-BR"/>
+        </w:rPr>
+      </w:pPr>
+    </w:p>
+    <w:p>
+      <w:pPr>
+        <w:rPr>
+          <w:lang w:val="pt-BR"/>
+        </w:rPr>
+      </w:pPr>
+    </w:p>
+    <w:p>
+      <w:pPr>
+        <w:rPr>
+          <w:lang w:val="pt-BR"/>
+        </w:rPr>
+      </w:pPr>
+    </w:p>
+    <w:p>
+      <w:pPr>
+        <w:rPr>
+          <w:lang w:val="pt-BR"/>
+        </w:rPr>
+      </w:pPr>
+    </w:p>
+    <w:p>
+      <w:pPr>
+        <w:rPr>
+          <w:lang w:val="pt-BR"/>
+        </w:rPr>
+      </w:pPr>
+    </w:p>
+    <w:p>
+      <w:pPr>
+        <w:rPr>
+          <w:lang w:val="pt-BR"/>
+        </w:rPr>
+      </w:pPr>
+    </w:p>
+    <w:p>
+      <w:pPr>
+        <w:rPr>
+          <w:lang w:val="pt-BR"/>
+        </w:rPr>
+      </w:pPr>
+    </w:p>
+    <w:p>
+      <w:pPr>
+        <w:rPr>
+          <w:lang w:val="pt-BR"/>
+        </w:rPr>
+      </w:pPr>
+    </w:p>
+    <w:p>
+      <w:pPr>
+        <w:rPr>
+          <w:lang w:val="pt-BR"/>
+        </w:rPr>
+      </w:pPr>
+    </w:p>
+    <w:p>
+      <w:pPr>
+        <w:rPr>
+          <w:lang w:val="pt-BR"/>
+        </w:rPr>
+      </w:pPr>
+    </w:p>
+    <w:p>
+      <w:pPr>
+        <w:rPr>
+          <w:lang w:val="pt-BR"/>
+        </w:rPr>
+      </w:pPr>
+    </w:p>
+    <w:p>
+      <w:pPr>
+        <w:rPr>
+          <w:lang w:val="pt-BR"/>
+        </w:rPr>
+      </w:pPr>
+    </w:p>
+    <w:p>
+      <w:pPr>
+        <w:rPr>
+          <w:lang w:val="pt-BR"/>
+        </w:rPr>
+      </w:pPr>
+    </w:p>
+    <w:p>
+      <w:pPr>
+        <w:rPr>
+          <w:lang w:val="pt-BR"/>
+        </w:rPr>
+      </w:pPr>
+    </w:p>
+    <w:p>
+      <w:pPr>
+        <w:rPr>
+          <w:lang w:val="pt-BR"/>
+        </w:rPr>
+      </w:pPr>
+    </w:p>
+    <w:p>
+      <w:pPr>
+        <w:rPr>
+          <w:lang w:val="pt-BR"/>
+        </w:rPr>
+      </w:pPr>
+    </w:p>
+    <w:p>
+      <w:pPr>
+        <w:rPr>
+          <w:lang w:val="pt-BR"/>
+        </w:rPr>
+      </w:pPr>
+    </w:p>
+    <w:p>
+      <w:pPr>
+        <w:rPr>
+          <w:lang w:val="pt-BR"/>
+        </w:rPr>
+      </w:pPr>
+    </w:p>
+    <w:p>
+      <w:pPr>
+        <w:rPr>
+          <w:lang w:val="pt-BR"/>
+        </w:rPr>
+      </w:pPr>
+    </w:p>
+    <w:p>
+      <w:pPr>
+        <w:rPr>
+          <w:lang w:val="pt-BR"/>
+        </w:rPr>
+      </w:pPr>
+    </w:p>
+    <w:p>
+      <w:pPr>
+        <w:rPr>
+          <w:lang w:val="pt-BR"/>
+        </w:rPr>
+      </w:pPr>
+    </w:p>
+    <w:p>
+      <w:pPr>
+        <w:rPr>
+          <w:lang w:val="pt-BR"/>
+        </w:rPr>
+      </w:pPr>
+    </w:p>
+    <w:p>
+      <w:pPr>
+        <w:rPr>
+          <w:lang w:val="pt-BR"/>
+        </w:rPr>
+      </w:pPr>
+    </w:p>
+    <w:p>
+      <w:pPr>
+        <w:rPr>
+          <w:lang w:val="pt-BR"/>
+        </w:rPr>
+      </w:pPr>
+    </w:p>
+    <w:p>
+      <w:pPr>
+        <w:rPr>
+          <w:lang w:val="pt-BR"/>
+        </w:rPr>
+      </w:pPr>
+    </w:p>
+    <w:p>
+      <w:pPr>
+        <w:pStyle w:val="Heading1"/>
         <w:rPr>
           <w:b/>
           <w:bCs/>
@@ -7105,6 +7054,12 @@
       </w:pPr>
     </w:p>
     <w:sectPr>
+      <w:headerReference w:type="even" r:id="rId14"/>
+      <w:headerReference w:type="default" r:id="rId15"/>
+      <w:footerReference w:type="even" r:id="rId16"/>
+      <w:footerReference w:type="default" r:id="rId17"/>
+      <w:headerReference w:type="first" r:id="rId18"/>
+      <w:footerReference w:type="first" r:id="rId19"/>
       <w:pgSz w:w="11906" w:h="16838" w:code="9"/>
       <w:pgMar w:top="1440" w:right="1440" w:bottom="1440" w:left="1440" w:header="720" w:footer="720" w:gutter="0"/>
       <w:cols w:space="720"/>
@@ -7112,6 +7067,116 @@
     </w:sectPr>
   </w:body>
 </w:document>
+</file>
+
+<file path=word/endnotes.xml><?xml version="1.0" encoding="utf-8"?>
+<w:endnotes xmlns:wpc="http://schemas.microsoft.com/office/word/2010/wordprocessingCanvas" xmlns:cx="http://schemas.microsoft.com/office/drawing/2014/chartex" xmlns:cx1="http://schemas.microsoft.com/office/drawing/2015/9/8/chartex" xmlns:cx2="http://schemas.microsoft.com/office/drawing/2015/10/21/chartex" xmlns:cx3="http://schemas.microsoft.com/office/drawing/2016/5/9/chartex" xmlns:cx4="http://schemas.microsoft.com/office/drawing/2016/5/10/chartex" xmlns:cx5="http://schemas.microsoft.com/office/drawing/2016/5/11/chartex" xmlns:cx6="http://schemas.microsoft.com/office/drawing/2016/5/12/chartex" xmlns:cx7="http://schemas.microsoft.com/office/drawing/2016/5/13/chartex" xmlns:cx8="http://schemas.microsoft.com/office/drawing/2016/5/14/chartex" xmlns:mc="http://schemas.openxmlformats.org/markup-compatibility/2006" xmlns:aink="http://schemas.microsoft.com/office/drawing/2016/ink" xmlns:am3d="http://schemas.microsoft.com/office/drawing/2017/model3d" xmlns:o="urn:schemas-microsoft-com:office:office" xmlns:r="http://schemas.openxmlformats.org/officeDocument/2006/relationships" xmlns:m="http://schemas.openxmlformats.org/officeDocument/2006/math" xmlns:v="urn:schemas-microsoft-com:vml" xmlns:wp14="http://schemas.microsoft.com/office/word/2010/wordprocessingDrawing" xmlns:wp="http://schemas.openxmlformats.org/drawingml/2006/wordprocessingDrawing" xmlns:w10="urn:schemas-microsoft-com:office:word" xmlns:w="http://schemas.openxmlformats.org/wordprocessingml/2006/main" xmlns:w14="http://schemas.microsoft.com/office/word/2010/wordml" xmlns:w15="http://schemas.microsoft.com/office/word/2012/wordml" xmlns:w16cid="http://schemas.microsoft.com/office/word/2016/wordml/cid" xmlns:w16se="http://schemas.microsoft.com/office/word/2015/wordml/symex" xmlns:wpg="http://schemas.microsoft.com/office/word/2010/wordprocessingGroup" xmlns:wpi="http://schemas.microsoft.com/office/word/2010/wordprocessingInk" xmlns:wne="http://schemas.microsoft.com/office/word/2006/wordml" xmlns:wps="http://schemas.microsoft.com/office/word/2010/wordprocessingShape" mc:Ignorable="w14 w15 w16se w16cid wp14">
+  <w:endnote w:type="separator" w:id="-1">
+    <w:p>
+      <w:pPr>
+        <w:spacing w:after="0" w:line="240" w:lineRule="auto"/>
+      </w:pPr>
+      <w:r>
+        <w:separator/>
+      </w:r>
+    </w:p>
+  </w:endnote>
+  <w:endnote w:type="continuationSeparator" w:id="0">
+    <w:p>
+      <w:pPr>
+        <w:spacing w:after="0" w:line="240" w:lineRule="auto"/>
+      </w:pPr>
+      <w:r>
+        <w:continuationSeparator/>
+      </w:r>
+    </w:p>
+  </w:endnote>
+</w:endnotes>
+</file>
+
+<file path=word/footer1.xml><?xml version="1.0" encoding="utf-8"?>
+<w:ftr xmlns:wpc="http://schemas.microsoft.com/office/word/2010/wordprocessingCanvas" xmlns:cx="http://schemas.microsoft.com/office/drawing/2014/chartex" xmlns:cx1="http://schemas.microsoft.com/office/drawing/2015/9/8/chartex" xmlns:cx2="http://schemas.microsoft.com/office/drawing/2015/10/21/chartex" xmlns:cx3="http://schemas.microsoft.com/office/drawing/2016/5/9/chartex" xmlns:cx4="http://schemas.microsoft.com/office/drawing/2016/5/10/chartex" xmlns:cx5="http://schemas.microsoft.com/office/drawing/2016/5/11/chartex" xmlns:cx6="http://schemas.microsoft.com/office/drawing/2016/5/12/chartex" xmlns:cx7="http://schemas.microsoft.com/office/drawing/2016/5/13/chartex" xmlns:cx8="http://schemas.microsoft.com/office/drawing/2016/5/14/chartex" xmlns:mc="http://schemas.openxmlformats.org/markup-compatibility/2006" xmlns:aink="http://schemas.microsoft.com/office/drawing/2016/ink" xmlns:am3d="http://schemas.microsoft.com/office/drawing/2017/model3d" xmlns:o="urn:schemas-microsoft-com:office:office" xmlns:r="http://schemas.openxmlformats.org/officeDocument/2006/relationships" xmlns:m="http://schemas.openxmlformats.org/officeDocument/2006/math" xmlns:v="urn:schemas-microsoft-com:vml" xmlns:wp14="http://schemas.microsoft.com/office/word/2010/wordprocessingDrawing" xmlns:wp="http://schemas.openxmlformats.org/drawingml/2006/wordprocessingDrawing" xmlns:w10="urn:schemas-microsoft-com:office:word" xmlns:w="http://schemas.openxmlformats.org/wordprocessingml/2006/main" xmlns:w14="http://schemas.microsoft.com/office/word/2010/wordml" xmlns:w15="http://schemas.microsoft.com/office/word/2012/wordml" xmlns:w16cid="http://schemas.microsoft.com/office/word/2016/wordml/cid" xmlns:w16se="http://schemas.microsoft.com/office/word/2015/wordml/symex" xmlns:wpg="http://schemas.microsoft.com/office/word/2010/wordprocessingGroup" xmlns:wpi="http://schemas.microsoft.com/office/word/2010/wordprocessingInk" xmlns:wne="http://schemas.microsoft.com/office/word/2006/wordml" xmlns:wps="http://schemas.microsoft.com/office/word/2010/wordprocessingShape" mc:Ignorable="w14 w15 w16se w16cid wp14">
+  <w:p>
+    <w:pPr>
+      <w:pStyle w:val="Footer"/>
+    </w:pPr>
+  </w:p>
+</w:ftr>
+</file>
+
+<file path=word/footer2.xml><?xml version="1.0" encoding="utf-8"?>
+<w:ftr xmlns:wpc="http://schemas.microsoft.com/office/word/2010/wordprocessingCanvas" xmlns:cx="http://schemas.microsoft.com/office/drawing/2014/chartex" xmlns:cx1="http://schemas.microsoft.com/office/drawing/2015/9/8/chartex" xmlns:cx2="http://schemas.microsoft.com/office/drawing/2015/10/21/chartex" xmlns:cx3="http://schemas.microsoft.com/office/drawing/2016/5/9/chartex" xmlns:cx4="http://schemas.microsoft.com/office/drawing/2016/5/10/chartex" xmlns:cx5="http://schemas.microsoft.com/office/drawing/2016/5/11/chartex" xmlns:cx6="http://schemas.microsoft.com/office/drawing/2016/5/12/chartex" xmlns:cx7="http://schemas.microsoft.com/office/drawing/2016/5/13/chartex" xmlns:cx8="http://schemas.microsoft.com/office/drawing/2016/5/14/chartex" xmlns:mc="http://schemas.openxmlformats.org/markup-compatibility/2006" xmlns:aink="http://schemas.microsoft.com/office/drawing/2016/ink" xmlns:am3d="http://schemas.microsoft.com/office/drawing/2017/model3d" xmlns:o="urn:schemas-microsoft-com:office:office" xmlns:r="http://schemas.openxmlformats.org/officeDocument/2006/relationships" xmlns:m="http://schemas.openxmlformats.org/officeDocument/2006/math" xmlns:v="urn:schemas-microsoft-com:vml" xmlns:wp14="http://schemas.microsoft.com/office/word/2010/wordprocessingDrawing" xmlns:wp="http://schemas.openxmlformats.org/drawingml/2006/wordprocessingDrawing" xmlns:w10="urn:schemas-microsoft-com:office:word" xmlns:w="http://schemas.openxmlformats.org/wordprocessingml/2006/main" xmlns:w14="http://schemas.microsoft.com/office/word/2010/wordml" xmlns:w15="http://schemas.microsoft.com/office/word/2012/wordml" xmlns:w16cid="http://schemas.microsoft.com/office/word/2016/wordml/cid" xmlns:w16se="http://schemas.microsoft.com/office/word/2015/wordml/symex" xmlns:wpg="http://schemas.microsoft.com/office/word/2010/wordprocessingGroup" xmlns:wpi="http://schemas.microsoft.com/office/word/2010/wordprocessingInk" xmlns:wne="http://schemas.microsoft.com/office/word/2006/wordml" xmlns:wps="http://schemas.microsoft.com/office/word/2010/wordprocessingShape" mc:Ignorable="w14 w15 w16se w16cid wp14">
+  <w:p>
+    <w:pPr>
+      <w:pStyle w:val="Footer"/>
+    </w:pPr>
+  </w:p>
+</w:ftr>
+</file>
+
+<file path=word/footer3.xml><?xml version="1.0" encoding="utf-8"?>
+<w:ftr xmlns:wpc="http://schemas.microsoft.com/office/word/2010/wordprocessingCanvas" xmlns:cx="http://schemas.microsoft.com/office/drawing/2014/chartex" xmlns:cx1="http://schemas.microsoft.com/office/drawing/2015/9/8/chartex" xmlns:cx2="http://schemas.microsoft.com/office/drawing/2015/10/21/chartex" xmlns:cx3="http://schemas.microsoft.com/office/drawing/2016/5/9/chartex" xmlns:cx4="http://schemas.microsoft.com/office/drawing/2016/5/10/chartex" xmlns:cx5="http://schemas.microsoft.com/office/drawing/2016/5/11/chartex" xmlns:cx6="http://schemas.microsoft.com/office/drawing/2016/5/12/chartex" xmlns:cx7="http://schemas.microsoft.com/office/drawing/2016/5/13/chartex" xmlns:cx8="http://schemas.microsoft.com/office/drawing/2016/5/14/chartex" xmlns:mc="http://schemas.openxmlformats.org/markup-compatibility/2006" xmlns:aink="http://schemas.microsoft.com/office/drawing/2016/ink" xmlns:am3d="http://schemas.microsoft.com/office/drawing/2017/model3d" xmlns:o="urn:schemas-microsoft-com:office:office" xmlns:r="http://schemas.openxmlformats.org/officeDocument/2006/relationships" xmlns:m="http://schemas.openxmlformats.org/officeDocument/2006/math" xmlns:v="urn:schemas-microsoft-com:vml" xmlns:wp14="http://schemas.microsoft.com/office/word/2010/wordprocessingDrawing" xmlns:wp="http://schemas.openxmlformats.org/drawingml/2006/wordprocessingDrawing" xmlns:w10="urn:schemas-microsoft-com:office:word" xmlns:w="http://schemas.openxmlformats.org/wordprocessingml/2006/main" xmlns:w14="http://schemas.microsoft.com/office/word/2010/wordml" xmlns:w15="http://schemas.microsoft.com/office/word/2012/wordml" xmlns:w16cid="http://schemas.microsoft.com/office/word/2016/wordml/cid" xmlns:w16se="http://schemas.microsoft.com/office/word/2015/wordml/symex" xmlns:wpg="http://schemas.microsoft.com/office/word/2010/wordprocessingGroup" xmlns:wpi="http://schemas.microsoft.com/office/word/2010/wordprocessingInk" xmlns:wne="http://schemas.microsoft.com/office/word/2006/wordml" xmlns:wps="http://schemas.microsoft.com/office/word/2010/wordprocessingShape" mc:Ignorable="w14 w15 w16se w16cid wp14">
+  <w:p>
+    <w:pPr>
+      <w:pStyle w:val="Footer"/>
+    </w:pPr>
+  </w:p>
+</w:ftr>
+</file>
+
+<file path=word/footnotes.xml><?xml version="1.0" encoding="utf-8"?>
+<w:footnotes xmlns:wpc="http://schemas.microsoft.com/office/word/2010/wordprocessingCanvas" xmlns:cx="http://schemas.microsoft.com/office/drawing/2014/chartex" xmlns:cx1="http://schemas.microsoft.com/office/drawing/2015/9/8/chartex" xmlns:cx2="http://schemas.microsoft.com/office/drawing/2015/10/21/chartex" xmlns:cx3="http://schemas.microsoft.com/office/drawing/2016/5/9/chartex" xmlns:cx4="http://schemas.microsoft.com/office/drawing/2016/5/10/chartex" xmlns:cx5="http://schemas.microsoft.com/office/drawing/2016/5/11/chartex" xmlns:cx6="http://schemas.microsoft.com/office/drawing/2016/5/12/chartex" xmlns:cx7="http://schemas.microsoft.com/office/drawing/2016/5/13/chartex" xmlns:cx8="http://schemas.microsoft.com/office/drawing/2016/5/14/chartex" xmlns:mc="http://schemas.openxmlformats.org/markup-compatibility/2006" xmlns:aink="http://schemas.microsoft.com/office/drawing/2016/ink" xmlns:am3d="http://schemas.microsoft.com/office/drawing/2017/model3d" xmlns:o="urn:schemas-microsoft-com:office:office" xmlns:r="http://schemas.openxmlformats.org/officeDocument/2006/relationships" xmlns:m="http://schemas.openxmlformats.org/officeDocument/2006/math" xmlns:v="urn:schemas-microsoft-com:vml" xmlns:wp14="http://schemas.microsoft.com/office/word/2010/wordprocessingDrawing" xmlns:wp="http://schemas.openxmlformats.org/drawingml/2006/wordprocessingDrawing" xmlns:w10="urn:schemas-microsoft-com:office:word" xmlns:w="http://schemas.openxmlformats.org/wordprocessingml/2006/main" xmlns:w14="http://schemas.microsoft.com/office/word/2010/wordml" xmlns:w15="http://schemas.microsoft.com/office/word/2012/wordml" xmlns:w16cid="http://schemas.microsoft.com/office/word/2016/wordml/cid" xmlns:w16se="http://schemas.microsoft.com/office/word/2015/wordml/symex" xmlns:wpg="http://schemas.microsoft.com/office/word/2010/wordprocessingGroup" xmlns:wpi="http://schemas.microsoft.com/office/word/2010/wordprocessingInk" xmlns:wne="http://schemas.microsoft.com/office/word/2006/wordml" xmlns:wps="http://schemas.microsoft.com/office/word/2010/wordprocessingShape" mc:Ignorable="w14 w15 w16se w16cid wp14">
+  <w:footnote w:type="separator" w:id="-1">
+    <w:p>
+      <w:pPr>
+        <w:spacing w:after="0" w:line="240" w:lineRule="auto"/>
+      </w:pPr>
+      <w:r>
+        <w:separator/>
+      </w:r>
+    </w:p>
+  </w:footnote>
+  <w:footnote w:type="continuationSeparator" w:id="0">
+    <w:p>
+      <w:pPr>
+        <w:spacing w:after="0" w:line="240" w:lineRule="auto"/>
+      </w:pPr>
+      <w:r>
+        <w:continuationSeparator/>
+      </w:r>
+    </w:p>
+  </w:footnote>
+</w:footnotes>
+</file>
+
+<file path=word/header1.xml><?xml version="1.0" encoding="utf-8"?>
+<w:hdr xmlns:wpc="http://schemas.microsoft.com/office/word/2010/wordprocessingCanvas" xmlns:cx="http://schemas.microsoft.com/office/drawing/2014/chartex" xmlns:cx1="http://schemas.microsoft.com/office/drawing/2015/9/8/chartex" xmlns:cx2="http://schemas.microsoft.com/office/drawing/2015/10/21/chartex" xmlns:cx3="http://schemas.microsoft.com/office/drawing/2016/5/9/chartex" xmlns:cx4="http://schemas.microsoft.com/office/drawing/2016/5/10/chartex" xmlns:cx5="http://schemas.microsoft.com/office/drawing/2016/5/11/chartex" xmlns:cx6="http://schemas.microsoft.com/office/drawing/2016/5/12/chartex" xmlns:cx7="http://schemas.microsoft.com/office/drawing/2016/5/13/chartex" xmlns:cx8="http://schemas.microsoft.com/office/drawing/2016/5/14/chartex" xmlns:mc="http://schemas.openxmlformats.org/markup-compatibility/2006" xmlns:aink="http://schemas.microsoft.com/office/drawing/2016/ink" xmlns:am3d="http://schemas.microsoft.com/office/drawing/2017/model3d" xmlns:o="urn:schemas-microsoft-com:office:office" xmlns:r="http://schemas.openxmlformats.org/officeDocument/2006/relationships" xmlns:m="http://schemas.openxmlformats.org/officeDocument/2006/math" xmlns:v="urn:schemas-microsoft-com:vml" xmlns:wp14="http://schemas.microsoft.com/office/word/2010/wordprocessingDrawing" xmlns:wp="http://schemas.openxmlformats.org/drawingml/2006/wordprocessingDrawing" xmlns:w10="urn:schemas-microsoft-com:office:word" xmlns:w="http://schemas.openxmlformats.org/wordprocessingml/2006/main" xmlns:w14="http://schemas.microsoft.com/office/word/2010/wordml" xmlns:w15="http://schemas.microsoft.com/office/word/2012/wordml" xmlns:w16cid="http://schemas.microsoft.com/office/word/2016/wordml/cid" xmlns:w16se="http://schemas.microsoft.com/office/word/2015/wordml/symex" xmlns:wpg="http://schemas.microsoft.com/office/word/2010/wordprocessingGroup" xmlns:wpi="http://schemas.microsoft.com/office/word/2010/wordprocessingInk" xmlns:wne="http://schemas.microsoft.com/office/word/2006/wordml" xmlns:wps="http://schemas.microsoft.com/office/word/2010/wordprocessingShape" mc:Ignorable="w14 w15 w16se w16cid wp14">
+  <w:p>
+    <w:pPr>
+      <w:pStyle w:val="Header"/>
+    </w:pPr>
+  </w:p>
+</w:hdr>
+</file>
+
+<file path=word/header2.xml><?xml version="1.0" encoding="utf-8"?>
+<w:hdr xmlns:wpc="http://schemas.microsoft.com/office/word/2010/wordprocessingCanvas" xmlns:cx="http://schemas.microsoft.com/office/drawing/2014/chartex" xmlns:cx1="http://schemas.microsoft.com/office/drawing/2015/9/8/chartex" xmlns:cx2="http://schemas.microsoft.com/office/drawing/2015/10/21/chartex" xmlns:cx3="http://schemas.microsoft.com/office/drawing/2016/5/9/chartex" xmlns:cx4="http://schemas.microsoft.com/office/drawing/2016/5/10/chartex" xmlns:cx5="http://schemas.microsoft.com/office/drawing/2016/5/11/chartex" xmlns:cx6="http://schemas.microsoft.com/office/drawing/2016/5/12/chartex" xmlns:cx7="http://schemas.microsoft.com/office/drawing/2016/5/13/chartex" xmlns:cx8="http://schemas.microsoft.com/office/drawing/2016/5/14/chartex" xmlns:mc="http://schemas.openxmlformats.org/markup-compatibility/2006" xmlns:aink="http://schemas.microsoft.com/office/drawing/2016/ink" xmlns:am3d="http://schemas.microsoft.com/office/drawing/2017/model3d" xmlns:o="urn:schemas-microsoft-com:office:office" xmlns:r="http://schemas.openxmlformats.org/officeDocument/2006/relationships" xmlns:m="http://schemas.openxmlformats.org/officeDocument/2006/math" xmlns:v="urn:schemas-microsoft-com:vml" xmlns:wp14="http://schemas.microsoft.com/office/word/2010/wordprocessingDrawing" xmlns:wp="http://schemas.openxmlformats.org/drawingml/2006/wordprocessingDrawing" xmlns:w10="urn:schemas-microsoft-com:office:word" xmlns:w="http://schemas.openxmlformats.org/wordprocessingml/2006/main" xmlns:w14="http://schemas.microsoft.com/office/word/2010/wordml" xmlns:w15="http://schemas.microsoft.com/office/word/2012/wordml" xmlns:w16cid="http://schemas.microsoft.com/office/word/2016/wordml/cid" xmlns:w16se="http://schemas.microsoft.com/office/word/2015/wordml/symex" xmlns:wpg="http://schemas.microsoft.com/office/word/2010/wordprocessingGroup" xmlns:wpi="http://schemas.microsoft.com/office/word/2010/wordprocessingInk" xmlns:wne="http://schemas.microsoft.com/office/word/2006/wordml" xmlns:wps="http://schemas.microsoft.com/office/word/2010/wordprocessingShape" mc:Ignorable="w14 w15 w16se w16cid wp14">
+  <w:p>
+    <w:pPr>
+      <w:pStyle w:val="Header"/>
+    </w:pPr>
+  </w:p>
+</w:hdr>
+</file>
+
+<file path=word/header3.xml><?xml version="1.0" encoding="utf-8"?>
+<w:hdr xmlns:wpc="http://schemas.microsoft.com/office/word/2010/wordprocessingCanvas" xmlns:cx="http://schemas.microsoft.com/office/drawing/2014/chartex" xmlns:cx1="http://schemas.microsoft.com/office/drawing/2015/9/8/chartex" xmlns:cx2="http://schemas.microsoft.com/office/drawing/2015/10/21/chartex" xmlns:cx3="http://schemas.microsoft.com/office/drawing/2016/5/9/chartex" xmlns:cx4="http://schemas.microsoft.com/office/drawing/2016/5/10/chartex" xmlns:cx5="http://schemas.microsoft.com/office/drawing/2016/5/11/chartex" xmlns:cx6="http://schemas.microsoft.com/office/drawing/2016/5/12/chartex" xmlns:cx7="http://schemas.microsoft.com/office/drawing/2016/5/13/chartex" xmlns:cx8="http://schemas.microsoft.com/office/drawing/2016/5/14/chartex" xmlns:mc="http://schemas.openxmlformats.org/markup-compatibility/2006" xmlns:aink="http://schemas.microsoft.com/office/drawing/2016/ink" xmlns:am3d="http://schemas.microsoft.com/office/drawing/2017/model3d" xmlns:o="urn:schemas-microsoft-com:office:office" xmlns:r="http://schemas.openxmlformats.org/officeDocument/2006/relationships" xmlns:m="http://schemas.openxmlformats.org/officeDocument/2006/math" xmlns:v="urn:schemas-microsoft-com:vml" xmlns:wp14="http://schemas.microsoft.com/office/word/2010/wordprocessingDrawing" xmlns:wp="http://schemas.openxmlformats.org/drawingml/2006/wordprocessingDrawing" xmlns:w10="urn:schemas-microsoft-com:office:word" xmlns:w="http://schemas.openxmlformats.org/wordprocessingml/2006/main" xmlns:w14="http://schemas.microsoft.com/office/word/2010/wordml" xmlns:w15="http://schemas.microsoft.com/office/word/2012/wordml" xmlns:w16cid="http://schemas.microsoft.com/office/word/2016/wordml/cid" xmlns:w16se="http://schemas.microsoft.com/office/word/2015/wordml/symex" xmlns:wpg="http://schemas.microsoft.com/office/word/2010/wordprocessingGroup" xmlns:wpi="http://schemas.microsoft.com/office/word/2010/wordprocessingInk" xmlns:wne="http://schemas.microsoft.com/office/word/2006/wordml" xmlns:wps="http://schemas.microsoft.com/office/word/2010/wordprocessingShape" mc:Ignorable="w14 w15 w16se w16cid wp14">
+  <w:p>
+    <w:pPr>
+      <w:pStyle w:val="Header"/>
+    </w:pPr>
+  </w:p>
+</w:hdr>
 </file>
 
 <file path=word/numbering.xml><?xml version="1.0" encoding="utf-8"?>
@@ -8297,11 +8362,11 @@
     <w:name w:val="Normal"/>
     <w:qFormat/>
   </w:style>
-  <w:style w:type="paragraph" w:styleId="Ttulo1">
+  <w:style w:type="paragraph" w:styleId="Heading1">
     <w:name w:val="heading 1"/>
     <w:basedOn w:val="Normal"/>
     <w:next w:val="Normal"/>
-    <w:link w:val="Ttulo1Char"/>
+    <w:link w:val="Heading1Char"/>
     <w:uiPriority w:val="9"/>
     <w:qFormat/>
     <w:rsid w:val="00F22FB2"/>
@@ -8318,11 +8383,11 @@
       <w:szCs w:val="32"/>
     </w:rPr>
   </w:style>
-  <w:style w:type="paragraph" w:styleId="Ttulo2">
+  <w:style w:type="paragraph" w:styleId="Heading2">
     <w:name w:val="heading 2"/>
     <w:basedOn w:val="Normal"/>
     <w:next w:val="Normal"/>
-    <w:link w:val="Ttulo2Char"/>
+    <w:link w:val="Heading2Char"/>
     <w:uiPriority w:val="9"/>
     <w:unhideWhenUsed/>
     <w:qFormat/>
@@ -8340,11 +8405,11 @@
       <w:szCs w:val="26"/>
     </w:rPr>
   </w:style>
-  <w:style w:type="paragraph" w:styleId="Ttulo3">
+  <w:style w:type="paragraph" w:styleId="Heading3">
     <w:name w:val="heading 3"/>
     <w:basedOn w:val="Normal"/>
     <w:next w:val="Normal"/>
-    <w:link w:val="Ttulo3Char"/>
+    <w:link w:val="Heading3Char"/>
     <w:uiPriority w:val="9"/>
     <w:unhideWhenUsed/>
     <w:qFormat/>
@@ -8362,13 +8427,13 @@
       <w:szCs w:val="24"/>
     </w:rPr>
   </w:style>
-  <w:style w:type="character" w:default="1" w:styleId="Fontepargpadro">
+  <w:style w:type="character" w:default="1" w:styleId="DefaultParagraphFont">
     <w:name w:val="Default Paragraph Font"/>
     <w:uiPriority w:val="1"/>
     <w:semiHidden/>
     <w:unhideWhenUsed/>
   </w:style>
-  <w:style w:type="table" w:default="1" w:styleId="Tabelanormal">
+  <w:style w:type="table" w:default="1" w:styleId="TableNormal">
     <w:name w:val="Normal Table"/>
     <w:uiPriority w:val="99"/>
     <w:semiHidden/>
@@ -8383,16 +8448,16 @@
       </w:tblCellMar>
     </w:tblPr>
   </w:style>
-  <w:style w:type="numbering" w:default="1" w:styleId="Semlista">
+  <w:style w:type="numbering" w:default="1" w:styleId="NoList">
     <w:name w:val="No List"/>
     <w:uiPriority w:val="99"/>
     <w:semiHidden/>
     <w:unhideWhenUsed/>
   </w:style>
-  <w:style w:type="character" w:customStyle="1" w:styleId="Ttulo1Char">
-    <w:name w:val="Título 1 Char"/>
-    <w:basedOn w:val="Fontepargpadro"/>
-    <w:link w:val="Ttulo1"/>
+  <w:style w:type="character" w:customStyle="1" w:styleId="Heading1Char">
+    <w:name w:val="Heading 1 Char"/>
+    <w:basedOn w:val="DefaultParagraphFont"/>
+    <w:link w:val="Heading1"/>
     <w:uiPriority w:val="9"/>
     <w:rsid w:val="00F22FB2"/>
     <w:rPr>
@@ -8402,7 +8467,7 @@
       <w:szCs w:val="32"/>
     </w:rPr>
   </w:style>
-  <w:style w:type="paragraph" w:styleId="PargrafodaLista">
+  <w:style w:type="paragraph" w:styleId="ListParagraph">
     <w:name w:val="List Paragraph"/>
     <w:basedOn w:val="Normal"/>
     <w:uiPriority w:val="34"/>
@@ -8413,10 +8478,10 @@
       <w:contextualSpacing/>
     </w:pPr>
   </w:style>
-  <w:style w:type="character" w:customStyle="1" w:styleId="Ttulo2Char">
-    <w:name w:val="Título 2 Char"/>
-    <w:basedOn w:val="Fontepargpadro"/>
-    <w:link w:val="Ttulo2"/>
+  <w:style w:type="character" w:customStyle="1" w:styleId="Heading2Char">
+    <w:name w:val="Heading 2 Char"/>
+    <w:basedOn w:val="DefaultParagraphFont"/>
+    <w:link w:val="Heading2"/>
     <w:uiPriority w:val="9"/>
     <w:rsid w:val="00F22FB2"/>
     <w:rPr>
@@ -8426,9 +8491,9 @@
       <w:szCs w:val="26"/>
     </w:rPr>
   </w:style>
-  <w:style w:type="paragraph" w:styleId="CabealhodoSumrio">
+  <w:style w:type="paragraph" w:styleId="TOCHeading">
     <w:name w:val="TOC Heading"/>
-    <w:basedOn w:val="Ttulo1"/>
+    <w:basedOn w:val="Heading1"/>
     <w:next w:val="Normal"/>
     <w:uiPriority w:val="39"/>
     <w:unhideWhenUsed/>
@@ -8438,7 +8503,7 @@
       <w:outlineLvl w:val="9"/>
     </w:pPr>
   </w:style>
-  <w:style w:type="paragraph" w:styleId="Sumrio1">
+  <w:style w:type="paragraph" w:styleId="TOC1">
     <w:name w:val="toc 1"/>
     <w:basedOn w:val="Normal"/>
     <w:next w:val="Normal"/>
@@ -8450,7 +8515,7 @@
       <w:spacing w:after="100"/>
     </w:pPr>
   </w:style>
-  <w:style w:type="paragraph" w:styleId="Sumrio2">
+  <w:style w:type="paragraph" w:styleId="TOC2">
     <w:name w:val="toc 2"/>
     <w:basedOn w:val="Normal"/>
     <w:next w:val="Normal"/>
@@ -8465,7 +8530,7 @@
   </w:style>
   <w:style w:type="character" w:styleId="Hyperlink">
     <w:name w:val="Hyperlink"/>
-    <w:basedOn w:val="Fontepargpadro"/>
+    <w:basedOn w:val="DefaultParagraphFont"/>
     <w:uiPriority w:val="99"/>
     <w:unhideWhenUsed/>
     <w:rsid w:val="00F22FB2"/>
@@ -8474,10 +8539,10 @@
       <w:u w:val="single"/>
     </w:rPr>
   </w:style>
-  <w:style w:type="character" w:customStyle="1" w:styleId="Ttulo3Char">
-    <w:name w:val="Título 3 Char"/>
-    <w:basedOn w:val="Fontepargpadro"/>
-    <w:link w:val="Ttulo3"/>
+  <w:style w:type="character" w:customStyle="1" w:styleId="Heading3Char">
+    <w:name w:val="Heading 3 Char"/>
+    <w:basedOn w:val="DefaultParagraphFont"/>
+    <w:link w:val="Heading3"/>
     <w:uiPriority w:val="9"/>
     <w:rsid w:val="006F1F93"/>
     <w:rPr>
@@ -8486,6 +8551,50 @@
       <w:sz w:val="24"/>
       <w:szCs w:val="24"/>
     </w:rPr>
+  </w:style>
+  <w:style w:type="paragraph" w:styleId="Header">
+    <w:name w:val="header"/>
+    <w:basedOn w:val="Normal"/>
+    <w:link w:val="HeaderChar"/>
+    <w:uiPriority w:val="99"/>
+    <w:unhideWhenUsed/>
+    <w:rsid w:val="008742D0"/>
+    <w:pPr>
+      <w:tabs>
+        <w:tab w:val="center" w:pos="4680"/>
+        <w:tab w:val="right" w:pos="9360"/>
+      </w:tabs>
+      <w:spacing w:after="0" w:line="240" w:lineRule="auto"/>
+    </w:pPr>
+  </w:style>
+  <w:style w:type="character" w:customStyle="1" w:styleId="HeaderChar">
+    <w:name w:val="Header Char"/>
+    <w:basedOn w:val="DefaultParagraphFont"/>
+    <w:link w:val="Header"/>
+    <w:uiPriority w:val="99"/>
+    <w:rsid w:val="008742D0"/>
+  </w:style>
+  <w:style w:type="paragraph" w:styleId="Footer">
+    <w:name w:val="footer"/>
+    <w:basedOn w:val="Normal"/>
+    <w:link w:val="FooterChar"/>
+    <w:uiPriority w:val="99"/>
+    <w:unhideWhenUsed/>
+    <w:rsid w:val="008742D0"/>
+    <w:pPr>
+      <w:tabs>
+        <w:tab w:val="center" w:pos="4680"/>
+        <w:tab w:val="right" w:pos="9360"/>
+      </w:tabs>
+      <w:spacing w:after="0" w:line="240" w:lineRule="auto"/>
+    </w:pPr>
+  </w:style>
+  <w:style w:type="character" w:customStyle="1" w:styleId="FooterChar">
+    <w:name w:val="Footer Char"/>
+    <w:basedOn w:val="DefaultParagraphFont"/>
+    <w:link w:val="Footer"/>
+    <w:uiPriority w:val="99"/>
+    <w:rsid w:val="008742D0"/>
   </w:style>
 </w:styles>
 </file>
@@ -8790,7 +8899,7 @@
 </file>
 
 <file path=customXml/itemProps1.xml><?xml version="1.0" encoding="utf-8"?>
-<ds:datastoreItem xmlns:ds="http://schemas.openxmlformats.org/officeDocument/2006/customXml" ds:itemID="{44207A28-79BF-4951-AAE3-03D7AD2AD78F}">
+<ds:datastoreItem xmlns:ds="http://schemas.openxmlformats.org/officeDocument/2006/customXml" ds:itemID="{663A1ECB-4F4E-4381-A4DA-E84E3E93AFAC}">
   <ds:schemaRefs>
     <ds:schemaRef ds:uri="http://schemas.openxmlformats.org/officeDocument/2006/bibliography"/>
   </ds:schemaRefs>

</xml_diff>

<commit_message>
Atualização dos documentos finalizados para Sprint 2
</commit_message>
<xml_diff>
--- a/docs/Especificação do Projeto.docx
+++ b/docs/Especificação do Projeto.docx
@@ -8278,19 +8278,468 @@
               <w:t>Sprint #2</w:t>
             </w:r>
           </w:p>
-        </w:tc>
-        <w:tc>
-          <w:tcPr>
-            <w:tcW w:w="2551" w:type="dxa"/>
-          </w:tcPr>
-          <w:p>
-            <w:pPr>
-              <w:spacing w:before="120" w:after="120"/>
+          <w:p>
+            <w:pPr>
+              <w:spacing w:before="120" w:after="120"/>
+              <w:jc w:val="both"/>
+              <w:rPr>
+                <w:b/>
+                <w:bCs/>
+                <w:lang w:val="pt-BR"/>
+              </w:rPr>
+            </w:pPr>
+            <w:r>
+              <w:rPr>
+                <w:b/>
+                <w:bCs/>
+                <w:lang w:val="pt-BR"/>
+              </w:rPr>
+              <w:t>Objetivo:</w:t>
+            </w:r>
+          </w:p>
+          <w:p>
+            <w:pPr>
+              <w:spacing w:before="120" w:after="120"/>
+              <w:jc w:val="both"/>
               <w:rPr>
                 <w:sz w:val="16"/>
                 <w:szCs w:val="16"/>
-              </w:rPr>
-            </w:pPr>
+                <w:lang w:val="pt-BR"/>
+              </w:rPr>
+            </w:pPr>
+            <w:r>
+              <w:rPr>
+                <w:sz w:val="16"/>
+                <w:szCs w:val="16"/>
+                <w:lang w:val="pt-BR"/>
+              </w:rPr>
+              <w:t>O</w:t>
+            </w:r>
+            <w:r>
+              <w:rPr>
+                <w:sz w:val="16"/>
+                <w:szCs w:val="16"/>
+                <w:lang w:val="pt-BR"/>
+              </w:rPr>
+              <w:t xml:space="preserve"> </w:t>
+            </w:r>
+            <w:r>
+              <w:rPr>
+                <w:sz w:val="16"/>
+                <w:szCs w:val="16"/>
+                <w:lang w:val="pt-BR"/>
+              </w:rPr>
+              <w:t>usuário</w:t>
+            </w:r>
+            <w:r>
+              <w:rPr>
+                <w:sz w:val="16"/>
+                <w:szCs w:val="16"/>
+                <w:lang w:val="pt-BR"/>
+              </w:rPr>
+              <w:t xml:space="preserve"> </w:t>
+            </w:r>
+            <w:r>
+              <w:rPr>
+                <w:sz w:val="16"/>
+                <w:szCs w:val="16"/>
+                <w:lang w:val="pt-BR"/>
+              </w:rPr>
+              <w:t>deve</w:t>
+            </w:r>
+            <w:r>
+              <w:rPr>
+                <w:sz w:val="16"/>
+                <w:szCs w:val="16"/>
+                <w:lang w:val="pt-BR"/>
+              </w:rPr>
+              <w:t xml:space="preserve"> </w:t>
+            </w:r>
+            <w:r>
+              <w:rPr>
+                <w:sz w:val="16"/>
+                <w:szCs w:val="16"/>
+                <w:lang w:val="pt-BR"/>
+              </w:rPr>
+              <w:t>conseguir</w:t>
+            </w:r>
+            <w:r>
+              <w:rPr>
+                <w:sz w:val="16"/>
+                <w:szCs w:val="16"/>
+                <w:lang w:val="pt-BR"/>
+              </w:rPr>
+              <w:t xml:space="preserve"> </w:t>
+            </w:r>
+            <w:r>
+              <w:rPr>
+                <w:sz w:val="16"/>
+                <w:szCs w:val="16"/>
+                <w:lang w:val="pt-BR"/>
+              </w:rPr>
+              <w:t>manipular</w:t>
+            </w:r>
+            <w:r>
+              <w:rPr>
+                <w:sz w:val="16"/>
+                <w:szCs w:val="16"/>
+                <w:lang w:val="pt-BR"/>
+              </w:rPr>
+              <w:t xml:space="preserve"> </w:t>
+            </w:r>
+            <w:r>
+              <w:rPr>
+                <w:sz w:val="16"/>
+                <w:szCs w:val="16"/>
+                <w:lang w:val="pt-BR"/>
+              </w:rPr>
+              <w:t>o</w:t>
+            </w:r>
+            <w:r>
+              <w:rPr>
+                <w:sz w:val="16"/>
+                <w:szCs w:val="16"/>
+                <w:lang w:val="pt-BR"/>
+              </w:rPr>
+              <w:t xml:space="preserve"> </w:t>
+            </w:r>
+            <w:r>
+              <w:rPr>
+                <w:sz w:val="16"/>
+                <w:szCs w:val="16"/>
+                <w:lang w:val="pt-BR"/>
+              </w:rPr>
+              <w:t>tempo</w:t>
+            </w:r>
+            <w:r>
+              <w:rPr>
+                <w:sz w:val="16"/>
+                <w:szCs w:val="16"/>
+                <w:lang w:val="pt-BR"/>
+              </w:rPr>
+              <w:t xml:space="preserve"> </w:t>
+            </w:r>
+            <w:r>
+              <w:rPr>
+                <w:sz w:val="16"/>
+                <w:szCs w:val="16"/>
+                <w:lang w:val="pt-BR"/>
+              </w:rPr>
+              <w:t>de</w:t>
+            </w:r>
+            <w:r>
+              <w:rPr>
+                <w:sz w:val="16"/>
+                <w:szCs w:val="16"/>
+                <w:lang w:val="pt-BR"/>
+              </w:rPr>
+              <w:t xml:space="preserve"> </w:t>
+            </w:r>
+            <w:r>
+              <w:rPr>
+                <w:sz w:val="16"/>
+                <w:szCs w:val="16"/>
+                <w:lang w:val="pt-BR"/>
+              </w:rPr>
+              <w:t>execução</w:t>
+            </w:r>
+            <w:r>
+              <w:rPr>
+                <w:sz w:val="16"/>
+                <w:szCs w:val="16"/>
+                <w:lang w:val="pt-BR"/>
+              </w:rPr>
+              <w:t xml:space="preserve"> </w:t>
+            </w:r>
+            <w:r>
+              <w:rPr>
+                <w:sz w:val="16"/>
+                <w:szCs w:val="16"/>
+                <w:lang w:val="pt-BR"/>
+              </w:rPr>
+              <w:t>da</w:t>
+            </w:r>
+            <w:r>
+              <w:rPr>
+                <w:sz w:val="16"/>
+                <w:szCs w:val="16"/>
+                <w:lang w:val="pt-BR"/>
+              </w:rPr>
+              <w:t xml:space="preserve"> </w:t>
+            </w:r>
+            <w:r>
+              <w:rPr>
+                <w:sz w:val="16"/>
+                <w:szCs w:val="16"/>
+                <w:lang w:val="pt-BR"/>
+              </w:rPr>
+              <w:t>aplicação</w:t>
+            </w:r>
+            <w:r>
+              <w:rPr>
+                <w:sz w:val="16"/>
+                <w:szCs w:val="16"/>
+                <w:lang w:val="pt-BR"/>
+              </w:rPr>
+              <w:t xml:space="preserve"> </w:t>
+            </w:r>
+            <w:r>
+              <w:rPr>
+                <w:sz w:val="16"/>
+                <w:szCs w:val="16"/>
+                <w:lang w:val="pt-BR"/>
+              </w:rPr>
+              <w:t>através</w:t>
+            </w:r>
+            <w:r>
+              <w:rPr>
+                <w:sz w:val="16"/>
+                <w:szCs w:val="16"/>
+                <w:lang w:val="pt-BR"/>
+              </w:rPr>
+              <w:t xml:space="preserve"> </w:t>
+            </w:r>
+            <w:r>
+              <w:rPr>
+                <w:sz w:val="16"/>
+                <w:szCs w:val="16"/>
+                <w:lang w:val="pt-BR"/>
+              </w:rPr>
+              <w:t>do</w:t>
+            </w:r>
+            <w:r>
+              <w:rPr>
+                <w:sz w:val="16"/>
+                <w:szCs w:val="16"/>
+                <w:lang w:val="pt-BR"/>
+              </w:rPr>
+              <w:t xml:space="preserve"> </w:t>
+            </w:r>
+            <w:r>
+              <w:rPr>
+                <w:sz w:val="16"/>
+                <w:szCs w:val="16"/>
+                <w:lang w:val="pt-BR"/>
+              </w:rPr>
+              <w:t>uso</w:t>
+            </w:r>
+            <w:r>
+              <w:rPr>
+                <w:sz w:val="16"/>
+                <w:szCs w:val="16"/>
+                <w:lang w:val="pt-BR"/>
+              </w:rPr>
+              <w:t xml:space="preserve"> </w:t>
+            </w:r>
+            <w:r>
+              <w:rPr>
+                <w:sz w:val="16"/>
+                <w:szCs w:val="16"/>
+                <w:lang w:val="pt-BR"/>
+              </w:rPr>
+              <w:t>de</w:t>
+            </w:r>
+            <w:r>
+              <w:rPr>
+                <w:sz w:val="16"/>
+                <w:szCs w:val="16"/>
+                <w:lang w:val="pt-BR"/>
+              </w:rPr>
+              <w:t xml:space="preserve"> </w:t>
+            </w:r>
+            <w:proofErr w:type="spellStart"/>
+            <w:r>
+              <w:rPr>
+                <w:sz w:val="16"/>
+                <w:szCs w:val="16"/>
+                <w:lang w:val="pt-BR"/>
+              </w:rPr>
+              <w:t>Timers</w:t>
+            </w:r>
+            <w:proofErr w:type="spellEnd"/>
+            <w:r>
+              <w:rPr>
+                <w:sz w:val="16"/>
+                <w:szCs w:val="16"/>
+                <w:lang w:val="pt-BR"/>
+              </w:rPr>
+              <w:t xml:space="preserve"> </w:t>
+            </w:r>
+            <w:r>
+              <w:rPr>
+                <w:sz w:val="16"/>
+                <w:szCs w:val="16"/>
+                <w:lang w:val="pt-BR"/>
+              </w:rPr>
+              <w:t>e</w:t>
+            </w:r>
+            <w:r>
+              <w:rPr>
+                <w:sz w:val="16"/>
+                <w:szCs w:val="16"/>
+                <w:lang w:val="pt-BR"/>
+              </w:rPr>
+              <w:t xml:space="preserve"> </w:t>
+            </w:r>
+            <w:r>
+              <w:rPr>
+                <w:sz w:val="16"/>
+                <w:szCs w:val="16"/>
+                <w:lang w:val="pt-BR"/>
+              </w:rPr>
+              <w:t>obter</w:t>
+            </w:r>
+            <w:r>
+              <w:rPr>
+                <w:sz w:val="16"/>
+                <w:szCs w:val="16"/>
+                <w:lang w:val="pt-BR"/>
+              </w:rPr>
+              <w:t xml:space="preserve"> </w:t>
+            </w:r>
+            <w:r>
+              <w:rPr>
+                <w:sz w:val="16"/>
+                <w:szCs w:val="16"/>
+                <w:lang w:val="pt-BR"/>
+              </w:rPr>
+              <w:t>diagnósticos</w:t>
+            </w:r>
+            <w:r>
+              <w:rPr>
+                <w:sz w:val="16"/>
+                <w:szCs w:val="16"/>
+                <w:lang w:val="pt-BR"/>
+              </w:rPr>
+              <w:t xml:space="preserve"> </w:t>
+            </w:r>
+            <w:r>
+              <w:rPr>
+                <w:sz w:val="16"/>
+                <w:szCs w:val="16"/>
+                <w:lang w:val="pt-BR"/>
+              </w:rPr>
+              <w:t>como</w:t>
+            </w:r>
+            <w:r>
+              <w:rPr>
+                <w:sz w:val="16"/>
+                <w:szCs w:val="16"/>
+                <w:lang w:val="pt-BR"/>
+              </w:rPr>
+              <w:t xml:space="preserve"> </w:t>
+            </w:r>
+            <w:r>
+              <w:rPr>
+                <w:sz w:val="16"/>
+                <w:szCs w:val="16"/>
+                <w:lang w:val="pt-BR"/>
+              </w:rPr>
+              <w:t>número</w:t>
+            </w:r>
+            <w:r>
+              <w:rPr>
+                <w:sz w:val="16"/>
+                <w:szCs w:val="16"/>
+                <w:lang w:val="pt-BR"/>
+              </w:rPr>
+              <w:t xml:space="preserve"> </w:t>
+            </w:r>
+            <w:r>
+              <w:rPr>
+                <w:sz w:val="16"/>
+                <w:szCs w:val="16"/>
+                <w:lang w:val="pt-BR"/>
+              </w:rPr>
+              <w:t>de</w:t>
+            </w:r>
+            <w:r>
+              <w:rPr>
+                <w:sz w:val="16"/>
+                <w:szCs w:val="16"/>
+                <w:lang w:val="pt-BR"/>
+              </w:rPr>
+              <w:t xml:space="preserve"> </w:t>
+            </w:r>
+            <w:r>
+              <w:rPr>
+                <w:sz w:val="16"/>
+                <w:szCs w:val="16"/>
+                <w:lang w:val="pt-BR"/>
+              </w:rPr>
+              <w:t>quadros</w:t>
+            </w:r>
+            <w:r>
+              <w:rPr>
+                <w:sz w:val="16"/>
+                <w:szCs w:val="16"/>
+                <w:lang w:val="pt-BR"/>
+              </w:rPr>
+              <w:t xml:space="preserve"> </w:t>
+            </w:r>
+            <w:r>
+              <w:rPr>
+                <w:sz w:val="16"/>
+                <w:szCs w:val="16"/>
+                <w:lang w:val="pt-BR"/>
+              </w:rPr>
+              <w:t>executados por segundo.</w:t>
+            </w:r>
+          </w:p>
+        </w:tc>
+        <w:tc>
+          <w:tcPr>
+            <w:tcW w:w="2551" w:type="dxa"/>
+          </w:tcPr>
+          <w:p>
+            <w:pPr>
+              <w:spacing w:before="120" w:after="120"/>
+              <w:rPr>
+                <w:sz w:val="16"/>
+                <w:szCs w:val="16"/>
+              </w:rPr>
+            </w:pPr>
+            <w:proofErr w:type="spellStart"/>
+            <w:r>
+              <w:rPr>
+                <w:sz w:val="16"/>
+                <w:szCs w:val="16"/>
+              </w:rPr>
+              <w:t>Inclusão</w:t>
+            </w:r>
+            <w:proofErr w:type="spellEnd"/>
+            <w:r>
+              <w:rPr>
+                <w:sz w:val="16"/>
+                <w:szCs w:val="16"/>
+              </w:rPr>
+              <w:t xml:space="preserve"> da </w:t>
+            </w:r>
+            <w:proofErr w:type="spellStart"/>
+            <w:r>
+              <w:rPr>
+                <w:sz w:val="16"/>
+                <w:szCs w:val="16"/>
+              </w:rPr>
+              <w:t>classe</w:t>
+            </w:r>
+            <w:proofErr w:type="spellEnd"/>
+            <w:r>
+              <w:rPr>
+                <w:sz w:val="16"/>
+                <w:szCs w:val="16"/>
+              </w:rPr>
+              <w:t xml:space="preserve"> </w:t>
+            </w:r>
+            <w:proofErr w:type="spellStart"/>
+            <w:r>
+              <w:rPr>
+                <w:sz w:val="16"/>
+                <w:szCs w:val="16"/>
+              </w:rPr>
+              <w:t>GameEngine</w:t>
+            </w:r>
+            <w:proofErr w:type="spellEnd"/>
           </w:p>
         </w:tc>
         <w:tc>
@@ -8412,6 +8861,14 @@
                 <w:lang w:val="pt-BR"/>
               </w:rPr>
             </w:pPr>
+            <w:r>
+              <w:rPr>
+                <w:sz w:val="16"/>
+                <w:szCs w:val="16"/>
+                <w:lang w:val="pt-BR"/>
+              </w:rPr>
+              <w:t>Implementação do loop principal</w:t>
+            </w:r>
           </w:p>
         </w:tc>
         <w:tc>
@@ -8504,6 +8961,24 @@
                 <w:lang w:val="pt-BR"/>
               </w:rPr>
             </w:pPr>
+            <w:r>
+              <w:rPr>
+                <w:sz w:val="16"/>
+                <w:szCs w:val="16"/>
+                <w:lang w:val="pt-BR"/>
+              </w:rPr>
+              <w:t xml:space="preserve">Inclusão da classe </w:t>
+            </w:r>
+            <w:proofErr w:type="spellStart"/>
+            <w:r>
+              <w:rPr>
+                <w:sz w:val="16"/>
+                <w:szCs w:val="16"/>
+                <w:lang w:val="pt-BR"/>
+              </w:rPr>
+              <w:t>GETimeHandler</w:t>
+            </w:r>
+            <w:proofErr w:type="spellEnd"/>
           </w:p>
         </w:tc>
         <w:tc>
@@ -8596,6 +9071,38 @@
                 <w:lang w:val="pt-BR"/>
               </w:rPr>
             </w:pPr>
+            <w:r>
+              <w:rPr>
+                <w:sz w:val="16"/>
+                <w:szCs w:val="16"/>
+                <w:lang w:val="pt-BR"/>
+              </w:rPr>
+              <w:t>C</w:t>
+            </w:r>
+            <w:r>
+              <w:rPr>
+                <w:sz w:val="16"/>
+                <w:szCs w:val="16"/>
+                <w:lang w:val="pt-BR"/>
+              </w:rPr>
+              <w:t>álcu</w:t>
+            </w:r>
+            <w:r>
+              <w:rPr>
+                <w:sz w:val="16"/>
+                <w:szCs w:val="16"/>
+                <w:lang w:val="pt-BR"/>
+              </w:rPr>
+              <w:t>l</w:t>
+            </w:r>
+            <w:r>
+              <w:rPr>
+                <w:sz w:val="16"/>
+                <w:szCs w:val="16"/>
+                <w:lang w:val="pt-BR"/>
+              </w:rPr>
+              <w:t>o do tempo do quadro</w:t>
+            </w:r>
           </w:p>
         </w:tc>
         <w:tc>
@@ -8688,6 +9195,14 @@
                 <w:lang w:val="pt-BR"/>
               </w:rPr>
             </w:pPr>
+            <w:r>
+              <w:rPr>
+                <w:sz w:val="16"/>
+                <w:szCs w:val="16"/>
+                <w:lang w:val="pt-BR"/>
+              </w:rPr>
+              <w:t>Inclusão do teste de unidade</w:t>
+            </w:r>
           </w:p>
         </w:tc>
         <w:tc>
@@ -8780,6 +9295,32 @@
                 <w:lang w:val="pt-BR"/>
               </w:rPr>
             </w:pPr>
+            <w:r>
+              <w:rPr>
+                <w:sz w:val="16"/>
+                <w:szCs w:val="16"/>
+                <w:lang w:val="pt-BR"/>
+              </w:rPr>
+              <w:t>Inclusão de High-</w:t>
+            </w:r>
+            <w:proofErr w:type="spellStart"/>
+            <w:r>
+              <w:rPr>
+                <w:sz w:val="16"/>
+                <w:szCs w:val="16"/>
+                <w:lang w:val="pt-BR"/>
+              </w:rPr>
+              <w:t>Resolution</w:t>
+            </w:r>
+            <w:proofErr w:type="spellEnd"/>
+            <w:r>
+              <w:rPr>
+                <w:sz w:val="16"/>
+                <w:szCs w:val="16"/>
+                <w:lang w:val="pt-BR"/>
+              </w:rPr>
+              <w:t>-Timer</w:t>
+            </w:r>
           </w:p>
         </w:tc>
         <w:tc>
@@ -8847,6 +9388,516 @@
         <w:tc>
           <w:tcPr>
             <w:tcW w:w="2122" w:type="dxa"/>
+            <w:vMerge/>
+          </w:tcPr>
+          <w:p>
+            <w:pPr>
+              <w:spacing w:before="120" w:after="120"/>
+              <w:jc w:val="both"/>
+              <w:rPr>
+                <w:lang w:val="pt-BR"/>
+              </w:rPr>
+            </w:pPr>
+          </w:p>
+        </w:tc>
+        <w:tc>
+          <w:tcPr>
+            <w:tcW w:w="2551" w:type="dxa"/>
+          </w:tcPr>
+          <w:p>
+            <w:pPr>
+              <w:spacing w:before="120" w:after="120"/>
+              <w:rPr>
+                <w:sz w:val="16"/>
+                <w:szCs w:val="16"/>
+                <w:lang w:val="pt-BR"/>
+              </w:rPr>
+            </w:pPr>
+            <w:r>
+              <w:rPr>
+                <w:sz w:val="16"/>
+                <w:szCs w:val="16"/>
+                <w:lang w:val="pt-BR"/>
+              </w:rPr>
+              <w:t>Inclusão da avaliação</w:t>
+            </w:r>
+          </w:p>
+        </w:tc>
+        <w:tc>
+          <w:tcPr>
+            <w:tcW w:w="1050" w:type="dxa"/>
+            <w:vMerge/>
+          </w:tcPr>
+          <w:p>
+            <w:pPr>
+              <w:spacing w:before="120" w:after="120"/>
+              <w:jc w:val="center"/>
+              <w:rPr>
+                <w:lang w:val="pt-BR"/>
+              </w:rPr>
+            </w:pPr>
+          </w:p>
+        </w:tc>
+        <w:tc>
+          <w:tcPr>
+            <w:tcW w:w="1124" w:type="dxa"/>
+            <w:vMerge/>
+          </w:tcPr>
+          <w:p>
+            <w:pPr>
+              <w:spacing w:before="120" w:after="120"/>
+              <w:jc w:val="center"/>
+              <w:rPr>
+                <w:lang w:val="pt-BR"/>
+              </w:rPr>
+            </w:pPr>
+          </w:p>
+        </w:tc>
+        <w:tc>
+          <w:tcPr>
+            <w:tcW w:w="1201" w:type="dxa"/>
+            <w:vMerge/>
+          </w:tcPr>
+          <w:p>
+            <w:pPr>
+              <w:spacing w:before="120" w:after="120"/>
+              <w:jc w:val="center"/>
+              <w:rPr>
+                <w:lang w:val="pt-BR"/>
+              </w:rPr>
+            </w:pPr>
+          </w:p>
+        </w:tc>
+        <w:tc>
+          <w:tcPr>
+            <w:tcW w:w="968" w:type="dxa"/>
+            <w:vMerge/>
+          </w:tcPr>
+          <w:p>
+            <w:pPr>
+              <w:spacing w:before="120" w:after="120"/>
+              <w:jc w:val="center"/>
+              <w:rPr>
+                <w:lang w:val="pt-BR"/>
+              </w:rPr>
+            </w:pPr>
+          </w:p>
+        </w:tc>
+      </w:tr>
+      <w:tr>
+        <w:tc>
+          <w:tcPr>
+            <w:tcW w:w="2122" w:type="dxa"/>
+            <w:vMerge/>
+          </w:tcPr>
+          <w:p>
+            <w:pPr>
+              <w:spacing w:before="120" w:after="120"/>
+              <w:jc w:val="both"/>
+              <w:rPr>
+                <w:lang w:val="pt-BR"/>
+              </w:rPr>
+            </w:pPr>
+          </w:p>
+        </w:tc>
+        <w:tc>
+          <w:tcPr>
+            <w:tcW w:w="2551" w:type="dxa"/>
+          </w:tcPr>
+          <w:p>
+            <w:pPr>
+              <w:spacing w:before="120" w:after="120"/>
+              <w:rPr>
+                <w:sz w:val="16"/>
+                <w:szCs w:val="16"/>
+                <w:lang w:val="pt-BR"/>
+              </w:rPr>
+            </w:pPr>
+            <w:r>
+              <w:rPr>
+                <w:sz w:val="16"/>
+                <w:szCs w:val="16"/>
+                <w:lang w:val="pt-BR"/>
+              </w:rPr>
+              <w:t xml:space="preserve">Inclusão da classe de </w:t>
+            </w:r>
+            <w:proofErr w:type="spellStart"/>
+            <w:r>
+              <w:rPr>
+                <w:sz w:val="16"/>
+                <w:szCs w:val="16"/>
+                <w:lang w:val="pt-BR"/>
+              </w:rPr>
+              <w:t>GEDiag</w:t>
+            </w:r>
+            <w:proofErr w:type="spellEnd"/>
+          </w:p>
+        </w:tc>
+        <w:tc>
+          <w:tcPr>
+            <w:tcW w:w="1050" w:type="dxa"/>
+            <w:vMerge/>
+          </w:tcPr>
+          <w:p>
+            <w:pPr>
+              <w:spacing w:before="120" w:after="120"/>
+              <w:jc w:val="center"/>
+              <w:rPr>
+                <w:lang w:val="pt-BR"/>
+              </w:rPr>
+            </w:pPr>
+          </w:p>
+        </w:tc>
+        <w:tc>
+          <w:tcPr>
+            <w:tcW w:w="1124" w:type="dxa"/>
+            <w:vMerge/>
+          </w:tcPr>
+          <w:p>
+            <w:pPr>
+              <w:spacing w:before="120" w:after="120"/>
+              <w:jc w:val="center"/>
+              <w:rPr>
+                <w:lang w:val="pt-BR"/>
+              </w:rPr>
+            </w:pPr>
+          </w:p>
+        </w:tc>
+        <w:tc>
+          <w:tcPr>
+            <w:tcW w:w="1201" w:type="dxa"/>
+            <w:vMerge/>
+          </w:tcPr>
+          <w:p>
+            <w:pPr>
+              <w:spacing w:before="120" w:after="120"/>
+              <w:jc w:val="center"/>
+              <w:rPr>
+                <w:lang w:val="pt-BR"/>
+              </w:rPr>
+            </w:pPr>
+          </w:p>
+        </w:tc>
+        <w:tc>
+          <w:tcPr>
+            <w:tcW w:w="968" w:type="dxa"/>
+            <w:vMerge/>
+          </w:tcPr>
+          <w:p>
+            <w:pPr>
+              <w:spacing w:before="120" w:after="120"/>
+              <w:jc w:val="center"/>
+              <w:rPr>
+                <w:lang w:val="pt-BR"/>
+              </w:rPr>
+            </w:pPr>
+          </w:p>
+        </w:tc>
+      </w:tr>
+      <w:tr>
+        <w:tc>
+          <w:tcPr>
+            <w:tcW w:w="2122" w:type="dxa"/>
+            <w:vMerge/>
+          </w:tcPr>
+          <w:p>
+            <w:pPr>
+              <w:spacing w:before="120" w:after="120"/>
+              <w:jc w:val="both"/>
+              <w:rPr>
+                <w:lang w:val="pt-BR"/>
+              </w:rPr>
+            </w:pPr>
+          </w:p>
+        </w:tc>
+        <w:tc>
+          <w:tcPr>
+            <w:tcW w:w="2551" w:type="dxa"/>
+          </w:tcPr>
+          <w:p>
+            <w:pPr>
+              <w:spacing w:before="120" w:after="120"/>
+              <w:rPr>
+                <w:sz w:val="16"/>
+                <w:szCs w:val="16"/>
+                <w:lang w:val="pt-BR"/>
+              </w:rPr>
+            </w:pPr>
+            <w:r>
+              <w:rPr>
+                <w:sz w:val="16"/>
+                <w:szCs w:val="16"/>
+                <w:lang w:val="pt-BR"/>
+              </w:rPr>
+              <w:t>Implementação da classe Timer</w:t>
+            </w:r>
+          </w:p>
+        </w:tc>
+        <w:tc>
+          <w:tcPr>
+            <w:tcW w:w="1050" w:type="dxa"/>
+            <w:vMerge/>
+          </w:tcPr>
+          <w:p>
+            <w:pPr>
+              <w:spacing w:before="120" w:after="120"/>
+              <w:jc w:val="center"/>
+              <w:rPr>
+                <w:lang w:val="pt-BR"/>
+              </w:rPr>
+            </w:pPr>
+          </w:p>
+        </w:tc>
+        <w:tc>
+          <w:tcPr>
+            <w:tcW w:w="1124" w:type="dxa"/>
+            <w:vMerge/>
+          </w:tcPr>
+          <w:p>
+            <w:pPr>
+              <w:spacing w:before="120" w:after="120"/>
+              <w:jc w:val="center"/>
+              <w:rPr>
+                <w:lang w:val="pt-BR"/>
+              </w:rPr>
+            </w:pPr>
+          </w:p>
+        </w:tc>
+        <w:tc>
+          <w:tcPr>
+            <w:tcW w:w="1201" w:type="dxa"/>
+            <w:vMerge/>
+          </w:tcPr>
+          <w:p>
+            <w:pPr>
+              <w:spacing w:before="120" w:after="120"/>
+              <w:jc w:val="center"/>
+              <w:rPr>
+                <w:lang w:val="pt-BR"/>
+              </w:rPr>
+            </w:pPr>
+          </w:p>
+        </w:tc>
+        <w:tc>
+          <w:tcPr>
+            <w:tcW w:w="968" w:type="dxa"/>
+            <w:vMerge/>
+          </w:tcPr>
+          <w:p>
+            <w:pPr>
+              <w:spacing w:before="120" w:after="120"/>
+              <w:jc w:val="center"/>
+              <w:rPr>
+                <w:lang w:val="pt-BR"/>
+              </w:rPr>
+            </w:pPr>
+          </w:p>
+        </w:tc>
+      </w:tr>
+      <w:tr>
+        <w:tc>
+          <w:tcPr>
+            <w:tcW w:w="2122" w:type="dxa"/>
+            <w:vMerge/>
+          </w:tcPr>
+          <w:p>
+            <w:pPr>
+              <w:spacing w:before="120" w:after="120"/>
+              <w:jc w:val="both"/>
+              <w:rPr>
+                <w:lang w:val="pt-BR"/>
+              </w:rPr>
+            </w:pPr>
+          </w:p>
+        </w:tc>
+        <w:tc>
+          <w:tcPr>
+            <w:tcW w:w="2551" w:type="dxa"/>
+          </w:tcPr>
+          <w:p>
+            <w:pPr>
+              <w:spacing w:before="120" w:after="120"/>
+              <w:rPr>
+                <w:sz w:val="16"/>
+                <w:szCs w:val="16"/>
+                <w:lang w:val="pt-BR"/>
+              </w:rPr>
+            </w:pPr>
+            <w:r>
+              <w:rPr>
+                <w:sz w:val="16"/>
+                <w:szCs w:val="16"/>
+                <w:lang w:val="pt-BR"/>
+              </w:rPr>
+              <w:t>Cálculo de FPS</w:t>
+            </w:r>
+          </w:p>
+        </w:tc>
+        <w:tc>
+          <w:tcPr>
+            <w:tcW w:w="1050" w:type="dxa"/>
+            <w:vMerge/>
+          </w:tcPr>
+          <w:p>
+            <w:pPr>
+              <w:spacing w:before="120" w:after="120"/>
+              <w:jc w:val="center"/>
+              <w:rPr>
+                <w:lang w:val="pt-BR"/>
+              </w:rPr>
+            </w:pPr>
+          </w:p>
+        </w:tc>
+        <w:tc>
+          <w:tcPr>
+            <w:tcW w:w="1124" w:type="dxa"/>
+            <w:vMerge/>
+          </w:tcPr>
+          <w:p>
+            <w:pPr>
+              <w:spacing w:before="120" w:after="120"/>
+              <w:jc w:val="center"/>
+              <w:rPr>
+                <w:lang w:val="pt-BR"/>
+              </w:rPr>
+            </w:pPr>
+          </w:p>
+        </w:tc>
+        <w:tc>
+          <w:tcPr>
+            <w:tcW w:w="1201" w:type="dxa"/>
+            <w:vMerge/>
+          </w:tcPr>
+          <w:p>
+            <w:pPr>
+              <w:spacing w:before="120" w:after="120"/>
+              <w:jc w:val="center"/>
+              <w:rPr>
+                <w:lang w:val="pt-BR"/>
+              </w:rPr>
+            </w:pPr>
+          </w:p>
+        </w:tc>
+        <w:tc>
+          <w:tcPr>
+            <w:tcW w:w="968" w:type="dxa"/>
+            <w:vMerge/>
+          </w:tcPr>
+          <w:p>
+            <w:pPr>
+              <w:spacing w:before="120" w:after="120"/>
+              <w:jc w:val="center"/>
+              <w:rPr>
+                <w:lang w:val="pt-BR"/>
+              </w:rPr>
+            </w:pPr>
+          </w:p>
+        </w:tc>
+      </w:tr>
+      <w:tr>
+        <w:tc>
+          <w:tcPr>
+            <w:tcW w:w="2122" w:type="dxa"/>
+            <w:vMerge/>
+          </w:tcPr>
+          <w:p>
+            <w:pPr>
+              <w:spacing w:before="120" w:after="120"/>
+              <w:jc w:val="both"/>
+              <w:rPr>
+                <w:lang w:val="pt-BR"/>
+              </w:rPr>
+            </w:pPr>
+          </w:p>
+        </w:tc>
+        <w:tc>
+          <w:tcPr>
+            <w:tcW w:w="2551" w:type="dxa"/>
+          </w:tcPr>
+          <w:p>
+            <w:pPr>
+              <w:spacing w:before="120" w:after="120"/>
+              <w:rPr>
+                <w:sz w:val="16"/>
+                <w:szCs w:val="16"/>
+                <w:lang w:val="pt-BR"/>
+              </w:rPr>
+            </w:pPr>
+            <w:r>
+              <w:rPr>
+                <w:sz w:val="16"/>
+                <w:szCs w:val="16"/>
+                <w:lang w:val="pt-BR"/>
+              </w:rPr>
+              <w:t>Melhoria de todas as classes</w:t>
+            </w:r>
+          </w:p>
+        </w:tc>
+        <w:tc>
+          <w:tcPr>
+            <w:tcW w:w="1050" w:type="dxa"/>
+            <w:vMerge/>
+          </w:tcPr>
+          <w:p>
+            <w:pPr>
+              <w:spacing w:before="120" w:after="120"/>
+              <w:jc w:val="center"/>
+              <w:rPr>
+                <w:lang w:val="pt-BR"/>
+              </w:rPr>
+            </w:pPr>
+          </w:p>
+        </w:tc>
+        <w:tc>
+          <w:tcPr>
+            <w:tcW w:w="1124" w:type="dxa"/>
+            <w:vMerge/>
+          </w:tcPr>
+          <w:p>
+            <w:pPr>
+              <w:spacing w:before="120" w:after="120"/>
+              <w:jc w:val="center"/>
+              <w:rPr>
+                <w:lang w:val="pt-BR"/>
+              </w:rPr>
+            </w:pPr>
+          </w:p>
+        </w:tc>
+        <w:tc>
+          <w:tcPr>
+            <w:tcW w:w="1201" w:type="dxa"/>
+            <w:vMerge/>
+          </w:tcPr>
+          <w:p>
+            <w:pPr>
+              <w:spacing w:before="120" w:after="120"/>
+              <w:jc w:val="center"/>
+              <w:rPr>
+                <w:lang w:val="pt-BR"/>
+              </w:rPr>
+            </w:pPr>
+          </w:p>
+        </w:tc>
+        <w:tc>
+          <w:tcPr>
+            <w:tcW w:w="968" w:type="dxa"/>
+            <w:vMerge/>
+          </w:tcPr>
+          <w:p>
+            <w:pPr>
+              <w:spacing w:before="120" w:after="120"/>
+              <w:jc w:val="center"/>
+              <w:rPr>
+                <w:lang w:val="pt-BR"/>
+              </w:rPr>
+            </w:pPr>
+          </w:p>
+        </w:tc>
+      </w:tr>
+      <w:tr>
+        <w:tc>
+          <w:tcPr>
+            <w:tcW w:w="2122" w:type="dxa"/>
             <w:vMerge w:val="restart"/>
           </w:tcPr>
           <w:p>
@@ -9826,60 +10877,6 @@
       </w:pPr>
       <w:bookmarkStart w:id="17" w:name="_GoBack"/>
       <w:bookmarkEnd w:id="17"/>
-    </w:p>
-    <w:p>
-      <w:pPr>
-        <w:spacing w:before="120" w:after="120" w:line="240" w:lineRule="auto"/>
-        <w:jc w:val="both"/>
-        <w:rPr>
-          <w:lang w:val="pt-BR"/>
-        </w:rPr>
-      </w:pPr>
-    </w:p>
-    <w:p>
-      <w:pPr>
-        <w:spacing w:before="120" w:after="120" w:line="240" w:lineRule="auto"/>
-        <w:jc w:val="both"/>
-        <w:rPr>
-          <w:lang w:val="pt-BR"/>
-        </w:rPr>
-      </w:pPr>
-    </w:p>
-    <w:p>
-      <w:pPr>
-        <w:spacing w:before="120" w:after="120" w:line="240" w:lineRule="auto"/>
-        <w:jc w:val="both"/>
-        <w:rPr>
-          <w:lang w:val="pt-BR"/>
-        </w:rPr>
-      </w:pPr>
-    </w:p>
-    <w:p>
-      <w:pPr>
-        <w:spacing w:before="120" w:after="120" w:line="240" w:lineRule="auto"/>
-        <w:jc w:val="both"/>
-        <w:rPr>
-          <w:lang w:val="pt-BR"/>
-        </w:rPr>
-      </w:pPr>
-    </w:p>
-    <w:p>
-      <w:pPr>
-        <w:spacing w:before="120" w:after="120" w:line="240" w:lineRule="auto"/>
-        <w:jc w:val="both"/>
-        <w:rPr>
-          <w:lang w:val="pt-BR"/>
-        </w:rPr>
-      </w:pPr>
-    </w:p>
-    <w:p>
-      <w:pPr>
-        <w:spacing w:before="120" w:after="120" w:line="240" w:lineRule="auto"/>
-        <w:jc w:val="both"/>
-        <w:rPr>
-          <w:lang w:val="pt-BR"/>
-        </w:rPr>
-      </w:pPr>
     </w:p>
     <w:p>
       <w:pPr>
@@ -14823,7 +15820,7 @@
 </file>
 
 <file path=customXml/itemProps1.xml><?xml version="1.0" encoding="utf-8"?>
-<ds:datastoreItem xmlns:ds="http://schemas.openxmlformats.org/officeDocument/2006/customXml" ds:itemID="{6E33707F-96F9-44B9-80EB-354AFF98EF27}">
+<ds:datastoreItem xmlns:ds="http://schemas.openxmlformats.org/officeDocument/2006/customXml" ds:itemID="{B13D293A-9CF9-4F2E-8DA3-D8B32802F30C}">
   <ds:schemaRefs>
     <ds:schemaRef ds:uri="http://schemas.openxmlformats.org/officeDocument/2006/bibliography"/>
   </ds:schemaRefs>

</xml_diff>

<commit_message>
Inclusão de um novo teste de avaliação (no overhead + opengl)
</commit_message>
<xml_diff>
--- a/docs/Especificação do Projeto.docx
+++ b/docs/Especificação do Projeto.docx
@@ -335,7 +335,7 @@
       <w:sdtContent>
         <w:p>
           <w:pPr>
-            <w:pStyle w:val="CabealhodoSumrio"/>
+            <w:pStyle w:val="TOCHeading"/>
             <w:spacing w:before="120" w:after="120" w:line="240" w:lineRule="auto"/>
           </w:pPr>
           <w:proofErr w:type="spellStart"/>
@@ -351,7 +351,7 @@
         </w:p>
         <w:p>
           <w:pPr>
-            <w:pStyle w:val="Sumrio1"/>
+            <w:pStyle w:val="TOC1"/>
             <w:tabs>
               <w:tab w:val="right" w:leader="dot" w:pos="9016"/>
             </w:tabs>
@@ -432,7 +432,7 @@
         </w:p>
         <w:p>
           <w:pPr>
-            <w:pStyle w:val="Sumrio2"/>
+            <w:pStyle w:val="TOC2"/>
             <w:tabs>
               <w:tab w:val="right" w:leader="dot" w:pos="9016"/>
             </w:tabs>
@@ -504,7 +504,7 @@
         </w:p>
         <w:p>
           <w:pPr>
-            <w:pStyle w:val="Sumrio2"/>
+            <w:pStyle w:val="TOC2"/>
             <w:tabs>
               <w:tab w:val="right" w:leader="dot" w:pos="9016"/>
             </w:tabs>
@@ -576,7 +576,7 @@
         </w:p>
         <w:p>
           <w:pPr>
-            <w:pStyle w:val="Sumrio2"/>
+            <w:pStyle w:val="TOC2"/>
             <w:tabs>
               <w:tab w:val="right" w:leader="dot" w:pos="9016"/>
             </w:tabs>
@@ -648,7 +648,7 @@
         </w:p>
         <w:p>
           <w:pPr>
-            <w:pStyle w:val="Sumrio2"/>
+            <w:pStyle w:val="TOC2"/>
             <w:tabs>
               <w:tab w:val="right" w:leader="dot" w:pos="9016"/>
             </w:tabs>
@@ -720,7 +720,7 @@
         </w:p>
         <w:p>
           <w:pPr>
-            <w:pStyle w:val="Sumrio1"/>
+            <w:pStyle w:val="TOC1"/>
             <w:tabs>
               <w:tab w:val="right" w:leader="dot" w:pos="9016"/>
             </w:tabs>
@@ -792,7 +792,7 @@
         </w:p>
         <w:p>
           <w:pPr>
-            <w:pStyle w:val="Sumrio2"/>
+            <w:pStyle w:val="TOC2"/>
             <w:tabs>
               <w:tab w:val="right" w:leader="dot" w:pos="9016"/>
             </w:tabs>
@@ -864,7 +864,7 @@
         </w:p>
         <w:p>
           <w:pPr>
-            <w:pStyle w:val="Sumrio2"/>
+            <w:pStyle w:val="TOC2"/>
             <w:tabs>
               <w:tab w:val="right" w:leader="dot" w:pos="9016"/>
             </w:tabs>
@@ -936,7 +936,7 @@
         </w:p>
         <w:p>
           <w:pPr>
-            <w:pStyle w:val="Sumrio2"/>
+            <w:pStyle w:val="TOC2"/>
             <w:tabs>
               <w:tab w:val="right" w:leader="dot" w:pos="9016"/>
             </w:tabs>
@@ -1008,7 +1008,7 @@
         </w:p>
         <w:p>
           <w:pPr>
-            <w:pStyle w:val="Sumrio2"/>
+            <w:pStyle w:val="TOC2"/>
             <w:tabs>
               <w:tab w:val="right" w:leader="dot" w:pos="9016"/>
             </w:tabs>
@@ -1080,7 +1080,7 @@
         </w:p>
         <w:p>
           <w:pPr>
-            <w:pStyle w:val="Sumrio2"/>
+            <w:pStyle w:val="TOC2"/>
             <w:tabs>
               <w:tab w:val="right" w:leader="dot" w:pos="9016"/>
             </w:tabs>
@@ -1152,7 +1152,7 @@
         </w:p>
         <w:p>
           <w:pPr>
-            <w:pStyle w:val="Sumrio1"/>
+            <w:pStyle w:val="TOC1"/>
             <w:tabs>
               <w:tab w:val="right" w:leader="dot" w:pos="9016"/>
             </w:tabs>
@@ -1224,7 +1224,7 @@
         </w:p>
         <w:p>
           <w:pPr>
-            <w:pStyle w:val="Sumrio2"/>
+            <w:pStyle w:val="TOC2"/>
             <w:tabs>
               <w:tab w:val="right" w:leader="dot" w:pos="9016"/>
             </w:tabs>
@@ -1296,7 +1296,7 @@
         </w:p>
         <w:p>
           <w:pPr>
-            <w:pStyle w:val="Sumrio2"/>
+            <w:pStyle w:val="TOC2"/>
             <w:tabs>
               <w:tab w:val="right" w:leader="dot" w:pos="9016"/>
             </w:tabs>
@@ -1368,7 +1368,7 @@
         </w:p>
         <w:p>
           <w:pPr>
-            <w:pStyle w:val="Sumrio3"/>
+            <w:pStyle w:val="TOC3"/>
             <w:tabs>
               <w:tab w:val="right" w:leader="dot" w:pos="9016"/>
             </w:tabs>
@@ -1440,7 +1440,7 @@
         </w:p>
         <w:p>
           <w:pPr>
-            <w:pStyle w:val="Sumrio2"/>
+            <w:pStyle w:val="TOC2"/>
             <w:tabs>
               <w:tab w:val="right" w:leader="dot" w:pos="9016"/>
             </w:tabs>
@@ -1512,7 +1512,7 @@
         </w:p>
         <w:p>
           <w:pPr>
-            <w:pStyle w:val="Sumrio1"/>
+            <w:pStyle w:val="TOC1"/>
             <w:tabs>
               <w:tab w:val="right" w:leader="dot" w:pos="9016"/>
             </w:tabs>
@@ -1584,7 +1584,7 @@
         </w:p>
         <w:p>
           <w:pPr>
-            <w:pStyle w:val="Sumrio2"/>
+            <w:pStyle w:val="TOC2"/>
             <w:tabs>
               <w:tab w:val="right" w:leader="dot" w:pos="9016"/>
             </w:tabs>
@@ -1654,7 +1654,7 @@
         </w:p>
         <w:p>
           <w:pPr>
-            <w:pStyle w:val="Sumrio2"/>
+            <w:pStyle w:val="TOC2"/>
             <w:tabs>
               <w:tab w:val="right" w:leader="dot" w:pos="9016"/>
             </w:tabs>
@@ -1724,7 +1724,7 @@
         </w:p>
         <w:p>
           <w:pPr>
-            <w:pStyle w:val="Sumrio2"/>
+            <w:pStyle w:val="TOC2"/>
             <w:tabs>
               <w:tab w:val="right" w:leader="dot" w:pos="9016"/>
             </w:tabs>
@@ -1794,7 +1794,7 @@
         </w:p>
         <w:p>
           <w:pPr>
-            <w:pStyle w:val="Sumrio1"/>
+            <w:pStyle w:val="TOC1"/>
             <w:tabs>
               <w:tab w:val="right" w:leader="dot" w:pos="9016"/>
             </w:tabs>
@@ -1866,7 +1866,7 @@
         </w:p>
         <w:p>
           <w:pPr>
-            <w:pStyle w:val="Sumrio2"/>
+            <w:pStyle w:val="TOC2"/>
             <w:tabs>
               <w:tab w:val="right" w:leader="dot" w:pos="9016"/>
             </w:tabs>
@@ -1936,7 +1936,7 @@
         </w:p>
         <w:p>
           <w:pPr>
-            <w:pStyle w:val="Sumrio1"/>
+            <w:pStyle w:val="TOC1"/>
             <w:tabs>
               <w:tab w:val="right" w:leader="dot" w:pos="9016"/>
             </w:tabs>
@@ -2008,7 +2008,7 @@
         </w:p>
         <w:p>
           <w:pPr>
-            <w:pStyle w:val="Sumrio2"/>
+            <w:pStyle w:val="TOC2"/>
             <w:tabs>
               <w:tab w:val="right" w:leader="dot" w:pos="9016"/>
             </w:tabs>
@@ -2078,7 +2078,7 @@
         </w:p>
         <w:p>
           <w:pPr>
-            <w:pStyle w:val="Sumrio2"/>
+            <w:pStyle w:val="TOC2"/>
             <w:tabs>
               <w:tab w:val="right" w:leader="dot" w:pos="9016"/>
             </w:tabs>
@@ -2148,7 +2148,7 @@
         </w:p>
         <w:p>
           <w:pPr>
-            <w:pStyle w:val="Sumrio3"/>
+            <w:pStyle w:val="TOC3"/>
             <w:tabs>
               <w:tab w:val="right" w:leader="dot" w:pos="9016"/>
             </w:tabs>
@@ -2218,7 +2218,7 @@
         </w:p>
         <w:p>
           <w:pPr>
-            <w:pStyle w:val="Sumrio2"/>
+            <w:pStyle w:val="TOC2"/>
             <w:tabs>
               <w:tab w:val="right" w:leader="dot" w:pos="9016"/>
             </w:tabs>
@@ -2288,7 +2288,7 @@
         </w:p>
         <w:p>
           <w:pPr>
-            <w:pStyle w:val="Sumrio2"/>
+            <w:pStyle w:val="TOC2"/>
             <w:tabs>
               <w:tab w:val="right" w:leader="dot" w:pos="9016"/>
             </w:tabs>
@@ -2358,7 +2358,7 @@
         </w:p>
         <w:p>
           <w:pPr>
-            <w:pStyle w:val="Sumrio1"/>
+            <w:pStyle w:val="TOC1"/>
             <w:tabs>
               <w:tab w:val="right" w:leader="dot" w:pos="9016"/>
             </w:tabs>
@@ -2430,7 +2430,7 @@
         </w:p>
         <w:p>
           <w:pPr>
-            <w:pStyle w:val="Sumrio2"/>
+            <w:pStyle w:val="TOC2"/>
             <w:tabs>
               <w:tab w:val="right" w:leader="dot" w:pos="9016"/>
             </w:tabs>
@@ -2500,7 +2500,7 @@
         </w:p>
         <w:p>
           <w:pPr>
-            <w:pStyle w:val="Sumrio2"/>
+            <w:pStyle w:val="TOC2"/>
             <w:tabs>
               <w:tab w:val="right" w:leader="dot" w:pos="9016"/>
             </w:tabs>
@@ -2570,7 +2570,7 @@
         </w:p>
         <w:p>
           <w:pPr>
-            <w:pStyle w:val="Sumrio2"/>
+            <w:pStyle w:val="TOC2"/>
             <w:tabs>
               <w:tab w:val="right" w:leader="dot" w:pos="9016"/>
             </w:tabs>
@@ -2640,7 +2640,7 @@
         </w:p>
         <w:p>
           <w:pPr>
-            <w:pStyle w:val="Sumrio2"/>
+            <w:pStyle w:val="TOC2"/>
             <w:tabs>
               <w:tab w:val="right" w:leader="dot" w:pos="9016"/>
             </w:tabs>
@@ -2710,7 +2710,7 @@
         </w:p>
         <w:p>
           <w:pPr>
-            <w:pStyle w:val="Sumrio2"/>
+            <w:pStyle w:val="TOC2"/>
             <w:tabs>
               <w:tab w:val="right" w:leader="dot" w:pos="9016"/>
             </w:tabs>
@@ -2780,7 +2780,7 @@
         </w:p>
         <w:p>
           <w:pPr>
-            <w:pStyle w:val="Sumrio1"/>
+            <w:pStyle w:val="TOC1"/>
             <w:tabs>
               <w:tab w:val="right" w:leader="dot" w:pos="9016"/>
             </w:tabs>
@@ -2852,7 +2852,7 @@
         </w:p>
         <w:p>
           <w:pPr>
-            <w:pStyle w:val="Sumrio2"/>
+            <w:pStyle w:val="TOC2"/>
             <w:tabs>
               <w:tab w:val="right" w:leader="dot" w:pos="9016"/>
             </w:tabs>
@@ -2922,7 +2922,7 @@
         </w:p>
         <w:p>
           <w:pPr>
-            <w:pStyle w:val="Sumrio2"/>
+            <w:pStyle w:val="TOC2"/>
             <w:tabs>
               <w:tab w:val="right" w:leader="dot" w:pos="9016"/>
             </w:tabs>
@@ -2992,7 +2992,7 @@
         </w:p>
         <w:p>
           <w:pPr>
-            <w:pStyle w:val="Sumrio2"/>
+            <w:pStyle w:val="TOC2"/>
             <w:tabs>
               <w:tab w:val="right" w:leader="dot" w:pos="9016"/>
             </w:tabs>
@@ -3062,7 +3062,7 @@
         </w:p>
         <w:p>
           <w:pPr>
-            <w:pStyle w:val="Sumrio2"/>
+            <w:pStyle w:val="TOC2"/>
             <w:tabs>
               <w:tab w:val="right" w:leader="dot" w:pos="9016"/>
             </w:tabs>
@@ -3131,7 +3131,7 @@
         </w:p>
         <w:p>
           <w:pPr>
-            <w:pStyle w:val="Sumrio2"/>
+            <w:pStyle w:val="TOC2"/>
             <w:tabs>
               <w:tab w:val="right" w:leader="dot" w:pos="9016"/>
             </w:tabs>
@@ -3200,7 +3200,7 @@
         </w:p>
         <w:p>
           <w:pPr>
-            <w:pStyle w:val="Sumrio2"/>
+            <w:pStyle w:val="TOC2"/>
             <w:tabs>
               <w:tab w:val="right" w:leader="dot" w:pos="9016"/>
             </w:tabs>
@@ -3269,7 +3269,7 @@
         </w:p>
         <w:p>
           <w:pPr>
-            <w:pStyle w:val="Sumrio2"/>
+            <w:pStyle w:val="TOC2"/>
             <w:tabs>
               <w:tab w:val="right" w:leader="dot" w:pos="9016"/>
             </w:tabs>
@@ -3338,7 +3338,7 @@
         </w:p>
         <w:p>
           <w:pPr>
-            <w:pStyle w:val="Sumrio2"/>
+            <w:pStyle w:val="TOC2"/>
             <w:tabs>
               <w:tab w:val="right" w:leader="dot" w:pos="9016"/>
             </w:tabs>
@@ -3408,7 +3408,7 @@
         </w:p>
         <w:p>
           <w:pPr>
-            <w:pStyle w:val="Sumrio1"/>
+            <w:pStyle w:val="TOC1"/>
             <w:tabs>
               <w:tab w:val="right" w:leader="dot" w:pos="9016"/>
             </w:tabs>
@@ -3480,7 +3480,7 @@
         </w:p>
         <w:p>
           <w:pPr>
-            <w:pStyle w:val="Sumrio1"/>
+            <w:pStyle w:val="TOC1"/>
             <w:tabs>
               <w:tab w:val="right" w:leader="dot" w:pos="9016"/>
             </w:tabs>
@@ -3772,7 +3772,7 @@
     </w:p>
     <w:p>
       <w:pPr>
-        <w:pStyle w:val="Ttulo1"/>
+        <w:pStyle w:val="Heading1"/>
         <w:spacing w:before="120" w:after="120" w:line="240" w:lineRule="auto"/>
         <w:rPr>
           <w:b/>
@@ -3891,7 +3891,7 @@
     </w:p>
     <w:p>
       <w:pPr>
-        <w:pStyle w:val="Ttulo2"/>
+        <w:pStyle w:val="Heading2"/>
         <w:spacing w:before="120" w:after="120" w:line="240" w:lineRule="auto"/>
         <w:rPr>
           <w:b/>
@@ -4021,7 +4021,7 @@
     </w:p>
     <w:p>
       <w:pPr>
-        <w:pStyle w:val="Ttulo2"/>
+        <w:pStyle w:val="Heading2"/>
         <w:spacing w:before="120" w:after="120" w:line="240" w:lineRule="auto"/>
         <w:rPr>
           <w:b/>
@@ -4051,7 +4051,7 @@
     </w:p>
     <w:p>
       <w:pPr>
-        <w:pStyle w:val="Ttulo2"/>
+        <w:pStyle w:val="Heading2"/>
         <w:spacing w:before="120" w:after="120" w:line="240" w:lineRule="auto"/>
         <w:rPr>
           <w:b/>
@@ -4111,7 +4111,7 @@
     </w:p>
     <w:p>
       <w:pPr>
-        <w:pStyle w:val="Ttulo2"/>
+        <w:pStyle w:val="Heading2"/>
         <w:spacing w:before="120" w:after="120" w:line="240" w:lineRule="auto"/>
         <w:rPr>
           <w:b/>
@@ -4188,7 +4188,7 @@
     </w:p>
     <w:p>
       <w:pPr>
-        <w:pStyle w:val="Ttulo1"/>
+        <w:pStyle w:val="Heading1"/>
         <w:spacing w:before="120" w:after="120" w:line="240" w:lineRule="auto"/>
         <w:rPr>
           <w:b/>
@@ -4452,7 +4452,7 @@
     </w:p>
     <w:p>
       <w:pPr>
-        <w:pStyle w:val="Ttulo2"/>
+        <w:pStyle w:val="Heading2"/>
         <w:spacing w:before="120" w:after="120" w:line="240" w:lineRule="auto"/>
         <w:rPr>
           <w:b/>
@@ -4490,7 +4490,7 @@
     </w:p>
     <w:p>
       <w:pPr>
-        <w:pStyle w:val="PargrafodaLista"/>
+        <w:pStyle w:val="ListParagraph"/>
         <w:numPr>
           <w:ilvl w:val="0"/>
           <w:numId w:val="9"/>
@@ -4510,7 +4510,7 @@
     </w:p>
     <w:p>
       <w:pPr>
-        <w:pStyle w:val="PargrafodaLista"/>
+        <w:pStyle w:val="ListParagraph"/>
         <w:numPr>
           <w:ilvl w:val="0"/>
           <w:numId w:val="9"/>
@@ -4530,7 +4530,7 @@
     </w:p>
     <w:p>
       <w:pPr>
-        <w:pStyle w:val="PargrafodaLista"/>
+        <w:pStyle w:val="ListParagraph"/>
         <w:numPr>
           <w:ilvl w:val="0"/>
           <w:numId w:val="9"/>
@@ -4550,7 +4550,7 @@
     </w:p>
     <w:p>
       <w:pPr>
-        <w:pStyle w:val="PargrafodaLista"/>
+        <w:pStyle w:val="ListParagraph"/>
         <w:numPr>
           <w:ilvl w:val="0"/>
           <w:numId w:val="9"/>
@@ -4570,7 +4570,7 @@
     </w:p>
     <w:p>
       <w:pPr>
-        <w:pStyle w:val="PargrafodaLista"/>
+        <w:pStyle w:val="ListParagraph"/>
         <w:numPr>
           <w:ilvl w:val="0"/>
           <w:numId w:val="9"/>
@@ -4590,7 +4590,7 @@
     </w:p>
     <w:p>
       <w:pPr>
-        <w:pStyle w:val="PargrafodaLista"/>
+        <w:pStyle w:val="ListParagraph"/>
         <w:numPr>
           <w:ilvl w:val="0"/>
           <w:numId w:val="9"/>
@@ -4622,7 +4622,7 @@
     </w:p>
     <w:p>
       <w:pPr>
-        <w:pStyle w:val="PargrafodaLista"/>
+        <w:pStyle w:val="ListParagraph"/>
         <w:numPr>
           <w:ilvl w:val="0"/>
           <w:numId w:val="9"/>
@@ -4714,7 +4714,7 @@
     </w:p>
     <w:p>
       <w:pPr>
-        <w:pStyle w:val="PargrafodaLista"/>
+        <w:pStyle w:val="ListParagraph"/>
         <w:numPr>
           <w:ilvl w:val="0"/>
           <w:numId w:val="9"/>
@@ -4776,7 +4776,7 @@
     </w:p>
     <w:p>
       <w:pPr>
-        <w:pStyle w:val="Ttulo2"/>
+        <w:pStyle w:val="Heading2"/>
         <w:spacing w:before="120" w:after="120" w:line="240" w:lineRule="auto"/>
         <w:rPr>
           <w:b/>
@@ -4856,7 +4856,7 @@
     </w:p>
     <w:p>
       <w:pPr>
-        <w:pStyle w:val="Ttulo2"/>
+        <w:pStyle w:val="Heading2"/>
         <w:spacing w:before="120" w:after="120" w:line="240" w:lineRule="auto"/>
         <w:rPr>
           <w:b/>
@@ -4925,7 +4925,7 @@
     </w:p>
     <w:p>
       <w:pPr>
-        <w:pStyle w:val="PargrafodaLista"/>
+        <w:pStyle w:val="ListParagraph"/>
         <w:numPr>
           <w:ilvl w:val="0"/>
           <w:numId w:val="10"/>
@@ -4951,7 +4951,7 @@
     </w:p>
     <w:p>
       <w:pPr>
-        <w:pStyle w:val="PargrafodaLista"/>
+        <w:pStyle w:val="ListParagraph"/>
         <w:numPr>
           <w:ilvl w:val="0"/>
           <w:numId w:val="10"/>
@@ -4996,7 +4996,7 @@
     </w:p>
     <w:p>
       <w:pPr>
-        <w:pStyle w:val="PargrafodaLista"/>
+        <w:pStyle w:val="ListParagraph"/>
         <w:numPr>
           <w:ilvl w:val="0"/>
           <w:numId w:val="10"/>
@@ -5022,7 +5022,7 @@
     </w:p>
     <w:p>
       <w:pPr>
-        <w:pStyle w:val="PargrafodaLista"/>
+        <w:pStyle w:val="ListParagraph"/>
         <w:numPr>
           <w:ilvl w:val="0"/>
           <w:numId w:val="10"/>
@@ -5049,7 +5049,7 @@
     </w:p>
     <w:p>
       <w:pPr>
-        <w:pStyle w:val="Ttulo2"/>
+        <w:pStyle w:val="Heading2"/>
         <w:spacing w:before="120" w:after="120" w:line="240" w:lineRule="auto"/>
         <w:rPr>
           <w:b/>
@@ -5097,7 +5097,7 @@
     </w:p>
     <w:p>
       <w:pPr>
-        <w:pStyle w:val="PargrafodaLista"/>
+        <w:pStyle w:val="ListParagraph"/>
         <w:numPr>
           <w:ilvl w:val="0"/>
           <w:numId w:val="11"/>
@@ -5115,7 +5115,7 @@
     </w:p>
     <w:p>
       <w:pPr>
-        <w:pStyle w:val="PargrafodaLista"/>
+        <w:pStyle w:val="ListParagraph"/>
         <w:numPr>
           <w:ilvl w:val="0"/>
           <w:numId w:val="11"/>
@@ -5133,7 +5133,7 @@
     </w:p>
     <w:p>
       <w:pPr>
-        <w:pStyle w:val="PargrafodaLista"/>
+        <w:pStyle w:val="ListParagraph"/>
         <w:numPr>
           <w:ilvl w:val="0"/>
           <w:numId w:val="11"/>
@@ -5151,7 +5151,7 @@
     </w:p>
     <w:p>
       <w:pPr>
-        <w:pStyle w:val="PargrafodaLista"/>
+        <w:pStyle w:val="ListParagraph"/>
         <w:numPr>
           <w:ilvl w:val="0"/>
           <w:numId w:val="11"/>
@@ -5169,7 +5169,7 @@
     </w:p>
     <w:p>
       <w:pPr>
-        <w:pStyle w:val="PargrafodaLista"/>
+        <w:pStyle w:val="ListParagraph"/>
         <w:numPr>
           <w:ilvl w:val="0"/>
           <w:numId w:val="11"/>
@@ -5187,7 +5187,7 @@
     </w:p>
     <w:p>
       <w:pPr>
-        <w:pStyle w:val="PargrafodaLista"/>
+        <w:pStyle w:val="ListParagraph"/>
         <w:numPr>
           <w:ilvl w:val="0"/>
           <w:numId w:val="11"/>
@@ -5205,7 +5205,7 @@
     </w:p>
     <w:p>
       <w:pPr>
-        <w:pStyle w:val="PargrafodaLista"/>
+        <w:pStyle w:val="ListParagraph"/>
         <w:numPr>
           <w:ilvl w:val="0"/>
           <w:numId w:val="11"/>
@@ -5230,7 +5230,7 @@
     </w:p>
     <w:p>
       <w:pPr>
-        <w:pStyle w:val="Ttulo2"/>
+        <w:pStyle w:val="Heading2"/>
         <w:spacing w:before="120" w:after="120" w:line="240" w:lineRule="auto"/>
         <w:rPr>
           <w:b/>
@@ -5300,7 +5300,7 @@
     </w:p>
     <w:p>
       <w:pPr>
-        <w:pStyle w:val="PargrafodaLista"/>
+        <w:pStyle w:val="ListParagraph"/>
         <w:numPr>
           <w:ilvl w:val="0"/>
           <w:numId w:val="12"/>
@@ -5420,7 +5420,7 @@
     </w:p>
     <w:p>
       <w:pPr>
-        <w:pStyle w:val="Ttulo1"/>
+        <w:pStyle w:val="Heading1"/>
         <w:spacing w:before="120" w:after="120" w:line="240" w:lineRule="auto"/>
         <w:rPr>
           <w:b/>
@@ -5525,7 +5525,7 @@
     </w:p>
     <w:p>
       <w:pPr>
-        <w:pStyle w:val="Ttulo2"/>
+        <w:pStyle w:val="Heading2"/>
         <w:spacing w:before="120" w:after="120" w:line="240" w:lineRule="auto"/>
         <w:rPr>
           <w:b/>
@@ -5861,7 +5861,7 @@
     </w:p>
     <w:p>
       <w:pPr>
-        <w:pStyle w:val="Ttulo2"/>
+        <w:pStyle w:val="Heading2"/>
         <w:spacing w:before="120" w:after="120" w:line="240" w:lineRule="auto"/>
         <w:rPr>
           <w:b/>
@@ -6038,7 +6038,7 @@
     </w:p>
     <w:p>
       <w:pPr>
-        <w:pStyle w:val="Ttulo3"/>
+        <w:pStyle w:val="Heading3"/>
         <w:rPr>
           <w:b/>
           <w:bCs/>
@@ -6137,7 +6137,7 @@
     </w:p>
     <w:p>
       <w:pPr>
-        <w:pStyle w:val="Ttulo4"/>
+        <w:pStyle w:val="Heading4"/>
         <w:rPr>
           <w:lang w:val="pt-BR"/>
         </w:rPr>
@@ -6211,7 +6211,7 @@
     </w:p>
     <w:p>
       <w:pPr>
-        <w:pStyle w:val="PargrafodaLista"/>
+        <w:pStyle w:val="ListParagraph"/>
         <w:numPr>
           <w:ilvl w:val="0"/>
           <w:numId w:val="12"/>
@@ -6231,7 +6231,7 @@
     </w:p>
     <w:p>
       <w:pPr>
-        <w:pStyle w:val="PargrafodaLista"/>
+        <w:pStyle w:val="ListParagraph"/>
         <w:numPr>
           <w:ilvl w:val="0"/>
           <w:numId w:val="12"/>
@@ -6251,7 +6251,7 @@
     </w:p>
     <w:p>
       <w:pPr>
-        <w:pStyle w:val="PargrafodaLista"/>
+        <w:pStyle w:val="ListParagraph"/>
         <w:numPr>
           <w:ilvl w:val="0"/>
           <w:numId w:val="12"/>
@@ -6271,7 +6271,7 @@
     </w:p>
     <w:p>
       <w:pPr>
-        <w:pStyle w:val="PargrafodaLista"/>
+        <w:pStyle w:val="ListParagraph"/>
         <w:numPr>
           <w:ilvl w:val="0"/>
           <w:numId w:val="12"/>
@@ -6300,7 +6300,7 @@
     </w:p>
     <w:p>
       <w:pPr>
-        <w:pStyle w:val="Ttulo4"/>
+        <w:pStyle w:val="Heading4"/>
         <w:rPr>
           <w:lang w:val="pt-BR"/>
         </w:rPr>
@@ -6382,7 +6382,7 @@
     </w:p>
     <w:p>
       <w:pPr>
-        <w:pStyle w:val="Ttulo4"/>
+        <w:pStyle w:val="Heading4"/>
         <w:rPr>
           <w:lang w:val="pt-BR"/>
         </w:rPr>
@@ -6443,15 +6443,15 @@
     </w:p>
     <w:p>
       <w:pPr>
-        <w:pStyle w:val="Ttulo4"/>
-        <w:rPr>
-          <w:lang w:val="pt-BR"/>
-        </w:rPr>
-      </w:pPr>
-    </w:p>
-    <w:p>
-      <w:pPr>
-        <w:pStyle w:val="Ttulo4"/>
+        <w:pStyle w:val="Heading4"/>
+        <w:rPr>
+          <w:lang w:val="pt-BR"/>
+        </w:rPr>
+      </w:pPr>
+    </w:p>
+    <w:p>
+      <w:pPr>
+        <w:pStyle w:val="Heading4"/>
         <w:rPr>
           <w:lang w:val="pt-BR"/>
         </w:rPr>
@@ -6498,7 +6498,7 @@
     </w:p>
     <w:p>
       <w:pPr>
-        <w:pStyle w:val="Ttulo2"/>
+        <w:pStyle w:val="Heading2"/>
         <w:spacing w:before="120" w:after="120" w:line="240" w:lineRule="auto"/>
         <w:rPr>
           <w:b/>
@@ -6575,7 +6575,7 @@
     </w:p>
     <w:tbl>
       <w:tblPr>
-        <w:tblStyle w:val="Tabelacomgrade"/>
+        <w:tblStyle w:val="TableGrid"/>
         <w:tblW w:w="0" w:type="auto"/>
         <w:tblLook w:val="04A0" w:firstRow="1" w:lastRow="0" w:firstColumn="1" w:lastColumn="0" w:noHBand="0" w:noVBand="1"/>
       </w:tblPr>
@@ -9919,6 +9919,60 @@
               <w:t>Sprint #3</w:t>
             </w:r>
           </w:p>
+          <w:p>
+            <w:pPr>
+              <w:spacing w:before="120" w:after="120"/>
+              <w:jc w:val="both"/>
+              <w:rPr>
+                <w:b/>
+                <w:bCs/>
+                <w:lang w:val="pt-BR"/>
+              </w:rPr>
+            </w:pPr>
+            <w:r>
+              <w:rPr>
+                <w:b/>
+                <w:bCs/>
+                <w:lang w:val="pt-BR"/>
+              </w:rPr>
+              <w:t>O</w:t>
+            </w:r>
+            <w:r>
+              <w:rPr>
+                <w:b/>
+                <w:bCs/>
+                <w:lang w:val="pt-BR"/>
+              </w:rPr>
+              <w:t>bjetivo</w:t>
+            </w:r>
+            <w:r>
+              <w:rPr>
+                <w:b/>
+                <w:bCs/>
+                <w:lang w:val="pt-BR"/>
+              </w:rPr>
+              <w:t xml:space="preserve">: </w:t>
+            </w:r>
+          </w:p>
+          <w:p>
+            <w:pPr>
+              <w:spacing w:before="120" w:after="120"/>
+              <w:jc w:val="both"/>
+              <w:rPr>
+                <w:sz w:val="16"/>
+                <w:szCs w:val="16"/>
+                <w:lang w:val="pt-BR"/>
+              </w:rPr>
+            </w:pPr>
+            <w:r>
+              <w:rPr>
+                <w:sz w:val="16"/>
+                <w:szCs w:val="16"/>
+                <w:lang w:val="pt-BR"/>
+              </w:rPr>
+              <w:t>Versão exibindo a criação de entidades, animação básica e o sistema de colisão</w:t>
+            </w:r>
+          </w:p>
         </w:tc>
         <w:tc>
           <w:tcPr>
@@ -10672,6 +10726,80 @@
               <w:t>Sprint #4</w:t>
             </w:r>
           </w:p>
+          <w:p>
+            <w:pPr>
+              <w:spacing w:before="120" w:after="120"/>
+              <w:jc w:val="both"/>
+              <w:rPr>
+                <w:b/>
+                <w:bCs/>
+                <w:lang w:val="pt-BR"/>
+              </w:rPr>
+            </w:pPr>
+            <w:r>
+              <w:rPr>
+                <w:b/>
+                <w:bCs/>
+                <w:lang w:val="pt-BR"/>
+              </w:rPr>
+              <w:t>O</w:t>
+            </w:r>
+            <w:r>
+              <w:rPr>
+                <w:b/>
+                <w:bCs/>
+                <w:lang w:val="pt-BR"/>
+              </w:rPr>
+              <w:t>bjetivo</w:t>
+            </w:r>
+            <w:r>
+              <w:rPr>
+                <w:b/>
+                <w:bCs/>
+                <w:lang w:val="pt-BR"/>
+              </w:rPr>
+              <w:t xml:space="preserve">: </w:t>
+            </w:r>
+          </w:p>
+          <w:p>
+            <w:pPr>
+              <w:spacing w:before="120" w:after="120"/>
+              <w:jc w:val="both"/>
+              <w:rPr>
+                <w:b/>
+                <w:bCs/>
+                <w:lang w:val="pt-BR"/>
+              </w:rPr>
+            </w:pPr>
+            <w:r>
+              <w:rPr>
+                <w:sz w:val="16"/>
+                <w:szCs w:val="16"/>
+                <w:lang w:val="pt-BR"/>
+              </w:rPr>
+              <w:t>Apresentar uma versão do motor de jogo com a integração do Parser BPMN Java (</w:t>
+            </w:r>
+            <w:proofErr w:type="spellStart"/>
+            <w:r>
+              <w:rPr>
+                <w:sz w:val="16"/>
+                <w:szCs w:val="16"/>
+                <w:lang w:val="pt-BR"/>
+              </w:rPr>
+              <w:t>Camunda</w:t>
+            </w:r>
+            <w:proofErr w:type="spellEnd"/>
+            <w:r>
+              <w:rPr>
+                <w:sz w:val="16"/>
+                <w:szCs w:val="16"/>
+                <w:lang w:val="pt-BR"/>
+              </w:rPr>
+              <w:t>)</w:t>
+            </w:r>
+            <w:bookmarkStart w:id="17" w:name="_GoBack"/>
+            <w:bookmarkEnd w:id="17"/>
+          </w:p>
         </w:tc>
         <w:tc>
           <w:tcPr>
@@ -10746,6 +10874,101 @@
               </w:rPr>
               <w:t>20/04</w:t>
             </w:r>
+          </w:p>
+        </w:tc>
+      </w:tr>
+      <w:tr>
+        <w:tc>
+          <w:tcPr>
+            <w:tcW w:w="2122" w:type="dxa"/>
+          </w:tcPr>
+          <w:p>
+            <w:pPr>
+              <w:spacing w:before="120" w:after="120"/>
+              <w:jc w:val="both"/>
+              <w:rPr>
+                <w:b/>
+                <w:bCs/>
+                <w:lang w:val="pt-BR"/>
+              </w:rPr>
+            </w:pPr>
+            <w:r>
+              <w:rPr>
+                <w:b/>
+                <w:bCs/>
+                <w:lang w:val="pt-BR"/>
+              </w:rPr>
+              <w:t>Sprint #5</w:t>
+            </w:r>
+          </w:p>
+        </w:tc>
+        <w:tc>
+          <w:tcPr>
+            <w:tcW w:w="2551" w:type="dxa"/>
+          </w:tcPr>
+          <w:p>
+            <w:pPr>
+              <w:spacing w:before="120" w:after="120"/>
+              <w:rPr>
+                <w:lang w:val="pt-BR"/>
+              </w:rPr>
+            </w:pPr>
+          </w:p>
+        </w:tc>
+        <w:tc>
+          <w:tcPr>
+            <w:tcW w:w="1050" w:type="dxa"/>
+          </w:tcPr>
+          <w:p>
+            <w:pPr>
+              <w:spacing w:before="120" w:after="120"/>
+              <w:jc w:val="center"/>
+              <w:rPr>
+                <w:lang w:val="pt-BR"/>
+              </w:rPr>
+            </w:pPr>
+          </w:p>
+        </w:tc>
+        <w:tc>
+          <w:tcPr>
+            <w:tcW w:w="1124" w:type="dxa"/>
+          </w:tcPr>
+          <w:p>
+            <w:pPr>
+              <w:spacing w:before="120" w:after="120"/>
+              <w:jc w:val="center"/>
+              <w:rPr>
+                <w:lang w:val="pt-BR"/>
+              </w:rPr>
+            </w:pPr>
+          </w:p>
+        </w:tc>
+        <w:tc>
+          <w:tcPr>
+            <w:tcW w:w="1201" w:type="dxa"/>
+          </w:tcPr>
+          <w:p>
+            <w:pPr>
+              <w:spacing w:before="120" w:after="120"/>
+              <w:jc w:val="center"/>
+              <w:rPr>
+                <w:lang w:val="pt-BR"/>
+              </w:rPr>
+            </w:pPr>
+          </w:p>
+        </w:tc>
+        <w:tc>
+          <w:tcPr>
+            <w:tcW w:w="968" w:type="dxa"/>
+          </w:tcPr>
+          <w:p>
+            <w:pPr>
+              <w:spacing w:before="120" w:after="120"/>
+              <w:jc w:val="center"/>
+              <w:rPr>
+                <w:lang w:val="pt-BR"/>
+              </w:rPr>
+            </w:pPr>
           </w:p>
         </w:tc>
       </w:tr>
@@ -10875,8 +11098,6 @@
           <w:lang w:val="pt-BR"/>
         </w:rPr>
       </w:pPr>
-      <w:bookmarkStart w:id="17" w:name="_GoBack"/>
-      <w:bookmarkEnd w:id="17"/>
     </w:p>
     <w:p>
       <w:pPr>
@@ -10889,7 +11110,7 @@
     </w:p>
     <w:p>
       <w:pPr>
-        <w:pStyle w:val="Ttulo1"/>
+        <w:pStyle w:val="Heading1"/>
         <w:spacing w:before="120" w:after="120" w:line="240" w:lineRule="auto"/>
         <w:rPr>
           <w:b/>
@@ -10911,7 +11132,7 @@
     </w:p>
     <w:p>
       <w:pPr>
-        <w:pStyle w:val="Ttulo2"/>
+        <w:pStyle w:val="Heading2"/>
         <w:spacing w:before="120" w:after="120" w:line="240" w:lineRule="auto"/>
         <w:rPr>
           <w:lang w:val="pt-BR"/>
@@ -10940,7 +11161,7 @@
     </w:p>
     <w:p>
       <w:pPr>
-        <w:pStyle w:val="Ttulo2"/>
+        <w:pStyle w:val="Heading2"/>
         <w:spacing w:before="120" w:after="120" w:line="240" w:lineRule="auto"/>
         <w:rPr>
           <w:lang w:val="pt-BR"/>
@@ -10999,7 +11220,7 @@
     </w:p>
     <w:p>
       <w:pPr>
-        <w:pStyle w:val="Ttulo2"/>
+        <w:pStyle w:val="Heading2"/>
         <w:spacing w:before="120" w:after="120" w:line="240" w:lineRule="auto"/>
         <w:rPr>
           <w:lang w:val="pt-BR"/>
@@ -11042,7 +11263,7 @@
     </w:p>
     <w:p>
       <w:pPr>
-        <w:pStyle w:val="PargrafodaLista"/>
+        <w:pStyle w:val="ListParagraph"/>
         <w:numPr>
           <w:ilvl w:val="0"/>
           <w:numId w:val="7"/>
@@ -11061,7 +11282,7 @@
     </w:p>
     <w:p>
       <w:pPr>
-        <w:pStyle w:val="PargrafodaLista"/>
+        <w:pStyle w:val="ListParagraph"/>
         <w:numPr>
           <w:ilvl w:val="0"/>
           <w:numId w:val="7"/>
@@ -11080,7 +11301,7 @@
     </w:p>
     <w:p>
       <w:pPr>
-        <w:pStyle w:val="PargrafodaLista"/>
+        <w:pStyle w:val="ListParagraph"/>
         <w:numPr>
           <w:ilvl w:val="0"/>
           <w:numId w:val="7"/>
@@ -11099,7 +11320,7 @@
     </w:p>
     <w:p>
       <w:pPr>
-        <w:pStyle w:val="PargrafodaLista"/>
+        <w:pStyle w:val="ListParagraph"/>
         <w:numPr>
           <w:ilvl w:val="0"/>
           <w:numId w:val="7"/>
@@ -11318,7 +11539,7 @@
     </w:p>
     <w:p>
       <w:pPr>
-        <w:pStyle w:val="Ttulo1"/>
+        <w:pStyle w:val="Heading1"/>
         <w:spacing w:before="120" w:after="120" w:line="240" w:lineRule="auto"/>
         <w:rPr>
           <w:b/>
@@ -11348,7 +11569,7 @@
     </w:p>
     <w:p>
       <w:pPr>
-        <w:pStyle w:val="Ttulo2"/>
+        <w:pStyle w:val="Heading2"/>
         <w:spacing w:before="120" w:after="120" w:line="240" w:lineRule="auto"/>
         <w:rPr>
           <w:lang w:val="pt-BR"/>
@@ -11627,7 +11848,7 @@
     </w:p>
     <w:p>
       <w:pPr>
-        <w:pStyle w:val="Ttulo1"/>
+        <w:pStyle w:val="Heading1"/>
         <w:spacing w:before="120" w:after="120" w:line="240" w:lineRule="auto"/>
         <w:rPr>
           <w:b/>
@@ -11721,16 +11942,16 @@
     </w:p>
     <w:p>
       <w:pPr>
-        <w:pStyle w:val="Ttulo2"/>
-        <w:spacing w:before="120" w:after="120" w:line="240" w:lineRule="auto"/>
-        <w:rPr>
-          <w:lang w:val="pt-BR"/>
-        </w:rPr>
-      </w:pPr>
-    </w:p>
-    <w:p>
-      <w:pPr>
-        <w:pStyle w:val="Ttulo2"/>
+        <w:pStyle w:val="Heading2"/>
+        <w:spacing w:before="120" w:after="120" w:line="240" w:lineRule="auto"/>
+        <w:rPr>
+          <w:lang w:val="pt-BR"/>
+        </w:rPr>
+      </w:pPr>
+    </w:p>
+    <w:p>
+      <w:pPr>
+        <w:pStyle w:val="Heading2"/>
         <w:spacing w:before="120" w:after="120" w:line="240" w:lineRule="auto"/>
         <w:rPr>
           <w:lang w:val="pt-BR"/>
@@ -11761,7 +11982,7 @@
     </w:p>
     <w:p>
       <w:pPr>
-        <w:pStyle w:val="Ttulo2"/>
+        <w:pStyle w:val="Heading2"/>
         <w:spacing w:before="120" w:after="120" w:line="240" w:lineRule="auto"/>
         <w:rPr>
           <w:lang w:val="pt-BR"/>
@@ -11798,7 +12019,7 @@
     </w:p>
     <w:p>
       <w:pPr>
-        <w:pStyle w:val="Ttulo3"/>
+        <w:pStyle w:val="Heading3"/>
         <w:spacing w:before="120" w:after="120" w:line="240" w:lineRule="auto"/>
         <w:rPr>
           <w:lang w:val="pt-BR"/>
@@ -11854,7 +12075,7 @@
     </w:p>
     <w:p>
       <w:pPr>
-        <w:pStyle w:val="PargrafodaLista"/>
+        <w:pStyle w:val="ListParagraph"/>
         <w:numPr>
           <w:ilvl w:val="0"/>
           <w:numId w:val="8"/>
@@ -11877,7 +12098,7 @@
     </w:p>
     <w:p>
       <w:pPr>
-        <w:pStyle w:val="Ttulo2"/>
+        <w:pStyle w:val="Heading2"/>
         <w:spacing w:before="120" w:after="120" w:line="240" w:lineRule="auto"/>
         <w:rPr>
           <w:lang w:val="pt-BR"/>
@@ -11908,7 +12129,7 @@
     </w:p>
     <w:p>
       <w:pPr>
-        <w:pStyle w:val="Ttulo2"/>
+        <w:pStyle w:val="Heading2"/>
         <w:spacing w:before="120" w:after="120" w:line="240" w:lineRule="auto"/>
         <w:rPr>
           <w:lang w:val="pt-BR"/>
@@ -12035,7 +12256,7 @@
     </w:p>
     <w:p>
       <w:pPr>
-        <w:pStyle w:val="Ttulo1"/>
+        <w:pStyle w:val="Heading1"/>
         <w:spacing w:before="120" w:after="120" w:line="240" w:lineRule="auto"/>
         <w:rPr>
           <w:b/>
@@ -12057,7 +12278,7 @@
     </w:p>
     <w:p>
       <w:pPr>
-        <w:pStyle w:val="Ttulo2"/>
+        <w:pStyle w:val="Heading2"/>
         <w:spacing w:before="120" w:after="120" w:line="240" w:lineRule="auto"/>
         <w:rPr>
           <w:lang w:val="pt-BR"/>
@@ -12080,7 +12301,7 @@
     </w:p>
     <w:p>
       <w:pPr>
-        <w:pStyle w:val="Ttulo2"/>
+        <w:pStyle w:val="Heading2"/>
         <w:spacing w:before="120" w:after="120" w:line="240" w:lineRule="auto"/>
         <w:rPr>
           <w:lang w:val="pt-BR"/>
@@ -12097,7 +12318,7 @@
     </w:p>
     <w:p>
       <w:pPr>
-        <w:pStyle w:val="Ttulo2"/>
+        <w:pStyle w:val="Heading2"/>
         <w:spacing w:before="120" w:after="120" w:line="240" w:lineRule="auto"/>
         <w:rPr>
           <w:lang w:val="pt-BR"/>
@@ -12114,7 +12335,7 @@
     </w:p>
     <w:p>
       <w:pPr>
-        <w:pStyle w:val="Ttulo2"/>
+        <w:pStyle w:val="Heading2"/>
         <w:spacing w:before="120" w:after="120" w:line="240" w:lineRule="auto"/>
         <w:rPr>
           <w:lang w:val="pt-BR"/>
@@ -12131,7 +12352,7 @@
     </w:p>
     <w:p>
       <w:pPr>
-        <w:pStyle w:val="Ttulo2"/>
+        <w:pStyle w:val="Heading2"/>
         <w:spacing w:before="120" w:after="120" w:line="240" w:lineRule="auto"/>
         <w:rPr>
           <w:lang w:val="pt-BR"/>
@@ -12348,7 +12569,7 @@
     </w:p>
     <w:p>
       <w:pPr>
-        <w:pStyle w:val="Ttulo1"/>
+        <w:pStyle w:val="Heading1"/>
         <w:spacing w:before="120" w:after="120" w:line="240" w:lineRule="auto"/>
         <w:rPr>
           <w:b/>
@@ -12378,7 +12599,7 @@
     </w:p>
     <w:p>
       <w:pPr>
-        <w:pStyle w:val="Ttulo2"/>
+        <w:pStyle w:val="Heading2"/>
         <w:spacing w:before="120" w:after="120" w:line="240" w:lineRule="auto"/>
         <w:rPr>
           <w:lang w:val="pt-BR"/>
@@ -12395,7 +12616,7 @@
     </w:p>
     <w:p>
       <w:pPr>
-        <w:pStyle w:val="Ttulo2"/>
+        <w:pStyle w:val="Heading2"/>
         <w:spacing w:before="120" w:after="120" w:line="240" w:lineRule="auto"/>
         <w:rPr>
           <w:lang w:val="pt-BR"/>
@@ -12448,7 +12669,7 @@
     </w:p>
     <w:p>
       <w:pPr>
-        <w:pStyle w:val="Ttulo2"/>
+        <w:pStyle w:val="Heading2"/>
         <w:spacing w:before="120" w:after="120" w:line="240" w:lineRule="auto"/>
         <w:rPr>
           <w:lang w:val="pt-BR"/>
@@ -12912,7 +13133,7 @@
     </w:p>
     <w:p>
       <w:pPr>
-        <w:pStyle w:val="Ttulo2"/>
+        <w:pStyle w:val="Heading2"/>
         <w:spacing w:before="120" w:after="120" w:line="240" w:lineRule="auto"/>
       </w:pPr>
       <w:bookmarkStart w:id="40" w:name="_Toc37844276"/>
@@ -12936,7 +13157,7 @@
     </w:p>
     <w:p>
       <w:pPr>
-        <w:pStyle w:val="Ttulo2"/>
+        <w:pStyle w:val="Heading2"/>
         <w:spacing w:before="120" w:after="120" w:line="240" w:lineRule="auto"/>
       </w:pPr>
       <w:bookmarkStart w:id="41" w:name="_Toc37844277"/>
@@ -12947,7 +13168,7 @@
     </w:p>
     <w:p>
       <w:pPr>
-        <w:pStyle w:val="Ttulo2"/>
+        <w:pStyle w:val="Heading2"/>
         <w:spacing w:before="120" w:after="120" w:line="240" w:lineRule="auto"/>
       </w:pPr>
       <w:bookmarkStart w:id="42" w:name="_Toc37844278"/>
@@ -12958,7 +13179,7 @@
     </w:p>
     <w:p>
       <w:pPr>
-        <w:pStyle w:val="Ttulo2"/>
+        <w:pStyle w:val="Heading2"/>
         <w:spacing w:before="120" w:after="120" w:line="240" w:lineRule="auto"/>
       </w:pPr>
       <w:bookmarkStart w:id="43" w:name="_Toc37844279"/>
@@ -12991,7 +13212,7 @@
     </w:p>
     <w:p>
       <w:pPr>
-        <w:pStyle w:val="Ttulo2"/>
+        <w:pStyle w:val="Heading2"/>
         <w:spacing w:before="120" w:after="120" w:line="240" w:lineRule="auto"/>
         <w:rPr>
           <w:lang w:val="pt-BR"/>
@@ -13074,7 +13295,7 @@
     </w:p>
     <w:p>
       <w:pPr>
-        <w:pStyle w:val="Ttulo1"/>
+        <w:pStyle w:val="Heading1"/>
         <w:spacing w:before="120" w:after="120" w:line="240" w:lineRule="auto"/>
         <w:rPr>
           <w:b/>
@@ -13376,7 +13597,7 @@
     </w:p>
     <w:p>
       <w:pPr>
-        <w:pStyle w:val="Ttulo1"/>
+        <w:pStyle w:val="Heading1"/>
         <w:spacing w:before="120" w:after="120" w:line="240" w:lineRule="auto"/>
         <w:rPr>
           <w:b/>
@@ -13489,7 +13710,7 @@
 <w:ftr xmlns:wpc="http://schemas.microsoft.com/office/word/2010/wordprocessingCanvas" xmlns:cx="http://schemas.microsoft.com/office/drawing/2014/chartex" xmlns:cx1="http://schemas.microsoft.com/office/drawing/2015/9/8/chartex" xmlns:cx2="http://schemas.microsoft.com/office/drawing/2015/10/21/chartex" xmlns:cx3="http://schemas.microsoft.com/office/drawing/2016/5/9/chartex" xmlns:cx4="http://schemas.microsoft.com/office/drawing/2016/5/10/chartex" xmlns:cx5="http://schemas.microsoft.com/office/drawing/2016/5/11/chartex" xmlns:cx6="http://schemas.microsoft.com/office/drawing/2016/5/12/chartex" xmlns:cx7="http://schemas.microsoft.com/office/drawing/2016/5/13/chartex" xmlns:cx8="http://schemas.microsoft.com/office/drawing/2016/5/14/chartex" xmlns:mc="http://schemas.openxmlformats.org/markup-compatibility/2006" xmlns:aink="http://schemas.microsoft.com/office/drawing/2016/ink" xmlns:am3d="http://schemas.microsoft.com/office/drawing/2017/model3d" xmlns:o="urn:schemas-microsoft-com:office:office" xmlns:r="http://schemas.openxmlformats.org/officeDocument/2006/relationships" xmlns:m="http://schemas.openxmlformats.org/officeDocument/2006/math" xmlns:v="urn:schemas-microsoft-com:vml" xmlns:wp14="http://schemas.microsoft.com/office/word/2010/wordprocessingDrawing" xmlns:wp="http://schemas.openxmlformats.org/drawingml/2006/wordprocessingDrawing" xmlns:w10="urn:schemas-microsoft-com:office:word" xmlns:w="http://schemas.openxmlformats.org/wordprocessingml/2006/main" xmlns:w14="http://schemas.microsoft.com/office/word/2010/wordml" xmlns:w15="http://schemas.microsoft.com/office/word/2012/wordml" xmlns:w16cid="http://schemas.microsoft.com/office/word/2016/wordml/cid" xmlns:w16se="http://schemas.microsoft.com/office/word/2015/wordml/symex" xmlns:wpg="http://schemas.microsoft.com/office/word/2010/wordprocessingGroup" xmlns:wpi="http://schemas.microsoft.com/office/word/2010/wordprocessingInk" xmlns:wne="http://schemas.microsoft.com/office/word/2006/wordml" xmlns:wps="http://schemas.microsoft.com/office/word/2010/wordprocessingShape" mc:Ignorable="w14 w15 w16se w16cid wp14">
   <w:p>
     <w:pPr>
-      <w:pStyle w:val="Rodap"/>
+      <w:pStyle w:val="Footer"/>
     </w:pPr>
   </w:p>
 </w:ftr>
@@ -13499,7 +13720,7 @@
 <w:ftr xmlns:wpc="http://schemas.microsoft.com/office/word/2010/wordprocessingCanvas" xmlns:cx="http://schemas.microsoft.com/office/drawing/2014/chartex" xmlns:cx1="http://schemas.microsoft.com/office/drawing/2015/9/8/chartex" xmlns:cx2="http://schemas.microsoft.com/office/drawing/2015/10/21/chartex" xmlns:cx3="http://schemas.microsoft.com/office/drawing/2016/5/9/chartex" xmlns:cx4="http://schemas.microsoft.com/office/drawing/2016/5/10/chartex" xmlns:cx5="http://schemas.microsoft.com/office/drawing/2016/5/11/chartex" xmlns:cx6="http://schemas.microsoft.com/office/drawing/2016/5/12/chartex" xmlns:cx7="http://schemas.microsoft.com/office/drawing/2016/5/13/chartex" xmlns:cx8="http://schemas.microsoft.com/office/drawing/2016/5/14/chartex" xmlns:mc="http://schemas.openxmlformats.org/markup-compatibility/2006" xmlns:aink="http://schemas.microsoft.com/office/drawing/2016/ink" xmlns:am3d="http://schemas.microsoft.com/office/drawing/2017/model3d" xmlns:o="urn:schemas-microsoft-com:office:office" xmlns:r="http://schemas.openxmlformats.org/officeDocument/2006/relationships" xmlns:m="http://schemas.openxmlformats.org/officeDocument/2006/math" xmlns:v="urn:schemas-microsoft-com:vml" xmlns:wp14="http://schemas.microsoft.com/office/word/2010/wordprocessingDrawing" xmlns:wp="http://schemas.openxmlformats.org/drawingml/2006/wordprocessingDrawing" xmlns:w10="urn:schemas-microsoft-com:office:word" xmlns:w="http://schemas.openxmlformats.org/wordprocessingml/2006/main" xmlns:w14="http://schemas.microsoft.com/office/word/2010/wordml" xmlns:w15="http://schemas.microsoft.com/office/word/2012/wordml" xmlns:w16cid="http://schemas.microsoft.com/office/word/2016/wordml/cid" xmlns:w16se="http://schemas.microsoft.com/office/word/2015/wordml/symex" xmlns:wpg="http://schemas.microsoft.com/office/word/2010/wordprocessingGroup" xmlns:wpi="http://schemas.microsoft.com/office/word/2010/wordprocessingInk" xmlns:wne="http://schemas.microsoft.com/office/word/2006/wordml" xmlns:wps="http://schemas.microsoft.com/office/word/2010/wordprocessingShape" mc:Ignorable="w14 w15 w16se w16cid wp14">
   <w:p>
     <w:pPr>
-      <w:pStyle w:val="Rodap"/>
+      <w:pStyle w:val="Footer"/>
     </w:pPr>
   </w:p>
 </w:ftr>
@@ -13509,7 +13730,7 @@
 <w:ftr xmlns:wpc="http://schemas.microsoft.com/office/word/2010/wordprocessingCanvas" xmlns:cx="http://schemas.microsoft.com/office/drawing/2014/chartex" xmlns:cx1="http://schemas.microsoft.com/office/drawing/2015/9/8/chartex" xmlns:cx2="http://schemas.microsoft.com/office/drawing/2015/10/21/chartex" xmlns:cx3="http://schemas.microsoft.com/office/drawing/2016/5/9/chartex" xmlns:cx4="http://schemas.microsoft.com/office/drawing/2016/5/10/chartex" xmlns:cx5="http://schemas.microsoft.com/office/drawing/2016/5/11/chartex" xmlns:cx6="http://schemas.microsoft.com/office/drawing/2016/5/12/chartex" xmlns:cx7="http://schemas.microsoft.com/office/drawing/2016/5/13/chartex" xmlns:cx8="http://schemas.microsoft.com/office/drawing/2016/5/14/chartex" xmlns:mc="http://schemas.openxmlformats.org/markup-compatibility/2006" xmlns:aink="http://schemas.microsoft.com/office/drawing/2016/ink" xmlns:am3d="http://schemas.microsoft.com/office/drawing/2017/model3d" xmlns:o="urn:schemas-microsoft-com:office:office" xmlns:r="http://schemas.openxmlformats.org/officeDocument/2006/relationships" xmlns:m="http://schemas.openxmlformats.org/officeDocument/2006/math" xmlns:v="urn:schemas-microsoft-com:vml" xmlns:wp14="http://schemas.microsoft.com/office/word/2010/wordprocessingDrawing" xmlns:wp="http://schemas.openxmlformats.org/drawingml/2006/wordprocessingDrawing" xmlns:w10="urn:schemas-microsoft-com:office:word" xmlns:w="http://schemas.openxmlformats.org/wordprocessingml/2006/main" xmlns:w14="http://schemas.microsoft.com/office/word/2010/wordml" xmlns:w15="http://schemas.microsoft.com/office/word/2012/wordml" xmlns:w16cid="http://schemas.microsoft.com/office/word/2016/wordml/cid" xmlns:w16se="http://schemas.microsoft.com/office/word/2015/wordml/symex" xmlns:wpg="http://schemas.microsoft.com/office/word/2010/wordprocessingGroup" xmlns:wpi="http://schemas.microsoft.com/office/word/2010/wordprocessingInk" xmlns:wne="http://schemas.microsoft.com/office/word/2006/wordml" xmlns:wps="http://schemas.microsoft.com/office/word/2010/wordprocessingShape" mc:Ignorable="w14 w15 w16se w16cid wp14">
   <w:p>
     <w:pPr>
-      <w:pStyle w:val="Rodap"/>
+      <w:pStyle w:val="Footer"/>
     </w:pPr>
   </w:p>
 </w:ftr>
@@ -13544,7 +13765,7 @@
 <w:hdr xmlns:wpc="http://schemas.microsoft.com/office/word/2010/wordprocessingCanvas" xmlns:cx="http://schemas.microsoft.com/office/drawing/2014/chartex" xmlns:cx1="http://schemas.microsoft.com/office/drawing/2015/9/8/chartex" xmlns:cx2="http://schemas.microsoft.com/office/drawing/2015/10/21/chartex" xmlns:cx3="http://schemas.microsoft.com/office/drawing/2016/5/9/chartex" xmlns:cx4="http://schemas.microsoft.com/office/drawing/2016/5/10/chartex" xmlns:cx5="http://schemas.microsoft.com/office/drawing/2016/5/11/chartex" xmlns:cx6="http://schemas.microsoft.com/office/drawing/2016/5/12/chartex" xmlns:cx7="http://schemas.microsoft.com/office/drawing/2016/5/13/chartex" xmlns:cx8="http://schemas.microsoft.com/office/drawing/2016/5/14/chartex" xmlns:mc="http://schemas.openxmlformats.org/markup-compatibility/2006" xmlns:aink="http://schemas.microsoft.com/office/drawing/2016/ink" xmlns:am3d="http://schemas.microsoft.com/office/drawing/2017/model3d" xmlns:o="urn:schemas-microsoft-com:office:office" xmlns:r="http://schemas.openxmlformats.org/officeDocument/2006/relationships" xmlns:m="http://schemas.openxmlformats.org/officeDocument/2006/math" xmlns:v="urn:schemas-microsoft-com:vml" xmlns:wp14="http://schemas.microsoft.com/office/word/2010/wordprocessingDrawing" xmlns:wp="http://schemas.openxmlformats.org/drawingml/2006/wordprocessingDrawing" xmlns:w10="urn:schemas-microsoft-com:office:word" xmlns:w="http://schemas.openxmlformats.org/wordprocessingml/2006/main" xmlns:w14="http://schemas.microsoft.com/office/word/2010/wordml" xmlns:w15="http://schemas.microsoft.com/office/word/2012/wordml" xmlns:w16cid="http://schemas.microsoft.com/office/word/2016/wordml/cid" xmlns:w16se="http://schemas.microsoft.com/office/word/2015/wordml/symex" xmlns:wpg="http://schemas.microsoft.com/office/word/2010/wordprocessingGroup" xmlns:wpi="http://schemas.microsoft.com/office/word/2010/wordprocessingInk" xmlns:wne="http://schemas.microsoft.com/office/word/2006/wordml" xmlns:wps="http://schemas.microsoft.com/office/word/2010/wordprocessingShape" mc:Ignorable="w14 w15 w16se w16cid wp14">
   <w:p>
     <w:pPr>
-      <w:pStyle w:val="Cabealho"/>
+      <w:pStyle w:val="Header"/>
     </w:pPr>
   </w:p>
 </w:hdr>
@@ -13554,7 +13775,7 @@
 <w:hdr xmlns:wpc="http://schemas.microsoft.com/office/word/2010/wordprocessingCanvas" xmlns:cx="http://schemas.microsoft.com/office/drawing/2014/chartex" xmlns:cx1="http://schemas.microsoft.com/office/drawing/2015/9/8/chartex" xmlns:cx2="http://schemas.microsoft.com/office/drawing/2015/10/21/chartex" xmlns:cx3="http://schemas.microsoft.com/office/drawing/2016/5/9/chartex" xmlns:cx4="http://schemas.microsoft.com/office/drawing/2016/5/10/chartex" xmlns:cx5="http://schemas.microsoft.com/office/drawing/2016/5/11/chartex" xmlns:cx6="http://schemas.microsoft.com/office/drawing/2016/5/12/chartex" xmlns:cx7="http://schemas.microsoft.com/office/drawing/2016/5/13/chartex" xmlns:cx8="http://schemas.microsoft.com/office/drawing/2016/5/14/chartex" xmlns:mc="http://schemas.openxmlformats.org/markup-compatibility/2006" xmlns:aink="http://schemas.microsoft.com/office/drawing/2016/ink" xmlns:am3d="http://schemas.microsoft.com/office/drawing/2017/model3d" xmlns:o="urn:schemas-microsoft-com:office:office" xmlns:r="http://schemas.openxmlformats.org/officeDocument/2006/relationships" xmlns:m="http://schemas.openxmlformats.org/officeDocument/2006/math" xmlns:v="urn:schemas-microsoft-com:vml" xmlns:wp14="http://schemas.microsoft.com/office/word/2010/wordprocessingDrawing" xmlns:wp="http://schemas.openxmlformats.org/drawingml/2006/wordprocessingDrawing" xmlns:w10="urn:schemas-microsoft-com:office:word" xmlns:w="http://schemas.openxmlformats.org/wordprocessingml/2006/main" xmlns:w14="http://schemas.microsoft.com/office/word/2010/wordml" xmlns:w15="http://schemas.microsoft.com/office/word/2012/wordml" xmlns:w16cid="http://schemas.microsoft.com/office/word/2016/wordml/cid" xmlns:w16se="http://schemas.microsoft.com/office/word/2015/wordml/symex" xmlns:wpg="http://schemas.microsoft.com/office/word/2010/wordprocessingGroup" xmlns:wpi="http://schemas.microsoft.com/office/word/2010/wordprocessingInk" xmlns:wne="http://schemas.microsoft.com/office/word/2006/wordml" xmlns:wps="http://schemas.microsoft.com/office/word/2010/wordprocessingShape" mc:Ignorable="w14 w15 w16se w16cid wp14">
   <w:p>
     <w:pPr>
-      <w:pStyle w:val="Cabealho"/>
+      <w:pStyle w:val="Header"/>
     </w:pPr>
   </w:p>
 </w:hdr>
@@ -13564,7 +13785,7 @@
 <w:hdr xmlns:wpc="http://schemas.microsoft.com/office/word/2010/wordprocessingCanvas" xmlns:cx="http://schemas.microsoft.com/office/drawing/2014/chartex" xmlns:cx1="http://schemas.microsoft.com/office/drawing/2015/9/8/chartex" xmlns:cx2="http://schemas.microsoft.com/office/drawing/2015/10/21/chartex" xmlns:cx3="http://schemas.microsoft.com/office/drawing/2016/5/9/chartex" xmlns:cx4="http://schemas.microsoft.com/office/drawing/2016/5/10/chartex" xmlns:cx5="http://schemas.microsoft.com/office/drawing/2016/5/11/chartex" xmlns:cx6="http://schemas.microsoft.com/office/drawing/2016/5/12/chartex" xmlns:cx7="http://schemas.microsoft.com/office/drawing/2016/5/13/chartex" xmlns:cx8="http://schemas.microsoft.com/office/drawing/2016/5/14/chartex" xmlns:mc="http://schemas.openxmlformats.org/markup-compatibility/2006" xmlns:aink="http://schemas.microsoft.com/office/drawing/2016/ink" xmlns:am3d="http://schemas.microsoft.com/office/drawing/2017/model3d" xmlns:o="urn:schemas-microsoft-com:office:office" xmlns:r="http://schemas.openxmlformats.org/officeDocument/2006/relationships" xmlns:m="http://schemas.openxmlformats.org/officeDocument/2006/math" xmlns:v="urn:schemas-microsoft-com:vml" xmlns:wp14="http://schemas.microsoft.com/office/word/2010/wordprocessingDrawing" xmlns:wp="http://schemas.openxmlformats.org/drawingml/2006/wordprocessingDrawing" xmlns:w10="urn:schemas-microsoft-com:office:word" xmlns:w="http://schemas.openxmlformats.org/wordprocessingml/2006/main" xmlns:w14="http://schemas.microsoft.com/office/word/2010/wordml" xmlns:w15="http://schemas.microsoft.com/office/word/2012/wordml" xmlns:w16cid="http://schemas.microsoft.com/office/word/2016/wordml/cid" xmlns:w16se="http://schemas.microsoft.com/office/word/2015/wordml/symex" xmlns:wpg="http://schemas.microsoft.com/office/word/2010/wordprocessingGroup" xmlns:wpi="http://schemas.microsoft.com/office/word/2010/wordprocessingInk" xmlns:wne="http://schemas.microsoft.com/office/word/2006/wordml" xmlns:wps="http://schemas.microsoft.com/office/word/2010/wordprocessingShape" mc:Ignorable="w14 w15 w16se w16cid wp14">
   <w:p>
     <w:pPr>
-      <w:pStyle w:val="Cabealho"/>
+      <w:pStyle w:val="Header"/>
     </w:pPr>
   </w:p>
 </w:hdr>
@@ -15216,11 +15437,11 @@
     <w:name w:val="Normal"/>
     <w:qFormat/>
   </w:style>
-  <w:style w:type="paragraph" w:styleId="Ttulo1">
+  <w:style w:type="paragraph" w:styleId="Heading1">
     <w:name w:val="heading 1"/>
     <w:basedOn w:val="Normal"/>
     <w:next w:val="Normal"/>
-    <w:link w:val="Ttulo1Char"/>
+    <w:link w:val="Heading1Char"/>
     <w:uiPriority w:val="9"/>
     <w:qFormat/>
     <w:rsid w:val="00F22FB2"/>
@@ -15237,11 +15458,11 @@
       <w:szCs w:val="32"/>
     </w:rPr>
   </w:style>
-  <w:style w:type="paragraph" w:styleId="Ttulo2">
+  <w:style w:type="paragraph" w:styleId="Heading2">
     <w:name w:val="heading 2"/>
     <w:basedOn w:val="Normal"/>
     <w:next w:val="Normal"/>
-    <w:link w:val="Ttulo2Char"/>
+    <w:link w:val="Heading2Char"/>
     <w:uiPriority w:val="9"/>
     <w:unhideWhenUsed/>
     <w:qFormat/>
@@ -15259,11 +15480,11 @@
       <w:szCs w:val="26"/>
     </w:rPr>
   </w:style>
-  <w:style w:type="paragraph" w:styleId="Ttulo3">
+  <w:style w:type="paragraph" w:styleId="Heading3">
     <w:name w:val="heading 3"/>
     <w:basedOn w:val="Normal"/>
     <w:next w:val="Normal"/>
-    <w:link w:val="Ttulo3Char"/>
+    <w:link w:val="Heading3Char"/>
     <w:uiPriority w:val="9"/>
     <w:unhideWhenUsed/>
     <w:qFormat/>
@@ -15281,11 +15502,11 @@
       <w:szCs w:val="24"/>
     </w:rPr>
   </w:style>
-  <w:style w:type="paragraph" w:styleId="Ttulo4">
+  <w:style w:type="paragraph" w:styleId="Heading4">
     <w:name w:val="heading 4"/>
     <w:basedOn w:val="Normal"/>
     <w:next w:val="Normal"/>
-    <w:link w:val="Ttulo4Char"/>
+    <w:link w:val="Heading4Char"/>
     <w:uiPriority w:val="9"/>
     <w:unhideWhenUsed/>
     <w:qFormat/>
@@ -15303,13 +15524,13 @@
       <w:color w:val="2F5496" w:themeColor="accent1" w:themeShade="BF"/>
     </w:rPr>
   </w:style>
-  <w:style w:type="character" w:default="1" w:styleId="Fontepargpadro">
+  <w:style w:type="character" w:default="1" w:styleId="DefaultParagraphFont">
     <w:name w:val="Default Paragraph Font"/>
     <w:uiPriority w:val="1"/>
     <w:semiHidden/>
     <w:unhideWhenUsed/>
   </w:style>
-  <w:style w:type="table" w:default="1" w:styleId="Tabelanormal">
+  <w:style w:type="table" w:default="1" w:styleId="TableNormal">
     <w:name w:val="Normal Table"/>
     <w:uiPriority w:val="99"/>
     <w:semiHidden/>
@@ -15324,16 +15545,16 @@
       </w:tblCellMar>
     </w:tblPr>
   </w:style>
-  <w:style w:type="numbering" w:default="1" w:styleId="Semlista">
+  <w:style w:type="numbering" w:default="1" w:styleId="NoList">
     <w:name w:val="No List"/>
     <w:uiPriority w:val="99"/>
     <w:semiHidden/>
     <w:unhideWhenUsed/>
   </w:style>
-  <w:style w:type="character" w:customStyle="1" w:styleId="Ttulo1Char">
-    <w:name w:val="Título 1 Char"/>
-    <w:basedOn w:val="Fontepargpadro"/>
-    <w:link w:val="Ttulo1"/>
+  <w:style w:type="character" w:customStyle="1" w:styleId="Heading1Char">
+    <w:name w:val="Heading 1 Char"/>
+    <w:basedOn w:val="DefaultParagraphFont"/>
+    <w:link w:val="Heading1"/>
     <w:uiPriority w:val="9"/>
     <w:rsid w:val="00F22FB2"/>
     <w:rPr>
@@ -15343,7 +15564,7 @@
       <w:szCs w:val="32"/>
     </w:rPr>
   </w:style>
-  <w:style w:type="paragraph" w:styleId="PargrafodaLista">
+  <w:style w:type="paragraph" w:styleId="ListParagraph">
     <w:name w:val="List Paragraph"/>
     <w:basedOn w:val="Normal"/>
     <w:uiPriority w:val="34"/>
@@ -15354,10 +15575,10 @@
       <w:contextualSpacing/>
     </w:pPr>
   </w:style>
-  <w:style w:type="character" w:customStyle="1" w:styleId="Ttulo2Char">
-    <w:name w:val="Título 2 Char"/>
-    <w:basedOn w:val="Fontepargpadro"/>
-    <w:link w:val="Ttulo2"/>
+  <w:style w:type="character" w:customStyle="1" w:styleId="Heading2Char">
+    <w:name w:val="Heading 2 Char"/>
+    <w:basedOn w:val="DefaultParagraphFont"/>
+    <w:link w:val="Heading2"/>
     <w:uiPriority w:val="9"/>
     <w:rsid w:val="00F22FB2"/>
     <w:rPr>
@@ -15367,9 +15588,9 @@
       <w:szCs w:val="26"/>
     </w:rPr>
   </w:style>
-  <w:style w:type="paragraph" w:styleId="CabealhodoSumrio">
+  <w:style w:type="paragraph" w:styleId="TOCHeading">
     <w:name w:val="TOC Heading"/>
-    <w:basedOn w:val="Ttulo1"/>
+    <w:basedOn w:val="Heading1"/>
     <w:next w:val="Normal"/>
     <w:uiPriority w:val="39"/>
     <w:unhideWhenUsed/>
@@ -15379,7 +15600,7 @@
       <w:outlineLvl w:val="9"/>
     </w:pPr>
   </w:style>
-  <w:style w:type="paragraph" w:styleId="Sumrio1">
+  <w:style w:type="paragraph" w:styleId="TOC1">
     <w:name w:val="toc 1"/>
     <w:basedOn w:val="Normal"/>
     <w:next w:val="Normal"/>
@@ -15391,7 +15612,7 @@
       <w:spacing w:after="100"/>
     </w:pPr>
   </w:style>
-  <w:style w:type="paragraph" w:styleId="Sumrio2">
+  <w:style w:type="paragraph" w:styleId="TOC2">
     <w:name w:val="toc 2"/>
     <w:basedOn w:val="Normal"/>
     <w:next w:val="Normal"/>
@@ -15406,7 +15627,7 @@
   </w:style>
   <w:style w:type="character" w:styleId="Hyperlink">
     <w:name w:val="Hyperlink"/>
-    <w:basedOn w:val="Fontepargpadro"/>
+    <w:basedOn w:val="DefaultParagraphFont"/>
     <w:uiPriority w:val="99"/>
     <w:unhideWhenUsed/>
     <w:rsid w:val="00F22FB2"/>
@@ -15415,10 +15636,10 @@
       <w:u w:val="single"/>
     </w:rPr>
   </w:style>
-  <w:style w:type="character" w:customStyle="1" w:styleId="Ttulo3Char">
-    <w:name w:val="Título 3 Char"/>
-    <w:basedOn w:val="Fontepargpadro"/>
-    <w:link w:val="Ttulo3"/>
+  <w:style w:type="character" w:customStyle="1" w:styleId="Heading3Char">
+    <w:name w:val="Heading 3 Char"/>
+    <w:basedOn w:val="DefaultParagraphFont"/>
+    <w:link w:val="Heading3"/>
     <w:uiPriority w:val="9"/>
     <w:rsid w:val="006F1F93"/>
     <w:rPr>
@@ -15428,10 +15649,10 @@
       <w:szCs w:val="24"/>
     </w:rPr>
   </w:style>
-  <w:style w:type="paragraph" w:styleId="Cabealho">
+  <w:style w:type="paragraph" w:styleId="Header">
     <w:name w:val="header"/>
     <w:basedOn w:val="Normal"/>
-    <w:link w:val="CabealhoChar"/>
+    <w:link w:val="HeaderChar"/>
     <w:uiPriority w:val="99"/>
     <w:unhideWhenUsed/>
     <w:rsid w:val="008742D0"/>
@@ -15443,17 +15664,17 @@
       <w:spacing w:after="0" w:line="240" w:lineRule="auto"/>
     </w:pPr>
   </w:style>
-  <w:style w:type="character" w:customStyle="1" w:styleId="CabealhoChar">
-    <w:name w:val="Cabeçalho Char"/>
-    <w:basedOn w:val="Fontepargpadro"/>
-    <w:link w:val="Cabealho"/>
+  <w:style w:type="character" w:customStyle="1" w:styleId="HeaderChar">
+    <w:name w:val="Header Char"/>
+    <w:basedOn w:val="DefaultParagraphFont"/>
+    <w:link w:val="Header"/>
     <w:uiPriority w:val="99"/>
     <w:rsid w:val="008742D0"/>
   </w:style>
-  <w:style w:type="paragraph" w:styleId="Rodap">
+  <w:style w:type="paragraph" w:styleId="Footer">
     <w:name w:val="footer"/>
     <w:basedOn w:val="Normal"/>
-    <w:link w:val="RodapChar"/>
+    <w:link w:val="FooterChar"/>
     <w:uiPriority w:val="99"/>
     <w:unhideWhenUsed/>
     <w:rsid w:val="008742D0"/>
@@ -15465,14 +15686,14 @@
       <w:spacing w:after="0" w:line="240" w:lineRule="auto"/>
     </w:pPr>
   </w:style>
-  <w:style w:type="character" w:customStyle="1" w:styleId="RodapChar">
-    <w:name w:val="Rodapé Char"/>
-    <w:basedOn w:val="Fontepargpadro"/>
-    <w:link w:val="Rodap"/>
+  <w:style w:type="character" w:customStyle="1" w:styleId="FooterChar">
+    <w:name w:val="Footer Char"/>
+    <w:basedOn w:val="DefaultParagraphFont"/>
+    <w:link w:val="Footer"/>
     <w:uiPriority w:val="99"/>
     <w:rsid w:val="008742D0"/>
   </w:style>
-  <w:style w:type="paragraph" w:styleId="Sumrio3">
+  <w:style w:type="paragraph" w:styleId="TOC3">
     <w:name w:val="toc 3"/>
     <w:basedOn w:val="Normal"/>
     <w:next w:val="Normal"/>
@@ -15485,9 +15706,9 @@
       <w:ind w:left="440"/>
     </w:pPr>
   </w:style>
-  <w:style w:type="table" w:styleId="Tabelacomgrade">
+  <w:style w:type="table" w:styleId="TableGrid">
     <w:name w:val="Table Grid"/>
-    <w:basedOn w:val="Tabelanormal"/>
+    <w:basedOn w:val="TableNormal"/>
     <w:uiPriority w:val="39"/>
     <w:rsid w:val="00DF7129"/>
     <w:pPr>
@@ -15504,10 +15725,10 @@
       </w:tblBorders>
     </w:tblPr>
   </w:style>
-  <w:style w:type="character" w:customStyle="1" w:styleId="Ttulo4Char">
-    <w:name w:val="Título 4 Char"/>
-    <w:basedOn w:val="Fontepargpadro"/>
-    <w:link w:val="Ttulo4"/>
+  <w:style w:type="character" w:customStyle="1" w:styleId="Heading4Char">
+    <w:name w:val="Heading 4 Char"/>
+    <w:basedOn w:val="DefaultParagraphFont"/>
+    <w:link w:val="Heading4"/>
     <w:uiPriority w:val="9"/>
     <w:rsid w:val="00AE4794"/>
     <w:rPr>
@@ -15820,7 +16041,7 @@
 </file>
 
 <file path=customXml/itemProps1.xml><?xml version="1.0" encoding="utf-8"?>
-<ds:datastoreItem xmlns:ds="http://schemas.openxmlformats.org/officeDocument/2006/customXml" ds:itemID="{B13D293A-9CF9-4F2E-8DA3-D8B32802F30C}">
+<ds:datastoreItem xmlns:ds="http://schemas.openxmlformats.org/officeDocument/2006/customXml" ds:itemID="{AB99D786-B40E-49F0-A430-CE2269CDD95B}">
   <ds:schemaRefs>
     <ds:schemaRef ds:uri="http://schemas.openxmlformats.org/officeDocument/2006/bibliography"/>
   </ds:schemaRefs>

</xml_diff>

<commit_message>
Refatoração dos testes de unidade - CI
</commit_message>
<xml_diff>
--- a/docs/Especificação do Projeto.docx
+++ b/docs/Especificação do Projeto.docx
@@ -488,7 +488,7 @@
             </w:rPr>
             <w:fldChar w:fldCharType="separate"/>
           </w:r>
-          <w:hyperlink w:anchor="_Toc44750939" w:history="1">
+          <w:hyperlink w:anchor="_Toc44953470" w:history="1">
             <w:r>
               <w:rPr>
                 <w:rStyle w:val="Hyperlink"/>
@@ -518,7 +518,7 @@
                 <w:noProof/>
                 <w:webHidden/>
               </w:rPr>
-              <w:instrText xml:space="preserve"> PAGEREF _Toc44750939 \h </w:instrText>
+              <w:instrText xml:space="preserve"> PAGEREF _Toc44953470 \h </w:instrText>
             </w:r>
             <w:r>
               <w:rPr>
@@ -560,7 +560,7 @@
               <w:noProof/>
             </w:rPr>
           </w:pPr>
-          <w:hyperlink w:anchor="_Toc44750940" w:history="1">
+          <w:hyperlink w:anchor="_Toc44953471" w:history="1">
             <w:r>
               <w:rPr>
                 <w:rStyle w:val="Hyperlink"/>
@@ -590,7 +590,7 @@
                 <w:noProof/>
                 <w:webHidden/>
               </w:rPr>
-              <w:instrText xml:space="preserve"> PAGEREF _Toc44750940 \h </w:instrText>
+              <w:instrText xml:space="preserve"> PAGEREF _Toc44953471 \h </w:instrText>
             </w:r>
             <w:r>
               <w:rPr>
@@ -632,7 +632,7 @@
               <w:noProof/>
             </w:rPr>
           </w:pPr>
-          <w:hyperlink w:anchor="_Toc44750941" w:history="1">
+          <w:hyperlink w:anchor="_Toc44953472" w:history="1">
             <w:r>
               <w:rPr>
                 <w:rStyle w:val="Hyperlink"/>
@@ -662,7 +662,7 @@
                 <w:noProof/>
                 <w:webHidden/>
               </w:rPr>
-              <w:instrText xml:space="preserve"> PAGEREF _Toc44750941 \h </w:instrText>
+              <w:instrText xml:space="preserve"> PAGEREF _Toc44953472 \h </w:instrText>
             </w:r>
             <w:r>
               <w:rPr>
@@ -704,7 +704,7 @@
               <w:noProof/>
             </w:rPr>
           </w:pPr>
-          <w:hyperlink w:anchor="_Toc44750942" w:history="1">
+          <w:hyperlink w:anchor="_Toc44953473" w:history="1">
             <w:r>
               <w:rPr>
                 <w:rStyle w:val="Hyperlink"/>
@@ -734,7 +734,7 @@
                 <w:noProof/>
                 <w:webHidden/>
               </w:rPr>
-              <w:instrText xml:space="preserve"> PAGEREF _Toc44750942 \h </w:instrText>
+              <w:instrText xml:space="preserve"> PAGEREF _Toc44953473 \h </w:instrText>
             </w:r>
             <w:r>
               <w:rPr>
@@ -776,7 +776,7 @@
               <w:noProof/>
             </w:rPr>
           </w:pPr>
-          <w:hyperlink w:anchor="_Toc44750943" w:history="1">
+          <w:hyperlink w:anchor="_Toc44953474" w:history="1">
             <w:r>
               <w:rPr>
                 <w:rStyle w:val="Hyperlink"/>
@@ -806,7 +806,7 @@
                 <w:noProof/>
                 <w:webHidden/>
               </w:rPr>
-              <w:instrText xml:space="preserve"> PAGEREF _Toc44750943 \h </w:instrText>
+              <w:instrText xml:space="preserve"> PAGEREF _Toc44953474 \h </w:instrText>
             </w:r>
             <w:r>
               <w:rPr>
@@ -848,7 +848,7 @@
               <w:noProof/>
             </w:rPr>
           </w:pPr>
-          <w:hyperlink w:anchor="_Toc44750944" w:history="1">
+          <w:hyperlink w:anchor="_Toc44953475" w:history="1">
             <w:r>
               <w:rPr>
                 <w:rStyle w:val="Hyperlink"/>
@@ -878,7 +878,7 @@
                 <w:noProof/>
                 <w:webHidden/>
               </w:rPr>
-              <w:instrText xml:space="preserve"> PAGEREF _Toc44750944 \h </w:instrText>
+              <w:instrText xml:space="preserve"> PAGEREF _Toc44953475 \h </w:instrText>
             </w:r>
             <w:r>
               <w:rPr>
@@ -920,7 +920,7 @@
               <w:noProof/>
             </w:rPr>
           </w:pPr>
-          <w:hyperlink w:anchor="_Toc44750945" w:history="1">
+          <w:hyperlink w:anchor="_Toc44953476" w:history="1">
             <w:r>
               <w:rPr>
                 <w:rStyle w:val="Hyperlink"/>
@@ -950,7 +950,7 @@
                 <w:noProof/>
                 <w:webHidden/>
               </w:rPr>
-              <w:instrText xml:space="preserve"> PAGEREF _Toc44750945 \h </w:instrText>
+              <w:instrText xml:space="preserve"> PAGEREF _Toc44953476 \h </w:instrText>
             </w:r>
             <w:r>
               <w:rPr>
@@ -992,7 +992,7 @@
               <w:noProof/>
             </w:rPr>
           </w:pPr>
-          <w:hyperlink w:anchor="_Toc44750946" w:history="1">
+          <w:hyperlink w:anchor="_Toc44953477" w:history="1">
             <w:r>
               <w:rPr>
                 <w:rStyle w:val="Hyperlink"/>
@@ -1022,7 +1022,7 @@
                 <w:noProof/>
                 <w:webHidden/>
               </w:rPr>
-              <w:instrText xml:space="preserve"> PAGEREF _Toc44750946 \h </w:instrText>
+              <w:instrText xml:space="preserve"> PAGEREF _Toc44953477 \h </w:instrText>
             </w:r>
             <w:r>
               <w:rPr>
@@ -1064,7 +1064,7 @@
               <w:noProof/>
             </w:rPr>
           </w:pPr>
-          <w:hyperlink w:anchor="_Toc44750947" w:history="1">
+          <w:hyperlink w:anchor="_Toc44953478" w:history="1">
             <w:r>
               <w:rPr>
                 <w:rStyle w:val="Hyperlink"/>
@@ -1094,7 +1094,7 @@
                 <w:noProof/>
                 <w:webHidden/>
               </w:rPr>
-              <w:instrText xml:space="preserve"> PAGEREF _Toc44750947 \h </w:instrText>
+              <w:instrText xml:space="preserve"> PAGEREF _Toc44953478 \h </w:instrText>
             </w:r>
             <w:r>
               <w:rPr>
@@ -1136,7 +1136,7 @@
               <w:noProof/>
             </w:rPr>
           </w:pPr>
-          <w:hyperlink w:anchor="_Toc44750948" w:history="1">
+          <w:hyperlink w:anchor="_Toc44953479" w:history="1">
             <w:r>
               <w:rPr>
                 <w:rStyle w:val="Hyperlink"/>
@@ -1166,7 +1166,7 @@
                 <w:noProof/>
                 <w:webHidden/>
               </w:rPr>
-              <w:instrText xml:space="preserve"> PAGEREF _Toc44750948 \h </w:instrText>
+              <w:instrText xml:space="preserve"> PAGEREF _Toc44953479 \h </w:instrText>
             </w:r>
             <w:r>
               <w:rPr>
@@ -1208,7 +1208,7 @@
               <w:noProof/>
             </w:rPr>
           </w:pPr>
-          <w:hyperlink w:anchor="_Toc44750949" w:history="1">
+          <w:hyperlink w:anchor="_Toc44953480" w:history="1">
             <w:r>
               <w:rPr>
                 <w:rStyle w:val="Hyperlink"/>
@@ -1238,7 +1238,7 @@
                 <w:noProof/>
                 <w:webHidden/>
               </w:rPr>
-              <w:instrText xml:space="preserve"> PAGEREF _Toc44750949 \h </w:instrText>
+              <w:instrText xml:space="preserve"> PAGEREF _Toc44953480 \h </w:instrText>
             </w:r>
             <w:r>
               <w:rPr>
@@ -1280,7 +1280,7 @@
               <w:noProof/>
             </w:rPr>
           </w:pPr>
-          <w:hyperlink w:anchor="_Toc44750950" w:history="1">
+          <w:hyperlink w:anchor="_Toc44953481" w:history="1">
             <w:r>
               <w:rPr>
                 <w:rStyle w:val="Hyperlink"/>
@@ -1310,7 +1310,7 @@
                 <w:noProof/>
                 <w:webHidden/>
               </w:rPr>
-              <w:instrText xml:space="preserve"> PAGEREF _Toc44750950 \h </w:instrText>
+              <w:instrText xml:space="preserve"> PAGEREF _Toc44953481 \h </w:instrText>
             </w:r>
             <w:r>
               <w:rPr>
@@ -1352,7 +1352,7 @@
               <w:noProof/>
             </w:rPr>
           </w:pPr>
-          <w:hyperlink w:anchor="_Toc44750951" w:history="1">
+          <w:hyperlink w:anchor="_Toc44953482" w:history="1">
             <w:r>
               <w:rPr>
                 <w:rStyle w:val="Hyperlink"/>
@@ -1382,7 +1382,7 @@
                 <w:noProof/>
                 <w:webHidden/>
               </w:rPr>
-              <w:instrText xml:space="preserve"> PAGEREF _Toc44750951 \h </w:instrText>
+              <w:instrText xml:space="preserve"> PAGEREF _Toc44953482 \h </w:instrText>
             </w:r>
             <w:r>
               <w:rPr>
@@ -1424,7 +1424,7 @@
               <w:noProof/>
             </w:rPr>
           </w:pPr>
-          <w:hyperlink w:anchor="_Toc44750952" w:history="1">
+          <w:hyperlink w:anchor="_Toc44953483" w:history="1">
             <w:r>
               <w:rPr>
                 <w:rStyle w:val="Hyperlink"/>
@@ -1454,7 +1454,7 @@
                 <w:noProof/>
                 <w:webHidden/>
               </w:rPr>
-              <w:instrText xml:space="preserve"> PAGEREF _Toc44750952 \h </w:instrText>
+              <w:instrText xml:space="preserve"> PAGEREF _Toc44953483 \h </w:instrText>
             </w:r>
             <w:r>
               <w:rPr>
@@ -1496,7 +1496,7 @@
               <w:noProof/>
             </w:rPr>
           </w:pPr>
-          <w:hyperlink w:anchor="_Toc44750953" w:history="1">
+          <w:hyperlink w:anchor="_Toc44953484" w:history="1">
             <w:r>
               <w:rPr>
                 <w:rStyle w:val="Hyperlink"/>
@@ -1526,7 +1526,7 @@
                 <w:noProof/>
                 <w:webHidden/>
               </w:rPr>
-              <w:instrText xml:space="preserve"> PAGEREF _Toc44750953 \h </w:instrText>
+              <w:instrText xml:space="preserve"> PAGEREF _Toc44953484 \h </w:instrText>
             </w:r>
             <w:r>
               <w:rPr>
@@ -1568,7 +1568,7 @@
               <w:noProof/>
             </w:rPr>
           </w:pPr>
-          <w:hyperlink w:anchor="_Toc44750954" w:history="1">
+          <w:hyperlink w:anchor="_Toc44953485" w:history="1">
             <w:r>
               <w:rPr>
                 <w:rStyle w:val="Hyperlink"/>
@@ -1596,7 +1596,7 @@
                 <w:noProof/>
                 <w:webHidden/>
               </w:rPr>
-              <w:instrText xml:space="preserve"> PAGEREF _Toc44750954 \h </w:instrText>
+              <w:instrText xml:space="preserve"> PAGEREF _Toc44953485 \h </w:instrText>
             </w:r>
             <w:r>
               <w:rPr>
@@ -1638,7 +1638,7 @@
               <w:noProof/>
             </w:rPr>
           </w:pPr>
-          <w:hyperlink w:anchor="_Toc44750955" w:history="1">
+          <w:hyperlink w:anchor="_Toc44953486" w:history="1">
             <w:r>
               <w:rPr>
                 <w:rStyle w:val="Hyperlink"/>
@@ -1666,7 +1666,7 @@
                 <w:noProof/>
                 <w:webHidden/>
               </w:rPr>
-              <w:instrText xml:space="preserve"> PAGEREF _Toc44750955 \h </w:instrText>
+              <w:instrText xml:space="preserve"> PAGEREF _Toc44953486 \h </w:instrText>
             </w:r>
             <w:r>
               <w:rPr>
@@ -1708,7 +1708,7 @@
               <w:noProof/>
             </w:rPr>
           </w:pPr>
-          <w:hyperlink w:anchor="_Toc44750956" w:history="1">
+          <w:hyperlink w:anchor="_Toc44953487" w:history="1">
             <w:r>
               <w:rPr>
                 <w:rStyle w:val="Hyperlink"/>
@@ -1736,7 +1736,7 @@
                 <w:noProof/>
                 <w:webHidden/>
               </w:rPr>
-              <w:instrText xml:space="preserve"> PAGEREF _Toc44750956 \h </w:instrText>
+              <w:instrText xml:space="preserve"> PAGEREF _Toc44953487 \h </w:instrText>
             </w:r>
             <w:r>
               <w:rPr>
@@ -1778,7 +1778,7 @@
               <w:noProof/>
             </w:rPr>
           </w:pPr>
-          <w:hyperlink w:anchor="_Toc44750957" w:history="1">
+          <w:hyperlink w:anchor="_Toc44953488" w:history="1">
             <w:r>
               <w:rPr>
                 <w:rStyle w:val="Hyperlink"/>
@@ -1808,7 +1808,7 @@
                 <w:noProof/>
                 <w:webHidden/>
               </w:rPr>
-              <w:instrText xml:space="preserve"> PAGEREF _Toc44750957 \h </w:instrText>
+              <w:instrText xml:space="preserve"> PAGEREF _Toc44953488 \h </w:instrText>
             </w:r>
             <w:r>
               <w:rPr>
@@ -1850,7 +1850,7 @@
               <w:noProof/>
             </w:rPr>
           </w:pPr>
-          <w:hyperlink w:anchor="_Toc44750958" w:history="1">
+          <w:hyperlink w:anchor="_Toc44953489" w:history="1">
             <w:r>
               <w:rPr>
                 <w:rStyle w:val="Hyperlink"/>
@@ -1878,7 +1878,7 @@
                 <w:noProof/>
                 <w:webHidden/>
               </w:rPr>
-              <w:instrText xml:space="preserve"> PAGEREF _Toc44750958 \h </w:instrText>
+              <w:instrText xml:space="preserve"> PAGEREF _Toc44953489 \h </w:instrText>
             </w:r>
             <w:r>
               <w:rPr>
@@ -1920,7 +1920,7 @@
               <w:noProof/>
             </w:rPr>
           </w:pPr>
-          <w:hyperlink w:anchor="_Toc44750959" w:history="1">
+          <w:hyperlink w:anchor="_Toc44953490" w:history="1">
             <w:r>
               <w:rPr>
                 <w:rStyle w:val="Hyperlink"/>
@@ -1950,7 +1950,7 @@
                 <w:noProof/>
                 <w:webHidden/>
               </w:rPr>
-              <w:instrText xml:space="preserve"> PAGEREF _Toc44750959 \h </w:instrText>
+              <w:instrText xml:space="preserve"> PAGEREF _Toc44953490 \h </w:instrText>
             </w:r>
             <w:r>
               <w:rPr>
@@ -1992,7 +1992,7 @@
               <w:noProof/>
             </w:rPr>
           </w:pPr>
-          <w:hyperlink w:anchor="_Toc44750960" w:history="1">
+          <w:hyperlink w:anchor="_Toc44953491" w:history="1">
             <w:r>
               <w:rPr>
                 <w:rStyle w:val="Hyperlink"/>
@@ -2020,7 +2020,7 @@
                 <w:noProof/>
                 <w:webHidden/>
               </w:rPr>
-              <w:instrText xml:space="preserve"> PAGEREF _Toc44750960 \h </w:instrText>
+              <w:instrText xml:space="preserve"> PAGEREF _Toc44953491 \h </w:instrText>
             </w:r>
             <w:r>
               <w:rPr>
@@ -2062,7 +2062,7 @@
               <w:noProof/>
             </w:rPr>
           </w:pPr>
-          <w:hyperlink w:anchor="_Toc44750961" w:history="1">
+          <w:hyperlink w:anchor="_Toc44953492" w:history="1">
             <w:r>
               <w:rPr>
                 <w:rStyle w:val="Hyperlink"/>
@@ -2090,7 +2090,7 @@
                 <w:noProof/>
                 <w:webHidden/>
               </w:rPr>
-              <w:instrText xml:space="preserve"> PAGEREF _Toc44750961 \h </w:instrText>
+              <w:instrText xml:space="preserve"> PAGEREF _Toc44953492 \h </w:instrText>
             </w:r>
             <w:r>
               <w:rPr>
@@ -2132,7 +2132,7 @@
               <w:noProof/>
             </w:rPr>
           </w:pPr>
-          <w:hyperlink w:anchor="_Toc44750962" w:history="1">
+          <w:hyperlink w:anchor="_Toc44953493" w:history="1">
             <w:r>
               <w:rPr>
                 <w:rStyle w:val="Hyperlink"/>
@@ -2160,7 +2160,7 @@
                 <w:noProof/>
                 <w:webHidden/>
               </w:rPr>
-              <w:instrText xml:space="preserve"> PAGEREF _Toc44750962 \h </w:instrText>
+              <w:instrText xml:space="preserve"> PAGEREF _Toc44953493 \h </w:instrText>
             </w:r>
             <w:r>
               <w:rPr>
@@ -2202,7 +2202,7 @@
               <w:noProof/>
             </w:rPr>
           </w:pPr>
-          <w:hyperlink w:anchor="_Toc44750963" w:history="1">
+          <w:hyperlink w:anchor="_Toc44953494" w:history="1">
             <w:r>
               <w:rPr>
                 <w:rStyle w:val="Hyperlink"/>
@@ -2230,7 +2230,7 @@
                 <w:noProof/>
                 <w:webHidden/>
               </w:rPr>
-              <w:instrText xml:space="preserve"> PAGEREF _Toc44750963 \h </w:instrText>
+              <w:instrText xml:space="preserve"> PAGEREF _Toc44953494 \h </w:instrText>
             </w:r>
             <w:r>
               <w:rPr>
@@ -2272,7 +2272,7 @@
               <w:noProof/>
             </w:rPr>
           </w:pPr>
-          <w:hyperlink w:anchor="_Toc44750964" w:history="1">
+          <w:hyperlink w:anchor="_Toc44953495" w:history="1">
             <w:r>
               <w:rPr>
                 <w:rStyle w:val="Hyperlink"/>
@@ -2300,7 +2300,7 @@
                 <w:noProof/>
                 <w:webHidden/>
               </w:rPr>
-              <w:instrText xml:space="preserve"> PAGEREF _Toc44750964 \h </w:instrText>
+              <w:instrText xml:space="preserve"> PAGEREF _Toc44953495 \h </w:instrText>
             </w:r>
             <w:r>
               <w:rPr>
@@ -2342,7 +2342,7 @@
               <w:noProof/>
             </w:rPr>
           </w:pPr>
-          <w:hyperlink w:anchor="_Toc44750965" w:history="1">
+          <w:hyperlink w:anchor="_Toc44953496" w:history="1">
             <w:r>
               <w:rPr>
                 <w:rStyle w:val="Hyperlink"/>
@@ -2372,7 +2372,7 @@
                 <w:noProof/>
                 <w:webHidden/>
               </w:rPr>
-              <w:instrText xml:space="preserve"> PAGEREF _Toc44750965 \h </w:instrText>
+              <w:instrText xml:space="preserve"> PAGEREF _Toc44953496 \h </w:instrText>
             </w:r>
             <w:r>
               <w:rPr>
@@ -2414,7 +2414,7 @@
               <w:noProof/>
             </w:rPr>
           </w:pPr>
-          <w:hyperlink w:anchor="_Toc44750966" w:history="1">
+          <w:hyperlink w:anchor="_Toc44953497" w:history="1">
             <w:r>
               <w:rPr>
                 <w:rStyle w:val="Hyperlink"/>
@@ -2442,7 +2442,7 @@
                 <w:noProof/>
                 <w:webHidden/>
               </w:rPr>
-              <w:instrText xml:space="preserve"> PAGEREF _Toc44750966 \h </w:instrText>
+              <w:instrText xml:space="preserve"> PAGEREF _Toc44953497 \h </w:instrText>
             </w:r>
             <w:r>
               <w:rPr>
@@ -2484,7 +2484,7 @@
               <w:noProof/>
             </w:rPr>
           </w:pPr>
-          <w:hyperlink w:anchor="_Toc44750967" w:history="1">
+          <w:hyperlink w:anchor="_Toc44953498" w:history="1">
             <w:r>
               <w:rPr>
                 <w:rStyle w:val="Hyperlink"/>
@@ -2512,7 +2512,7 @@
                 <w:noProof/>
                 <w:webHidden/>
               </w:rPr>
-              <w:instrText xml:space="preserve"> PAGEREF _Toc44750967 \h </w:instrText>
+              <w:instrText xml:space="preserve"> PAGEREF _Toc44953498 \h </w:instrText>
             </w:r>
             <w:r>
               <w:rPr>
@@ -2554,7 +2554,7 @@
               <w:noProof/>
             </w:rPr>
           </w:pPr>
-          <w:hyperlink w:anchor="_Toc44750968" w:history="1">
+          <w:hyperlink w:anchor="_Toc44953499" w:history="1">
             <w:r>
               <w:rPr>
                 <w:rStyle w:val="Hyperlink"/>
@@ -2582,7 +2582,7 @@
                 <w:noProof/>
                 <w:webHidden/>
               </w:rPr>
-              <w:instrText xml:space="preserve"> PAGEREF _Toc44750968 \h </w:instrText>
+              <w:instrText xml:space="preserve"> PAGEREF _Toc44953499 \h </w:instrText>
             </w:r>
             <w:r>
               <w:rPr>
@@ -2624,7 +2624,7 @@
               <w:noProof/>
             </w:rPr>
           </w:pPr>
-          <w:hyperlink w:anchor="_Toc44750969" w:history="1">
+          <w:hyperlink w:anchor="_Toc44953500" w:history="1">
             <w:r>
               <w:rPr>
                 <w:rStyle w:val="Hyperlink"/>
@@ -2652,7 +2652,7 @@
                 <w:noProof/>
                 <w:webHidden/>
               </w:rPr>
-              <w:instrText xml:space="preserve"> PAGEREF _Toc44750969 \h </w:instrText>
+              <w:instrText xml:space="preserve"> PAGEREF _Toc44953500 \h </w:instrText>
             </w:r>
             <w:r>
               <w:rPr>
@@ -2694,7 +2694,7 @@
               <w:noProof/>
             </w:rPr>
           </w:pPr>
-          <w:hyperlink w:anchor="_Toc44750970" w:history="1">
+          <w:hyperlink w:anchor="_Toc44953501" w:history="1">
             <w:r>
               <w:rPr>
                 <w:rStyle w:val="Hyperlink"/>
@@ -2722,7 +2722,7 @@
                 <w:noProof/>
                 <w:webHidden/>
               </w:rPr>
-              <w:instrText xml:space="preserve"> PAGEREF _Toc44750970 \h </w:instrText>
+              <w:instrText xml:space="preserve"> PAGEREF _Toc44953501 \h </w:instrText>
             </w:r>
             <w:r>
               <w:rPr>
@@ -2764,7 +2764,7 @@
               <w:noProof/>
             </w:rPr>
           </w:pPr>
-          <w:hyperlink w:anchor="_Toc44750971" w:history="1">
+          <w:hyperlink w:anchor="_Toc44953502" w:history="1">
             <w:r>
               <w:rPr>
                 <w:rStyle w:val="Hyperlink"/>
@@ -2794,7 +2794,7 @@
                 <w:noProof/>
                 <w:webHidden/>
               </w:rPr>
-              <w:instrText xml:space="preserve"> PAGEREF _Toc44750971 \h </w:instrText>
+              <w:instrText xml:space="preserve"> PAGEREF _Toc44953502 \h </w:instrText>
             </w:r>
             <w:r>
               <w:rPr>
@@ -2836,7 +2836,7 @@
               <w:noProof/>
             </w:rPr>
           </w:pPr>
-          <w:hyperlink w:anchor="_Toc44750972" w:history="1">
+          <w:hyperlink w:anchor="_Toc44953503" w:history="1">
             <w:r>
               <w:rPr>
                 <w:rStyle w:val="Hyperlink"/>
@@ -2864,7 +2864,7 @@
                 <w:noProof/>
                 <w:webHidden/>
               </w:rPr>
-              <w:instrText xml:space="preserve"> PAGEREF _Toc44750972 \h </w:instrText>
+              <w:instrText xml:space="preserve"> PAGEREF _Toc44953503 \h </w:instrText>
             </w:r>
             <w:r>
               <w:rPr>
@@ -2906,7 +2906,7 @@
               <w:noProof/>
             </w:rPr>
           </w:pPr>
-          <w:hyperlink w:anchor="_Toc44750973" w:history="1">
+          <w:hyperlink w:anchor="_Toc44953504" w:history="1">
             <w:r>
               <w:rPr>
                 <w:rStyle w:val="Hyperlink"/>
@@ -2934,7 +2934,7 @@
                 <w:noProof/>
                 <w:webHidden/>
               </w:rPr>
-              <w:instrText xml:space="preserve"> PAGEREF _Toc44750973 \h </w:instrText>
+              <w:instrText xml:space="preserve"> PAGEREF _Toc44953504 \h </w:instrText>
             </w:r>
             <w:r>
               <w:rPr>
@@ -2976,7 +2976,7 @@
               <w:noProof/>
             </w:rPr>
           </w:pPr>
-          <w:hyperlink w:anchor="_Toc44750974" w:history="1">
+          <w:hyperlink w:anchor="_Toc44953505" w:history="1">
             <w:r>
               <w:rPr>
                 <w:rStyle w:val="Hyperlink"/>
@@ -3004,7 +3004,7 @@
                 <w:noProof/>
                 <w:webHidden/>
               </w:rPr>
-              <w:instrText xml:space="preserve"> PAGEREF _Toc44750974 \h </w:instrText>
+              <w:instrText xml:space="preserve"> PAGEREF _Toc44953505 \h </w:instrText>
             </w:r>
             <w:r>
               <w:rPr>
@@ -3046,7 +3046,7 @@
               <w:noProof/>
             </w:rPr>
           </w:pPr>
-          <w:hyperlink w:anchor="_Toc44750975" w:history="1">
+          <w:hyperlink w:anchor="_Toc44953506" w:history="1">
             <w:r>
               <w:rPr>
                 <w:rStyle w:val="Hyperlink"/>
@@ -3073,7 +3073,7 @@
                 <w:noProof/>
                 <w:webHidden/>
               </w:rPr>
-              <w:instrText xml:space="preserve"> PAGEREF _Toc44750975 \h </w:instrText>
+              <w:instrText xml:space="preserve"> PAGEREF _Toc44953506 \h </w:instrText>
             </w:r>
             <w:r>
               <w:rPr>
@@ -3115,7 +3115,7 @@
               <w:noProof/>
             </w:rPr>
           </w:pPr>
-          <w:hyperlink w:anchor="_Toc44750976" w:history="1">
+          <w:hyperlink w:anchor="_Toc44953507" w:history="1">
             <w:r>
               <w:rPr>
                 <w:rStyle w:val="Hyperlink"/>
@@ -3142,7 +3142,7 @@
                 <w:noProof/>
                 <w:webHidden/>
               </w:rPr>
-              <w:instrText xml:space="preserve"> PAGEREF _Toc44750976 \h </w:instrText>
+              <w:instrText xml:space="preserve"> PAGEREF _Toc44953507 \h </w:instrText>
             </w:r>
             <w:r>
               <w:rPr>
@@ -3184,7 +3184,7 @@
               <w:noProof/>
             </w:rPr>
           </w:pPr>
-          <w:hyperlink w:anchor="_Toc44750977" w:history="1">
+          <w:hyperlink w:anchor="_Toc44953508" w:history="1">
             <w:r>
               <w:rPr>
                 <w:rStyle w:val="Hyperlink"/>
@@ -3211,7 +3211,7 @@
                 <w:noProof/>
                 <w:webHidden/>
               </w:rPr>
-              <w:instrText xml:space="preserve"> PAGEREF _Toc44750977 \h </w:instrText>
+              <w:instrText xml:space="preserve"> PAGEREF _Toc44953508 \h </w:instrText>
             </w:r>
             <w:r>
               <w:rPr>
@@ -3253,7 +3253,7 @@
               <w:noProof/>
             </w:rPr>
           </w:pPr>
-          <w:hyperlink w:anchor="_Toc44750978" w:history="1">
+          <w:hyperlink w:anchor="_Toc44953509" w:history="1">
             <w:r>
               <w:rPr>
                 <w:rStyle w:val="Hyperlink"/>
@@ -3280,7 +3280,7 @@
                 <w:noProof/>
                 <w:webHidden/>
               </w:rPr>
-              <w:instrText xml:space="preserve"> PAGEREF _Toc44750978 \h </w:instrText>
+              <w:instrText xml:space="preserve"> PAGEREF _Toc44953509 \h </w:instrText>
             </w:r>
             <w:r>
               <w:rPr>
@@ -3322,7 +3322,7 @@
               <w:noProof/>
             </w:rPr>
           </w:pPr>
-          <w:hyperlink w:anchor="_Toc44750979" w:history="1">
+          <w:hyperlink w:anchor="_Toc44953510" w:history="1">
             <w:r>
               <w:rPr>
                 <w:rStyle w:val="Hyperlink"/>
@@ -3350,7 +3350,7 @@
                 <w:noProof/>
                 <w:webHidden/>
               </w:rPr>
-              <w:instrText xml:space="preserve"> PAGEREF _Toc44750979 \h </w:instrText>
+              <w:instrText xml:space="preserve"> PAGEREF _Toc44953510 \h </w:instrText>
             </w:r>
             <w:r>
               <w:rPr>
@@ -3392,7 +3392,7 @@
               <w:noProof/>
             </w:rPr>
           </w:pPr>
-          <w:hyperlink w:anchor="_Toc44750980" w:history="1">
+          <w:hyperlink w:anchor="_Toc44953511" w:history="1">
             <w:r>
               <w:rPr>
                 <w:rStyle w:val="Hyperlink"/>
@@ -3422,7 +3422,7 @@
                 <w:noProof/>
                 <w:webHidden/>
               </w:rPr>
-              <w:instrText xml:space="preserve"> PAGEREF _Toc44750980 \h </w:instrText>
+              <w:instrText xml:space="preserve"> PAGEREF _Toc44953511 \h </w:instrText>
             </w:r>
             <w:r>
               <w:rPr>
@@ -3464,7 +3464,7 @@
               <w:noProof/>
             </w:rPr>
           </w:pPr>
-          <w:hyperlink w:anchor="_Toc44750981" w:history="1">
+          <w:hyperlink w:anchor="_Toc44953512" w:history="1">
             <w:r>
               <w:rPr>
                 <w:rStyle w:val="Hyperlink"/>
@@ -3494,7 +3494,7 @@
                 <w:noProof/>
                 <w:webHidden/>
               </w:rPr>
-              <w:instrText xml:space="preserve"> PAGEREF _Toc44750981 \h </w:instrText>
+              <w:instrText xml:space="preserve"> PAGEREF _Toc44953512 \h </w:instrText>
             </w:r>
             <w:r>
               <w:rPr>
@@ -3898,7 +3898,9 @@
           <w:lang w:val="pt-BR"/>
         </w:rPr>
       </w:pPr>
-      <w:bookmarkStart w:id="0" w:name="_Toc44750939"/>
+      <w:bookmarkStart w:id="0" w:name="_Toc44953470"/>
+      <w:bookmarkStart w:id="1" w:name="_GoBack"/>
+      <w:bookmarkEnd w:id="1"/>
       <w:r>
         <w:rPr>
           <w:b/>
@@ -4144,7 +4146,7 @@
           <w:lang w:val="pt-BR"/>
         </w:rPr>
       </w:pPr>
-      <w:bookmarkStart w:id="1" w:name="_Toc44750940"/>
+      <w:bookmarkStart w:id="2" w:name="_Toc44953471"/>
       <w:r>
         <w:rPr>
           <w:b/>
@@ -4164,7 +4166,7 @@
         </w:rPr>
         <w:t>Engine</w:t>
       </w:r>
-      <w:bookmarkEnd w:id="1"/>
+      <w:bookmarkEnd w:id="2"/>
       <w:proofErr w:type="spellEnd"/>
     </w:p>
     <w:p>
@@ -4177,7 +4179,7 @@
           <w:lang w:val="pt-BR"/>
         </w:rPr>
       </w:pPr>
-      <w:bookmarkStart w:id="2" w:name="_Hlk37797605"/>
+      <w:bookmarkStart w:id="3" w:name="_Hlk37797605"/>
     </w:p>
     <w:p>
       <w:pPr>
@@ -4319,7 +4321,7 @@
         </w:rPr>
         <w:t>processos de negócio, este motor de jogo também pode ser utilizado para criar jogos de diferentes gêneros e propósitos.</w:t>
       </w:r>
-      <w:bookmarkEnd w:id="2"/>
+      <w:bookmarkEnd w:id="3"/>
     </w:p>
     <w:p>
       <w:pPr>
@@ -4346,7 +4348,7 @@
           <w:lang w:val="pt-BR"/>
         </w:rPr>
       </w:pPr>
-      <w:bookmarkStart w:id="3" w:name="_Toc44750941"/>
+      <w:bookmarkStart w:id="4" w:name="_Toc44953472"/>
       <w:r>
         <w:rPr>
           <w:b/>
@@ -4374,7 +4376,7 @@
         </w:rPr>
         <w:t xml:space="preserve"> Público-alvo deste documento</w:t>
       </w:r>
-      <w:bookmarkEnd w:id="3"/>
+      <w:bookmarkEnd w:id="4"/>
     </w:p>
     <w:p>
       <w:pPr>
@@ -4552,7 +4554,7 @@
           <w:lang w:val="pt-BR"/>
         </w:rPr>
       </w:pPr>
-      <w:bookmarkStart w:id="4" w:name="_Toc44750942"/>
+      <w:bookmarkStart w:id="5" w:name="_Toc44953473"/>
       <w:r>
         <w:rPr>
           <w:b/>
@@ -4599,7 +4601,7 @@
         </w:rPr>
         <w:t>Engine</w:t>
       </w:r>
-      <w:bookmarkEnd w:id="4"/>
+      <w:bookmarkEnd w:id="5"/>
       <w:proofErr w:type="spellEnd"/>
     </w:p>
     <w:p>
@@ -4655,17 +4657,7 @@
           <w:szCs w:val="24"/>
           <w:lang w:val="pt-BR"/>
         </w:rPr>
-        <w:t>Com o motor de jogo é possível criar um jogo 2D ou 3D completo do início até o final. Além disso, ele fornece diversas funcionalidades para criar um jogo do gênero baseado em modelos de processos de negócio como um parser d</w:t>
-      </w:r>
-      <w:bookmarkStart w:id="5" w:name="_GoBack"/>
-      <w:bookmarkEnd w:id="5"/>
-      <w:r>
-        <w:rPr>
-          <w:sz w:val="24"/>
-          <w:szCs w:val="24"/>
-          <w:lang w:val="pt-BR"/>
-        </w:rPr>
-        <w:t xml:space="preserve">e arquivos BPMN (Business </w:t>
+        <w:t xml:space="preserve">Com o motor de jogo é possível criar um jogo 2D ou 3D completo do início até o final. Além disso, ele fornece diversas funcionalidades para criar um jogo do gênero baseado em modelos de processos de negócio como um parser de arquivos BPMN (Business </w:t>
       </w:r>
       <w:proofErr w:type="spellStart"/>
       <w:r>
@@ -4947,7 +4939,7 @@
           <w:lang w:val="pt-BR"/>
         </w:rPr>
       </w:pPr>
-      <w:bookmarkStart w:id="6" w:name="_Toc44750943"/>
+      <w:bookmarkStart w:id="6" w:name="_Toc44953474"/>
       <w:r>
         <w:rPr>
           <w:b/>
@@ -5288,7 +5280,7 @@
           <w:lang w:val="pt-BR"/>
         </w:rPr>
       </w:pPr>
-      <w:bookmarkStart w:id="7" w:name="_Toc44750944"/>
+      <w:bookmarkStart w:id="7" w:name="_Toc44953475"/>
       <w:r>
         <w:rPr>
           <w:b/>
@@ -5391,7 +5383,7 @@
           <w:lang w:val="pt-BR"/>
         </w:rPr>
       </w:pPr>
-      <w:bookmarkStart w:id="8" w:name="_Toc44750945"/>
+      <w:bookmarkStart w:id="8" w:name="_Toc44953476"/>
       <w:r>
         <w:rPr>
           <w:b/>
@@ -5640,7 +5632,7 @@
           <w:lang w:val="pt-BR"/>
         </w:rPr>
       </w:pPr>
-      <w:bookmarkStart w:id="9" w:name="_Toc44750946"/>
+      <w:bookmarkStart w:id="9" w:name="_Toc44953477"/>
       <w:r>
         <w:rPr>
           <w:b/>
@@ -5874,7 +5866,7 @@
           <w:lang w:val="pt-BR"/>
         </w:rPr>
       </w:pPr>
-      <w:bookmarkStart w:id="10" w:name="_Toc44750947"/>
+      <w:bookmarkStart w:id="10" w:name="_Toc44953478"/>
       <w:r>
         <w:rPr>
           <w:b/>
@@ -6116,7 +6108,7 @@
           <w:lang w:val="pt-BR"/>
         </w:rPr>
       </w:pPr>
-      <w:bookmarkStart w:id="11" w:name="_Toc44750948"/>
+      <w:bookmarkStart w:id="11" w:name="_Toc44953479"/>
       <w:r>
         <w:rPr>
           <w:b/>
@@ -6257,7 +6249,7 @@
           <w:lang w:val="pt-BR"/>
         </w:rPr>
       </w:pPr>
-      <w:bookmarkStart w:id="12" w:name="_Toc44750949"/>
+      <w:bookmarkStart w:id="12" w:name="_Toc44953480"/>
       <w:r>
         <w:rPr>
           <w:b/>
@@ -6695,7 +6687,7 @@
           <w:lang w:val="pt-BR"/>
         </w:rPr>
       </w:pPr>
-      <w:bookmarkStart w:id="13" w:name="_Toc44750950"/>
+      <w:bookmarkStart w:id="13" w:name="_Toc44953481"/>
       <w:r>
         <w:rPr>
           <w:b/>
@@ -6916,7 +6908,7 @@
           <w:lang w:val="pt-BR"/>
         </w:rPr>
       </w:pPr>
-      <w:bookmarkStart w:id="14" w:name="_Toc44750951"/>
+      <w:bookmarkStart w:id="14" w:name="_Toc44953482"/>
       <w:r>
         <w:rPr>
           <w:b/>
@@ -7496,7 +7488,7 @@
           <w:lang w:val="pt-BR"/>
         </w:rPr>
       </w:pPr>
-      <w:bookmarkStart w:id="15" w:name="_Toc44750952"/>
+      <w:bookmarkStart w:id="15" w:name="_Toc44953483"/>
       <w:r>
         <w:rPr>
           <w:b/>
@@ -11973,7 +11965,7 @@
           <w:lang w:val="pt-BR"/>
         </w:rPr>
       </w:pPr>
-      <w:bookmarkStart w:id="16" w:name="_Toc44750953"/>
+      <w:bookmarkStart w:id="16" w:name="_Toc44953484"/>
       <w:r>
         <w:rPr>
           <w:b/>
@@ -11996,7 +11988,7 @@
           <w:lang w:val="pt-BR"/>
         </w:rPr>
       </w:pPr>
-      <w:bookmarkStart w:id="17" w:name="_Toc44750954"/>
+      <w:bookmarkStart w:id="17" w:name="_Toc44953485"/>
       <w:r>
         <w:rPr>
           <w:sz w:val="24"/>
@@ -12033,7 +12025,7 @@
           <w:lang w:val="pt-BR"/>
         </w:rPr>
       </w:pPr>
-      <w:bookmarkStart w:id="18" w:name="_Toc44750955"/>
+      <w:bookmarkStart w:id="18" w:name="_Toc44953486"/>
       <w:r>
         <w:rPr>
           <w:sz w:val="24"/>
@@ -12110,7 +12102,7 @@
           <w:lang w:val="pt-BR"/>
         </w:rPr>
       </w:pPr>
-      <w:bookmarkStart w:id="19" w:name="_Toc44750956"/>
+      <w:bookmarkStart w:id="19" w:name="_Toc44953487"/>
       <w:r>
         <w:rPr>
           <w:sz w:val="24"/>
@@ -12509,7 +12501,7 @@
           <w:lang w:val="pt-BR"/>
         </w:rPr>
       </w:pPr>
-      <w:bookmarkStart w:id="20" w:name="_Toc44750957"/>
+      <w:bookmarkStart w:id="20" w:name="_Toc44953488"/>
       <w:r>
         <w:rPr>
           <w:b/>
@@ -12542,7 +12534,7 @@
           <w:lang w:val="pt-BR"/>
         </w:rPr>
       </w:pPr>
-      <w:bookmarkStart w:id="21" w:name="_Toc44750958"/>
+      <w:bookmarkStart w:id="21" w:name="_Toc44953489"/>
       <w:r>
         <w:rPr>
           <w:sz w:val="24"/>
@@ -12893,7 +12885,7 @@
           <w:lang w:val="pt-BR"/>
         </w:rPr>
       </w:pPr>
-      <w:bookmarkStart w:id="22" w:name="_Toc44750959"/>
+      <w:bookmarkStart w:id="22" w:name="_Toc44953490"/>
       <w:r>
         <w:rPr>
           <w:b/>
@@ -13019,7 +13011,7 @@
           <w:lang w:val="pt-BR"/>
         </w:rPr>
       </w:pPr>
-      <w:bookmarkStart w:id="23" w:name="_Toc44750960"/>
+      <w:bookmarkStart w:id="23" w:name="_Toc44953491"/>
       <w:r>
         <w:rPr>
           <w:sz w:val="24"/>
@@ -13058,7 +13050,7 @@
           <w:lang w:val="pt-BR"/>
         </w:rPr>
       </w:pPr>
-      <w:bookmarkStart w:id="24" w:name="_Toc44750961"/>
+      <w:bookmarkStart w:id="24" w:name="_Toc44953492"/>
       <w:r>
         <w:rPr>
           <w:sz w:val="24"/>
@@ -13103,7 +13095,7 @@
           <w:lang w:val="pt-BR"/>
         </w:rPr>
       </w:pPr>
-      <w:bookmarkStart w:id="25" w:name="_Toc44750962"/>
+      <w:bookmarkStart w:id="25" w:name="_Toc44953493"/>
       <w:r>
         <w:rPr>
           <w:lang w:val="pt-BR"/>
@@ -13203,7 +13195,7 @@
           <w:lang w:val="pt-BR"/>
         </w:rPr>
       </w:pPr>
-      <w:bookmarkStart w:id="26" w:name="_Toc44750963"/>
+      <w:bookmarkStart w:id="26" w:name="_Toc44953494"/>
       <w:r>
         <w:rPr>
           <w:sz w:val="24"/>
@@ -13242,7 +13234,7 @@
           <w:lang w:val="pt-BR"/>
         </w:rPr>
       </w:pPr>
-      <w:bookmarkStart w:id="27" w:name="_Toc44750964"/>
+      <w:bookmarkStart w:id="27" w:name="_Toc44953495"/>
       <w:r>
         <w:rPr>
           <w:sz w:val="24"/>
@@ -13403,7 +13395,7 @@
           <w:lang w:val="pt-BR"/>
         </w:rPr>
       </w:pPr>
-      <w:bookmarkStart w:id="28" w:name="_Toc44750965"/>
+      <w:bookmarkStart w:id="28" w:name="_Toc44953496"/>
       <w:r>
         <w:rPr>
           <w:b/>
@@ -13426,7 +13418,7 @@
           <w:lang w:val="pt-BR"/>
         </w:rPr>
       </w:pPr>
-      <w:bookmarkStart w:id="29" w:name="_Toc44750966"/>
+      <w:bookmarkStart w:id="29" w:name="_Toc44953497"/>
       <w:r>
         <w:rPr>
           <w:sz w:val="24"/>
@@ -13447,7 +13439,7 @@
           <w:lang w:val="pt-BR"/>
         </w:rPr>
       </w:pPr>
-      <w:bookmarkStart w:id="30" w:name="_Toc44750967"/>
+      <w:bookmarkStart w:id="30" w:name="_Toc44953498"/>
       <w:r>
         <w:rPr>
           <w:sz w:val="24"/>
@@ -13468,7 +13460,7 @@
           <w:lang w:val="pt-BR"/>
         </w:rPr>
       </w:pPr>
-      <w:bookmarkStart w:id="31" w:name="_Toc44750968"/>
+      <w:bookmarkStart w:id="31" w:name="_Toc44953499"/>
       <w:r>
         <w:rPr>
           <w:sz w:val="24"/>
@@ -13489,7 +13481,7 @@
           <w:lang w:val="pt-BR"/>
         </w:rPr>
       </w:pPr>
-      <w:bookmarkStart w:id="32" w:name="_Toc44750969"/>
+      <w:bookmarkStart w:id="32" w:name="_Toc44953500"/>
       <w:r>
         <w:rPr>
           <w:sz w:val="24"/>
@@ -13510,7 +13502,7 @@
           <w:lang w:val="pt-BR"/>
         </w:rPr>
       </w:pPr>
-      <w:bookmarkStart w:id="33" w:name="_Toc44750970"/>
+      <w:bookmarkStart w:id="33" w:name="_Toc44953501"/>
       <w:r>
         <w:rPr>
           <w:sz w:val="24"/>
@@ -13783,7 +13775,7 @@
           <w:lang w:val="pt-BR"/>
         </w:rPr>
       </w:pPr>
-      <w:bookmarkStart w:id="34" w:name="_Toc44750971"/>
+      <w:bookmarkStart w:id="34" w:name="_Toc44953502"/>
       <w:r>
         <w:rPr>
           <w:b/>
@@ -13816,7 +13808,7 @@
           <w:lang w:val="pt-BR"/>
         </w:rPr>
       </w:pPr>
-      <w:bookmarkStart w:id="35" w:name="_Toc44750972"/>
+      <w:bookmarkStart w:id="35" w:name="_Toc44953503"/>
       <w:r>
         <w:rPr>
           <w:sz w:val="24"/>
@@ -13837,7 +13829,7 @@
           <w:lang w:val="pt-BR"/>
         </w:rPr>
       </w:pPr>
-      <w:bookmarkStart w:id="36" w:name="_Toc44750973"/>
+      <w:bookmarkStart w:id="36" w:name="_Toc44953504"/>
       <w:r>
         <w:rPr>
           <w:sz w:val="24"/>
@@ -13904,7 +13896,7 @@
           <w:lang w:val="pt-BR"/>
         </w:rPr>
       </w:pPr>
-      <w:bookmarkStart w:id="37" w:name="_Toc44750974"/>
+      <w:bookmarkStart w:id="37" w:name="_Toc44953505"/>
       <w:r>
         <w:rPr>
           <w:sz w:val="24"/>
@@ -14448,7 +14440,7 @@
           <w:szCs w:val="24"/>
         </w:rPr>
       </w:pPr>
-      <w:bookmarkStart w:id="38" w:name="_Toc44750975"/>
+      <w:bookmarkStart w:id="38" w:name="_Toc44953506"/>
       <w:r>
         <w:rPr>
           <w:sz w:val="24"/>
@@ -14492,7 +14484,7 @@
           <w:szCs w:val="24"/>
         </w:rPr>
       </w:pPr>
-      <w:bookmarkStart w:id="39" w:name="_Toc44750976"/>
+      <w:bookmarkStart w:id="39" w:name="_Toc44953507"/>
       <w:r>
         <w:rPr>
           <w:sz w:val="24"/>
@@ -14511,7 +14503,7 @@
           <w:szCs w:val="24"/>
         </w:rPr>
       </w:pPr>
-      <w:bookmarkStart w:id="40" w:name="_Toc44750977"/>
+      <w:bookmarkStart w:id="40" w:name="_Toc44953508"/>
       <w:r>
         <w:rPr>
           <w:sz w:val="24"/>
@@ -14530,7 +14522,7 @@
           <w:szCs w:val="24"/>
         </w:rPr>
       </w:pPr>
-      <w:bookmarkStart w:id="41" w:name="_Toc44750978"/>
+      <w:bookmarkStart w:id="41" w:name="_Toc44953509"/>
       <w:r>
         <w:rPr>
           <w:sz w:val="24"/>
@@ -14596,7 +14588,7 @@
           <w:lang w:val="pt-BR"/>
         </w:rPr>
       </w:pPr>
-      <w:bookmarkStart w:id="42" w:name="_Toc44750979"/>
+      <w:bookmarkStart w:id="42" w:name="_Toc44953510"/>
       <w:r>
         <w:rPr>
           <w:sz w:val="24"/>
@@ -14703,7 +14695,7 @@
           <w:lang w:val="pt-BR"/>
         </w:rPr>
       </w:pPr>
-      <w:bookmarkStart w:id="43" w:name="_Toc44750980"/>
+      <w:bookmarkStart w:id="43" w:name="_Toc44953511"/>
       <w:r>
         <w:rPr>
           <w:b/>
@@ -15068,7 +15060,7 @@
           <w:lang w:val="pt-BR"/>
         </w:rPr>
       </w:pPr>
-      <w:bookmarkStart w:id="44" w:name="_Toc44750981"/>
+      <w:bookmarkStart w:id="44" w:name="_Toc44953512"/>
       <w:r>
         <w:rPr>
           <w:b/>
@@ -17517,7 +17509,7 @@
 </file>
 
 <file path=customXml/itemProps1.xml><?xml version="1.0" encoding="utf-8"?>
-<ds:datastoreItem xmlns:ds="http://schemas.openxmlformats.org/officeDocument/2006/customXml" ds:itemID="{495155B0-8322-4E83-82F6-805F1EB52298}">
+<ds:datastoreItem xmlns:ds="http://schemas.openxmlformats.org/officeDocument/2006/customXml" ds:itemID="{AE123423-BF47-4A0C-8E0B-E1F01191BBFD}">
   <ds:schemaRefs>
     <ds:schemaRef ds:uri="http://schemas.openxmlformats.org/officeDocument/2006/bibliography"/>
   </ds:schemaRefs>

</xml_diff>

<commit_message>
Atualização do README.md e a inclusão da licença
- Atualização dos documentos e imagens
- Limpeza de código-fonte
</commit_message>
<xml_diff>
--- a/docs/Especificação do Projeto.docx
+++ b/docs/Especificação do Projeto.docx
@@ -44,7 +44,6 @@
         <w:rPr>
           <w:sz w:val="36"/>
           <w:szCs w:val="36"/>
-          <w:lang w:val="pt-BR"/>
         </w:rPr>
       </w:pPr>
       <w:r>
@@ -54,6 +53,14 @@
           <w:lang w:val="pt-BR"/>
         </w:rPr>
         <w:t>Versão 1.0</w:t>
+      </w:r>
+      <w:r>
+        <w:rPr>
+          <w:sz w:val="36"/>
+          <w:szCs w:val="36"/>
+          <w:lang w:val="pt-BR"/>
+        </w:rPr>
+        <w:t>.0</w:t>
       </w:r>
     </w:p>
     <w:p>
@@ -488,7 +495,7 @@
             </w:rPr>
             <w:fldChar w:fldCharType="separate"/>
           </w:r>
-          <w:hyperlink w:anchor="_Toc44953470" w:history="1">
+          <w:hyperlink w:anchor="_Toc49363708" w:history="1">
             <w:r>
               <w:rPr>
                 <w:rStyle w:val="Hyperlink"/>
@@ -518,7 +525,7 @@
                 <w:noProof/>
                 <w:webHidden/>
               </w:rPr>
-              <w:instrText xml:space="preserve"> PAGEREF _Toc44953470 \h </w:instrText>
+              <w:instrText xml:space="preserve"> PAGEREF _Toc49363708 \h </w:instrText>
             </w:r>
             <w:r>
               <w:rPr>
@@ -560,7 +567,7 @@
               <w:noProof/>
             </w:rPr>
           </w:pPr>
-          <w:hyperlink w:anchor="_Toc44953471" w:history="1">
+          <w:hyperlink w:anchor="_Toc49363709" w:history="1">
             <w:r>
               <w:rPr>
                 <w:rStyle w:val="Hyperlink"/>
@@ -590,7 +597,7 @@
                 <w:noProof/>
                 <w:webHidden/>
               </w:rPr>
-              <w:instrText xml:space="preserve"> PAGEREF _Toc44953471 \h </w:instrText>
+              <w:instrText xml:space="preserve"> PAGEREF _Toc49363709 \h </w:instrText>
             </w:r>
             <w:r>
               <w:rPr>
@@ -632,7 +639,7 @@
               <w:noProof/>
             </w:rPr>
           </w:pPr>
-          <w:hyperlink w:anchor="_Toc44953472" w:history="1">
+          <w:hyperlink w:anchor="_Toc49363710" w:history="1">
             <w:r>
               <w:rPr>
                 <w:rStyle w:val="Hyperlink"/>
@@ -662,7 +669,7 @@
                 <w:noProof/>
                 <w:webHidden/>
               </w:rPr>
-              <w:instrText xml:space="preserve"> PAGEREF _Toc44953472 \h </w:instrText>
+              <w:instrText xml:space="preserve"> PAGEREF _Toc49363710 \h </w:instrText>
             </w:r>
             <w:r>
               <w:rPr>
@@ -704,7 +711,7 @@
               <w:noProof/>
             </w:rPr>
           </w:pPr>
-          <w:hyperlink w:anchor="_Toc44953473" w:history="1">
+          <w:hyperlink w:anchor="_Toc49363711" w:history="1">
             <w:r>
               <w:rPr>
                 <w:rStyle w:val="Hyperlink"/>
@@ -734,7 +741,7 @@
                 <w:noProof/>
                 <w:webHidden/>
               </w:rPr>
-              <w:instrText xml:space="preserve"> PAGEREF _Toc44953473 \h </w:instrText>
+              <w:instrText xml:space="preserve"> PAGEREF _Toc49363711 \h </w:instrText>
             </w:r>
             <w:r>
               <w:rPr>
@@ -776,7 +783,7 @@
               <w:noProof/>
             </w:rPr>
           </w:pPr>
-          <w:hyperlink w:anchor="_Toc44953474" w:history="1">
+          <w:hyperlink w:anchor="_Toc49363712" w:history="1">
             <w:r>
               <w:rPr>
                 <w:rStyle w:val="Hyperlink"/>
@@ -806,7 +813,7 @@
                 <w:noProof/>
                 <w:webHidden/>
               </w:rPr>
-              <w:instrText xml:space="preserve"> PAGEREF _Toc44953474 \h </w:instrText>
+              <w:instrText xml:space="preserve"> PAGEREF _Toc49363712 \h </w:instrText>
             </w:r>
             <w:r>
               <w:rPr>
@@ -848,7 +855,7 @@
               <w:noProof/>
             </w:rPr>
           </w:pPr>
-          <w:hyperlink w:anchor="_Toc44953475" w:history="1">
+          <w:hyperlink w:anchor="_Toc49363713" w:history="1">
             <w:r>
               <w:rPr>
                 <w:rStyle w:val="Hyperlink"/>
@@ -878,7 +885,7 @@
                 <w:noProof/>
                 <w:webHidden/>
               </w:rPr>
-              <w:instrText xml:space="preserve"> PAGEREF _Toc44953475 \h </w:instrText>
+              <w:instrText xml:space="preserve"> PAGEREF _Toc49363713 \h </w:instrText>
             </w:r>
             <w:r>
               <w:rPr>
@@ -920,7 +927,7 @@
               <w:noProof/>
             </w:rPr>
           </w:pPr>
-          <w:hyperlink w:anchor="_Toc44953476" w:history="1">
+          <w:hyperlink w:anchor="_Toc49363714" w:history="1">
             <w:r>
               <w:rPr>
                 <w:rStyle w:val="Hyperlink"/>
@@ -950,7 +957,7 @@
                 <w:noProof/>
                 <w:webHidden/>
               </w:rPr>
-              <w:instrText xml:space="preserve"> PAGEREF _Toc44953476 \h </w:instrText>
+              <w:instrText xml:space="preserve"> PAGEREF _Toc49363714 \h </w:instrText>
             </w:r>
             <w:r>
               <w:rPr>
@@ -992,7 +999,7 @@
               <w:noProof/>
             </w:rPr>
           </w:pPr>
-          <w:hyperlink w:anchor="_Toc44953477" w:history="1">
+          <w:hyperlink w:anchor="_Toc49363715" w:history="1">
             <w:r>
               <w:rPr>
                 <w:rStyle w:val="Hyperlink"/>
@@ -1022,7 +1029,7 @@
                 <w:noProof/>
                 <w:webHidden/>
               </w:rPr>
-              <w:instrText xml:space="preserve"> PAGEREF _Toc44953477 \h </w:instrText>
+              <w:instrText xml:space="preserve"> PAGEREF _Toc49363715 \h </w:instrText>
             </w:r>
             <w:r>
               <w:rPr>
@@ -1064,7 +1071,7 @@
               <w:noProof/>
             </w:rPr>
           </w:pPr>
-          <w:hyperlink w:anchor="_Toc44953478" w:history="1">
+          <w:hyperlink w:anchor="_Toc49363716" w:history="1">
             <w:r>
               <w:rPr>
                 <w:rStyle w:val="Hyperlink"/>
@@ -1094,7 +1101,7 @@
                 <w:noProof/>
                 <w:webHidden/>
               </w:rPr>
-              <w:instrText xml:space="preserve"> PAGEREF _Toc44953478 \h </w:instrText>
+              <w:instrText xml:space="preserve"> PAGEREF _Toc49363716 \h </w:instrText>
             </w:r>
             <w:r>
               <w:rPr>
@@ -1136,7 +1143,7 @@
               <w:noProof/>
             </w:rPr>
           </w:pPr>
-          <w:hyperlink w:anchor="_Toc44953479" w:history="1">
+          <w:hyperlink w:anchor="_Toc49363717" w:history="1">
             <w:r>
               <w:rPr>
                 <w:rStyle w:val="Hyperlink"/>
@@ -1166,7 +1173,7 @@
                 <w:noProof/>
                 <w:webHidden/>
               </w:rPr>
-              <w:instrText xml:space="preserve"> PAGEREF _Toc44953479 \h </w:instrText>
+              <w:instrText xml:space="preserve"> PAGEREF _Toc49363717 \h </w:instrText>
             </w:r>
             <w:r>
               <w:rPr>
@@ -1208,7 +1215,7 @@
               <w:noProof/>
             </w:rPr>
           </w:pPr>
-          <w:hyperlink w:anchor="_Toc44953480" w:history="1">
+          <w:hyperlink w:anchor="_Toc49363718" w:history="1">
             <w:r>
               <w:rPr>
                 <w:rStyle w:val="Hyperlink"/>
@@ -1238,7 +1245,7 @@
                 <w:noProof/>
                 <w:webHidden/>
               </w:rPr>
-              <w:instrText xml:space="preserve"> PAGEREF _Toc44953480 \h </w:instrText>
+              <w:instrText xml:space="preserve"> PAGEREF _Toc49363718 \h </w:instrText>
             </w:r>
             <w:r>
               <w:rPr>
@@ -1280,7 +1287,7 @@
               <w:noProof/>
             </w:rPr>
           </w:pPr>
-          <w:hyperlink w:anchor="_Toc44953481" w:history="1">
+          <w:hyperlink w:anchor="_Toc49363719" w:history="1">
             <w:r>
               <w:rPr>
                 <w:rStyle w:val="Hyperlink"/>
@@ -1310,7 +1317,7 @@
                 <w:noProof/>
                 <w:webHidden/>
               </w:rPr>
-              <w:instrText xml:space="preserve"> PAGEREF _Toc44953481 \h </w:instrText>
+              <w:instrText xml:space="preserve"> PAGEREF _Toc49363719 \h </w:instrText>
             </w:r>
             <w:r>
               <w:rPr>
@@ -1352,7 +1359,7 @@
               <w:noProof/>
             </w:rPr>
           </w:pPr>
-          <w:hyperlink w:anchor="_Toc44953482" w:history="1">
+          <w:hyperlink w:anchor="_Toc49363720" w:history="1">
             <w:r>
               <w:rPr>
                 <w:rStyle w:val="Hyperlink"/>
@@ -1382,7 +1389,7 @@
                 <w:noProof/>
                 <w:webHidden/>
               </w:rPr>
-              <w:instrText xml:space="preserve"> PAGEREF _Toc44953482 \h </w:instrText>
+              <w:instrText xml:space="preserve"> PAGEREF _Toc49363720 \h </w:instrText>
             </w:r>
             <w:r>
               <w:rPr>
@@ -1424,7 +1431,7 @@
               <w:noProof/>
             </w:rPr>
           </w:pPr>
-          <w:hyperlink w:anchor="_Toc44953483" w:history="1">
+          <w:hyperlink w:anchor="_Toc49363721" w:history="1">
             <w:r>
               <w:rPr>
                 <w:rStyle w:val="Hyperlink"/>
@@ -1454,7 +1461,7 @@
                 <w:noProof/>
                 <w:webHidden/>
               </w:rPr>
-              <w:instrText xml:space="preserve"> PAGEREF _Toc44953483 \h </w:instrText>
+              <w:instrText xml:space="preserve"> PAGEREF _Toc49363721 \h </w:instrText>
             </w:r>
             <w:r>
               <w:rPr>
@@ -1496,7 +1503,7 @@
               <w:noProof/>
             </w:rPr>
           </w:pPr>
-          <w:hyperlink w:anchor="_Toc44953484" w:history="1">
+          <w:hyperlink w:anchor="_Toc49363722" w:history="1">
             <w:r>
               <w:rPr>
                 <w:rStyle w:val="Hyperlink"/>
@@ -1526,7 +1533,7 @@
                 <w:noProof/>
                 <w:webHidden/>
               </w:rPr>
-              <w:instrText xml:space="preserve"> PAGEREF _Toc44953484 \h </w:instrText>
+              <w:instrText xml:space="preserve"> PAGEREF _Toc49363722 \h </w:instrText>
             </w:r>
             <w:r>
               <w:rPr>
@@ -1568,7 +1575,7 @@
               <w:noProof/>
             </w:rPr>
           </w:pPr>
-          <w:hyperlink w:anchor="_Toc44953485" w:history="1">
+          <w:hyperlink w:anchor="_Toc49363723" w:history="1">
             <w:r>
               <w:rPr>
                 <w:rStyle w:val="Hyperlink"/>
@@ -1596,7 +1603,7 @@
                 <w:noProof/>
                 <w:webHidden/>
               </w:rPr>
-              <w:instrText xml:space="preserve"> PAGEREF _Toc44953485 \h </w:instrText>
+              <w:instrText xml:space="preserve"> PAGEREF _Toc49363723 \h </w:instrText>
             </w:r>
             <w:r>
               <w:rPr>
@@ -1638,7 +1645,7 @@
               <w:noProof/>
             </w:rPr>
           </w:pPr>
-          <w:hyperlink w:anchor="_Toc44953486" w:history="1">
+          <w:hyperlink w:anchor="_Toc49363724" w:history="1">
             <w:r>
               <w:rPr>
                 <w:rStyle w:val="Hyperlink"/>
@@ -1666,7 +1673,7 @@
                 <w:noProof/>
                 <w:webHidden/>
               </w:rPr>
-              <w:instrText xml:space="preserve"> PAGEREF _Toc44953486 \h </w:instrText>
+              <w:instrText xml:space="preserve"> PAGEREF _Toc49363724 \h </w:instrText>
             </w:r>
             <w:r>
               <w:rPr>
@@ -1708,7 +1715,7 @@
               <w:noProof/>
             </w:rPr>
           </w:pPr>
-          <w:hyperlink w:anchor="_Toc44953487" w:history="1">
+          <w:hyperlink w:anchor="_Toc49363725" w:history="1">
             <w:r>
               <w:rPr>
                 <w:rStyle w:val="Hyperlink"/>
@@ -1736,7 +1743,7 @@
                 <w:noProof/>
                 <w:webHidden/>
               </w:rPr>
-              <w:instrText xml:space="preserve"> PAGEREF _Toc44953487 \h </w:instrText>
+              <w:instrText xml:space="preserve"> PAGEREF _Toc49363725 \h </w:instrText>
             </w:r>
             <w:r>
               <w:rPr>
@@ -1778,7 +1785,7 @@
               <w:noProof/>
             </w:rPr>
           </w:pPr>
-          <w:hyperlink w:anchor="_Toc44953488" w:history="1">
+          <w:hyperlink w:anchor="_Toc49363726" w:history="1">
             <w:r>
               <w:rPr>
                 <w:rStyle w:val="Hyperlink"/>
@@ -1808,7 +1815,7 @@
                 <w:noProof/>
                 <w:webHidden/>
               </w:rPr>
-              <w:instrText xml:space="preserve"> PAGEREF _Toc44953488 \h </w:instrText>
+              <w:instrText xml:space="preserve"> PAGEREF _Toc49363726 \h </w:instrText>
             </w:r>
             <w:r>
               <w:rPr>
@@ -1850,7 +1857,7 @@
               <w:noProof/>
             </w:rPr>
           </w:pPr>
-          <w:hyperlink w:anchor="_Toc44953489" w:history="1">
+          <w:hyperlink w:anchor="_Toc49363727" w:history="1">
             <w:r>
               <w:rPr>
                 <w:rStyle w:val="Hyperlink"/>
@@ -1878,7 +1885,7 @@
                 <w:noProof/>
                 <w:webHidden/>
               </w:rPr>
-              <w:instrText xml:space="preserve"> PAGEREF _Toc44953489 \h </w:instrText>
+              <w:instrText xml:space="preserve"> PAGEREF _Toc49363727 \h </w:instrText>
             </w:r>
             <w:r>
               <w:rPr>
@@ -1920,7 +1927,7 @@
               <w:noProof/>
             </w:rPr>
           </w:pPr>
-          <w:hyperlink w:anchor="_Toc44953490" w:history="1">
+          <w:hyperlink w:anchor="_Toc49363728" w:history="1">
             <w:r>
               <w:rPr>
                 <w:rStyle w:val="Hyperlink"/>
@@ -1950,7 +1957,7 @@
                 <w:noProof/>
                 <w:webHidden/>
               </w:rPr>
-              <w:instrText xml:space="preserve"> PAGEREF _Toc44953490 \h </w:instrText>
+              <w:instrText xml:space="preserve"> PAGEREF _Toc49363728 \h </w:instrText>
             </w:r>
             <w:r>
               <w:rPr>
@@ -1992,7 +1999,7 @@
               <w:noProof/>
             </w:rPr>
           </w:pPr>
-          <w:hyperlink w:anchor="_Toc44953491" w:history="1">
+          <w:hyperlink w:anchor="_Toc49363729" w:history="1">
             <w:r>
               <w:rPr>
                 <w:rStyle w:val="Hyperlink"/>
@@ -2020,7 +2027,7 @@
                 <w:noProof/>
                 <w:webHidden/>
               </w:rPr>
-              <w:instrText xml:space="preserve"> PAGEREF _Toc44953491 \h </w:instrText>
+              <w:instrText xml:space="preserve"> PAGEREF _Toc49363729 \h </w:instrText>
             </w:r>
             <w:r>
               <w:rPr>
@@ -2062,7 +2069,7 @@
               <w:noProof/>
             </w:rPr>
           </w:pPr>
-          <w:hyperlink w:anchor="_Toc44953492" w:history="1">
+          <w:hyperlink w:anchor="_Toc49363730" w:history="1">
             <w:r>
               <w:rPr>
                 <w:rStyle w:val="Hyperlink"/>
@@ -2090,7 +2097,7 @@
                 <w:noProof/>
                 <w:webHidden/>
               </w:rPr>
-              <w:instrText xml:space="preserve"> PAGEREF _Toc44953492 \h </w:instrText>
+              <w:instrText xml:space="preserve"> PAGEREF _Toc49363730 \h </w:instrText>
             </w:r>
             <w:r>
               <w:rPr>
@@ -2132,7 +2139,7 @@
               <w:noProof/>
             </w:rPr>
           </w:pPr>
-          <w:hyperlink w:anchor="_Toc44953493" w:history="1">
+          <w:hyperlink w:anchor="_Toc49363731" w:history="1">
             <w:r>
               <w:rPr>
                 <w:rStyle w:val="Hyperlink"/>
@@ -2160,7 +2167,7 @@
                 <w:noProof/>
                 <w:webHidden/>
               </w:rPr>
-              <w:instrText xml:space="preserve"> PAGEREF _Toc44953493 \h </w:instrText>
+              <w:instrText xml:space="preserve"> PAGEREF _Toc49363731 \h </w:instrText>
             </w:r>
             <w:r>
               <w:rPr>
@@ -2202,7 +2209,7 @@
               <w:noProof/>
             </w:rPr>
           </w:pPr>
-          <w:hyperlink w:anchor="_Toc44953494" w:history="1">
+          <w:hyperlink w:anchor="_Toc49363732" w:history="1">
             <w:r>
               <w:rPr>
                 <w:rStyle w:val="Hyperlink"/>
@@ -2230,7 +2237,7 @@
                 <w:noProof/>
                 <w:webHidden/>
               </w:rPr>
-              <w:instrText xml:space="preserve"> PAGEREF _Toc44953494 \h </w:instrText>
+              <w:instrText xml:space="preserve"> PAGEREF _Toc49363732 \h </w:instrText>
             </w:r>
             <w:r>
               <w:rPr>
@@ -2272,7 +2279,7 @@
               <w:noProof/>
             </w:rPr>
           </w:pPr>
-          <w:hyperlink w:anchor="_Toc44953495" w:history="1">
+          <w:hyperlink w:anchor="_Toc49363733" w:history="1">
             <w:r>
               <w:rPr>
                 <w:rStyle w:val="Hyperlink"/>
@@ -2300,7 +2307,7 @@
                 <w:noProof/>
                 <w:webHidden/>
               </w:rPr>
-              <w:instrText xml:space="preserve"> PAGEREF _Toc44953495 \h </w:instrText>
+              <w:instrText xml:space="preserve"> PAGEREF _Toc49363733 \h </w:instrText>
             </w:r>
             <w:r>
               <w:rPr>
@@ -2342,7 +2349,7 @@
               <w:noProof/>
             </w:rPr>
           </w:pPr>
-          <w:hyperlink w:anchor="_Toc44953496" w:history="1">
+          <w:hyperlink w:anchor="_Toc49363734" w:history="1">
             <w:r>
               <w:rPr>
                 <w:rStyle w:val="Hyperlink"/>
@@ -2372,7 +2379,7 @@
                 <w:noProof/>
                 <w:webHidden/>
               </w:rPr>
-              <w:instrText xml:space="preserve"> PAGEREF _Toc44953496 \h </w:instrText>
+              <w:instrText xml:space="preserve"> PAGEREF _Toc49363734 \h </w:instrText>
             </w:r>
             <w:r>
               <w:rPr>
@@ -2414,7 +2421,7 @@
               <w:noProof/>
             </w:rPr>
           </w:pPr>
-          <w:hyperlink w:anchor="_Toc44953497" w:history="1">
+          <w:hyperlink w:anchor="_Toc49363735" w:history="1">
             <w:r>
               <w:rPr>
                 <w:rStyle w:val="Hyperlink"/>
@@ -2442,7 +2449,7 @@
                 <w:noProof/>
                 <w:webHidden/>
               </w:rPr>
-              <w:instrText xml:space="preserve"> PAGEREF _Toc44953497 \h </w:instrText>
+              <w:instrText xml:space="preserve"> PAGEREF _Toc49363735 \h </w:instrText>
             </w:r>
             <w:r>
               <w:rPr>
@@ -2484,7 +2491,7 @@
               <w:noProof/>
             </w:rPr>
           </w:pPr>
-          <w:hyperlink w:anchor="_Toc44953498" w:history="1">
+          <w:hyperlink w:anchor="_Toc49363736" w:history="1">
             <w:r>
               <w:rPr>
                 <w:rStyle w:val="Hyperlink"/>
@@ -2512,7 +2519,7 @@
                 <w:noProof/>
                 <w:webHidden/>
               </w:rPr>
-              <w:instrText xml:space="preserve"> PAGEREF _Toc44953498 \h </w:instrText>
+              <w:instrText xml:space="preserve"> PAGEREF _Toc49363736 \h </w:instrText>
             </w:r>
             <w:r>
               <w:rPr>
@@ -2554,7 +2561,7 @@
               <w:noProof/>
             </w:rPr>
           </w:pPr>
-          <w:hyperlink w:anchor="_Toc44953499" w:history="1">
+          <w:hyperlink w:anchor="_Toc49363737" w:history="1">
             <w:r>
               <w:rPr>
                 <w:rStyle w:val="Hyperlink"/>
@@ -2582,7 +2589,7 @@
                 <w:noProof/>
                 <w:webHidden/>
               </w:rPr>
-              <w:instrText xml:space="preserve"> PAGEREF _Toc44953499 \h </w:instrText>
+              <w:instrText xml:space="preserve"> PAGEREF _Toc49363737 \h </w:instrText>
             </w:r>
             <w:r>
               <w:rPr>
@@ -2624,7 +2631,7 @@
               <w:noProof/>
             </w:rPr>
           </w:pPr>
-          <w:hyperlink w:anchor="_Toc44953500" w:history="1">
+          <w:hyperlink w:anchor="_Toc49363738" w:history="1">
             <w:r>
               <w:rPr>
                 <w:rStyle w:val="Hyperlink"/>
@@ -2652,7 +2659,7 @@
                 <w:noProof/>
                 <w:webHidden/>
               </w:rPr>
-              <w:instrText xml:space="preserve"> PAGEREF _Toc44953500 \h </w:instrText>
+              <w:instrText xml:space="preserve"> PAGEREF _Toc49363738 \h </w:instrText>
             </w:r>
             <w:r>
               <w:rPr>
@@ -2694,7 +2701,7 @@
               <w:noProof/>
             </w:rPr>
           </w:pPr>
-          <w:hyperlink w:anchor="_Toc44953501" w:history="1">
+          <w:hyperlink w:anchor="_Toc49363739" w:history="1">
             <w:r>
               <w:rPr>
                 <w:rStyle w:val="Hyperlink"/>
@@ -2722,7 +2729,7 @@
                 <w:noProof/>
                 <w:webHidden/>
               </w:rPr>
-              <w:instrText xml:space="preserve"> PAGEREF _Toc44953501 \h </w:instrText>
+              <w:instrText xml:space="preserve"> PAGEREF _Toc49363739 \h </w:instrText>
             </w:r>
             <w:r>
               <w:rPr>
@@ -2764,7 +2771,7 @@
               <w:noProof/>
             </w:rPr>
           </w:pPr>
-          <w:hyperlink w:anchor="_Toc44953502" w:history="1">
+          <w:hyperlink w:anchor="_Toc49363740" w:history="1">
             <w:r>
               <w:rPr>
                 <w:rStyle w:val="Hyperlink"/>
@@ -2794,7 +2801,7 @@
                 <w:noProof/>
                 <w:webHidden/>
               </w:rPr>
-              <w:instrText xml:space="preserve"> PAGEREF _Toc44953502 \h </w:instrText>
+              <w:instrText xml:space="preserve"> PAGEREF _Toc49363740 \h </w:instrText>
             </w:r>
             <w:r>
               <w:rPr>
@@ -2836,7 +2843,7 @@
               <w:noProof/>
             </w:rPr>
           </w:pPr>
-          <w:hyperlink w:anchor="_Toc44953503" w:history="1">
+          <w:hyperlink w:anchor="_Toc49363741" w:history="1">
             <w:r>
               <w:rPr>
                 <w:rStyle w:val="Hyperlink"/>
@@ -2864,7 +2871,7 @@
                 <w:noProof/>
                 <w:webHidden/>
               </w:rPr>
-              <w:instrText xml:space="preserve"> PAGEREF _Toc44953503 \h </w:instrText>
+              <w:instrText xml:space="preserve"> PAGEREF _Toc49363741 \h </w:instrText>
             </w:r>
             <w:r>
               <w:rPr>
@@ -2906,7 +2913,7 @@
               <w:noProof/>
             </w:rPr>
           </w:pPr>
-          <w:hyperlink w:anchor="_Toc44953504" w:history="1">
+          <w:hyperlink w:anchor="_Toc49363742" w:history="1">
             <w:r>
               <w:rPr>
                 <w:rStyle w:val="Hyperlink"/>
@@ -2934,7 +2941,7 @@
                 <w:noProof/>
                 <w:webHidden/>
               </w:rPr>
-              <w:instrText xml:space="preserve"> PAGEREF _Toc44953504 \h </w:instrText>
+              <w:instrText xml:space="preserve"> PAGEREF _Toc49363742 \h </w:instrText>
             </w:r>
             <w:r>
               <w:rPr>
@@ -2976,7 +2983,7 @@
               <w:noProof/>
             </w:rPr>
           </w:pPr>
-          <w:hyperlink w:anchor="_Toc44953505" w:history="1">
+          <w:hyperlink w:anchor="_Toc49363743" w:history="1">
             <w:r>
               <w:rPr>
                 <w:rStyle w:val="Hyperlink"/>
@@ -3004,7 +3011,7 @@
                 <w:noProof/>
                 <w:webHidden/>
               </w:rPr>
-              <w:instrText xml:space="preserve"> PAGEREF _Toc44953505 \h </w:instrText>
+              <w:instrText xml:space="preserve"> PAGEREF _Toc49363743 \h </w:instrText>
             </w:r>
             <w:r>
               <w:rPr>
@@ -3046,7 +3053,7 @@
               <w:noProof/>
             </w:rPr>
           </w:pPr>
-          <w:hyperlink w:anchor="_Toc44953506" w:history="1">
+          <w:hyperlink w:anchor="_Toc49363744" w:history="1">
             <w:r>
               <w:rPr>
                 <w:rStyle w:val="Hyperlink"/>
@@ -3073,7 +3080,7 @@
                 <w:noProof/>
                 <w:webHidden/>
               </w:rPr>
-              <w:instrText xml:space="preserve"> PAGEREF _Toc44953506 \h </w:instrText>
+              <w:instrText xml:space="preserve"> PAGEREF _Toc49363744 \h </w:instrText>
             </w:r>
             <w:r>
               <w:rPr>
@@ -3115,7 +3122,7 @@
               <w:noProof/>
             </w:rPr>
           </w:pPr>
-          <w:hyperlink w:anchor="_Toc44953507" w:history="1">
+          <w:hyperlink w:anchor="_Toc49363745" w:history="1">
             <w:r>
               <w:rPr>
                 <w:rStyle w:val="Hyperlink"/>
@@ -3142,7 +3149,7 @@
                 <w:noProof/>
                 <w:webHidden/>
               </w:rPr>
-              <w:instrText xml:space="preserve"> PAGEREF _Toc44953507 \h </w:instrText>
+              <w:instrText xml:space="preserve"> PAGEREF _Toc49363745 \h </w:instrText>
             </w:r>
             <w:r>
               <w:rPr>
@@ -3184,7 +3191,7 @@
               <w:noProof/>
             </w:rPr>
           </w:pPr>
-          <w:hyperlink w:anchor="_Toc44953508" w:history="1">
+          <w:hyperlink w:anchor="_Toc49363746" w:history="1">
             <w:r>
               <w:rPr>
                 <w:rStyle w:val="Hyperlink"/>
@@ -3211,7 +3218,7 @@
                 <w:noProof/>
                 <w:webHidden/>
               </w:rPr>
-              <w:instrText xml:space="preserve"> PAGEREF _Toc44953508 \h </w:instrText>
+              <w:instrText xml:space="preserve"> PAGEREF _Toc49363746 \h </w:instrText>
             </w:r>
             <w:r>
               <w:rPr>
@@ -3253,7 +3260,7 @@
               <w:noProof/>
             </w:rPr>
           </w:pPr>
-          <w:hyperlink w:anchor="_Toc44953509" w:history="1">
+          <w:hyperlink w:anchor="_Toc49363747" w:history="1">
             <w:r>
               <w:rPr>
                 <w:rStyle w:val="Hyperlink"/>
@@ -3280,7 +3287,7 @@
                 <w:noProof/>
                 <w:webHidden/>
               </w:rPr>
-              <w:instrText xml:space="preserve"> PAGEREF _Toc44953509 \h </w:instrText>
+              <w:instrText xml:space="preserve"> PAGEREF _Toc49363747 \h </w:instrText>
             </w:r>
             <w:r>
               <w:rPr>
@@ -3322,7 +3329,7 @@
               <w:noProof/>
             </w:rPr>
           </w:pPr>
-          <w:hyperlink w:anchor="_Toc44953510" w:history="1">
+          <w:hyperlink w:anchor="_Toc49363748" w:history="1">
             <w:r>
               <w:rPr>
                 <w:rStyle w:val="Hyperlink"/>
@@ -3350,7 +3357,7 @@
                 <w:noProof/>
                 <w:webHidden/>
               </w:rPr>
-              <w:instrText xml:space="preserve"> PAGEREF _Toc44953510 \h </w:instrText>
+              <w:instrText xml:space="preserve"> PAGEREF _Toc49363748 \h </w:instrText>
             </w:r>
             <w:r>
               <w:rPr>
@@ -3392,7 +3399,7 @@
               <w:noProof/>
             </w:rPr>
           </w:pPr>
-          <w:hyperlink w:anchor="_Toc44953511" w:history="1">
+          <w:hyperlink w:anchor="_Toc49363749" w:history="1">
             <w:r>
               <w:rPr>
                 <w:rStyle w:val="Hyperlink"/>
@@ -3422,7 +3429,7 @@
                 <w:noProof/>
                 <w:webHidden/>
               </w:rPr>
-              <w:instrText xml:space="preserve"> PAGEREF _Toc44953511 \h </w:instrText>
+              <w:instrText xml:space="preserve"> PAGEREF _Toc49363749 \h </w:instrText>
             </w:r>
             <w:r>
               <w:rPr>
@@ -3464,7 +3471,7 @@
               <w:noProof/>
             </w:rPr>
           </w:pPr>
-          <w:hyperlink w:anchor="_Toc44953512" w:history="1">
+          <w:hyperlink w:anchor="_Toc49363750" w:history="1">
             <w:r>
               <w:rPr>
                 <w:rStyle w:val="Hyperlink"/>
@@ -3494,7 +3501,7 @@
                 <w:noProof/>
                 <w:webHidden/>
               </w:rPr>
-              <w:instrText xml:space="preserve"> PAGEREF _Toc44953512 \h </w:instrText>
+              <w:instrText xml:space="preserve"> PAGEREF _Toc49363750 \h </w:instrText>
             </w:r>
             <w:r>
               <w:rPr>
@@ -3898,9 +3905,7 @@
           <w:lang w:val="pt-BR"/>
         </w:rPr>
       </w:pPr>
-      <w:bookmarkStart w:id="0" w:name="_Toc44953470"/>
-      <w:bookmarkStart w:id="1" w:name="_GoBack"/>
-      <w:bookmarkEnd w:id="1"/>
+      <w:bookmarkStart w:id="0" w:name="_Toc49363708"/>
       <w:r>
         <w:rPr>
           <w:b/>
@@ -4146,7 +4151,7 @@
           <w:lang w:val="pt-BR"/>
         </w:rPr>
       </w:pPr>
-      <w:bookmarkStart w:id="2" w:name="_Toc44953471"/>
+      <w:bookmarkStart w:id="1" w:name="_Toc49363709"/>
       <w:r>
         <w:rPr>
           <w:b/>
@@ -4166,162 +4171,164 @@
         </w:rPr>
         <w:t>Engine</w:t>
       </w:r>
+      <w:bookmarkEnd w:id="1"/>
+      <w:proofErr w:type="spellEnd"/>
+    </w:p>
+    <w:p>
+      <w:pPr>
+        <w:spacing w:after="0" w:line="240" w:lineRule="auto"/>
+        <w:jc w:val="both"/>
+        <w:rPr>
+          <w:sz w:val="24"/>
+          <w:szCs w:val="24"/>
+          <w:lang w:val="pt-BR"/>
+        </w:rPr>
+      </w:pPr>
+      <w:bookmarkStart w:id="2" w:name="_Hlk37797605"/>
+    </w:p>
+    <w:p>
+      <w:pPr>
+        <w:spacing w:after="0" w:line="240" w:lineRule="auto"/>
+        <w:jc w:val="both"/>
+        <w:rPr>
+          <w:sz w:val="24"/>
+          <w:szCs w:val="24"/>
+          <w:lang w:val="pt-BR"/>
+        </w:rPr>
+      </w:pPr>
+      <w:bookmarkStart w:id="3" w:name="_GoBack"/>
+      <w:r>
+        <w:rPr>
+          <w:sz w:val="24"/>
+          <w:szCs w:val="24"/>
+          <w:lang w:val="pt-BR"/>
+        </w:rPr>
+        <w:t xml:space="preserve">BPM Game </w:t>
+      </w:r>
+      <w:proofErr w:type="spellStart"/>
+      <w:r>
+        <w:rPr>
+          <w:sz w:val="24"/>
+          <w:szCs w:val="24"/>
+          <w:lang w:val="pt-BR"/>
+        </w:rPr>
+        <w:t>Engine</w:t>
+      </w:r>
+      <w:proofErr w:type="spellEnd"/>
+      <w:r>
+        <w:rPr>
+          <w:sz w:val="24"/>
+          <w:szCs w:val="24"/>
+          <w:lang w:val="pt-BR"/>
+        </w:rPr>
+        <w:t xml:space="preserve"> é um motor de jogo que surgiu para apoiar a criação e desenvolvimento de jogos digitais</w:t>
+      </w:r>
+      <w:r>
+        <w:rPr>
+          <w:sz w:val="24"/>
+          <w:szCs w:val="24"/>
+          <w:lang w:val="pt-BR"/>
+        </w:rPr>
+        <w:t xml:space="preserve"> </w:t>
+      </w:r>
+      <w:r>
+        <w:rPr>
+          <w:sz w:val="24"/>
+          <w:szCs w:val="24"/>
+          <w:lang w:val="pt-BR"/>
+        </w:rPr>
+        <w:t>baseados em</w:t>
+      </w:r>
+      <w:r>
+        <w:rPr>
+          <w:sz w:val="24"/>
+          <w:szCs w:val="24"/>
+          <w:lang w:val="pt-BR"/>
+        </w:rPr>
+        <w:t xml:space="preserve"> </w:t>
+      </w:r>
+      <w:r>
+        <w:rPr>
+          <w:sz w:val="24"/>
+          <w:szCs w:val="24"/>
+          <w:lang w:val="pt-BR"/>
+        </w:rPr>
+        <w:t>processos de negócio.</w:t>
+      </w:r>
+      <w:r>
+        <w:rPr>
+          <w:sz w:val="24"/>
+          <w:szCs w:val="24"/>
+          <w:lang w:val="pt-BR"/>
+        </w:rPr>
+        <w:t xml:space="preserve"> Jogos digitais baseados em processos de negócio são caracterizados por jogos que apresentam um processo de negócio de forma ludificada permitindo assim, a compreensão e a aprendizagem do seu funcionamento de forma divertida e </w:t>
+      </w:r>
+      <w:proofErr w:type="spellStart"/>
+      <w:r>
+        <w:rPr>
+          <w:sz w:val="24"/>
+          <w:szCs w:val="24"/>
+          <w:lang w:val="pt-BR"/>
+        </w:rPr>
+        <w:t>engajante</w:t>
+      </w:r>
+      <w:proofErr w:type="spellEnd"/>
+      <w:r>
+        <w:rPr>
+          <w:sz w:val="24"/>
+          <w:szCs w:val="24"/>
+          <w:lang w:val="pt-BR"/>
+        </w:rPr>
+        <w:t>.</w:t>
+      </w:r>
+    </w:p>
+    <w:bookmarkEnd w:id="3"/>
+    <w:p>
+      <w:pPr>
+        <w:spacing w:after="0" w:line="240" w:lineRule="auto"/>
+        <w:jc w:val="both"/>
+        <w:rPr>
+          <w:sz w:val="24"/>
+          <w:szCs w:val="24"/>
+          <w:lang w:val="pt-BR"/>
+        </w:rPr>
+      </w:pPr>
+    </w:p>
+    <w:p>
+      <w:pPr>
+        <w:spacing w:after="0" w:line="240" w:lineRule="auto"/>
+        <w:jc w:val="both"/>
+        <w:rPr>
+          <w:sz w:val="24"/>
+          <w:szCs w:val="24"/>
+          <w:lang w:val="pt-BR"/>
+        </w:rPr>
+      </w:pPr>
+      <w:r>
+        <w:rPr>
+          <w:sz w:val="24"/>
+          <w:szCs w:val="24"/>
+          <w:lang w:val="pt-BR"/>
+        </w:rPr>
+        <w:t>Além do suporte completo para o desenvolvimento de jogos baseados em</w:t>
+      </w:r>
+      <w:r>
+        <w:rPr>
+          <w:sz w:val="24"/>
+          <w:szCs w:val="24"/>
+          <w:lang w:val="pt-BR"/>
+        </w:rPr>
+        <w:t xml:space="preserve"> </w:t>
+      </w:r>
+      <w:r>
+        <w:rPr>
+          <w:sz w:val="24"/>
+          <w:szCs w:val="24"/>
+          <w:lang w:val="pt-BR"/>
+        </w:rPr>
+        <w:t>processos de negócio, este motor de jogo também pode ser utilizado para criar jogos de diferentes gêneros e propósitos.</w:t>
+      </w:r>
       <w:bookmarkEnd w:id="2"/>
-      <w:proofErr w:type="spellEnd"/>
-    </w:p>
-    <w:p>
-      <w:pPr>
-        <w:spacing w:after="0" w:line="240" w:lineRule="auto"/>
-        <w:jc w:val="both"/>
-        <w:rPr>
-          <w:sz w:val="24"/>
-          <w:szCs w:val="24"/>
-          <w:lang w:val="pt-BR"/>
-        </w:rPr>
-      </w:pPr>
-      <w:bookmarkStart w:id="3" w:name="_Hlk37797605"/>
-    </w:p>
-    <w:p>
-      <w:pPr>
-        <w:spacing w:after="0" w:line="240" w:lineRule="auto"/>
-        <w:jc w:val="both"/>
-        <w:rPr>
-          <w:sz w:val="24"/>
-          <w:szCs w:val="24"/>
-          <w:lang w:val="pt-BR"/>
-        </w:rPr>
-      </w:pPr>
-      <w:r>
-        <w:rPr>
-          <w:sz w:val="24"/>
-          <w:szCs w:val="24"/>
-          <w:lang w:val="pt-BR"/>
-        </w:rPr>
-        <w:t xml:space="preserve">BPM Game </w:t>
-      </w:r>
-      <w:proofErr w:type="spellStart"/>
-      <w:r>
-        <w:rPr>
-          <w:sz w:val="24"/>
-          <w:szCs w:val="24"/>
-          <w:lang w:val="pt-BR"/>
-        </w:rPr>
-        <w:t>Engine</w:t>
-      </w:r>
-      <w:proofErr w:type="spellEnd"/>
-      <w:r>
-        <w:rPr>
-          <w:sz w:val="24"/>
-          <w:szCs w:val="24"/>
-          <w:lang w:val="pt-BR"/>
-        </w:rPr>
-        <w:t xml:space="preserve"> é um motor de jogo que surgiu para apoiar a criação e desenvolvimento de jogos digitais</w:t>
-      </w:r>
-      <w:r>
-        <w:rPr>
-          <w:sz w:val="24"/>
-          <w:szCs w:val="24"/>
-          <w:lang w:val="pt-BR"/>
-        </w:rPr>
-        <w:t xml:space="preserve"> </w:t>
-      </w:r>
-      <w:r>
-        <w:rPr>
-          <w:sz w:val="24"/>
-          <w:szCs w:val="24"/>
-          <w:lang w:val="pt-BR"/>
-        </w:rPr>
-        <w:t>baseados em</w:t>
-      </w:r>
-      <w:r>
-        <w:rPr>
-          <w:sz w:val="24"/>
-          <w:szCs w:val="24"/>
-          <w:lang w:val="pt-BR"/>
-        </w:rPr>
-        <w:t xml:space="preserve"> </w:t>
-      </w:r>
-      <w:r>
-        <w:rPr>
-          <w:sz w:val="24"/>
-          <w:szCs w:val="24"/>
-          <w:lang w:val="pt-BR"/>
-        </w:rPr>
-        <w:t>processos de negócio.</w:t>
-      </w:r>
-      <w:r>
-        <w:rPr>
-          <w:sz w:val="24"/>
-          <w:szCs w:val="24"/>
-          <w:lang w:val="pt-BR"/>
-        </w:rPr>
-        <w:t xml:space="preserve"> Jogos digitais baseados em processos de negócio são caracterizados por jogos que apresentam um processo de negócio de forma ludificada permitindo assim, a compreensão e a aprendizagem do seu funcionamento de forma divertida e </w:t>
-      </w:r>
-      <w:proofErr w:type="spellStart"/>
-      <w:r>
-        <w:rPr>
-          <w:sz w:val="24"/>
-          <w:szCs w:val="24"/>
-          <w:lang w:val="pt-BR"/>
-        </w:rPr>
-        <w:t>engajante</w:t>
-      </w:r>
-      <w:proofErr w:type="spellEnd"/>
-      <w:r>
-        <w:rPr>
-          <w:sz w:val="24"/>
-          <w:szCs w:val="24"/>
-          <w:lang w:val="pt-BR"/>
-        </w:rPr>
-        <w:t>.</w:t>
-      </w:r>
-    </w:p>
-    <w:p>
-      <w:pPr>
-        <w:spacing w:after="0" w:line="240" w:lineRule="auto"/>
-        <w:jc w:val="both"/>
-        <w:rPr>
-          <w:sz w:val="24"/>
-          <w:szCs w:val="24"/>
-          <w:lang w:val="pt-BR"/>
-        </w:rPr>
-      </w:pPr>
-    </w:p>
-    <w:p>
-      <w:pPr>
-        <w:spacing w:after="0" w:line="240" w:lineRule="auto"/>
-        <w:jc w:val="both"/>
-        <w:rPr>
-          <w:sz w:val="24"/>
-          <w:szCs w:val="24"/>
-          <w:lang w:val="pt-BR"/>
-        </w:rPr>
-      </w:pPr>
-      <w:r>
-        <w:rPr>
-          <w:sz w:val="24"/>
-          <w:szCs w:val="24"/>
-          <w:lang w:val="pt-BR"/>
-        </w:rPr>
-        <w:t>Além do suporte completo para o desenvolvimento de jogos baseados em</w:t>
-      </w:r>
-      <w:r>
-        <w:rPr>
-          <w:sz w:val="24"/>
-          <w:szCs w:val="24"/>
-          <w:lang w:val="pt-BR"/>
-        </w:rPr>
-        <w:t xml:space="preserve"> </w:t>
-      </w:r>
-      <w:r>
-        <w:rPr>
-          <w:sz w:val="24"/>
-          <w:szCs w:val="24"/>
-          <w:lang w:val="pt-BR"/>
-        </w:rPr>
-        <w:t>processos de negócio, este motor de jogo também pode ser utilizado para criar jogos de diferentes gêneros e propósitos.</w:t>
-      </w:r>
-      <w:bookmarkEnd w:id="3"/>
     </w:p>
     <w:p>
       <w:pPr>
@@ -4348,7 +4355,7 @@
           <w:lang w:val="pt-BR"/>
         </w:rPr>
       </w:pPr>
-      <w:bookmarkStart w:id="4" w:name="_Toc44953472"/>
+      <w:bookmarkStart w:id="4" w:name="_Toc49363710"/>
       <w:r>
         <w:rPr>
           <w:b/>
@@ -4554,7 +4561,7 @@
           <w:lang w:val="pt-BR"/>
         </w:rPr>
       </w:pPr>
-      <w:bookmarkStart w:id="5" w:name="_Toc44953473"/>
+      <w:bookmarkStart w:id="5" w:name="_Toc49363711"/>
       <w:r>
         <w:rPr>
           <w:b/>
@@ -4939,7 +4946,7 @@
           <w:lang w:val="pt-BR"/>
         </w:rPr>
       </w:pPr>
-      <w:bookmarkStart w:id="6" w:name="_Toc44953474"/>
+      <w:bookmarkStart w:id="6" w:name="_Toc49363712"/>
       <w:r>
         <w:rPr>
           <w:b/>
@@ -5280,7 +5287,7 @@
           <w:lang w:val="pt-BR"/>
         </w:rPr>
       </w:pPr>
-      <w:bookmarkStart w:id="7" w:name="_Toc44953475"/>
+      <w:bookmarkStart w:id="7" w:name="_Toc49363713"/>
       <w:r>
         <w:rPr>
           <w:b/>
@@ -5383,7 +5390,7 @@
           <w:lang w:val="pt-BR"/>
         </w:rPr>
       </w:pPr>
-      <w:bookmarkStart w:id="8" w:name="_Toc44953476"/>
+      <w:bookmarkStart w:id="8" w:name="_Toc49363714"/>
       <w:r>
         <w:rPr>
           <w:b/>
@@ -5632,7 +5639,7 @@
           <w:lang w:val="pt-BR"/>
         </w:rPr>
       </w:pPr>
-      <w:bookmarkStart w:id="9" w:name="_Toc44953477"/>
+      <w:bookmarkStart w:id="9" w:name="_Toc49363715"/>
       <w:r>
         <w:rPr>
           <w:b/>
@@ -5866,7 +5873,7 @@
           <w:lang w:val="pt-BR"/>
         </w:rPr>
       </w:pPr>
-      <w:bookmarkStart w:id="10" w:name="_Toc44953478"/>
+      <w:bookmarkStart w:id="10" w:name="_Toc49363716"/>
       <w:r>
         <w:rPr>
           <w:b/>
@@ -6108,7 +6115,7 @@
           <w:lang w:val="pt-BR"/>
         </w:rPr>
       </w:pPr>
-      <w:bookmarkStart w:id="11" w:name="_Toc44953479"/>
+      <w:bookmarkStart w:id="11" w:name="_Toc49363717"/>
       <w:r>
         <w:rPr>
           <w:b/>
@@ -6249,7 +6256,7 @@
           <w:lang w:val="pt-BR"/>
         </w:rPr>
       </w:pPr>
-      <w:bookmarkStart w:id="12" w:name="_Toc44953480"/>
+      <w:bookmarkStart w:id="12" w:name="_Toc49363718"/>
       <w:r>
         <w:rPr>
           <w:b/>
@@ -6687,7 +6694,7 @@
           <w:lang w:val="pt-BR"/>
         </w:rPr>
       </w:pPr>
-      <w:bookmarkStart w:id="13" w:name="_Toc44953481"/>
+      <w:bookmarkStart w:id="13" w:name="_Toc49363719"/>
       <w:r>
         <w:rPr>
           <w:b/>
@@ -6908,7 +6915,7 @@
           <w:lang w:val="pt-BR"/>
         </w:rPr>
       </w:pPr>
-      <w:bookmarkStart w:id="14" w:name="_Toc44953482"/>
+      <w:bookmarkStart w:id="14" w:name="_Toc49363720"/>
       <w:r>
         <w:rPr>
           <w:b/>
@@ -7488,7 +7495,7 @@
           <w:lang w:val="pt-BR"/>
         </w:rPr>
       </w:pPr>
-      <w:bookmarkStart w:id="15" w:name="_Toc44953483"/>
+      <w:bookmarkStart w:id="15" w:name="_Toc49363721"/>
       <w:r>
         <w:rPr>
           <w:b/>
@@ -11965,7 +11972,7 @@
           <w:lang w:val="pt-BR"/>
         </w:rPr>
       </w:pPr>
-      <w:bookmarkStart w:id="16" w:name="_Toc44953484"/>
+      <w:bookmarkStart w:id="16" w:name="_Toc49363722"/>
       <w:r>
         <w:rPr>
           <w:b/>
@@ -11988,7 +11995,7 @@
           <w:lang w:val="pt-BR"/>
         </w:rPr>
       </w:pPr>
-      <w:bookmarkStart w:id="17" w:name="_Toc44953485"/>
+      <w:bookmarkStart w:id="17" w:name="_Toc49363723"/>
       <w:r>
         <w:rPr>
           <w:sz w:val="24"/>
@@ -12025,7 +12032,7 @@
           <w:lang w:val="pt-BR"/>
         </w:rPr>
       </w:pPr>
-      <w:bookmarkStart w:id="18" w:name="_Toc44953486"/>
+      <w:bookmarkStart w:id="18" w:name="_Toc49363724"/>
       <w:r>
         <w:rPr>
           <w:sz w:val="24"/>
@@ -12102,7 +12109,7 @@
           <w:lang w:val="pt-BR"/>
         </w:rPr>
       </w:pPr>
-      <w:bookmarkStart w:id="19" w:name="_Toc44953487"/>
+      <w:bookmarkStart w:id="19" w:name="_Toc49363725"/>
       <w:r>
         <w:rPr>
           <w:sz w:val="24"/>
@@ -12501,7 +12508,7 @@
           <w:lang w:val="pt-BR"/>
         </w:rPr>
       </w:pPr>
-      <w:bookmarkStart w:id="20" w:name="_Toc44953488"/>
+      <w:bookmarkStart w:id="20" w:name="_Toc49363726"/>
       <w:r>
         <w:rPr>
           <w:b/>
@@ -12534,7 +12541,7 @@
           <w:lang w:val="pt-BR"/>
         </w:rPr>
       </w:pPr>
-      <w:bookmarkStart w:id="21" w:name="_Toc44953489"/>
+      <w:bookmarkStart w:id="21" w:name="_Toc49363727"/>
       <w:r>
         <w:rPr>
           <w:sz w:val="24"/>
@@ -12885,7 +12892,7 @@
           <w:lang w:val="pt-BR"/>
         </w:rPr>
       </w:pPr>
-      <w:bookmarkStart w:id="22" w:name="_Toc44953490"/>
+      <w:bookmarkStart w:id="22" w:name="_Toc49363728"/>
       <w:r>
         <w:rPr>
           <w:b/>
@@ -13011,7 +13018,7 @@
           <w:lang w:val="pt-BR"/>
         </w:rPr>
       </w:pPr>
-      <w:bookmarkStart w:id="23" w:name="_Toc44953491"/>
+      <w:bookmarkStart w:id="23" w:name="_Toc49363729"/>
       <w:r>
         <w:rPr>
           <w:sz w:val="24"/>
@@ -13050,7 +13057,7 @@
           <w:lang w:val="pt-BR"/>
         </w:rPr>
       </w:pPr>
-      <w:bookmarkStart w:id="24" w:name="_Toc44953492"/>
+      <w:bookmarkStart w:id="24" w:name="_Toc49363730"/>
       <w:r>
         <w:rPr>
           <w:sz w:val="24"/>
@@ -13095,7 +13102,7 @@
           <w:lang w:val="pt-BR"/>
         </w:rPr>
       </w:pPr>
-      <w:bookmarkStart w:id="25" w:name="_Toc44953493"/>
+      <w:bookmarkStart w:id="25" w:name="_Toc49363731"/>
       <w:r>
         <w:rPr>
           <w:lang w:val="pt-BR"/>
@@ -13195,7 +13202,7 @@
           <w:lang w:val="pt-BR"/>
         </w:rPr>
       </w:pPr>
-      <w:bookmarkStart w:id="26" w:name="_Toc44953494"/>
+      <w:bookmarkStart w:id="26" w:name="_Toc49363732"/>
       <w:r>
         <w:rPr>
           <w:sz w:val="24"/>
@@ -13234,7 +13241,7 @@
           <w:lang w:val="pt-BR"/>
         </w:rPr>
       </w:pPr>
-      <w:bookmarkStart w:id="27" w:name="_Toc44953495"/>
+      <w:bookmarkStart w:id="27" w:name="_Toc49363733"/>
       <w:r>
         <w:rPr>
           <w:sz w:val="24"/>
@@ -13395,7 +13402,7 @@
           <w:lang w:val="pt-BR"/>
         </w:rPr>
       </w:pPr>
-      <w:bookmarkStart w:id="28" w:name="_Toc44953496"/>
+      <w:bookmarkStart w:id="28" w:name="_Toc49363734"/>
       <w:r>
         <w:rPr>
           <w:b/>
@@ -13418,7 +13425,7 @@
           <w:lang w:val="pt-BR"/>
         </w:rPr>
       </w:pPr>
-      <w:bookmarkStart w:id="29" w:name="_Toc44953497"/>
+      <w:bookmarkStart w:id="29" w:name="_Toc49363735"/>
       <w:r>
         <w:rPr>
           <w:sz w:val="24"/>
@@ -13439,7 +13446,7 @@
           <w:lang w:val="pt-BR"/>
         </w:rPr>
       </w:pPr>
-      <w:bookmarkStart w:id="30" w:name="_Toc44953498"/>
+      <w:bookmarkStart w:id="30" w:name="_Toc49363736"/>
       <w:r>
         <w:rPr>
           <w:sz w:val="24"/>
@@ -13460,7 +13467,7 @@
           <w:lang w:val="pt-BR"/>
         </w:rPr>
       </w:pPr>
-      <w:bookmarkStart w:id="31" w:name="_Toc44953499"/>
+      <w:bookmarkStart w:id="31" w:name="_Toc49363737"/>
       <w:r>
         <w:rPr>
           <w:sz w:val="24"/>
@@ -13481,7 +13488,7 @@
           <w:lang w:val="pt-BR"/>
         </w:rPr>
       </w:pPr>
-      <w:bookmarkStart w:id="32" w:name="_Toc44953500"/>
+      <w:bookmarkStart w:id="32" w:name="_Toc49363738"/>
       <w:r>
         <w:rPr>
           <w:sz w:val="24"/>
@@ -13502,7 +13509,7 @@
           <w:lang w:val="pt-BR"/>
         </w:rPr>
       </w:pPr>
-      <w:bookmarkStart w:id="33" w:name="_Toc44953501"/>
+      <w:bookmarkStart w:id="33" w:name="_Toc49363739"/>
       <w:r>
         <w:rPr>
           <w:sz w:val="24"/>
@@ -13775,7 +13782,7 @@
           <w:lang w:val="pt-BR"/>
         </w:rPr>
       </w:pPr>
-      <w:bookmarkStart w:id="34" w:name="_Toc44953502"/>
+      <w:bookmarkStart w:id="34" w:name="_Toc49363740"/>
       <w:r>
         <w:rPr>
           <w:b/>
@@ -13808,7 +13815,7 @@
           <w:lang w:val="pt-BR"/>
         </w:rPr>
       </w:pPr>
-      <w:bookmarkStart w:id="35" w:name="_Toc44953503"/>
+      <w:bookmarkStart w:id="35" w:name="_Toc49363741"/>
       <w:r>
         <w:rPr>
           <w:sz w:val="24"/>
@@ -13829,7 +13836,7 @@
           <w:lang w:val="pt-BR"/>
         </w:rPr>
       </w:pPr>
-      <w:bookmarkStart w:id="36" w:name="_Toc44953504"/>
+      <w:bookmarkStart w:id="36" w:name="_Toc49363742"/>
       <w:r>
         <w:rPr>
           <w:sz w:val="24"/>
@@ -13896,7 +13903,7 @@
           <w:lang w:val="pt-BR"/>
         </w:rPr>
       </w:pPr>
-      <w:bookmarkStart w:id="37" w:name="_Toc44953505"/>
+      <w:bookmarkStart w:id="37" w:name="_Toc49363743"/>
       <w:r>
         <w:rPr>
           <w:sz w:val="24"/>
@@ -14440,7 +14447,7 @@
           <w:szCs w:val="24"/>
         </w:rPr>
       </w:pPr>
-      <w:bookmarkStart w:id="38" w:name="_Toc44953506"/>
+      <w:bookmarkStart w:id="38" w:name="_Toc49363744"/>
       <w:r>
         <w:rPr>
           <w:sz w:val="24"/>
@@ -14484,7 +14491,7 @@
           <w:szCs w:val="24"/>
         </w:rPr>
       </w:pPr>
-      <w:bookmarkStart w:id="39" w:name="_Toc44953507"/>
+      <w:bookmarkStart w:id="39" w:name="_Toc49363745"/>
       <w:r>
         <w:rPr>
           <w:sz w:val="24"/>
@@ -14503,7 +14510,7 @@
           <w:szCs w:val="24"/>
         </w:rPr>
       </w:pPr>
-      <w:bookmarkStart w:id="40" w:name="_Toc44953508"/>
+      <w:bookmarkStart w:id="40" w:name="_Toc49363746"/>
       <w:r>
         <w:rPr>
           <w:sz w:val="24"/>
@@ -14522,7 +14529,7 @@
           <w:szCs w:val="24"/>
         </w:rPr>
       </w:pPr>
-      <w:bookmarkStart w:id="41" w:name="_Toc44953509"/>
+      <w:bookmarkStart w:id="41" w:name="_Toc49363747"/>
       <w:r>
         <w:rPr>
           <w:sz w:val="24"/>
@@ -14588,7 +14595,7 @@
           <w:lang w:val="pt-BR"/>
         </w:rPr>
       </w:pPr>
-      <w:bookmarkStart w:id="42" w:name="_Toc44953510"/>
+      <w:bookmarkStart w:id="42" w:name="_Toc49363748"/>
       <w:r>
         <w:rPr>
           <w:sz w:val="24"/>
@@ -14695,7 +14702,7 @@
           <w:lang w:val="pt-BR"/>
         </w:rPr>
       </w:pPr>
-      <w:bookmarkStart w:id="43" w:name="_Toc44953511"/>
+      <w:bookmarkStart w:id="43" w:name="_Toc49363749"/>
       <w:r>
         <w:rPr>
           <w:b/>
@@ -15060,7 +15067,7 @@
           <w:lang w:val="pt-BR"/>
         </w:rPr>
       </w:pPr>
-      <w:bookmarkStart w:id="44" w:name="_Toc44953512"/>
+      <w:bookmarkStart w:id="44" w:name="_Toc49363750"/>
       <w:r>
         <w:rPr>
           <w:b/>
@@ -17509,7 +17516,7 @@
 </file>
 
 <file path=customXml/itemProps1.xml><?xml version="1.0" encoding="utf-8"?>
-<ds:datastoreItem xmlns:ds="http://schemas.openxmlformats.org/officeDocument/2006/customXml" ds:itemID="{AE123423-BF47-4A0C-8E0B-E1F01191BBFD}">
+<ds:datastoreItem xmlns:ds="http://schemas.openxmlformats.org/officeDocument/2006/customXml" ds:itemID="{22AB7955-EC2E-49B4-B004-8B56A947481A}">
   <ds:schemaRefs>
     <ds:schemaRef ds:uri="http://schemas.openxmlformats.org/officeDocument/2006/bibliography"/>
   </ds:schemaRefs>

</xml_diff>